<commit_message>
up to task 3, q6
up to task 3, q6
</commit_message>
<xml_diff>
--- a/SOFTENG364_Assignment1.docx
+++ b/SOFTENG364_Assignment1.docx
@@ -231,14 +231,7 @@
         <w:rPr>
           <w:color w:val="FF0000"/>
         </w:rPr>
-        <w:t>6.235 * 10</w:t>
-      </w:r>
-      <w:r>
-        <w:rPr>
-          <w:color w:val="FF0000"/>
-          <w:vertAlign w:val="superscript"/>
-        </w:rPr>
-        <w:t>5</w:t>
+        <w:t>623500 bits per second</w:t>
       </w:r>
       <w:r>
         <w:rPr>
@@ -538,22 +531,69 @@
       <w:r>
         <w:t>Duplicate ACKs are sent when the receiver sees a gap in the packets it receives.</w:t>
       </w:r>
-    </w:p>
-    <w:p>
-      <w:pPr>
-        <w:pStyle w:val="NoSpacing"/>
-      </w:pPr>
-      <w:r>
-        <w:t xml:space="preserve">This duplicate </w:t>
-      </w:r>
-      <w:r>
-        <w:t>ACK</w:t>
-      </w:r>
-      <w:r>
-        <w:t xml:space="preserve"> is used as a signal for packet loss</w:t>
+      <w:r>
+        <w:t xml:space="preserve"> The gap can be</w:t>
+      </w:r>
+      <w:r>
+        <w:rPr>
+          <w:rStyle w:val="apple-converted-space"/>
+        </w:rPr>
+        <w:t> </w:t>
+      </w:r>
+      <w:r>
+        <w:t>caused by a lost segment or just a reordering of segments</w:t>
       </w:r>
       <w:r>
         <w:t>.</w:t>
+      </w:r>
+    </w:p>
+    <w:p>
+      <w:pPr>
+        <w:pStyle w:val="NoSpacing"/>
+        <w:rPr>
+          <w:rStyle w:val="apple-converted-space"/>
+        </w:rPr>
+      </w:pPr>
+      <w:r>
+        <w:t>The sender</w:t>
+      </w:r>
+      <w:r>
+        <w:t xml:space="preserve"> will</w:t>
+      </w:r>
+      <w:r>
+        <w:t xml:space="preserve"> wait for a small number of duplicate ACKs to be received. If there is only one or two duplicate ACKs </w:t>
+      </w:r>
+      <w:r>
+        <w:t xml:space="preserve">received </w:t>
+      </w:r>
+      <w:r>
+        <w:t xml:space="preserve">before the reordered segment </w:t>
+      </w:r>
+      <w:r>
+        <w:t xml:space="preserve">is processed, </w:t>
+      </w:r>
+      <w:r>
+        <w:t xml:space="preserve">there is just a reordering of the segments and </w:t>
+      </w:r>
+      <w:r>
+        <w:t>a new ACK will be generated.</w:t>
+      </w:r>
+      <w:r>
+        <w:rPr>
+          <w:rStyle w:val="apple-converted-space"/>
+        </w:rPr>
+        <w:t> </w:t>
+      </w:r>
+    </w:p>
+    <w:p>
+      <w:pPr>
+        <w:pStyle w:val="NoSpacing"/>
+        <w:rPr>
+          <w:rStyle w:val="apple-converted-space"/>
+        </w:rPr>
+      </w:pPr>
+      <w:r>
+        <w:t>If three or more duplicate ACKs are received in a row, it is a strong indication that a segment has been lost.</w:t>
       </w:r>
     </w:p>
     <w:p>
@@ -658,172 +698,27 @@
           </wp:inline>
         </w:drawing>
       </w:r>
-    </w:p>
-    <w:p>
-      <w:pPr>
-        <w:pStyle w:val="NoSpacing"/>
-      </w:pPr>
-      <w:r>
-        <w:rPr>
-          <w:rFonts w:hint="eastAsia"/>
-        </w:rPr>
-        <w:t>Only one TCP conversation.</w:t>
-      </w:r>
-    </w:p>
-    <w:p>
-      <w:pPr>
-        <w:pStyle w:val="NoSpacing"/>
-        <w:rPr>
-          <w:color w:val="FF0000"/>
-        </w:rPr>
-      </w:pPr>
-      <w:r>
-        <w:rPr>
-          <w:color w:val="FF0000"/>
-        </w:rPr>
-        <w:t>Q6.</w:t>
-      </w:r>
-    </w:p>
-    <w:p>
-      <w:pPr>
-        <w:pStyle w:val="NoSpacing"/>
-        <w:rPr>
-          <w:rStyle w:val="apple-converted-space"/>
-          <w:rFonts w:ascii="Arial" w:hAnsi="Arial" w:cs="Arial"/>
-          <w:color w:val="FF0000"/>
-          <w:sz w:val="20"/>
-          <w:szCs w:val="20"/>
-          <w:shd w:val="clear" w:color="auto" w:fill="FFFFFF"/>
-        </w:rPr>
-      </w:pPr>
-    </w:p>
-    <w:p>
-      <w:pPr>
-        <w:pStyle w:val="NoSpacing"/>
-        <w:rPr>
-          <w:rStyle w:val="apple-converted-space"/>
-          <w:rFonts w:ascii="Arial" w:hAnsi="Arial" w:cs="Arial"/>
-          <w:color w:val="FF0000"/>
-          <w:sz w:val="20"/>
-          <w:szCs w:val="20"/>
-          <w:shd w:val="clear" w:color="auto" w:fill="FFFFFF"/>
-        </w:rPr>
-      </w:pPr>
-      <w:r>
-        <w:rPr>
-          <w:rFonts w:ascii="Arial" w:hAnsi="Arial" w:cs="Arial"/>
-          <w:color w:val="FF0000"/>
-          <w:sz w:val="20"/>
-          <w:szCs w:val="20"/>
-          <w:shd w:val="clear" w:color="auto" w:fill="FFFFFF"/>
-        </w:rPr>
-        <w:t>"Tcp previous segment not captured"</w:t>
-      </w:r>
-      <w:r>
-        <w:rPr>
-          <w:rStyle w:val="apple-converted-space"/>
-          <w:rFonts w:ascii="Arial" w:hAnsi="Arial" w:cs="Arial"/>
-          <w:color w:val="FF0000"/>
-          <w:sz w:val="20"/>
-          <w:szCs w:val="20"/>
-          <w:shd w:val="clear" w:color="auto" w:fill="FFFFFF"/>
-        </w:rPr>
-        <w:t> means Wireshark did not see a packet that should have been in the trace.</w:t>
-      </w:r>
-    </w:p>
-    <w:p>
-      <w:pPr>
-        <w:pStyle w:val="NoSpacing"/>
-        <w:rPr>
-          <w:rFonts w:ascii="Arial" w:hAnsi="Arial" w:cs="Arial"/>
-          <w:color w:val="FF0000"/>
-          <w:sz w:val="20"/>
-          <w:szCs w:val="20"/>
-          <w:shd w:val="clear" w:color="auto" w:fill="FFFFFF"/>
-        </w:rPr>
-      </w:pPr>
-      <w:r>
-        <w:rPr>
-          <w:rStyle w:val="apple-converted-space"/>
-          <w:rFonts w:ascii="Arial" w:hAnsi="Arial" w:cs="Arial"/>
-          <w:color w:val="FF0000"/>
-          <w:sz w:val="20"/>
-          <w:szCs w:val="20"/>
-          <w:shd w:val="clear" w:color="auto" w:fill="FFFFFF"/>
-        </w:rPr>
-        <w:t>This is caused by </w:t>
-      </w:r>
-      <w:r>
-        <w:rPr>
-          <w:rFonts w:ascii="Arial" w:hAnsi="Arial" w:cs="Arial"/>
-          <w:color w:val="FF0000"/>
-          <w:sz w:val="20"/>
-          <w:szCs w:val="20"/>
-          <w:shd w:val="clear" w:color="auto" w:fill="FFFFFF"/>
-        </w:rPr>
-        <w:t>either the packet really wasn't seen on the wire due to a packet loss, or Wireshark did not record the packet fast and timely even though it</w:t>
-      </w:r>
-      <w:r>
-        <w:rPr>
-          <w:rStyle w:val="apple-converted-space"/>
-          <w:rFonts w:ascii="Arial" w:hAnsi="Arial" w:cs="Arial"/>
-          <w:color w:val="FF0000"/>
-          <w:sz w:val="20"/>
-          <w:szCs w:val="20"/>
-          <w:shd w:val="clear" w:color="auto" w:fill="FFFFFF"/>
-        </w:rPr>
-        <w:t> </w:t>
-      </w:r>
-      <w:r>
-        <w:rPr>
-          <w:rStyle w:val="Strong"/>
-          <w:rFonts w:ascii="Arial" w:hAnsi="Arial" w:cs="Arial"/>
-          <w:b w:val="0"/>
-          <w:color w:val="FF0000"/>
-          <w:sz w:val="20"/>
-          <w:szCs w:val="20"/>
-          <w:shd w:val="clear" w:color="auto" w:fill="FFFFFF"/>
-        </w:rPr>
-        <w:t>had been</w:t>
-      </w:r>
-      <w:r>
-        <w:rPr>
-          <w:rStyle w:val="apple-converted-space"/>
-          <w:rFonts w:ascii="Arial" w:hAnsi="Arial" w:cs="Arial"/>
-          <w:color w:val="FF0000"/>
-          <w:sz w:val="20"/>
-          <w:szCs w:val="20"/>
-          <w:shd w:val="clear" w:color="auto" w:fill="FFFFFF"/>
-        </w:rPr>
-        <w:t> </w:t>
-      </w:r>
-      <w:r>
-        <w:rPr>
-          <w:rFonts w:ascii="Arial" w:hAnsi="Arial" w:cs="Arial"/>
-          <w:color w:val="FF0000"/>
-          <w:sz w:val="20"/>
-          <w:szCs w:val="20"/>
-          <w:shd w:val="clear" w:color="auto" w:fill="FFFFFF"/>
-        </w:rPr>
-        <w:t>on the wire.</w:t>
-      </w:r>
-    </w:p>
-    <w:p>
-      <w:pPr>
-        <w:pStyle w:val="NoSpacing"/>
-        <w:rPr>
-          <w:color w:val="FF0000"/>
-        </w:rPr>
-      </w:pPr>
       <w:r>
         <w:rPr>
           <w:noProof/>
         </w:rPr>
+        <w:t xml:space="preserve"> </w:t>
+      </w:r>
+    </w:p>
+    <w:p>
+      <w:pPr>
+        <w:pStyle w:val="NoSpacing"/>
+      </w:pPr>
+      <w:r>
+        <w:rPr>
+          <w:noProof/>
+        </w:rPr>
+        <w:lastRenderedPageBreak/>
         <w:drawing>
-          <wp:inline distT="0" distB="0" distL="0" distR="0" wp14:anchorId="63374420" wp14:editId="2D236EF7">
-            <wp:extent cx="6645910" cy="577850"/>
-            <wp:effectExtent l="0" t="0" r="2540" b="0"/>
-            <wp:docPr id="6" name="Picture 6"/>
+          <wp:inline distT="0" distB="0" distL="0" distR="0" wp14:anchorId="564BF2D9" wp14:editId="3AB05689">
+            <wp:extent cx="6638026" cy="3308230"/>
+            <wp:effectExtent l="0" t="0" r="0" b="6985"/>
+            <wp:docPr id="15" name="Picture 15"/>
             <wp:cNvGraphicFramePr>
               <a:graphicFrameLocks xmlns:a="http://schemas.openxmlformats.org/drawingml/2006/main" noChangeAspect="1"/>
             </wp:cNvGraphicFramePr>
@@ -834,20 +729,27 @@
                     <pic:cNvPr id="1" name=""/>
                     <pic:cNvPicPr/>
                   </pic:nvPicPr>
-                  <pic:blipFill>
+                  <pic:blipFill rotWithShape="1">
                     <a:blip r:embed="rId13"/>
-                    <a:stretch>
-                      <a:fillRect/>
-                    </a:stretch>
+                    <a:srcRect l="-1" r="105" b="11492"/>
+                    <a:stretch/>
                   </pic:blipFill>
-                  <pic:spPr>
+                  <pic:spPr bwMode="auto">
                     <a:xfrm>
                       <a:off x="0" y="0"/>
-                      <a:ext cx="6645910" cy="577850"/>
+                      <a:ext cx="6638892" cy="3308662"/>
                     </a:xfrm>
                     <a:prstGeom prst="rect">
                       <a:avLst/>
                     </a:prstGeom>
+                    <a:ln>
+                      <a:noFill/>
+                    </a:ln>
+                    <a:extLst>
+                      <a:ext uri="{53640926-AAD7-44D8-BBD7-CCE9431645EC}">
+                        <a14:shadowObscured xmlns:a14="http://schemas.microsoft.com/office/drawing/2010/main"/>
+                      </a:ext>
+                    </a:extLst>
                   </pic:spPr>
                 </pic:pic>
               </a:graphicData>
@@ -855,6 +757,33 @@
           </wp:inline>
         </w:drawing>
       </w:r>
+      <w:r>
+        <w:t xml:space="preserve">There are </w:t>
+      </w:r>
+      <w:r>
+        <w:rPr>
+          <w:rFonts w:hint="eastAsia"/>
+        </w:rPr>
+        <w:t xml:space="preserve">2584 </w:t>
+      </w:r>
+      <w:r>
+        <w:rPr>
+          <w:rFonts w:hint="eastAsia"/>
+        </w:rPr>
+        <w:t>TCP conversation</w:t>
+      </w:r>
+      <w:r>
+        <w:rPr>
+          <w:rFonts w:hint="eastAsia"/>
+        </w:rPr>
+        <w:t>s</w:t>
+      </w:r>
+      <w:r>
+        <w:rPr>
+          <w:rFonts w:hint="eastAsia"/>
+        </w:rPr>
+        <w:t>.</w:t>
+      </w:r>
     </w:p>
     <w:p>
       <w:pPr>
@@ -867,36 +796,149 @@
         <w:rPr>
           <w:color w:val="FF0000"/>
         </w:rPr>
-        <w:lastRenderedPageBreak/>
-        <w:t>There is 172 times “previous segment not captured” has been detected.</w:t>
-      </w:r>
-    </w:p>
-    <w:p>
-      <w:pPr>
-        <w:pStyle w:val="NoSpacing"/>
-      </w:pPr>
-    </w:p>
-    <w:p>
-      <w:pPr>
-        <w:pStyle w:val="NoSpacing"/>
-      </w:pPr>
-      <w:r>
-        <w:t>Q7.</w:t>
-      </w:r>
-    </w:p>
-    <w:p>
-      <w:pPr>
-        <w:pStyle w:val="NoSpacing"/>
+        <w:t>Q6.</w:t>
+      </w:r>
+    </w:p>
+    <w:p>
+      <w:pPr>
+        <w:pStyle w:val="NoSpacing"/>
+        <w:rPr>
+          <w:rStyle w:val="apple-converted-space"/>
+          <w:rFonts w:ascii="Arial" w:hAnsi="Arial" w:cs="Arial"/>
+          <w:color w:val="FF0000"/>
+          <w:sz w:val="20"/>
+          <w:szCs w:val="20"/>
+          <w:shd w:val="clear" w:color="auto" w:fill="FFFFFF"/>
+        </w:rPr>
+      </w:pPr>
+    </w:p>
+    <w:p>
+      <w:pPr>
+        <w:pStyle w:val="NoSpacing"/>
+        <w:rPr>
+          <w:rStyle w:val="apple-converted-space"/>
+          <w:rFonts w:ascii="Arial" w:hAnsi="Arial" w:cs="Arial"/>
+          <w:color w:val="FF0000"/>
+          <w:sz w:val="20"/>
+          <w:szCs w:val="20"/>
+          <w:shd w:val="clear" w:color="auto" w:fill="FFFFFF"/>
+        </w:rPr>
+      </w:pPr>
+      <w:r>
+        <w:rPr>
+          <w:rFonts w:ascii="Arial" w:hAnsi="Arial" w:cs="Arial"/>
+          <w:color w:val="FF0000"/>
+          <w:sz w:val="20"/>
+          <w:szCs w:val="20"/>
+          <w:shd w:val="clear" w:color="auto" w:fill="FFFFFF"/>
+        </w:rPr>
+        <w:t>"Tcp previous segment not captured"</w:t>
+      </w:r>
+      <w:r>
+        <w:rPr>
+          <w:rStyle w:val="apple-converted-space"/>
+          <w:rFonts w:ascii="Arial" w:hAnsi="Arial" w:cs="Arial"/>
+          <w:color w:val="FF0000"/>
+          <w:sz w:val="20"/>
+          <w:szCs w:val="20"/>
+          <w:shd w:val="clear" w:color="auto" w:fill="FFFFFF"/>
+        </w:rPr>
+        <w:t> means Wireshark did not see a packet that should have been in the trace.</w:t>
+      </w:r>
+    </w:p>
+    <w:p>
+      <w:pPr>
+        <w:pStyle w:val="NoSpacing"/>
+        <w:rPr>
+          <w:rFonts w:ascii="Arial" w:hAnsi="Arial" w:cs="Arial"/>
+          <w:color w:val="FF0000"/>
+          <w:sz w:val="20"/>
+          <w:szCs w:val="20"/>
+          <w:shd w:val="clear" w:color="auto" w:fill="FFFFFF"/>
+        </w:rPr>
+      </w:pPr>
+      <w:r>
+        <w:rPr>
+          <w:rStyle w:val="apple-converted-space"/>
+          <w:rFonts w:ascii="Arial" w:hAnsi="Arial" w:cs="Arial"/>
+          <w:color w:val="FF0000"/>
+          <w:sz w:val="20"/>
+          <w:szCs w:val="20"/>
+          <w:shd w:val="clear" w:color="auto" w:fill="FFFFFF"/>
+        </w:rPr>
+        <w:t>This is caused by </w:t>
+      </w:r>
+      <w:r>
+        <w:rPr>
+          <w:rFonts w:ascii="Arial" w:hAnsi="Arial" w:cs="Arial"/>
+          <w:color w:val="FF0000"/>
+          <w:sz w:val="20"/>
+          <w:szCs w:val="20"/>
+          <w:shd w:val="clear" w:color="auto" w:fill="FFFFFF"/>
+        </w:rPr>
+        <w:t>either the packet really wasn't seen on the wire due to a packet loss, or Wireshark did not record the packet fast and timely even though it</w:t>
+      </w:r>
+      <w:r>
+        <w:rPr>
+          <w:rStyle w:val="apple-converted-space"/>
+          <w:rFonts w:ascii="Arial" w:hAnsi="Arial" w:cs="Arial"/>
+          <w:color w:val="FF0000"/>
+          <w:sz w:val="20"/>
+          <w:szCs w:val="20"/>
+          <w:shd w:val="clear" w:color="auto" w:fill="FFFFFF"/>
+        </w:rPr>
+        <w:t> </w:t>
+      </w:r>
+      <w:r>
+        <w:rPr>
+          <w:rStyle w:val="Strong"/>
+          <w:rFonts w:ascii="Arial" w:hAnsi="Arial" w:cs="Arial"/>
+          <w:b w:val="0"/>
+          <w:color w:val="FF0000"/>
+          <w:sz w:val="20"/>
+          <w:szCs w:val="20"/>
+          <w:shd w:val="clear" w:color="auto" w:fill="FFFFFF"/>
+        </w:rPr>
+        <w:t>had been</w:t>
+      </w:r>
+      <w:r>
+        <w:rPr>
+          <w:rStyle w:val="apple-converted-space"/>
+          <w:rFonts w:ascii="Arial" w:hAnsi="Arial" w:cs="Arial"/>
+          <w:color w:val="FF0000"/>
+          <w:sz w:val="20"/>
+          <w:szCs w:val="20"/>
+          <w:shd w:val="clear" w:color="auto" w:fill="FFFFFF"/>
+        </w:rPr>
+        <w:t> </w:t>
+      </w:r>
+      <w:r>
+        <w:rPr>
+          <w:rFonts w:ascii="Arial" w:hAnsi="Arial" w:cs="Arial"/>
+          <w:color w:val="FF0000"/>
+          <w:sz w:val="20"/>
+          <w:szCs w:val="20"/>
+          <w:shd w:val="clear" w:color="auto" w:fill="FFFFFF"/>
+        </w:rPr>
+        <w:t>on the wire.</w:t>
+      </w:r>
+    </w:p>
+    <w:p>
+      <w:pPr>
+        <w:pStyle w:val="NoSpacing"/>
+        <w:rPr>
+          <w:color w:val="FF0000"/>
+        </w:rPr>
       </w:pPr>
       <w:r>
         <w:rPr>
           <w:noProof/>
         </w:rPr>
         <w:drawing>
-          <wp:inline distT="0" distB="0" distL="0" distR="0" wp14:anchorId="6EE0766A" wp14:editId="0325681F">
-            <wp:extent cx="6645910" cy="488315"/>
-            <wp:effectExtent l="0" t="0" r="2540" b="6985"/>
-            <wp:docPr id="7" name="Picture 7"/>
+          <wp:inline distT="0" distB="0" distL="0" distR="0" wp14:anchorId="63374420" wp14:editId="2D236EF7">
+            <wp:extent cx="6645910" cy="577850"/>
+            <wp:effectExtent l="0" t="0" r="2540" b="0"/>
+            <wp:docPr id="6" name="Picture 6"/>
             <wp:cNvGraphicFramePr>
               <a:graphicFrameLocks xmlns:a="http://schemas.openxmlformats.org/drawingml/2006/main" noChangeAspect="1"/>
             </wp:cNvGraphicFramePr>
@@ -916,7 +958,7 @@
                   <pic:spPr>
                     <a:xfrm>
                       <a:off x="0" y="0"/>
-                      <a:ext cx="6645910" cy="488315"/>
+                      <a:ext cx="6645910" cy="577850"/>
                     </a:xfrm>
                     <a:prstGeom prst="rect">
                       <a:avLst/>
@@ -932,9 +974,28 @@
     <w:p>
       <w:pPr>
         <w:pStyle w:val="NoSpacing"/>
-      </w:pPr>
-      <w:r>
-        <w:t>There are 183 retransmissions.</w:t>
+        <w:rPr>
+          <w:color w:val="FF0000"/>
+        </w:rPr>
+      </w:pPr>
+      <w:r>
+        <w:rPr>
+          <w:color w:val="FF0000"/>
+        </w:rPr>
+        <w:t>There is 172 times “previous segment not captured” has been detected.</w:t>
+      </w:r>
+    </w:p>
+    <w:p>
+      <w:pPr>
+        <w:pStyle w:val="NoSpacing"/>
+      </w:pPr>
+    </w:p>
+    <w:p>
+      <w:pPr>
+        <w:pStyle w:val="NoSpacing"/>
+      </w:pPr>
+      <w:r>
+        <w:t>Q7.</w:t>
       </w:r>
     </w:p>
     <w:p>
@@ -946,10 +1007,10 @@
           <w:noProof/>
         </w:rPr>
         <w:drawing>
-          <wp:inline distT="0" distB="0" distL="0" distR="0" wp14:anchorId="6E4F2E84" wp14:editId="2058D4AB">
+          <wp:inline distT="0" distB="0" distL="0" distR="0" wp14:anchorId="6EE0766A" wp14:editId="0325681F">
             <wp:extent cx="6645910" cy="488315"/>
             <wp:effectExtent l="0" t="0" r="2540" b="6985"/>
-            <wp:docPr id="8" name="Picture 8"/>
+            <wp:docPr id="7" name="Picture 7"/>
             <wp:cNvGraphicFramePr>
               <a:graphicFrameLocks xmlns:a="http://schemas.openxmlformats.org/drawingml/2006/main" noChangeAspect="1"/>
             </wp:cNvGraphicFramePr>
@@ -987,59 +1048,22 @@
         <w:pStyle w:val="NoSpacing"/>
       </w:pPr>
       <w:r>
-        <w:t>There are 59 fast transmissions.</w:t>
-      </w:r>
-    </w:p>
-    <w:p>
-      <w:pPr>
-        <w:pStyle w:val="NoSpacing"/>
-      </w:pPr>
-      <w:r>
-        <w:br w:type="page"/>
-      </w:r>
-    </w:p>
-    <w:p>
-      <w:pPr>
-        <w:pStyle w:val="NoSpacing"/>
-      </w:pPr>
-      <w:r>
-        <w:lastRenderedPageBreak/>
-        <w:t>Task 3</w:t>
-      </w:r>
-    </w:p>
-    <w:p>
-      <w:pPr>
-        <w:pStyle w:val="NoSpacing"/>
-        <w:rPr>
-          <w:sz w:val="23"/>
-          <w:szCs w:val="23"/>
-        </w:rPr>
-      </w:pPr>
-      <w:r>
-        <w:rPr>
-          <w:sz w:val="23"/>
-          <w:szCs w:val="23"/>
-        </w:rPr>
-        <w:t>Q1.</w:t>
-      </w:r>
-    </w:p>
-    <w:p>
-      <w:pPr>
-        <w:pStyle w:val="NoSpacing"/>
-        <w:rPr>
-          <w:sz w:val="23"/>
-          <w:szCs w:val="23"/>
-        </w:rPr>
+        <w:t>There are 183 retransmissions.</w:t>
+      </w:r>
+    </w:p>
+    <w:p>
+      <w:pPr>
+        <w:pStyle w:val="NoSpacing"/>
       </w:pPr>
       <w:r>
         <w:rPr>
           <w:noProof/>
         </w:rPr>
         <w:drawing>
-          <wp:inline distT="0" distB="0" distL="0" distR="0" wp14:anchorId="02B17EFB" wp14:editId="5F7CBC09">
-            <wp:extent cx="6645910" cy="3738245"/>
-            <wp:effectExtent l="0" t="0" r="2540" b="0"/>
-            <wp:docPr id="13" name="Picture 13"/>
+          <wp:inline distT="0" distB="0" distL="0" distR="0" wp14:anchorId="6E4F2E84" wp14:editId="2058D4AB">
+            <wp:extent cx="6645910" cy="488315"/>
+            <wp:effectExtent l="0" t="0" r="2540" b="6985"/>
+            <wp:docPr id="8" name="Picture 8"/>
             <wp:cNvGraphicFramePr>
               <a:graphicFrameLocks xmlns:a="http://schemas.openxmlformats.org/drawingml/2006/main" noChangeAspect="1"/>
             </wp:cNvGraphicFramePr>
@@ -1059,7 +1083,7 @@
                   <pic:spPr>
                     <a:xfrm>
                       <a:off x="0" y="0"/>
-                      <a:ext cx="6645910" cy="3738245"/>
+                      <a:ext cx="6645910" cy="488315"/>
                     </a:xfrm>
                     <a:prstGeom prst="rect">
                       <a:avLst/>
@@ -1075,186 +1099,61 @@
     <w:p>
       <w:pPr>
         <w:pStyle w:val="NoSpacing"/>
-        <w:numPr>
-          <w:ilvl w:val="0"/>
-          <w:numId w:val="2"/>
-        </w:numPr>
-        <w:rPr>
-          <w:sz w:val="23"/>
-          <w:szCs w:val="23"/>
-        </w:rPr>
-      </w:pPr>
-      <w:r>
-        <w:rPr>
-          <w:sz w:val="23"/>
-          <w:szCs w:val="23"/>
-        </w:rPr>
-        <w:t xml:space="preserve">ARP, NBNS, BROWSER, </w:t>
-      </w:r>
-      <w:r>
-        <w:rPr>
-          <w:sz w:val="23"/>
-          <w:szCs w:val="23"/>
-        </w:rPr>
-        <w:t xml:space="preserve">CLDAP, </w:t>
-      </w:r>
-      <w:r>
-        <w:rPr>
-          <w:sz w:val="23"/>
-          <w:szCs w:val="23"/>
-        </w:rPr>
-        <w:t>DB-LSP-DISC</w:t>
-      </w:r>
-      <w:r>
-        <w:rPr>
-          <w:sz w:val="23"/>
-          <w:szCs w:val="23"/>
-        </w:rPr>
-        <w:t xml:space="preserve">, </w:t>
-      </w:r>
-      <w:r>
-        <w:rPr>
-          <w:sz w:val="23"/>
-          <w:szCs w:val="23"/>
-        </w:rPr>
-        <w:t xml:space="preserve">DHCP, </w:t>
-      </w:r>
-      <w:r>
-        <w:rPr>
-          <w:sz w:val="23"/>
-          <w:szCs w:val="23"/>
-        </w:rPr>
-        <w:t>DNS</w:t>
-      </w:r>
-      <w:r>
-        <w:rPr>
-          <w:sz w:val="23"/>
-          <w:szCs w:val="23"/>
-        </w:rPr>
-        <w:t>, HTTP</w:t>
-      </w:r>
-      <w:r>
-        <w:rPr>
-          <w:sz w:val="23"/>
-          <w:szCs w:val="23"/>
-        </w:rPr>
-        <w:t xml:space="preserve">, OCSP, QUIC, </w:t>
-      </w:r>
-      <w:r>
-        <w:rPr>
-          <w:sz w:val="23"/>
-          <w:szCs w:val="23"/>
-        </w:rPr>
-        <w:t xml:space="preserve">SSDP, </w:t>
-      </w:r>
-      <w:r>
-        <w:rPr>
-          <w:sz w:val="23"/>
-          <w:szCs w:val="23"/>
-        </w:rPr>
-        <w:t>TCP,</w:t>
-      </w:r>
-      <w:r>
-        <w:rPr>
-          <w:sz w:val="23"/>
-          <w:szCs w:val="23"/>
-        </w:rPr>
-        <w:t xml:space="preserve"> TLSv1, TLSv1.2</w:t>
-      </w:r>
-      <w:r>
-        <w:rPr>
-          <w:sz w:val="23"/>
-          <w:szCs w:val="23"/>
-        </w:rPr>
-        <w:t>, UDP</w:t>
-      </w:r>
-    </w:p>
-    <w:p>
-      <w:pPr>
-        <w:pStyle w:val="NoSpacing"/>
-        <w:numPr>
-          <w:ilvl w:val="0"/>
-          <w:numId w:val="2"/>
-        </w:numPr>
-        <w:rPr>
-          <w:sz w:val="23"/>
-          <w:szCs w:val="23"/>
-        </w:rPr>
-      </w:pPr>
-      <w:r>
-        <w:rPr>
-          <w:sz w:val="23"/>
-          <w:szCs w:val="23"/>
-        </w:rPr>
-        <w:t xml:space="preserve">0 percent of the total </w:t>
-      </w:r>
-    </w:p>
-    <w:p>
-      <w:pPr>
-        <w:pStyle w:val="NoSpacing"/>
-        <w:numPr>
-          <w:ilvl w:val="0"/>
-          <w:numId w:val="2"/>
-        </w:numPr>
-        <w:rPr>
-          <w:sz w:val="23"/>
-          <w:szCs w:val="23"/>
-        </w:rPr>
-      </w:pPr>
-      <w:r>
-        <w:rPr>
-          <w:sz w:val="23"/>
-          <w:szCs w:val="23"/>
-        </w:rPr>
-        <w:t xml:space="preserve">Both </w:t>
-      </w:r>
-      <w:r>
-        <w:rPr>
-          <w:sz w:val="23"/>
-          <w:szCs w:val="23"/>
-        </w:rPr>
-        <w:t>TCP</w:t>
-      </w:r>
-      <w:r>
-        <w:rPr>
-          <w:sz w:val="23"/>
-          <w:szCs w:val="23"/>
-        </w:rPr>
-        <w:t xml:space="preserve"> and UDP are used here.</w:t>
-      </w:r>
-      <w:bookmarkStart w:id="0" w:name="_GoBack"/>
-      <w:bookmarkEnd w:id="0"/>
-    </w:p>
-    <w:p>
-      <w:pPr>
-        <w:pStyle w:val="NoSpacing"/>
-        <w:rPr>
-          <w:sz w:val="23"/>
-          <w:szCs w:val="23"/>
-        </w:rPr>
-      </w:pPr>
-      <w:r>
-        <w:rPr>
-          <w:sz w:val="23"/>
-          <w:szCs w:val="23"/>
-        </w:rPr>
-        <w:t>Q2.</w:t>
-      </w:r>
+      </w:pPr>
+      <w:r>
+        <w:t>There are 59 fast transmissions.</w:t>
+      </w:r>
+    </w:p>
+    <w:p>
+      <w:pPr>
+        <w:pStyle w:val="NoSpacing"/>
+      </w:pPr>
+      <w:r>
+        <w:br w:type="page"/>
+      </w:r>
+    </w:p>
+    <w:p>
+      <w:pPr>
+        <w:pStyle w:val="NoSpacing"/>
+      </w:pPr>
+      <w:r>
+        <w:lastRenderedPageBreak/>
+        <w:t>Task 3</w:t>
+      </w:r>
+    </w:p>
+    <w:p>
+      <w:pPr>
+        <w:pStyle w:val="NoSpacing"/>
+        <w:rPr>
+          <w:sz w:val="23"/>
+          <w:szCs w:val="23"/>
+        </w:rPr>
+      </w:pPr>
+      <w:r>
+        <w:rPr>
+          <w:sz w:val="23"/>
+          <w:szCs w:val="23"/>
+        </w:rPr>
+        <w:t>Q1.</w:t>
+      </w:r>
+    </w:p>
+    <w:p>
+      <w:pPr>
+        <w:pStyle w:val="NoSpacing"/>
+        <w:rPr>
+          <w:sz w:val="23"/>
+          <w:szCs w:val="23"/>
+        </w:rPr>
+      </w:pPr>
       <w:r>
         <w:rPr>
           <w:noProof/>
         </w:rPr>
-        <w:t xml:space="preserve"> </w:t>
-      </w:r>
-      <w:r>
-        <w:rPr>
-          <w:noProof/>
-        </w:rPr>
         <w:drawing>
-          <wp:inline distT="0" distB="0" distL="0" distR="0" wp14:anchorId="31FBB1A5" wp14:editId="1FDADB50">
-            <wp:extent cx="6645910" cy="3738245"/>
-            <wp:effectExtent l="0" t="0" r="2540" b="0"/>
-            <wp:docPr id="4" name="Picture 4"/>
+          <wp:inline distT="0" distB="0" distL="0" distR="0" wp14:anchorId="02B17EFB" wp14:editId="5F7CBC09">
+            <wp:extent cx="6650966" cy="2682815"/>
+            <wp:effectExtent l="0" t="0" r="0" b="3810"/>
+            <wp:docPr id="13" name="Picture 13"/>
             <wp:cNvGraphicFramePr>
               <a:graphicFrameLocks xmlns:a="http://schemas.openxmlformats.org/drawingml/2006/main" noChangeAspect="1"/>
             </wp:cNvGraphicFramePr>
@@ -1265,20 +1164,27 @@
                     <pic:cNvPr id="1" name=""/>
                     <pic:cNvPicPr/>
                   </pic:nvPicPr>
-                  <pic:blipFill>
+                  <pic:blipFill rotWithShape="1">
                     <a:blip r:embed="rId17"/>
-                    <a:stretch>
-                      <a:fillRect/>
-                    </a:stretch>
+                    <a:srcRect r="-76" b="28233"/>
+                    <a:stretch/>
                   </pic:blipFill>
-                  <pic:spPr>
+                  <pic:spPr bwMode="auto">
                     <a:xfrm>
                       <a:off x="0" y="0"/>
-                      <a:ext cx="6645910" cy="3738245"/>
+                      <a:ext cx="6650966" cy="2682815"/>
                     </a:xfrm>
                     <a:prstGeom prst="rect">
                       <a:avLst/>
                     </a:prstGeom>
+                    <a:ln>
+                      <a:noFill/>
+                    </a:ln>
+                    <a:extLst>
+                      <a:ext uri="{53640926-AAD7-44D8-BBD7-CCE9431645EC}">
+                        <a14:shadowObscured xmlns:a14="http://schemas.microsoft.com/office/drawing/2010/main"/>
+                      </a:ext>
+                    </a:extLst>
                   </pic:spPr>
                 </pic:pic>
               </a:graphicData>
@@ -1290,69 +1196,217 @@
     <w:p>
       <w:pPr>
         <w:pStyle w:val="NoSpacing"/>
-        <w:rPr>
-          <w:sz w:val="23"/>
-          <w:szCs w:val="23"/>
-        </w:rPr>
-      </w:pPr>
-      <w:r>
-        <w:rPr>
-          <w:sz w:val="23"/>
-          <w:szCs w:val="23"/>
-        </w:rPr>
-        <w:t>Q3.</w:t>
-      </w:r>
-    </w:p>
-    <w:p>
-      <w:pPr>
-        <w:pStyle w:val="NoSpacing"/>
-        <w:rPr>
-          <w:sz w:val="23"/>
-          <w:szCs w:val="23"/>
-        </w:rPr>
-      </w:pPr>
-      <w:r>
-        <w:rPr>
-          <w:sz w:val="23"/>
-          <w:szCs w:val="23"/>
-        </w:rPr>
-        <w:t>Q4.</w:t>
-      </w:r>
-    </w:p>
-    <w:p>
-      <w:pPr>
-        <w:pStyle w:val="NoSpacing"/>
-        <w:rPr>
-          <w:sz w:val="23"/>
-          <w:szCs w:val="23"/>
-        </w:rPr>
-      </w:pPr>
-      <w:r>
-        <w:rPr>
-          <w:sz w:val="23"/>
-          <w:szCs w:val="23"/>
-        </w:rPr>
-        <w:t>Q5.</w:t>
-      </w:r>
-    </w:p>
-    <w:p>
-      <w:pPr>
-        <w:pStyle w:val="NoSpacing"/>
-        <w:rPr>
-          <w:sz w:val="23"/>
-          <w:szCs w:val="23"/>
-        </w:rPr>
-      </w:pPr>
-      <w:r>
+        <w:numPr>
+          <w:ilvl w:val="0"/>
+          <w:numId w:val="2"/>
+        </w:numPr>
+        <w:rPr>
+          <w:sz w:val="23"/>
+          <w:szCs w:val="23"/>
+        </w:rPr>
+      </w:pPr>
+      <w:r>
+        <w:rPr>
+          <w:sz w:val="23"/>
+          <w:szCs w:val="23"/>
+        </w:rPr>
+        <w:t xml:space="preserve">ARP, NBNS, BROWSER, </w:t>
+      </w:r>
+      <w:r>
+        <w:rPr>
+          <w:sz w:val="23"/>
+          <w:szCs w:val="23"/>
+        </w:rPr>
+        <w:t xml:space="preserve">CLDAP, </w:t>
+      </w:r>
+      <w:r>
+        <w:rPr>
+          <w:sz w:val="23"/>
+          <w:szCs w:val="23"/>
+        </w:rPr>
+        <w:t>DB-LSP-DISC</w:t>
+      </w:r>
+      <w:r>
+        <w:rPr>
+          <w:sz w:val="23"/>
+          <w:szCs w:val="23"/>
+        </w:rPr>
+        <w:t xml:space="preserve">, </w:t>
+      </w:r>
+      <w:r>
+        <w:rPr>
+          <w:sz w:val="23"/>
+          <w:szCs w:val="23"/>
+        </w:rPr>
+        <w:t xml:space="preserve">DHCP, </w:t>
+      </w:r>
+      <w:r>
+        <w:rPr>
+          <w:sz w:val="23"/>
+          <w:szCs w:val="23"/>
+        </w:rPr>
+        <w:t>DNS</w:t>
+      </w:r>
+      <w:r>
+        <w:rPr>
+          <w:sz w:val="23"/>
+          <w:szCs w:val="23"/>
+        </w:rPr>
+        <w:t>, HTTP</w:t>
+      </w:r>
+      <w:r>
+        <w:rPr>
+          <w:sz w:val="23"/>
+          <w:szCs w:val="23"/>
+        </w:rPr>
+        <w:t xml:space="preserve">, OCSP, QUIC, </w:t>
+      </w:r>
+      <w:r>
+        <w:rPr>
+          <w:sz w:val="23"/>
+          <w:szCs w:val="23"/>
+        </w:rPr>
+        <w:t xml:space="preserve">SSDP, </w:t>
+      </w:r>
+      <w:r>
+        <w:rPr>
+          <w:sz w:val="23"/>
+          <w:szCs w:val="23"/>
+        </w:rPr>
+        <w:t>TCP,</w:t>
+      </w:r>
+      <w:r>
+        <w:rPr>
+          <w:sz w:val="23"/>
+          <w:szCs w:val="23"/>
+        </w:rPr>
+        <w:t xml:space="preserve"> TLSv1, TLSv1.2</w:t>
+      </w:r>
+      <w:r>
+        <w:rPr>
+          <w:sz w:val="23"/>
+          <w:szCs w:val="23"/>
+        </w:rPr>
+        <w:t>, UDP</w:t>
+      </w:r>
+    </w:p>
+    <w:p>
+      <w:pPr>
+        <w:pStyle w:val="NoSpacing"/>
+        <w:numPr>
+          <w:ilvl w:val="0"/>
+          <w:numId w:val="2"/>
+        </w:numPr>
+        <w:rPr>
+          <w:sz w:val="23"/>
+          <w:szCs w:val="23"/>
+        </w:rPr>
+      </w:pPr>
+      <w:r>
+        <w:rPr>
+          <w:sz w:val="23"/>
+          <w:szCs w:val="23"/>
+        </w:rPr>
+        <w:t xml:space="preserve">0 percent of the total </w:t>
+      </w:r>
+      <w:r>
+        <w:rPr>
+          <w:sz w:val="23"/>
+          <w:szCs w:val="23"/>
+        </w:rPr>
+        <w:t>was involved with DCHP messages.</w:t>
+      </w:r>
+    </w:p>
+    <w:p>
+      <w:pPr>
+        <w:pStyle w:val="NoSpacing"/>
+        <w:numPr>
+          <w:ilvl w:val="0"/>
+          <w:numId w:val="2"/>
+        </w:numPr>
+        <w:rPr>
+          <w:sz w:val="23"/>
+          <w:szCs w:val="23"/>
+        </w:rPr>
+      </w:pPr>
+      <w:r>
+        <w:rPr>
+          <w:sz w:val="23"/>
+          <w:szCs w:val="23"/>
+        </w:rPr>
+        <w:t xml:space="preserve">Both </w:t>
+      </w:r>
+      <w:r>
+        <w:rPr>
+          <w:sz w:val="23"/>
+          <w:szCs w:val="23"/>
+        </w:rPr>
+        <w:t>TCP</w:t>
+      </w:r>
+      <w:r>
+        <w:rPr>
+          <w:sz w:val="23"/>
+          <w:szCs w:val="23"/>
+        </w:rPr>
+        <w:t xml:space="preserve"> and UDP are used here.</w:t>
+      </w:r>
+    </w:p>
+    <w:p>
+      <w:pPr>
+        <w:pStyle w:val="NoSpacing"/>
         <w:rPr>
           <w:noProof/>
         </w:rPr>
-        <w:lastRenderedPageBreak/>
+      </w:pPr>
+      <w:r>
+        <w:rPr>
+          <w:sz w:val="23"/>
+          <w:szCs w:val="23"/>
+        </w:rPr>
+        <w:t>Q2.</w:t>
+      </w:r>
+      <w:r>
+        <w:rPr>
+          <w:noProof/>
+        </w:rPr>
+        <w:t xml:space="preserve"> </w:t>
+      </w:r>
+    </w:p>
+    <w:p>
+      <w:pPr>
+        <w:pStyle w:val="NoSpacing"/>
+        <w:numPr>
+          <w:ilvl w:val="0"/>
+          <w:numId w:val="3"/>
+        </w:numPr>
+        <w:rPr>
+          <w:noProof/>
+        </w:rPr>
+      </w:pPr>
+      <w:r>
+        <w:rPr>
+          <w:noProof/>
+        </w:rPr>
+        <w:t>All packets</w:t>
+      </w:r>
+    </w:p>
+    <w:p>
+      <w:pPr>
+        <w:pStyle w:val="NoSpacing"/>
+        <w:rPr>
+          <w:sz w:val="23"/>
+          <w:szCs w:val="23"/>
+        </w:rPr>
+      </w:pPr>
+      <w:r>
+        <w:rPr>
+          <w:noProof/>
+        </w:rPr>
         <w:drawing>
-          <wp:inline distT="0" distB="0" distL="0" distR="0" wp14:anchorId="7E7F401F" wp14:editId="0E8D264D">
+          <wp:inline distT="0" distB="0" distL="0" distR="0" wp14:anchorId="31FBB1A5" wp14:editId="1FDADB50">
             <wp:extent cx="6645910" cy="3738245"/>
             <wp:effectExtent l="0" t="0" r="2540" b="0"/>
-            <wp:docPr id="5" name="Picture 5"/>
+            <wp:docPr id="4" name="Picture 4"/>
             <wp:cNvGraphicFramePr>
               <a:graphicFrameLocks xmlns:a="http://schemas.openxmlformats.org/drawingml/2006/main" noChangeAspect="1"/>
             </wp:cNvGraphicFramePr>
@@ -1388,6 +1442,601 @@
     <w:p>
       <w:pPr>
         <w:pStyle w:val="NoSpacing"/>
+        <w:numPr>
+          <w:ilvl w:val="0"/>
+          <w:numId w:val="3"/>
+        </w:numPr>
+        <w:rPr>
+          <w:sz w:val="23"/>
+          <w:szCs w:val="23"/>
+        </w:rPr>
+      </w:pPr>
+      <w:r>
+        <w:rPr>
+          <w:sz w:val="23"/>
+          <w:szCs w:val="23"/>
+        </w:rPr>
+        <w:t>Bootstrap</w:t>
+      </w:r>
+    </w:p>
+    <w:p>
+      <w:pPr>
+        <w:pStyle w:val="NoSpacing"/>
+        <w:rPr>
+          <w:sz w:val="23"/>
+          <w:szCs w:val="23"/>
+        </w:rPr>
+      </w:pPr>
+      <w:r>
+        <w:rPr>
+          <w:noProof/>
+        </w:rPr>
+        <w:lastRenderedPageBreak/>
+        <w:drawing>
+          <wp:inline distT="0" distB="0" distL="0" distR="0" wp14:anchorId="32D8C032" wp14:editId="0E1B0BCF">
+            <wp:extent cx="6645910" cy="3738245"/>
+            <wp:effectExtent l="0" t="0" r="2540" b="0"/>
+            <wp:docPr id="16" name="Picture 16"/>
+            <wp:cNvGraphicFramePr>
+              <a:graphicFrameLocks xmlns:a="http://schemas.openxmlformats.org/drawingml/2006/main" noChangeAspect="1"/>
+            </wp:cNvGraphicFramePr>
+            <a:graphic xmlns:a="http://schemas.openxmlformats.org/drawingml/2006/main">
+              <a:graphicData uri="http://schemas.openxmlformats.org/drawingml/2006/picture">
+                <pic:pic xmlns:pic="http://schemas.openxmlformats.org/drawingml/2006/picture">
+                  <pic:nvPicPr>
+                    <pic:cNvPr id="1" name=""/>
+                    <pic:cNvPicPr/>
+                  </pic:nvPicPr>
+                  <pic:blipFill>
+                    <a:blip r:embed="rId19"/>
+                    <a:stretch>
+                      <a:fillRect/>
+                    </a:stretch>
+                  </pic:blipFill>
+                  <pic:spPr>
+                    <a:xfrm>
+                      <a:off x="0" y="0"/>
+                      <a:ext cx="6645910" cy="3738245"/>
+                    </a:xfrm>
+                    <a:prstGeom prst="rect">
+                      <a:avLst/>
+                    </a:prstGeom>
+                  </pic:spPr>
+                </pic:pic>
+              </a:graphicData>
+            </a:graphic>
+          </wp:inline>
+        </w:drawing>
+      </w:r>
+    </w:p>
+    <w:p>
+      <w:pPr>
+        <w:pStyle w:val="NoSpacing"/>
+        <w:numPr>
+          <w:ilvl w:val="0"/>
+          <w:numId w:val="3"/>
+        </w:numPr>
+        <w:rPr>
+          <w:sz w:val="23"/>
+          <w:szCs w:val="23"/>
+        </w:rPr>
+      </w:pPr>
+      <w:r>
+        <w:rPr>
+          <w:sz w:val="23"/>
+          <w:szCs w:val="23"/>
+        </w:rPr>
+        <w:t>DNS</w:t>
+      </w:r>
+    </w:p>
+    <w:p>
+      <w:pPr>
+        <w:pStyle w:val="NoSpacing"/>
+        <w:rPr>
+          <w:sz w:val="23"/>
+          <w:szCs w:val="23"/>
+        </w:rPr>
+      </w:pPr>
+      <w:r>
+        <w:rPr>
+          <w:noProof/>
+        </w:rPr>
+        <w:drawing>
+          <wp:inline distT="0" distB="0" distL="0" distR="0" wp14:anchorId="129F9792" wp14:editId="2A2ACEE5">
+            <wp:extent cx="6645910" cy="3738245"/>
+            <wp:effectExtent l="0" t="0" r="2540" b="0"/>
+            <wp:docPr id="17" name="Picture 17"/>
+            <wp:cNvGraphicFramePr>
+              <a:graphicFrameLocks xmlns:a="http://schemas.openxmlformats.org/drawingml/2006/main" noChangeAspect="1"/>
+            </wp:cNvGraphicFramePr>
+            <a:graphic xmlns:a="http://schemas.openxmlformats.org/drawingml/2006/main">
+              <a:graphicData uri="http://schemas.openxmlformats.org/drawingml/2006/picture">
+                <pic:pic xmlns:pic="http://schemas.openxmlformats.org/drawingml/2006/picture">
+                  <pic:nvPicPr>
+                    <pic:cNvPr id="1" name=""/>
+                    <pic:cNvPicPr/>
+                  </pic:nvPicPr>
+                  <pic:blipFill>
+                    <a:blip r:embed="rId20"/>
+                    <a:stretch>
+                      <a:fillRect/>
+                    </a:stretch>
+                  </pic:blipFill>
+                  <pic:spPr>
+                    <a:xfrm>
+                      <a:off x="0" y="0"/>
+                      <a:ext cx="6645910" cy="3738245"/>
+                    </a:xfrm>
+                    <a:prstGeom prst="rect">
+                      <a:avLst/>
+                    </a:prstGeom>
+                  </pic:spPr>
+                </pic:pic>
+              </a:graphicData>
+            </a:graphic>
+          </wp:inline>
+        </w:drawing>
+      </w:r>
+    </w:p>
+    <w:p>
+      <w:pPr>
+        <w:pStyle w:val="NoSpacing"/>
+        <w:numPr>
+          <w:ilvl w:val="0"/>
+          <w:numId w:val="3"/>
+        </w:numPr>
+        <w:rPr>
+          <w:sz w:val="23"/>
+          <w:szCs w:val="23"/>
+        </w:rPr>
+      </w:pPr>
+      <w:r>
+        <w:rPr>
+          <w:sz w:val="23"/>
+          <w:szCs w:val="23"/>
+        </w:rPr>
+        <w:t>TCP</w:t>
+      </w:r>
+    </w:p>
+    <w:p>
+      <w:pPr>
+        <w:pStyle w:val="NoSpacing"/>
+        <w:rPr>
+          <w:sz w:val="23"/>
+          <w:szCs w:val="23"/>
+        </w:rPr>
+      </w:pPr>
+      <w:r>
+        <w:rPr>
+          <w:noProof/>
+        </w:rPr>
+        <w:lastRenderedPageBreak/>
+        <w:drawing>
+          <wp:inline distT="0" distB="0" distL="0" distR="0" wp14:anchorId="7293B2EB" wp14:editId="46C3F92B">
+            <wp:extent cx="6645910" cy="3738245"/>
+            <wp:effectExtent l="0" t="0" r="2540" b="0"/>
+            <wp:docPr id="18" name="Picture 18"/>
+            <wp:cNvGraphicFramePr>
+              <a:graphicFrameLocks xmlns:a="http://schemas.openxmlformats.org/drawingml/2006/main" noChangeAspect="1"/>
+            </wp:cNvGraphicFramePr>
+            <a:graphic xmlns:a="http://schemas.openxmlformats.org/drawingml/2006/main">
+              <a:graphicData uri="http://schemas.openxmlformats.org/drawingml/2006/picture">
+                <pic:pic xmlns:pic="http://schemas.openxmlformats.org/drawingml/2006/picture">
+                  <pic:nvPicPr>
+                    <pic:cNvPr id="1" name=""/>
+                    <pic:cNvPicPr/>
+                  </pic:nvPicPr>
+                  <pic:blipFill>
+                    <a:blip r:embed="rId21"/>
+                    <a:stretch>
+                      <a:fillRect/>
+                    </a:stretch>
+                  </pic:blipFill>
+                  <pic:spPr>
+                    <a:xfrm>
+                      <a:off x="0" y="0"/>
+                      <a:ext cx="6645910" cy="3738245"/>
+                    </a:xfrm>
+                    <a:prstGeom prst="rect">
+                      <a:avLst/>
+                    </a:prstGeom>
+                  </pic:spPr>
+                </pic:pic>
+              </a:graphicData>
+            </a:graphic>
+          </wp:inline>
+        </w:drawing>
+      </w:r>
+    </w:p>
+    <w:p>
+      <w:pPr>
+        <w:pStyle w:val="NoSpacing"/>
+        <w:numPr>
+          <w:ilvl w:val="0"/>
+          <w:numId w:val="3"/>
+        </w:numPr>
+        <w:rPr>
+          <w:sz w:val="23"/>
+          <w:szCs w:val="23"/>
+        </w:rPr>
+      </w:pPr>
+      <w:r>
+        <w:rPr>
+          <w:sz w:val="23"/>
+          <w:szCs w:val="23"/>
+        </w:rPr>
+        <w:t>UDP</w:t>
+      </w:r>
+    </w:p>
+    <w:p>
+      <w:pPr>
+        <w:pStyle w:val="NoSpacing"/>
+        <w:rPr>
+          <w:sz w:val="23"/>
+          <w:szCs w:val="23"/>
+        </w:rPr>
+      </w:pPr>
+      <w:r>
+        <w:rPr>
+          <w:noProof/>
+        </w:rPr>
+        <w:drawing>
+          <wp:inline distT="0" distB="0" distL="0" distR="0" wp14:anchorId="101C4A53" wp14:editId="6032A232">
+            <wp:extent cx="6645910" cy="3738245"/>
+            <wp:effectExtent l="0" t="0" r="2540" b="0"/>
+            <wp:docPr id="19" name="Picture 19"/>
+            <wp:cNvGraphicFramePr>
+              <a:graphicFrameLocks xmlns:a="http://schemas.openxmlformats.org/drawingml/2006/main" noChangeAspect="1"/>
+            </wp:cNvGraphicFramePr>
+            <a:graphic xmlns:a="http://schemas.openxmlformats.org/drawingml/2006/main">
+              <a:graphicData uri="http://schemas.openxmlformats.org/drawingml/2006/picture">
+                <pic:pic xmlns:pic="http://schemas.openxmlformats.org/drawingml/2006/picture">
+                  <pic:nvPicPr>
+                    <pic:cNvPr id="1" name=""/>
+                    <pic:cNvPicPr/>
+                  </pic:nvPicPr>
+                  <pic:blipFill>
+                    <a:blip r:embed="rId22"/>
+                    <a:stretch>
+                      <a:fillRect/>
+                    </a:stretch>
+                  </pic:blipFill>
+                  <pic:spPr>
+                    <a:xfrm>
+                      <a:off x="0" y="0"/>
+                      <a:ext cx="6645910" cy="3738245"/>
+                    </a:xfrm>
+                    <a:prstGeom prst="rect">
+                      <a:avLst/>
+                    </a:prstGeom>
+                  </pic:spPr>
+                </pic:pic>
+              </a:graphicData>
+            </a:graphic>
+          </wp:inline>
+        </w:drawing>
+      </w:r>
+    </w:p>
+    <w:p>
+      <w:pPr>
+        <w:pStyle w:val="NoSpacing"/>
+        <w:rPr>
+          <w:sz w:val="23"/>
+          <w:szCs w:val="23"/>
+        </w:rPr>
+      </w:pPr>
+      <w:r>
+        <w:rPr>
+          <w:sz w:val="23"/>
+          <w:szCs w:val="23"/>
+        </w:rPr>
+        <w:t>Q3.</w:t>
+      </w:r>
+    </w:p>
+    <w:p>
+      <w:pPr>
+        <w:pStyle w:val="NoSpacing"/>
+        <w:rPr>
+          <w:sz w:val="23"/>
+          <w:szCs w:val="23"/>
+        </w:rPr>
+      </w:pPr>
+      <w:r>
+        <w:rPr>
+          <w:noProof/>
+        </w:rPr>
+        <w:lastRenderedPageBreak/>
+        <w:drawing>
+          <wp:inline distT="0" distB="0" distL="0" distR="0" wp14:anchorId="0AF40621" wp14:editId="0F776ECF">
+            <wp:extent cx="6645910" cy="3738245"/>
+            <wp:effectExtent l="0" t="0" r="2540" b="0"/>
+            <wp:docPr id="20" name="Picture 20"/>
+            <wp:cNvGraphicFramePr>
+              <a:graphicFrameLocks xmlns:a="http://schemas.openxmlformats.org/drawingml/2006/main" noChangeAspect="1"/>
+            </wp:cNvGraphicFramePr>
+            <a:graphic xmlns:a="http://schemas.openxmlformats.org/drawingml/2006/main">
+              <a:graphicData uri="http://schemas.openxmlformats.org/drawingml/2006/picture">
+                <pic:pic xmlns:pic="http://schemas.openxmlformats.org/drawingml/2006/picture">
+                  <pic:nvPicPr>
+                    <pic:cNvPr id="1" name=""/>
+                    <pic:cNvPicPr/>
+                  </pic:nvPicPr>
+                  <pic:blipFill>
+                    <a:blip r:embed="rId23"/>
+                    <a:stretch>
+                      <a:fillRect/>
+                    </a:stretch>
+                  </pic:blipFill>
+                  <pic:spPr>
+                    <a:xfrm>
+                      <a:off x="0" y="0"/>
+                      <a:ext cx="6645910" cy="3738245"/>
+                    </a:xfrm>
+                    <a:prstGeom prst="rect">
+                      <a:avLst/>
+                    </a:prstGeom>
+                  </pic:spPr>
+                </pic:pic>
+              </a:graphicData>
+            </a:graphic>
+          </wp:inline>
+        </w:drawing>
+      </w:r>
+    </w:p>
+    <w:p>
+      <w:pPr>
+        <w:pStyle w:val="NoSpacing"/>
+        <w:rPr>
+          <w:sz w:val="23"/>
+          <w:szCs w:val="23"/>
+        </w:rPr>
+      </w:pPr>
+      <w:r>
+        <w:rPr>
+          <w:sz w:val="23"/>
+          <w:szCs w:val="23"/>
+        </w:rPr>
+        <w:t>The highest bits-per-second rate is</w:t>
+      </w:r>
+      <w:r>
+        <w:rPr>
+          <w:sz w:val="23"/>
+          <w:szCs w:val="23"/>
+        </w:rPr>
+        <w:t xml:space="preserve"> 113700 bits per second.</w:t>
+      </w:r>
+    </w:p>
+    <w:p>
+      <w:pPr>
+        <w:pStyle w:val="NoSpacing"/>
+        <w:rPr>
+          <w:sz w:val="23"/>
+          <w:szCs w:val="23"/>
+        </w:rPr>
+      </w:pPr>
+      <w:r>
+        <w:rPr>
+          <w:sz w:val="23"/>
+          <w:szCs w:val="23"/>
+        </w:rPr>
+        <w:t xml:space="preserve">It occurred in the </w:t>
+      </w:r>
+      <w:r>
+        <w:rPr>
+          <w:sz w:val="23"/>
+          <w:szCs w:val="23"/>
+        </w:rPr>
+        <w:t>146</w:t>
+      </w:r>
+      <w:r>
+        <w:rPr>
+          <w:sz w:val="23"/>
+          <w:szCs w:val="23"/>
+          <w:vertAlign w:val="superscript"/>
+        </w:rPr>
+        <w:t>th</w:t>
+      </w:r>
+      <w:r>
+        <w:rPr>
+          <w:sz w:val="23"/>
+          <w:szCs w:val="23"/>
+        </w:rPr>
+        <w:t xml:space="preserve"> second.</w:t>
+      </w:r>
+    </w:p>
+    <w:p>
+      <w:pPr>
+        <w:pStyle w:val="NoSpacing"/>
+        <w:rPr>
+          <w:sz w:val="23"/>
+          <w:szCs w:val="23"/>
+        </w:rPr>
+      </w:pPr>
+      <w:r>
+        <w:rPr>
+          <w:sz w:val="23"/>
+          <w:szCs w:val="23"/>
+        </w:rPr>
+        <w:t>Q4.</w:t>
+      </w:r>
+    </w:p>
+    <w:p>
+      <w:pPr>
+        <w:pStyle w:val="NoSpacing"/>
+        <w:rPr>
+          <w:sz w:val="23"/>
+          <w:szCs w:val="23"/>
+        </w:rPr>
+      </w:pPr>
+      <w:r>
+        <w:rPr>
+          <w:noProof/>
+        </w:rPr>
+        <w:drawing>
+          <wp:inline distT="0" distB="0" distL="0" distR="0" wp14:anchorId="670179DD" wp14:editId="16171C74">
+            <wp:extent cx="6645910" cy="820420"/>
+            <wp:effectExtent l="0" t="0" r="2540" b="0"/>
+            <wp:docPr id="14" name="Picture 14"/>
+            <wp:cNvGraphicFramePr>
+              <a:graphicFrameLocks xmlns:a="http://schemas.openxmlformats.org/drawingml/2006/main" noChangeAspect="1"/>
+            </wp:cNvGraphicFramePr>
+            <a:graphic xmlns:a="http://schemas.openxmlformats.org/drawingml/2006/main">
+              <a:graphicData uri="http://schemas.openxmlformats.org/drawingml/2006/picture">
+                <pic:pic xmlns:pic="http://schemas.openxmlformats.org/drawingml/2006/picture">
+                  <pic:nvPicPr>
+                    <pic:cNvPr id="1" name=""/>
+                    <pic:cNvPicPr/>
+                  </pic:nvPicPr>
+                  <pic:blipFill>
+                    <a:blip r:embed="rId24"/>
+                    <a:stretch>
+                      <a:fillRect/>
+                    </a:stretch>
+                  </pic:blipFill>
+                  <pic:spPr>
+                    <a:xfrm>
+                      <a:off x="0" y="0"/>
+                      <a:ext cx="6645910" cy="820420"/>
+                    </a:xfrm>
+                    <a:prstGeom prst="rect">
+                      <a:avLst/>
+                    </a:prstGeom>
+                  </pic:spPr>
+                </pic:pic>
+              </a:graphicData>
+            </a:graphic>
+          </wp:inline>
+        </w:drawing>
+      </w:r>
+    </w:p>
+    <w:p>
+      <w:pPr>
+        <w:pStyle w:val="NoSpacing"/>
+        <w:rPr>
+          <w:sz w:val="23"/>
+          <w:szCs w:val="23"/>
+        </w:rPr>
+      </w:pPr>
+      <w:r>
+        <w:rPr>
+          <w:rFonts w:hint="eastAsia"/>
+          <w:sz w:val="23"/>
+          <w:szCs w:val="23"/>
+        </w:rPr>
+        <w:t>Request</w:t>
+      </w:r>
+      <w:r>
+        <w:rPr>
+          <w:sz w:val="23"/>
+          <w:szCs w:val="23"/>
+        </w:rPr>
+        <w:t xml:space="preserve"> IP: 192.168.1.73</w:t>
+      </w:r>
+    </w:p>
+    <w:p>
+      <w:pPr>
+        <w:pStyle w:val="NoSpacing"/>
+        <w:rPr>
+          <w:sz w:val="23"/>
+          <w:szCs w:val="23"/>
+        </w:rPr>
+      </w:pPr>
+      <w:r>
+        <w:rPr>
+          <w:sz w:val="23"/>
+          <w:szCs w:val="23"/>
+        </w:rPr>
+        <w:t>Response IP: 69.164.192.146</w:t>
+      </w:r>
+    </w:p>
+    <w:p>
+      <w:pPr>
+        <w:pStyle w:val="NoSpacing"/>
+        <w:rPr>
+          <w:sz w:val="23"/>
+          <w:szCs w:val="23"/>
+        </w:rPr>
+      </w:pPr>
+      <w:r>
+        <w:rPr>
+          <w:sz w:val="23"/>
+          <w:szCs w:val="23"/>
+        </w:rPr>
+        <w:t>Q5.</w:t>
+      </w:r>
+    </w:p>
+    <w:p>
+      <w:pPr>
+        <w:pStyle w:val="NoSpacing"/>
+        <w:numPr>
+          <w:ilvl w:val="0"/>
+          <w:numId w:val="3"/>
+        </w:numPr>
+        <w:rPr>
+          <w:sz w:val="23"/>
+          <w:szCs w:val="23"/>
+        </w:rPr>
+      </w:pPr>
+      <w:r>
+        <w:rPr>
+          <w:sz w:val="23"/>
+          <w:szCs w:val="23"/>
+        </w:rPr>
+        <w:t>TCP conversation</w:t>
+      </w:r>
+    </w:p>
+    <w:p>
+      <w:pPr>
+        <w:pStyle w:val="NoSpacing"/>
+        <w:rPr>
+          <w:sz w:val="23"/>
+          <w:szCs w:val="23"/>
+        </w:rPr>
+      </w:pPr>
+      <w:r>
+        <w:rPr>
+          <w:noProof/>
+        </w:rPr>
+        <w:drawing>
+          <wp:inline distT="0" distB="0" distL="0" distR="0" wp14:anchorId="027951FD" wp14:editId="1C5CF0A1">
+            <wp:extent cx="6645910" cy="3738245"/>
+            <wp:effectExtent l="0" t="0" r="2540" b="0"/>
+            <wp:docPr id="21" name="Picture 21"/>
+            <wp:cNvGraphicFramePr>
+              <a:graphicFrameLocks xmlns:a="http://schemas.openxmlformats.org/drawingml/2006/main" noChangeAspect="1"/>
+            </wp:cNvGraphicFramePr>
+            <a:graphic xmlns:a="http://schemas.openxmlformats.org/drawingml/2006/main">
+              <a:graphicData uri="http://schemas.openxmlformats.org/drawingml/2006/picture">
+                <pic:pic xmlns:pic="http://schemas.openxmlformats.org/drawingml/2006/picture">
+                  <pic:nvPicPr>
+                    <pic:cNvPr id="1" name=""/>
+                    <pic:cNvPicPr/>
+                  </pic:nvPicPr>
+                  <pic:blipFill>
+                    <a:blip r:embed="rId25"/>
+                    <a:stretch>
+                      <a:fillRect/>
+                    </a:stretch>
+                  </pic:blipFill>
+                  <pic:spPr>
+                    <a:xfrm>
+                      <a:off x="0" y="0"/>
+                      <a:ext cx="6645910" cy="3738245"/>
+                    </a:xfrm>
+                    <a:prstGeom prst="rect">
+                      <a:avLst/>
+                    </a:prstGeom>
+                  </pic:spPr>
+                </pic:pic>
+              </a:graphicData>
+            </a:graphic>
+          </wp:inline>
+        </w:drawing>
+      </w:r>
+    </w:p>
+    <w:p>
+      <w:pPr>
+        <w:pStyle w:val="NoSpacing"/>
         <w:rPr>
           <w:sz w:val="23"/>
           <w:szCs w:val="23"/>
@@ -1411,6 +2060,184 @@
       </w:pPr>
       <w:r>
         <w:rPr>
+          <w:noProof/>
+        </w:rPr>
+        <w:lastRenderedPageBreak/>
+        <w:drawing>
+          <wp:inline distT="0" distB="0" distL="0" distR="0" wp14:anchorId="229AC8F2" wp14:editId="3EE9E85F">
+            <wp:extent cx="6645910" cy="2376170"/>
+            <wp:effectExtent l="0" t="0" r="2540" b="5080"/>
+            <wp:docPr id="22" name="Picture 22"/>
+            <wp:cNvGraphicFramePr>
+              <a:graphicFrameLocks xmlns:a="http://schemas.openxmlformats.org/drawingml/2006/main" noChangeAspect="1"/>
+            </wp:cNvGraphicFramePr>
+            <a:graphic xmlns:a="http://schemas.openxmlformats.org/drawingml/2006/main">
+              <a:graphicData uri="http://schemas.openxmlformats.org/drawingml/2006/picture">
+                <pic:pic xmlns:pic="http://schemas.openxmlformats.org/drawingml/2006/picture">
+                  <pic:nvPicPr>
+                    <pic:cNvPr id="1" name=""/>
+                    <pic:cNvPicPr/>
+                  </pic:nvPicPr>
+                  <pic:blipFill>
+                    <a:blip r:embed="rId26"/>
+                    <a:stretch>
+                      <a:fillRect/>
+                    </a:stretch>
+                  </pic:blipFill>
+                  <pic:spPr>
+                    <a:xfrm>
+                      <a:off x="0" y="0"/>
+                      <a:ext cx="6645910" cy="2376170"/>
+                    </a:xfrm>
+                    <a:prstGeom prst="rect">
+                      <a:avLst/>
+                    </a:prstGeom>
+                  </pic:spPr>
+                </pic:pic>
+              </a:graphicData>
+            </a:graphic>
+          </wp:inline>
+        </w:drawing>
+      </w:r>
+    </w:p>
+    <w:p>
+      <w:pPr>
+        <w:pStyle w:val="NoSpacing"/>
+        <w:rPr>
+          <w:sz w:val="23"/>
+          <w:szCs w:val="23"/>
+        </w:rPr>
+      </w:pPr>
+      <w:r>
+        <w:rPr>
+          <w:noProof/>
+        </w:rPr>
+        <w:drawing>
+          <wp:inline distT="0" distB="0" distL="0" distR="0" wp14:anchorId="42889554" wp14:editId="171EB427">
+            <wp:extent cx="6645910" cy="622935"/>
+            <wp:effectExtent l="0" t="0" r="2540" b="5715"/>
+            <wp:docPr id="23" name="Picture 23"/>
+            <wp:cNvGraphicFramePr>
+              <a:graphicFrameLocks xmlns:a="http://schemas.openxmlformats.org/drawingml/2006/main" noChangeAspect="1"/>
+            </wp:cNvGraphicFramePr>
+            <a:graphic xmlns:a="http://schemas.openxmlformats.org/drawingml/2006/main">
+              <a:graphicData uri="http://schemas.openxmlformats.org/drawingml/2006/picture">
+                <pic:pic xmlns:pic="http://schemas.openxmlformats.org/drawingml/2006/picture">
+                  <pic:nvPicPr>
+                    <pic:cNvPr id="1" name=""/>
+                    <pic:cNvPicPr/>
+                  </pic:nvPicPr>
+                  <pic:blipFill>
+                    <a:blip r:embed="rId27"/>
+                    <a:stretch>
+                      <a:fillRect/>
+                    </a:stretch>
+                  </pic:blipFill>
+                  <pic:spPr>
+                    <a:xfrm>
+                      <a:off x="0" y="0"/>
+                      <a:ext cx="6645910" cy="622935"/>
+                    </a:xfrm>
+                    <a:prstGeom prst="rect">
+                      <a:avLst/>
+                    </a:prstGeom>
+                  </pic:spPr>
+                </pic:pic>
+              </a:graphicData>
+            </a:graphic>
+          </wp:inline>
+        </w:drawing>
+      </w:r>
+    </w:p>
+    <w:p>
+      <w:pPr>
+        <w:pStyle w:val="NoSpacing"/>
+        <w:rPr>
+          <w:sz w:val="23"/>
+          <w:szCs w:val="23"/>
+        </w:rPr>
+      </w:pPr>
+      <w:r>
+        <w:rPr>
+          <w:noProof/>
+        </w:rPr>
+        <w:drawing>
+          <wp:inline distT="0" distB="0" distL="0" distR="0" wp14:anchorId="21E67CE1" wp14:editId="389A2B53">
+            <wp:extent cx="6645910" cy="124460"/>
+            <wp:effectExtent l="0" t="0" r="2540" b="8890"/>
+            <wp:docPr id="24" name="Picture 24"/>
+            <wp:cNvGraphicFramePr>
+              <a:graphicFrameLocks xmlns:a="http://schemas.openxmlformats.org/drawingml/2006/main" noChangeAspect="1"/>
+            </wp:cNvGraphicFramePr>
+            <a:graphic xmlns:a="http://schemas.openxmlformats.org/drawingml/2006/main">
+              <a:graphicData uri="http://schemas.openxmlformats.org/drawingml/2006/picture">
+                <pic:pic xmlns:pic="http://schemas.openxmlformats.org/drawingml/2006/picture">
+                  <pic:nvPicPr>
+                    <pic:cNvPr id="1" name=""/>
+                    <pic:cNvPicPr/>
+                  </pic:nvPicPr>
+                  <pic:blipFill>
+                    <a:blip r:embed="rId28"/>
+                    <a:stretch>
+                      <a:fillRect/>
+                    </a:stretch>
+                  </pic:blipFill>
+                  <pic:spPr>
+                    <a:xfrm>
+                      <a:off x="0" y="0"/>
+                      <a:ext cx="6645910" cy="124460"/>
+                    </a:xfrm>
+                    <a:prstGeom prst="rect">
+                      <a:avLst/>
+                    </a:prstGeom>
+                  </pic:spPr>
+                </pic:pic>
+              </a:graphicData>
+            </a:graphic>
+          </wp:inline>
+        </w:drawing>
+      </w:r>
+    </w:p>
+    <w:p>
+      <w:pPr>
+        <w:pStyle w:val="NoSpacing"/>
+        <w:rPr>
+          <w:sz w:val="23"/>
+          <w:szCs w:val="23"/>
+        </w:rPr>
+      </w:pPr>
+      <w:r>
+        <w:rPr>
+          <w:sz w:val="23"/>
+          <w:szCs w:val="23"/>
+        </w:rPr>
+        <w:t>Download time = 192.372 – 169.269 = 23.103</w:t>
+      </w:r>
+      <w:r>
+        <w:rPr>
+          <w:sz w:val="23"/>
+          <w:szCs w:val="23"/>
+        </w:rPr>
+        <w:t xml:space="preserve"> </w:t>
+      </w:r>
+      <w:r>
+        <w:rPr>
+          <w:sz w:val="23"/>
+          <w:szCs w:val="23"/>
+        </w:rPr>
+        <w:t>seconds</w:t>
+      </w:r>
+    </w:p>
+    <w:p>
+      <w:pPr>
+        <w:pStyle w:val="NoSpacing"/>
+        <w:rPr>
+          <w:sz w:val="23"/>
+          <w:szCs w:val="23"/>
+        </w:rPr>
+      </w:pPr>
+      <w:r>
+        <w:rPr>
           <w:sz w:val="23"/>
           <w:szCs w:val="23"/>
         </w:rPr>
@@ -1420,6 +2247,19 @@
     <w:p>
       <w:pPr>
         <w:pStyle w:val="NoSpacing"/>
+        <w:rPr>
+          <w:sz w:val="23"/>
+          <w:szCs w:val="23"/>
+        </w:rPr>
+      </w:pPr>
+    </w:p>
+    <w:p>
+      <w:pPr>
+        <w:pStyle w:val="NoSpacing"/>
+        <w:rPr>
+          <w:sz w:val="23"/>
+          <w:szCs w:val="23"/>
+        </w:rPr>
       </w:pPr>
       <w:r>
         <w:rPr>
@@ -1428,6 +2268,70 @@
         </w:rPr>
         <w:t>Q8.</w:t>
       </w:r>
+    </w:p>
+    <w:p>
+      <w:pPr>
+        <w:pStyle w:val="NoSpacing"/>
+      </w:pPr>
+      <w:r>
+        <w:rPr>
+          <w:noProof/>
+        </w:rPr>
+        <w:drawing>
+          <wp:inline distT="0" distB="0" distL="0" distR="0" wp14:anchorId="0AF0925C" wp14:editId="727C9DF5">
+            <wp:extent cx="6645910" cy="3738245"/>
+            <wp:effectExtent l="0" t="0" r="2540" b="0"/>
+            <wp:docPr id="26" name="Picture 26"/>
+            <wp:cNvGraphicFramePr>
+              <a:graphicFrameLocks xmlns:a="http://schemas.openxmlformats.org/drawingml/2006/main" noChangeAspect="1"/>
+            </wp:cNvGraphicFramePr>
+            <a:graphic xmlns:a="http://schemas.openxmlformats.org/drawingml/2006/main">
+              <a:graphicData uri="http://schemas.openxmlformats.org/drawingml/2006/picture">
+                <pic:pic xmlns:pic="http://schemas.openxmlformats.org/drawingml/2006/picture">
+                  <pic:nvPicPr>
+                    <pic:cNvPr id="1" name=""/>
+                    <pic:cNvPicPr/>
+                  </pic:nvPicPr>
+                  <pic:blipFill>
+                    <a:blip r:embed="rId29"/>
+                    <a:stretch>
+                      <a:fillRect/>
+                    </a:stretch>
+                  </pic:blipFill>
+                  <pic:spPr>
+                    <a:xfrm>
+                      <a:off x="0" y="0"/>
+                      <a:ext cx="6645910" cy="3738245"/>
+                    </a:xfrm>
+                    <a:prstGeom prst="rect">
+                      <a:avLst/>
+                    </a:prstGeom>
+                  </pic:spPr>
+                </pic:pic>
+              </a:graphicData>
+            </a:graphic>
+          </wp:inline>
+        </w:drawing>
+      </w:r>
+    </w:p>
+    <w:p>
+      <w:r>
+        <w:t xml:space="preserve">The longest RTT occurred in packet 17280, in the </w:t>
+      </w:r>
+      <w:r>
+        <w:t>182.268</w:t>
+      </w:r>
+      <w:r>
+        <w:rPr>
+          <w:vertAlign w:val="superscript"/>
+        </w:rPr>
+        <w:t>th</w:t>
+      </w:r>
+      <w:r>
+        <w:t xml:space="preserve"> second.</w:t>
+      </w:r>
+      <w:bookmarkStart w:id="0" w:name="_GoBack"/>
+      <w:bookmarkEnd w:id="0"/>
     </w:p>
     <w:p>
       <w:r>
@@ -1922,11 +2826,127 @@
       </w:rPr>
     </w:lvl>
   </w:abstractNum>
+  <w:abstractNum w:abstractNumId="2" w15:restartNumberingAfterBreak="0">
+    <w:nsid w:val="7B6C3DF1"/>
+    <w:multiLevelType w:val="hybridMultilevel"/>
+    <w:tmpl w:val="F0F20ED2"/>
+    <w:lvl w:ilvl="0" w:tplc="14090001">
+      <w:start w:val="1"/>
+      <w:numFmt w:val="bullet"/>
+      <w:lvlText w:val=""/>
+      <w:lvlJc w:val="left"/>
+      <w:pPr>
+        <w:ind w:left="720" w:hanging="360"/>
+      </w:pPr>
+      <w:rPr>
+        <w:rFonts w:ascii="Symbol" w:hAnsi="Symbol" w:hint="default"/>
+      </w:rPr>
+    </w:lvl>
+    <w:lvl w:ilvl="1" w:tplc="14090003" w:tentative="1">
+      <w:start w:val="1"/>
+      <w:numFmt w:val="bullet"/>
+      <w:lvlText w:val="o"/>
+      <w:lvlJc w:val="left"/>
+      <w:pPr>
+        <w:ind w:left="1440" w:hanging="360"/>
+      </w:pPr>
+      <w:rPr>
+        <w:rFonts w:ascii="Courier New" w:hAnsi="Courier New" w:cs="Courier New" w:hint="default"/>
+      </w:rPr>
+    </w:lvl>
+    <w:lvl w:ilvl="2" w:tplc="14090005" w:tentative="1">
+      <w:start w:val="1"/>
+      <w:numFmt w:val="bullet"/>
+      <w:lvlText w:val=""/>
+      <w:lvlJc w:val="left"/>
+      <w:pPr>
+        <w:ind w:left="2160" w:hanging="360"/>
+      </w:pPr>
+      <w:rPr>
+        <w:rFonts w:ascii="Wingdings" w:hAnsi="Wingdings" w:hint="default"/>
+      </w:rPr>
+    </w:lvl>
+    <w:lvl w:ilvl="3" w:tplc="14090001" w:tentative="1">
+      <w:start w:val="1"/>
+      <w:numFmt w:val="bullet"/>
+      <w:lvlText w:val=""/>
+      <w:lvlJc w:val="left"/>
+      <w:pPr>
+        <w:ind w:left="2880" w:hanging="360"/>
+      </w:pPr>
+      <w:rPr>
+        <w:rFonts w:ascii="Symbol" w:hAnsi="Symbol" w:hint="default"/>
+      </w:rPr>
+    </w:lvl>
+    <w:lvl w:ilvl="4" w:tplc="14090003" w:tentative="1">
+      <w:start w:val="1"/>
+      <w:numFmt w:val="bullet"/>
+      <w:lvlText w:val="o"/>
+      <w:lvlJc w:val="left"/>
+      <w:pPr>
+        <w:ind w:left="3600" w:hanging="360"/>
+      </w:pPr>
+      <w:rPr>
+        <w:rFonts w:ascii="Courier New" w:hAnsi="Courier New" w:cs="Courier New" w:hint="default"/>
+      </w:rPr>
+    </w:lvl>
+    <w:lvl w:ilvl="5" w:tplc="14090005" w:tentative="1">
+      <w:start w:val="1"/>
+      <w:numFmt w:val="bullet"/>
+      <w:lvlText w:val=""/>
+      <w:lvlJc w:val="left"/>
+      <w:pPr>
+        <w:ind w:left="4320" w:hanging="360"/>
+      </w:pPr>
+      <w:rPr>
+        <w:rFonts w:ascii="Wingdings" w:hAnsi="Wingdings" w:hint="default"/>
+      </w:rPr>
+    </w:lvl>
+    <w:lvl w:ilvl="6" w:tplc="14090001" w:tentative="1">
+      <w:start w:val="1"/>
+      <w:numFmt w:val="bullet"/>
+      <w:lvlText w:val=""/>
+      <w:lvlJc w:val="left"/>
+      <w:pPr>
+        <w:ind w:left="5040" w:hanging="360"/>
+      </w:pPr>
+      <w:rPr>
+        <w:rFonts w:ascii="Symbol" w:hAnsi="Symbol" w:hint="default"/>
+      </w:rPr>
+    </w:lvl>
+    <w:lvl w:ilvl="7" w:tplc="14090003" w:tentative="1">
+      <w:start w:val="1"/>
+      <w:numFmt w:val="bullet"/>
+      <w:lvlText w:val="o"/>
+      <w:lvlJc w:val="left"/>
+      <w:pPr>
+        <w:ind w:left="5760" w:hanging="360"/>
+      </w:pPr>
+      <w:rPr>
+        <w:rFonts w:ascii="Courier New" w:hAnsi="Courier New" w:cs="Courier New" w:hint="default"/>
+      </w:rPr>
+    </w:lvl>
+    <w:lvl w:ilvl="8" w:tplc="14090005" w:tentative="1">
+      <w:start w:val="1"/>
+      <w:numFmt w:val="bullet"/>
+      <w:lvlText w:val=""/>
+      <w:lvlJc w:val="left"/>
+      <w:pPr>
+        <w:ind w:left="6480" w:hanging="360"/>
+      </w:pPr>
+      <w:rPr>
+        <w:rFonts w:ascii="Wingdings" w:hAnsi="Wingdings" w:hint="default"/>
+      </w:rPr>
+    </w:lvl>
+  </w:abstractNum>
   <w:num w:numId="1">
     <w:abstractNumId w:val="1"/>
   </w:num>
   <w:num w:numId="2">
     <w:abstractNumId w:val="0"/>
+  </w:num>
+  <w:num w:numId="3">
+    <w:abstractNumId w:val="2"/>
   </w:num>
 </w:numbering>
 </file>
@@ -2649,7 +3669,7 @@
 </file>
 
 <file path=customXml/itemProps1.xml><?xml version="1.0" encoding="utf-8"?>
-<ds:datastoreItem xmlns:ds="http://schemas.openxmlformats.org/officeDocument/2006/customXml" ds:itemID="{3336FE62-2C01-4BB3-83B1-F2E5CC487701}">
+<ds:datastoreItem xmlns:ds="http://schemas.openxmlformats.org/officeDocument/2006/customXml" ds:itemID="{63D99CA7-2B2C-44CA-A5A7-FDE443041D50}">
   <ds:schemaRefs>
     <ds:schemaRef ds:uri="http://schemas.openxmlformats.org/officeDocument/2006/bibliography"/>
   </ds:schemaRefs>

</xml_diff>

<commit_message>
Changed io graph Task 2
Changed io graph Task 2
</commit_message>
<xml_diff>
--- a/SOFTENG364_Assignment1.docx
+++ b/SOFTENG364_Assignment1.docx
@@ -283,26 +283,80 @@
       <w:pPr>
         <w:pStyle w:val="NoSpacing"/>
         <w:rPr>
-          <w:color w:val="FF0000"/>
-        </w:rPr>
-      </w:pPr>
-      <w:r>
-        <w:rPr>
           <w:rFonts w:ascii="Arial" w:hAnsi="Arial" w:cs="Arial"/>
           <w:color w:val="4A4B4C"/>
           <w:shd w:val="clear" w:color="auto" w:fill="FFFFFF"/>
         </w:rPr>
+      </w:pPr>
+      <w:r>
+        <w:rPr>
+          <w:rFonts w:ascii="Arial" w:hAnsi="Arial" w:cs="Arial"/>
+          <w:color w:val="4A4B4C"/>
+          <w:shd w:val="clear" w:color="auto" w:fill="FFFFFF"/>
+        </w:rPr>
+        <w:t xml:space="preserve">Apply filters: </w:t>
+      </w:r>
+      <w:proofErr w:type="spellStart"/>
+      <w:r>
+        <w:rPr>
+          <w:rFonts w:ascii="Arial" w:hAnsi="Arial" w:cs="Arial"/>
+          <w:color w:val="4A4B4C"/>
+          <w:shd w:val="clear" w:color="auto" w:fill="FFFFFF"/>
+        </w:rPr>
         <w:t>tcp.analysis.duplicate_ack</w:t>
       </w:r>
-    </w:p>
-    <w:p>
-      <w:pPr>
-        <w:pStyle w:val="NoSpacing"/>
+      <w:proofErr w:type="spellEnd"/>
+      <w:r>
         <w:rPr>
           <w:rFonts w:ascii="Arial" w:hAnsi="Arial" w:cs="Arial"/>
-          <w:color w:val="FF0000"/>
-          <w:sz w:val="20"/>
-          <w:szCs w:val="20"/>
+          <w:color w:val="4A4B4C"/>
+          <w:shd w:val="clear" w:color="auto" w:fill="FFFFFF"/>
+        </w:rPr>
+        <w:t xml:space="preserve">, </w:t>
+      </w:r>
+      <w:proofErr w:type="spellStart"/>
+      <w:r>
+        <w:rPr>
+          <w:rFonts w:ascii="Arial" w:hAnsi="Arial" w:cs="Arial"/>
+          <w:color w:val="4A4B4C"/>
+          <w:shd w:val="clear" w:color="auto" w:fill="FFFFFF"/>
+        </w:rPr>
+        <w:t>tcp.analysis.fast_retransmission</w:t>
+      </w:r>
+      <w:proofErr w:type="spellEnd"/>
+      <w:r>
+        <w:rPr>
+          <w:rFonts w:ascii="Arial" w:hAnsi="Arial" w:cs="Arial"/>
+          <w:color w:val="4A4B4C"/>
+          <w:shd w:val="clear" w:color="auto" w:fill="FFFFFF"/>
+        </w:rPr>
+        <w:t xml:space="preserve">, and </w:t>
+      </w:r>
+      <w:proofErr w:type="spellStart"/>
+      <w:r>
+        <w:rPr>
+          <w:rFonts w:ascii="Arial" w:hAnsi="Arial" w:cs="Arial"/>
+          <w:color w:val="4A4B4C"/>
+          <w:shd w:val="clear" w:color="auto" w:fill="FFFFFF"/>
+        </w:rPr>
+        <w:t>tcp.analysis.retransmission</w:t>
+      </w:r>
+      <w:proofErr w:type="spellEnd"/>
+      <w:r>
+        <w:rPr>
+          <w:rFonts w:ascii="Arial" w:hAnsi="Arial" w:cs="Arial"/>
+          <w:color w:val="4A4B4C"/>
+          <w:shd w:val="clear" w:color="auto" w:fill="FFFFFF"/>
+        </w:rPr>
+        <w:t>.</w:t>
+      </w:r>
+    </w:p>
+    <w:p>
+      <w:pPr>
+        <w:pStyle w:val="NoSpacing"/>
+        <w:rPr>
+          <w:rFonts w:ascii="Arial" w:hAnsi="Arial" w:cs="Arial"/>
+          <w:color w:val="4A4B4C"/>
           <w:shd w:val="clear" w:color="auto" w:fill="FFFFFF"/>
         </w:rPr>
       </w:pPr>
@@ -312,10 +366,10 @@
         </w:rPr>
         <w:lastRenderedPageBreak/>
         <w:drawing>
-          <wp:inline distT="0" distB="0" distL="0" distR="0" wp14:anchorId="26BB0FB7" wp14:editId="5D06F1C2">
+          <wp:inline distT="0" distB="0" distL="0" distR="0" wp14:anchorId="0A4F5AB4" wp14:editId="235FBB5B">
             <wp:extent cx="6645910" cy="3738245"/>
             <wp:effectExtent l="0" t="0" r="2540" b="0"/>
-            <wp:docPr id="10" name="Picture 10"/>
+            <wp:docPr id="5" name="Picture 5"/>
             <wp:cNvGraphicFramePr>
               <a:graphicFrameLocks xmlns:a="http://schemas.openxmlformats.org/drawingml/2006/main" noChangeAspect="1"/>
             </wp:cNvGraphicFramePr>
@@ -347,6 +401,8 @@
           </wp:inline>
         </w:drawing>
       </w:r>
+      <w:bookmarkStart w:id="0" w:name="_GoBack"/>
+      <w:bookmarkEnd w:id="0"/>
     </w:p>
     <w:p>
       <w:pPr>
@@ -363,41 +419,112 @@
     <w:p>
       <w:pPr>
         <w:pStyle w:val="NoSpacing"/>
-        <w:rPr>
-          <w:rFonts w:ascii="Arial" w:hAnsi="Arial" w:cs="Arial"/>
-          <w:color w:val="4A4B4C"/>
-          <w:shd w:val="clear" w:color="auto" w:fill="FFFFFF"/>
-        </w:rPr>
-      </w:pPr>
-      <w:r>
-        <w:rPr>
-          <w:rFonts w:ascii="Arial" w:hAnsi="Arial" w:cs="Arial"/>
-          <w:color w:val="4A4B4C"/>
-          <w:shd w:val="clear" w:color="auto" w:fill="FFFFFF"/>
-        </w:rPr>
-        <w:t>tcp.analysis.fast_retransmission</w:t>
-      </w:r>
-    </w:p>
-    <w:p>
-      <w:pPr>
-        <w:pStyle w:val="NoSpacing"/>
-        <w:rPr>
-          <w:rFonts w:ascii="Arial" w:hAnsi="Arial" w:cs="Arial"/>
-          <w:color w:val="FF0000"/>
-          <w:sz w:val="20"/>
-          <w:szCs w:val="20"/>
-          <w:shd w:val="clear" w:color="auto" w:fill="FFFFFF"/>
-        </w:rPr>
+      </w:pPr>
+      <w:r>
+        <w:t>Q4</w:t>
+      </w:r>
+      <w:r>
+        <w:t>.</w:t>
+      </w:r>
+    </w:p>
+    <w:p>
+      <w:pPr>
+        <w:pStyle w:val="NoSpacing"/>
+      </w:pPr>
+      <w:r>
+        <w:t>Duplicate ACKs are sent when the receiver sees a gap in the packets it receives.</w:t>
+      </w:r>
+      <w:r>
+        <w:t xml:space="preserve"> The gap can be</w:t>
+      </w:r>
+      <w:r>
+        <w:rPr>
+          <w:rStyle w:val="apple-converted-space"/>
+        </w:rPr>
+        <w:t> </w:t>
+      </w:r>
+      <w:r>
+        <w:t>caused by a lost segment or just a reordering of segments</w:t>
+      </w:r>
+      <w:r>
+        <w:t>.</w:t>
+      </w:r>
+    </w:p>
+    <w:p>
+      <w:pPr>
+        <w:pStyle w:val="NoSpacing"/>
+        <w:rPr>
+          <w:rStyle w:val="apple-converted-space"/>
+        </w:rPr>
+      </w:pPr>
+      <w:r>
+        <w:t>The sender</w:t>
+      </w:r>
+      <w:r>
+        <w:t xml:space="preserve"> will</w:t>
+      </w:r>
+      <w:r>
+        <w:t xml:space="preserve"> wait for a small number of duplicate ACKs to be received. If there is only one or two duplicate ACKs </w:t>
+      </w:r>
+      <w:r>
+        <w:t xml:space="preserve">received </w:t>
+      </w:r>
+      <w:r>
+        <w:t xml:space="preserve">before the reordered segment </w:t>
+      </w:r>
+      <w:r>
+        <w:t xml:space="preserve">is processed, </w:t>
+      </w:r>
+      <w:r>
+        <w:t xml:space="preserve">there is just a reordering of the segments and </w:t>
+      </w:r>
+      <w:r>
+        <w:t>a new ACK will be generated.</w:t>
+      </w:r>
+      <w:r>
+        <w:rPr>
+          <w:rStyle w:val="apple-converted-space"/>
+        </w:rPr>
+        <w:t> </w:t>
+      </w:r>
+    </w:p>
+    <w:p>
+      <w:pPr>
+        <w:pStyle w:val="NoSpacing"/>
+        <w:rPr>
+          <w:rStyle w:val="apple-converted-space"/>
+        </w:rPr>
+      </w:pPr>
+      <w:r>
+        <w:t>If three or more duplicate ACKs are received in a row, it is a strong indication that a segment has been lost.</w:t>
+      </w:r>
+    </w:p>
+    <w:p>
+      <w:pPr>
+        <w:pStyle w:val="NoSpacing"/>
+      </w:pPr>
+    </w:p>
+    <w:p>
+      <w:pPr>
+        <w:pStyle w:val="NoSpacing"/>
+      </w:pPr>
+      <w:r>
+        <w:t>Q5.</w:t>
+      </w:r>
+    </w:p>
+    <w:p>
+      <w:pPr>
+        <w:pStyle w:val="NoSpacing"/>
       </w:pPr>
       <w:r>
         <w:rPr>
           <w:noProof/>
         </w:rPr>
         <w:drawing>
-          <wp:inline distT="0" distB="0" distL="0" distR="0" wp14:anchorId="6A259263" wp14:editId="497ECF1D">
-            <wp:extent cx="6645910" cy="3738245"/>
+          <wp:inline distT="0" distB="0" distL="0" distR="0" wp14:anchorId="103438F5" wp14:editId="52493920">
+            <wp:extent cx="6645910" cy="443230"/>
             <wp:effectExtent l="0" t="0" r="2540" b="0"/>
-            <wp:docPr id="11" name="Picture 11"/>
+            <wp:docPr id="2" name="Picture 2"/>
             <wp:cNvGraphicFramePr>
               <a:graphicFrameLocks xmlns:a="http://schemas.openxmlformats.org/drawingml/2006/main" noChangeAspect="1"/>
             </wp:cNvGraphicFramePr>
@@ -417,7 +544,7 @@
                   <pic:spPr>
                     <a:xfrm>
                       <a:off x="0" y="0"/>
-                      <a:ext cx="6645910" cy="3738245"/>
+                      <a:ext cx="6645910" cy="443230"/>
                     </a:xfrm>
                     <a:prstGeom prst="rect">
                       <a:avLst/>
@@ -433,54 +560,16 @@
     <w:p>
       <w:pPr>
         <w:pStyle w:val="NoSpacing"/>
-        <w:rPr>
-          <w:rFonts w:ascii="Arial" w:hAnsi="Arial" w:cs="Arial"/>
-          <w:color w:val="FF0000"/>
-          <w:sz w:val="20"/>
-          <w:szCs w:val="20"/>
-          <w:shd w:val="clear" w:color="auto" w:fill="FFFFFF"/>
-        </w:rPr>
-      </w:pPr>
-    </w:p>
-    <w:p>
-      <w:pPr>
-        <w:pStyle w:val="NoSpacing"/>
-        <w:rPr>
-          <w:rFonts w:ascii="Arial" w:hAnsi="Arial" w:cs="Arial"/>
-          <w:color w:val="4A4B4C"/>
-          <w:shd w:val="clear" w:color="auto" w:fill="FFFFFF"/>
-        </w:rPr>
-      </w:pPr>
-      <w:r>
-        <w:rPr>
-          <w:rFonts w:ascii="Arial" w:hAnsi="Arial" w:cs="Arial"/>
-          <w:color w:val="4A4B4C"/>
-          <w:shd w:val="clear" w:color="auto" w:fill="FFFFFF"/>
-        </w:rPr>
-        <w:t>tcp.analysis.retransmission</w:t>
-      </w:r>
-    </w:p>
-    <w:p>
-      <w:pPr>
-        <w:pStyle w:val="NoSpacing"/>
-        <w:rPr>
-          <w:rFonts w:ascii="Arial" w:hAnsi="Arial" w:cs="Arial"/>
-          <w:color w:val="FF0000"/>
-          <w:sz w:val="20"/>
-          <w:szCs w:val="20"/>
-          <w:shd w:val="clear" w:color="auto" w:fill="FFFFFF"/>
-        </w:rPr>
       </w:pPr>
       <w:r>
         <w:rPr>
           <w:noProof/>
         </w:rPr>
-        <w:lastRenderedPageBreak/>
         <w:drawing>
-          <wp:inline distT="0" distB="0" distL="0" distR="0" wp14:anchorId="4CA558D6" wp14:editId="4B8FD5D7">
-            <wp:extent cx="6645910" cy="3738245"/>
+          <wp:inline distT="0" distB="0" distL="0" distR="0" wp14:anchorId="53B5A354" wp14:editId="0EF39173">
+            <wp:extent cx="5731510" cy="3223895"/>
             <wp:effectExtent l="0" t="0" r="2540" b="0"/>
-            <wp:docPr id="12" name="Picture 12"/>
+            <wp:docPr id="3" name="Picture 3"/>
             <wp:cNvGraphicFramePr>
               <a:graphicFrameLocks xmlns:a="http://schemas.openxmlformats.org/drawingml/2006/main" noChangeAspect="1"/>
             </wp:cNvGraphicFramePr>
@@ -500,192 +589,6 @@
                   <pic:spPr>
                     <a:xfrm>
                       <a:off x="0" y="0"/>
-                      <a:ext cx="6645910" cy="3738245"/>
-                    </a:xfrm>
-                    <a:prstGeom prst="rect">
-                      <a:avLst/>
-                    </a:prstGeom>
-                  </pic:spPr>
-                </pic:pic>
-              </a:graphicData>
-            </a:graphic>
-          </wp:inline>
-        </w:drawing>
-      </w:r>
-    </w:p>
-    <w:p>
-      <w:pPr>
-        <w:pStyle w:val="NoSpacing"/>
-      </w:pPr>
-      <w:r>
-        <w:t>Q4</w:t>
-      </w:r>
-      <w:r>
-        <w:t>.</w:t>
-      </w:r>
-    </w:p>
-    <w:p>
-      <w:pPr>
-        <w:pStyle w:val="NoSpacing"/>
-      </w:pPr>
-      <w:r>
-        <w:t>Duplicate ACKs are sent when the receiver sees a gap in the packets it receives.</w:t>
-      </w:r>
-      <w:r>
-        <w:t xml:space="preserve"> The gap can be</w:t>
-      </w:r>
-      <w:r>
-        <w:rPr>
-          <w:rStyle w:val="apple-converted-space"/>
-        </w:rPr>
-        <w:t> </w:t>
-      </w:r>
-      <w:r>
-        <w:t>caused by a lost segment or just a reordering of segments</w:t>
-      </w:r>
-      <w:r>
-        <w:t>.</w:t>
-      </w:r>
-    </w:p>
-    <w:p>
-      <w:pPr>
-        <w:pStyle w:val="NoSpacing"/>
-        <w:rPr>
-          <w:rStyle w:val="apple-converted-space"/>
-        </w:rPr>
-      </w:pPr>
-      <w:r>
-        <w:t>The sender</w:t>
-      </w:r>
-      <w:r>
-        <w:t xml:space="preserve"> will</w:t>
-      </w:r>
-      <w:r>
-        <w:t xml:space="preserve"> wait for a small number of duplicate ACKs to be received. If there is only one or two duplicate ACKs </w:t>
-      </w:r>
-      <w:r>
-        <w:t xml:space="preserve">received </w:t>
-      </w:r>
-      <w:r>
-        <w:t xml:space="preserve">before the reordered segment </w:t>
-      </w:r>
-      <w:r>
-        <w:t xml:space="preserve">is processed, </w:t>
-      </w:r>
-      <w:r>
-        <w:t xml:space="preserve">there is just a reordering of the segments and </w:t>
-      </w:r>
-      <w:r>
-        <w:t>a new ACK will be generated.</w:t>
-      </w:r>
-      <w:r>
-        <w:rPr>
-          <w:rStyle w:val="apple-converted-space"/>
-        </w:rPr>
-        <w:t> </w:t>
-      </w:r>
-    </w:p>
-    <w:p>
-      <w:pPr>
-        <w:pStyle w:val="NoSpacing"/>
-        <w:rPr>
-          <w:rStyle w:val="apple-converted-space"/>
-        </w:rPr>
-      </w:pPr>
-      <w:r>
-        <w:t>If three or more duplicate ACKs are received in a row, it is a strong indication that a segment has been lost.</w:t>
-      </w:r>
-    </w:p>
-    <w:p>
-      <w:pPr>
-        <w:pStyle w:val="NoSpacing"/>
-      </w:pPr>
-    </w:p>
-    <w:p>
-      <w:pPr>
-        <w:pStyle w:val="NoSpacing"/>
-      </w:pPr>
-      <w:r>
-        <w:t>Q5.</w:t>
-      </w:r>
-    </w:p>
-    <w:p>
-      <w:pPr>
-        <w:pStyle w:val="NoSpacing"/>
-      </w:pPr>
-      <w:r>
-        <w:rPr>
-          <w:noProof/>
-        </w:rPr>
-        <w:drawing>
-          <wp:inline distT="0" distB="0" distL="0" distR="0" wp14:anchorId="103438F5" wp14:editId="52493920">
-            <wp:extent cx="6645910" cy="443230"/>
-            <wp:effectExtent l="0" t="0" r="2540" b="0"/>
-            <wp:docPr id="2" name="Picture 2"/>
-            <wp:cNvGraphicFramePr>
-              <a:graphicFrameLocks xmlns:a="http://schemas.openxmlformats.org/drawingml/2006/main" noChangeAspect="1"/>
-            </wp:cNvGraphicFramePr>
-            <a:graphic xmlns:a="http://schemas.openxmlformats.org/drawingml/2006/main">
-              <a:graphicData uri="http://schemas.openxmlformats.org/drawingml/2006/picture">
-                <pic:pic xmlns:pic="http://schemas.openxmlformats.org/drawingml/2006/picture">
-                  <pic:nvPicPr>
-                    <pic:cNvPr id="1" name=""/>
-                    <pic:cNvPicPr/>
-                  </pic:nvPicPr>
-                  <pic:blipFill>
-                    <a:blip r:embed="rId11"/>
-                    <a:stretch>
-                      <a:fillRect/>
-                    </a:stretch>
-                  </pic:blipFill>
-                  <pic:spPr>
-                    <a:xfrm>
-                      <a:off x="0" y="0"/>
-                      <a:ext cx="6645910" cy="443230"/>
-                    </a:xfrm>
-                    <a:prstGeom prst="rect">
-                      <a:avLst/>
-                    </a:prstGeom>
-                  </pic:spPr>
-                </pic:pic>
-              </a:graphicData>
-            </a:graphic>
-          </wp:inline>
-        </w:drawing>
-      </w:r>
-    </w:p>
-    <w:p>
-      <w:pPr>
-        <w:pStyle w:val="NoSpacing"/>
-      </w:pPr>
-      <w:r>
-        <w:rPr>
-          <w:noProof/>
-        </w:rPr>
-        <w:drawing>
-          <wp:inline distT="0" distB="0" distL="0" distR="0" wp14:anchorId="53B5A354" wp14:editId="0EF39173">
-            <wp:extent cx="5731510" cy="3223895"/>
-            <wp:effectExtent l="0" t="0" r="2540" b="0"/>
-            <wp:docPr id="3" name="Picture 3"/>
-            <wp:cNvGraphicFramePr>
-              <a:graphicFrameLocks xmlns:a="http://schemas.openxmlformats.org/drawingml/2006/main" noChangeAspect="1"/>
-            </wp:cNvGraphicFramePr>
-            <a:graphic xmlns:a="http://schemas.openxmlformats.org/drawingml/2006/main">
-              <a:graphicData uri="http://schemas.openxmlformats.org/drawingml/2006/picture">
-                <pic:pic xmlns:pic="http://schemas.openxmlformats.org/drawingml/2006/picture">
-                  <pic:nvPicPr>
-                    <pic:cNvPr id="1" name=""/>
-                    <pic:cNvPicPr/>
-                  </pic:nvPicPr>
-                  <pic:blipFill>
-                    <a:blip r:embed="rId12"/>
-                    <a:stretch>
-                      <a:fillRect/>
-                    </a:stretch>
-                  </pic:blipFill>
-                  <pic:spPr>
-                    <a:xfrm>
-                      <a:off x="0" y="0"/>
                       <a:ext cx="5731510" cy="3223895"/>
                     </a:xfrm>
                     <a:prstGeom prst="rect">
@@ -730,7 +633,7 @@
                     <pic:cNvPicPr/>
                   </pic:nvPicPr>
                   <pic:blipFill rotWithShape="1">
-                    <a:blip r:embed="rId13"/>
+                    <a:blip r:embed="rId11"/>
                     <a:srcRect l="-1" r="105" b="11492"/>
                     <a:stretch/>
                   </pic:blipFill>
@@ -832,7 +735,29 @@
           <w:szCs w:val="20"/>
           <w:shd w:val="clear" w:color="auto" w:fill="FFFFFF"/>
         </w:rPr>
-        <w:t>"Tcp previous segment not captured"</w:t>
+        <w:t>"</w:t>
+      </w:r>
+      <w:proofErr w:type="spellStart"/>
+      <w:r>
+        <w:rPr>
+          <w:rFonts w:ascii="Arial" w:hAnsi="Arial" w:cs="Arial"/>
+          <w:color w:val="FF0000"/>
+          <w:sz w:val="20"/>
+          <w:szCs w:val="20"/>
+          <w:shd w:val="clear" w:color="auto" w:fill="FFFFFF"/>
+        </w:rPr>
+        <w:t>Tcp</w:t>
+      </w:r>
+      <w:proofErr w:type="spellEnd"/>
+      <w:r>
+        <w:rPr>
+          <w:rFonts w:ascii="Arial" w:hAnsi="Arial" w:cs="Arial"/>
+          <w:color w:val="FF0000"/>
+          <w:sz w:val="20"/>
+          <w:szCs w:val="20"/>
+          <w:shd w:val="clear" w:color="auto" w:fill="FFFFFF"/>
+        </w:rPr>
+        <w:t xml:space="preserve"> previous segment not captured"</w:t>
       </w:r>
       <w:r>
         <w:rPr>
@@ -939,6 +864,131 @@
             <wp:extent cx="6645910" cy="577850"/>
             <wp:effectExtent l="0" t="0" r="2540" b="0"/>
             <wp:docPr id="6" name="Picture 6"/>
+            <wp:cNvGraphicFramePr>
+              <a:graphicFrameLocks xmlns:a="http://schemas.openxmlformats.org/drawingml/2006/main" noChangeAspect="1"/>
+            </wp:cNvGraphicFramePr>
+            <a:graphic xmlns:a="http://schemas.openxmlformats.org/drawingml/2006/main">
+              <a:graphicData uri="http://schemas.openxmlformats.org/drawingml/2006/picture">
+                <pic:pic xmlns:pic="http://schemas.openxmlformats.org/drawingml/2006/picture">
+                  <pic:nvPicPr>
+                    <pic:cNvPr id="1" name=""/>
+                    <pic:cNvPicPr/>
+                  </pic:nvPicPr>
+                  <pic:blipFill>
+                    <a:blip r:embed="rId12"/>
+                    <a:stretch>
+                      <a:fillRect/>
+                    </a:stretch>
+                  </pic:blipFill>
+                  <pic:spPr>
+                    <a:xfrm>
+                      <a:off x="0" y="0"/>
+                      <a:ext cx="6645910" cy="577850"/>
+                    </a:xfrm>
+                    <a:prstGeom prst="rect">
+                      <a:avLst/>
+                    </a:prstGeom>
+                  </pic:spPr>
+                </pic:pic>
+              </a:graphicData>
+            </a:graphic>
+          </wp:inline>
+        </w:drawing>
+      </w:r>
+    </w:p>
+    <w:p>
+      <w:pPr>
+        <w:pStyle w:val="NoSpacing"/>
+        <w:rPr>
+          <w:color w:val="FF0000"/>
+        </w:rPr>
+      </w:pPr>
+      <w:r>
+        <w:rPr>
+          <w:color w:val="FF0000"/>
+        </w:rPr>
+        <w:t>There is 172 times “previous segment not captured” has been detected.</w:t>
+      </w:r>
+    </w:p>
+    <w:p>
+      <w:pPr>
+        <w:pStyle w:val="NoSpacing"/>
+      </w:pPr>
+    </w:p>
+    <w:p>
+      <w:pPr>
+        <w:pStyle w:val="NoSpacing"/>
+      </w:pPr>
+      <w:r>
+        <w:t>Q7.</w:t>
+      </w:r>
+    </w:p>
+    <w:p>
+      <w:pPr>
+        <w:pStyle w:val="NoSpacing"/>
+      </w:pPr>
+      <w:r>
+        <w:rPr>
+          <w:noProof/>
+        </w:rPr>
+        <w:drawing>
+          <wp:inline distT="0" distB="0" distL="0" distR="0" wp14:anchorId="6EE0766A" wp14:editId="0325681F">
+            <wp:extent cx="6645910" cy="488315"/>
+            <wp:effectExtent l="0" t="0" r="2540" b="6985"/>
+            <wp:docPr id="7" name="Picture 7"/>
+            <wp:cNvGraphicFramePr>
+              <a:graphicFrameLocks xmlns:a="http://schemas.openxmlformats.org/drawingml/2006/main" noChangeAspect="1"/>
+            </wp:cNvGraphicFramePr>
+            <a:graphic xmlns:a="http://schemas.openxmlformats.org/drawingml/2006/main">
+              <a:graphicData uri="http://schemas.openxmlformats.org/drawingml/2006/picture">
+                <pic:pic xmlns:pic="http://schemas.openxmlformats.org/drawingml/2006/picture">
+                  <pic:nvPicPr>
+                    <pic:cNvPr id="1" name=""/>
+                    <pic:cNvPicPr/>
+                  </pic:nvPicPr>
+                  <pic:blipFill>
+                    <a:blip r:embed="rId13"/>
+                    <a:stretch>
+                      <a:fillRect/>
+                    </a:stretch>
+                  </pic:blipFill>
+                  <pic:spPr>
+                    <a:xfrm>
+                      <a:off x="0" y="0"/>
+                      <a:ext cx="6645910" cy="488315"/>
+                    </a:xfrm>
+                    <a:prstGeom prst="rect">
+                      <a:avLst/>
+                    </a:prstGeom>
+                  </pic:spPr>
+                </pic:pic>
+              </a:graphicData>
+            </a:graphic>
+          </wp:inline>
+        </w:drawing>
+      </w:r>
+    </w:p>
+    <w:p>
+      <w:pPr>
+        <w:pStyle w:val="NoSpacing"/>
+      </w:pPr>
+      <w:r>
+        <w:t>There are 183 retransmissions.</w:t>
+      </w:r>
+    </w:p>
+    <w:p>
+      <w:pPr>
+        <w:pStyle w:val="NoSpacing"/>
+      </w:pPr>
+      <w:r>
+        <w:rPr>
+          <w:noProof/>
+        </w:rPr>
+        <w:drawing>
+          <wp:inline distT="0" distB="0" distL="0" distR="0" wp14:anchorId="6E4F2E84" wp14:editId="2058D4AB">
+            <wp:extent cx="6645910" cy="488315"/>
+            <wp:effectExtent l="0" t="0" r="2540" b="6985"/>
+            <wp:docPr id="8" name="Picture 8"/>
             <wp:cNvGraphicFramePr>
               <a:graphicFrameLocks xmlns:a="http://schemas.openxmlformats.org/drawingml/2006/main" noChangeAspect="1"/>
             </wp:cNvGraphicFramePr>
@@ -958,131 +1008,6 @@
                   <pic:spPr>
                     <a:xfrm>
                       <a:off x="0" y="0"/>
-                      <a:ext cx="6645910" cy="577850"/>
-                    </a:xfrm>
-                    <a:prstGeom prst="rect">
-                      <a:avLst/>
-                    </a:prstGeom>
-                  </pic:spPr>
-                </pic:pic>
-              </a:graphicData>
-            </a:graphic>
-          </wp:inline>
-        </w:drawing>
-      </w:r>
-    </w:p>
-    <w:p>
-      <w:pPr>
-        <w:pStyle w:val="NoSpacing"/>
-        <w:rPr>
-          <w:color w:val="FF0000"/>
-        </w:rPr>
-      </w:pPr>
-      <w:r>
-        <w:rPr>
-          <w:color w:val="FF0000"/>
-        </w:rPr>
-        <w:t>There is 172 times “previous segment not captured” has been detected.</w:t>
-      </w:r>
-    </w:p>
-    <w:p>
-      <w:pPr>
-        <w:pStyle w:val="NoSpacing"/>
-      </w:pPr>
-    </w:p>
-    <w:p>
-      <w:pPr>
-        <w:pStyle w:val="NoSpacing"/>
-      </w:pPr>
-      <w:r>
-        <w:t>Q7.</w:t>
-      </w:r>
-    </w:p>
-    <w:p>
-      <w:pPr>
-        <w:pStyle w:val="NoSpacing"/>
-      </w:pPr>
-      <w:r>
-        <w:rPr>
-          <w:noProof/>
-        </w:rPr>
-        <w:drawing>
-          <wp:inline distT="0" distB="0" distL="0" distR="0" wp14:anchorId="6EE0766A" wp14:editId="0325681F">
-            <wp:extent cx="6645910" cy="488315"/>
-            <wp:effectExtent l="0" t="0" r="2540" b="6985"/>
-            <wp:docPr id="7" name="Picture 7"/>
-            <wp:cNvGraphicFramePr>
-              <a:graphicFrameLocks xmlns:a="http://schemas.openxmlformats.org/drawingml/2006/main" noChangeAspect="1"/>
-            </wp:cNvGraphicFramePr>
-            <a:graphic xmlns:a="http://schemas.openxmlformats.org/drawingml/2006/main">
-              <a:graphicData uri="http://schemas.openxmlformats.org/drawingml/2006/picture">
-                <pic:pic xmlns:pic="http://schemas.openxmlformats.org/drawingml/2006/picture">
-                  <pic:nvPicPr>
-                    <pic:cNvPr id="1" name=""/>
-                    <pic:cNvPicPr/>
-                  </pic:nvPicPr>
-                  <pic:blipFill>
-                    <a:blip r:embed="rId15"/>
-                    <a:stretch>
-                      <a:fillRect/>
-                    </a:stretch>
-                  </pic:blipFill>
-                  <pic:spPr>
-                    <a:xfrm>
-                      <a:off x="0" y="0"/>
-                      <a:ext cx="6645910" cy="488315"/>
-                    </a:xfrm>
-                    <a:prstGeom prst="rect">
-                      <a:avLst/>
-                    </a:prstGeom>
-                  </pic:spPr>
-                </pic:pic>
-              </a:graphicData>
-            </a:graphic>
-          </wp:inline>
-        </w:drawing>
-      </w:r>
-    </w:p>
-    <w:p>
-      <w:pPr>
-        <w:pStyle w:val="NoSpacing"/>
-      </w:pPr>
-      <w:r>
-        <w:t>There are 183 retransmissions.</w:t>
-      </w:r>
-    </w:p>
-    <w:p>
-      <w:pPr>
-        <w:pStyle w:val="NoSpacing"/>
-      </w:pPr>
-      <w:r>
-        <w:rPr>
-          <w:noProof/>
-        </w:rPr>
-        <w:drawing>
-          <wp:inline distT="0" distB="0" distL="0" distR="0" wp14:anchorId="6E4F2E84" wp14:editId="2058D4AB">
-            <wp:extent cx="6645910" cy="488315"/>
-            <wp:effectExtent l="0" t="0" r="2540" b="6985"/>
-            <wp:docPr id="8" name="Picture 8"/>
-            <wp:cNvGraphicFramePr>
-              <a:graphicFrameLocks xmlns:a="http://schemas.openxmlformats.org/drawingml/2006/main" noChangeAspect="1"/>
-            </wp:cNvGraphicFramePr>
-            <a:graphic xmlns:a="http://schemas.openxmlformats.org/drawingml/2006/main">
-              <a:graphicData uri="http://schemas.openxmlformats.org/drawingml/2006/picture">
-                <pic:pic xmlns:pic="http://schemas.openxmlformats.org/drawingml/2006/picture">
-                  <pic:nvPicPr>
-                    <pic:cNvPr id="1" name=""/>
-                    <pic:cNvPicPr/>
-                  </pic:nvPicPr>
-                  <pic:blipFill>
-                    <a:blip r:embed="rId16"/>
-                    <a:stretch>
-                      <a:fillRect/>
-                    </a:stretch>
-                  </pic:blipFill>
-                  <pic:spPr>
-                    <a:xfrm>
-                      <a:off x="0" y="0"/>
                       <a:ext cx="6645910" cy="488315"/>
                     </a:xfrm>
                     <a:prstGeom prst="rect">
@@ -1165,7 +1090,7 @@
                     <pic:cNvPicPr/>
                   </pic:nvPicPr>
                   <pic:blipFill rotWithShape="1">
-                    <a:blip r:embed="rId17"/>
+                    <a:blip r:embed="rId15"/>
                     <a:srcRect r="-76" b="28233"/>
                     <a:stretch/>
                   </pic:blipFill>
@@ -1407,6 +1332,145 @@
             <wp:extent cx="6645910" cy="3738245"/>
             <wp:effectExtent l="0" t="0" r="2540" b="0"/>
             <wp:docPr id="4" name="Picture 4"/>
+            <wp:cNvGraphicFramePr>
+              <a:graphicFrameLocks xmlns:a="http://schemas.openxmlformats.org/drawingml/2006/main" noChangeAspect="1"/>
+            </wp:cNvGraphicFramePr>
+            <a:graphic xmlns:a="http://schemas.openxmlformats.org/drawingml/2006/main">
+              <a:graphicData uri="http://schemas.openxmlformats.org/drawingml/2006/picture">
+                <pic:pic xmlns:pic="http://schemas.openxmlformats.org/drawingml/2006/picture">
+                  <pic:nvPicPr>
+                    <pic:cNvPr id="1" name=""/>
+                    <pic:cNvPicPr/>
+                  </pic:nvPicPr>
+                  <pic:blipFill>
+                    <a:blip r:embed="rId16"/>
+                    <a:stretch>
+                      <a:fillRect/>
+                    </a:stretch>
+                  </pic:blipFill>
+                  <pic:spPr>
+                    <a:xfrm>
+                      <a:off x="0" y="0"/>
+                      <a:ext cx="6645910" cy="3738245"/>
+                    </a:xfrm>
+                    <a:prstGeom prst="rect">
+                      <a:avLst/>
+                    </a:prstGeom>
+                  </pic:spPr>
+                </pic:pic>
+              </a:graphicData>
+            </a:graphic>
+          </wp:inline>
+        </w:drawing>
+      </w:r>
+    </w:p>
+    <w:p>
+      <w:pPr>
+        <w:pStyle w:val="NoSpacing"/>
+        <w:numPr>
+          <w:ilvl w:val="0"/>
+          <w:numId w:val="3"/>
+        </w:numPr>
+        <w:rPr>
+          <w:sz w:val="23"/>
+          <w:szCs w:val="23"/>
+        </w:rPr>
+      </w:pPr>
+      <w:r>
+        <w:rPr>
+          <w:sz w:val="23"/>
+          <w:szCs w:val="23"/>
+        </w:rPr>
+        <w:t>Bootstrap</w:t>
+      </w:r>
+    </w:p>
+    <w:p>
+      <w:pPr>
+        <w:pStyle w:val="NoSpacing"/>
+        <w:rPr>
+          <w:sz w:val="23"/>
+          <w:szCs w:val="23"/>
+        </w:rPr>
+      </w:pPr>
+      <w:r>
+        <w:rPr>
+          <w:noProof/>
+        </w:rPr>
+        <w:lastRenderedPageBreak/>
+        <w:drawing>
+          <wp:inline distT="0" distB="0" distL="0" distR="0" wp14:anchorId="32D8C032" wp14:editId="0E1B0BCF">
+            <wp:extent cx="6645910" cy="3738245"/>
+            <wp:effectExtent l="0" t="0" r="2540" b="0"/>
+            <wp:docPr id="16" name="Picture 16"/>
+            <wp:cNvGraphicFramePr>
+              <a:graphicFrameLocks xmlns:a="http://schemas.openxmlformats.org/drawingml/2006/main" noChangeAspect="1"/>
+            </wp:cNvGraphicFramePr>
+            <a:graphic xmlns:a="http://schemas.openxmlformats.org/drawingml/2006/main">
+              <a:graphicData uri="http://schemas.openxmlformats.org/drawingml/2006/picture">
+                <pic:pic xmlns:pic="http://schemas.openxmlformats.org/drawingml/2006/picture">
+                  <pic:nvPicPr>
+                    <pic:cNvPr id="1" name=""/>
+                    <pic:cNvPicPr/>
+                  </pic:nvPicPr>
+                  <pic:blipFill>
+                    <a:blip r:embed="rId17"/>
+                    <a:stretch>
+                      <a:fillRect/>
+                    </a:stretch>
+                  </pic:blipFill>
+                  <pic:spPr>
+                    <a:xfrm>
+                      <a:off x="0" y="0"/>
+                      <a:ext cx="6645910" cy="3738245"/>
+                    </a:xfrm>
+                    <a:prstGeom prst="rect">
+                      <a:avLst/>
+                    </a:prstGeom>
+                  </pic:spPr>
+                </pic:pic>
+              </a:graphicData>
+            </a:graphic>
+          </wp:inline>
+        </w:drawing>
+      </w:r>
+    </w:p>
+    <w:p>
+      <w:pPr>
+        <w:pStyle w:val="NoSpacing"/>
+        <w:numPr>
+          <w:ilvl w:val="0"/>
+          <w:numId w:val="3"/>
+        </w:numPr>
+        <w:rPr>
+          <w:sz w:val="23"/>
+          <w:szCs w:val="23"/>
+        </w:rPr>
+      </w:pPr>
+      <w:r>
+        <w:rPr>
+          <w:sz w:val="23"/>
+          <w:szCs w:val="23"/>
+        </w:rPr>
+        <w:t>DNS</w:t>
+      </w:r>
+    </w:p>
+    <w:p>
+      <w:pPr>
+        <w:pStyle w:val="NoSpacing"/>
+        <w:rPr>
+          <w:sz w:val="23"/>
+          <w:szCs w:val="23"/>
+        </w:rPr>
+      </w:pPr>
+      <w:r>
+        <w:rPr>
+          <w:noProof/>
+        </w:rPr>
+        <w:drawing>
+          <wp:inline distT="0" distB="0" distL="0" distR="0" wp14:anchorId="129F9792" wp14:editId="2A2ACEE5">
+            <wp:extent cx="6645910" cy="3738245"/>
+            <wp:effectExtent l="0" t="0" r="2540" b="0"/>
+            <wp:docPr id="17" name="Picture 17"/>
             <wp:cNvGraphicFramePr>
               <a:graphicFrameLocks xmlns:a="http://schemas.openxmlformats.org/drawingml/2006/main" noChangeAspect="1"/>
             </wp:cNvGraphicFramePr>
@@ -1456,7 +1520,7 @@
           <w:sz w:val="23"/>
           <w:szCs w:val="23"/>
         </w:rPr>
-        <w:t>Bootstrap</w:t>
+        <w:t>TCP</w:t>
       </w:r>
     </w:p>
     <w:p>
@@ -1473,10 +1537,10 @@
         </w:rPr>
         <w:lastRenderedPageBreak/>
         <w:drawing>
-          <wp:inline distT="0" distB="0" distL="0" distR="0" wp14:anchorId="32D8C032" wp14:editId="0E1B0BCF">
+          <wp:inline distT="0" distB="0" distL="0" distR="0" wp14:anchorId="7293B2EB" wp14:editId="46C3F92B">
             <wp:extent cx="6645910" cy="3738245"/>
             <wp:effectExtent l="0" t="0" r="2540" b="0"/>
-            <wp:docPr id="16" name="Picture 16"/>
+            <wp:docPr id="18" name="Picture 18"/>
             <wp:cNvGraphicFramePr>
               <a:graphicFrameLocks xmlns:a="http://schemas.openxmlformats.org/drawingml/2006/main" noChangeAspect="1"/>
             </wp:cNvGraphicFramePr>
@@ -1526,7 +1590,7 @@
           <w:sz w:val="23"/>
           <w:szCs w:val="23"/>
         </w:rPr>
-        <w:t>DNS</w:t>
+        <w:t>UDP</w:t>
       </w:r>
     </w:p>
     <w:p>
@@ -1542,10 +1606,10 @@
           <w:noProof/>
         </w:rPr>
         <w:drawing>
-          <wp:inline distT="0" distB="0" distL="0" distR="0" wp14:anchorId="129F9792" wp14:editId="2A2ACEE5">
+          <wp:inline distT="0" distB="0" distL="0" distR="0" wp14:anchorId="101C4A53" wp14:editId="6032A232">
             <wp:extent cx="6645910" cy="3738245"/>
             <wp:effectExtent l="0" t="0" r="2540" b="0"/>
-            <wp:docPr id="17" name="Picture 17"/>
+            <wp:docPr id="19" name="Picture 19"/>
             <wp:cNvGraphicFramePr>
               <a:graphicFrameLocks xmlns:a="http://schemas.openxmlformats.org/drawingml/2006/main" noChangeAspect="1"/>
             </wp:cNvGraphicFramePr>
@@ -1581,21 +1645,17 @@
     <w:p>
       <w:pPr>
         <w:pStyle w:val="NoSpacing"/>
-        <w:numPr>
-          <w:ilvl w:val="0"/>
-          <w:numId w:val="3"/>
-        </w:numPr>
-        <w:rPr>
-          <w:sz w:val="23"/>
-          <w:szCs w:val="23"/>
-        </w:rPr>
-      </w:pPr>
-      <w:r>
-        <w:rPr>
-          <w:sz w:val="23"/>
-          <w:szCs w:val="23"/>
-        </w:rPr>
-        <w:t>TCP</w:t>
+        <w:rPr>
+          <w:sz w:val="23"/>
+          <w:szCs w:val="23"/>
+        </w:rPr>
+      </w:pPr>
+      <w:r>
+        <w:rPr>
+          <w:sz w:val="23"/>
+          <w:szCs w:val="23"/>
+        </w:rPr>
+        <w:t>Q3.</w:t>
       </w:r>
     </w:p>
     <w:p>
@@ -1612,10 +1672,10 @@
         </w:rPr>
         <w:lastRenderedPageBreak/>
         <w:drawing>
-          <wp:inline distT="0" distB="0" distL="0" distR="0" wp14:anchorId="7293B2EB" wp14:editId="46C3F92B">
+          <wp:inline distT="0" distB="0" distL="0" distR="0" wp14:anchorId="0AF40621" wp14:editId="0F776ECF">
             <wp:extent cx="6645910" cy="3738245"/>
             <wp:effectExtent l="0" t="0" r="2540" b="0"/>
-            <wp:docPr id="18" name="Picture 18"/>
+            <wp:docPr id="20" name="Picture 20"/>
             <wp:cNvGraphicFramePr>
               <a:graphicFrameLocks xmlns:a="http://schemas.openxmlformats.org/drawingml/2006/main" noChangeAspect="1"/>
             </wp:cNvGraphicFramePr>
@@ -1651,21 +1711,78 @@
     <w:p>
       <w:pPr>
         <w:pStyle w:val="NoSpacing"/>
-        <w:numPr>
-          <w:ilvl w:val="0"/>
-          <w:numId w:val="3"/>
-        </w:numPr>
-        <w:rPr>
-          <w:sz w:val="23"/>
-          <w:szCs w:val="23"/>
-        </w:rPr>
-      </w:pPr>
-      <w:r>
-        <w:rPr>
-          <w:sz w:val="23"/>
-          <w:szCs w:val="23"/>
-        </w:rPr>
-        <w:t>UDP</w:t>
+        <w:rPr>
+          <w:sz w:val="23"/>
+          <w:szCs w:val="23"/>
+        </w:rPr>
+      </w:pPr>
+      <w:r>
+        <w:rPr>
+          <w:sz w:val="23"/>
+          <w:szCs w:val="23"/>
+        </w:rPr>
+        <w:t>The highest bits-per-second rate is</w:t>
+      </w:r>
+      <w:r>
+        <w:rPr>
+          <w:sz w:val="23"/>
+          <w:szCs w:val="23"/>
+        </w:rPr>
+        <w:t xml:space="preserve"> 113700 bits per second.</w:t>
+      </w:r>
+    </w:p>
+    <w:p>
+      <w:pPr>
+        <w:pStyle w:val="NoSpacing"/>
+        <w:rPr>
+          <w:sz w:val="23"/>
+          <w:szCs w:val="23"/>
+        </w:rPr>
+      </w:pPr>
+      <w:r>
+        <w:rPr>
+          <w:sz w:val="23"/>
+          <w:szCs w:val="23"/>
+        </w:rPr>
+        <w:t xml:space="preserve">It occurred in the </w:t>
+      </w:r>
+      <w:r>
+        <w:rPr>
+          <w:sz w:val="23"/>
+          <w:szCs w:val="23"/>
+        </w:rPr>
+        <w:t>146</w:t>
+      </w:r>
+      <w:r>
+        <w:rPr>
+          <w:sz w:val="23"/>
+          <w:szCs w:val="23"/>
+          <w:vertAlign w:val="superscript"/>
+        </w:rPr>
+        <w:t>th</w:t>
+      </w:r>
+      <w:r>
+        <w:rPr>
+          <w:sz w:val="23"/>
+          <w:szCs w:val="23"/>
+        </w:rPr>
+        <w:t xml:space="preserve"> second.</w:t>
+      </w:r>
+    </w:p>
+    <w:p>
+      <w:pPr>
+        <w:pStyle w:val="NoSpacing"/>
+        <w:rPr>
+          <w:sz w:val="23"/>
+          <w:szCs w:val="23"/>
+        </w:rPr>
+      </w:pPr>
+      <w:r>
+        <w:rPr>
+          <w:sz w:val="23"/>
+          <w:szCs w:val="23"/>
+        </w:rPr>
+        <w:t>Q4.</w:t>
       </w:r>
     </w:p>
     <w:p>
@@ -1681,10 +1798,10 @@
           <w:noProof/>
         </w:rPr>
         <w:drawing>
-          <wp:inline distT="0" distB="0" distL="0" distR="0" wp14:anchorId="101C4A53" wp14:editId="6032A232">
-            <wp:extent cx="6645910" cy="3738245"/>
+          <wp:inline distT="0" distB="0" distL="0" distR="0" wp14:anchorId="670179DD" wp14:editId="16171C74">
+            <wp:extent cx="6645910" cy="820420"/>
             <wp:effectExtent l="0" t="0" r="2540" b="0"/>
-            <wp:docPr id="19" name="Picture 19"/>
+            <wp:docPr id="14" name="Picture 14"/>
             <wp:cNvGraphicFramePr>
               <a:graphicFrameLocks xmlns:a="http://schemas.openxmlformats.org/drawingml/2006/main" noChangeAspect="1"/>
             </wp:cNvGraphicFramePr>
@@ -1704,7 +1821,7 @@
                   <pic:spPr>
                     <a:xfrm>
                       <a:off x="0" y="0"/>
-                      <a:ext cx="6645910" cy="3738245"/>
+                      <a:ext cx="6645910" cy="820420"/>
                     </a:xfrm>
                     <a:prstGeom prst="rect">
                       <a:avLst/>
@@ -1727,10 +1844,70 @@
       </w:pPr>
       <w:r>
         <w:rPr>
-          <w:sz w:val="23"/>
-          <w:szCs w:val="23"/>
-        </w:rPr>
-        <w:t>Q3.</w:t>
+          <w:rFonts w:hint="eastAsia"/>
+          <w:sz w:val="23"/>
+          <w:szCs w:val="23"/>
+        </w:rPr>
+        <w:t>Request</w:t>
+      </w:r>
+      <w:r>
+        <w:rPr>
+          <w:sz w:val="23"/>
+          <w:szCs w:val="23"/>
+        </w:rPr>
+        <w:t xml:space="preserve"> IP: 192.168.1.73</w:t>
+      </w:r>
+    </w:p>
+    <w:p>
+      <w:pPr>
+        <w:pStyle w:val="NoSpacing"/>
+        <w:rPr>
+          <w:sz w:val="23"/>
+          <w:szCs w:val="23"/>
+        </w:rPr>
+      </w:pPr>
+      <w:r>
+        <w:rPr>
+          <w:sz w:val="23"/>
+          <w:szCs w:val="23"/>
+        </w:rPr>
+        <w:t>Response IP: 69.164.192.146</w:t>
+      </w:r>
+    </w:p>
+    <w:p>
+      <w:pPr>
+        <w:pStyle w:val="NoSpacing"/>
+        <w:rPr>
+          <w:sz w:val="23"/>
+          <w:szCs w:val="23"/>
+        </w:rPr>
+      </w:pPr>
+      <w:r>
+        <w:rPr>
+          <w:sz w:val="23"/>
+          <w:szCs w:val="23"/>
+        </w:rPr>
+        <w:t>Q5.</w:t>
+      </w:r>
+    </w:p>
+    <w:p>
+      <w:pPr>
+        <w:pStyle w:val="NoSpacing"/>
+        <w:numPr>
+          <w:ilvl w:val="0"/>
+          <w:numId w:val="3"/>
+        </w:numPr>
+        <w:rPr>
+          <w:sz w:val="23"/>
+          <w:szCs w:val="23"/>
+        </w:rPr>
+      </w:pPr>
+      <w:r>
+        <w:rPr>
+          <w:sz w:val="23"/>
+          <w:szCs w:val="23"/>
+        </w:rPr>
+        <w:t>TCP conversation</w:t>
       </w:r>
     </w:p>
     <w:p>
@@ -1745,12 +1922,11 @@
         <w:rPr>
           <w:noProof/>
         </w:rPr>
-        <w:lastRenderedPageBreak/>
         <w:drawing>
-          <wp:inline distT="0" distB="0" distL="0" distR="0" wp14:anchorId="0AF40621" wp14:editId="0F776ECF">
+          <wp:inline distT="0" distB="0" distL="0" distR="0" wp14:anchorId="027951FD" wp14:editId="1C5CF0A1">
             <wp:extent cx="6645910" cy="3738245"/>
             <wp:effectExtent l="0" t="0" r="2540" b="0"/>
-            <wp:docPr id="20" name="Picture 20"/>
+            <wp:docPr id="21" name="Picture 21"/>
             <wp:cNvGraphicFramePr>
               <a:graphicFrameLocks xmlns:a="http://schemas.openxmlformats.org/drawingml/2006/main" noChangeAspect="1"/>
             </wp:cNvGraphicFramePr>
@@ -1796,68 +1972,7 @@
           <w:sz w:val="23"/>
           <w:szCs w:val="23"/>
         </w:rPr>
-        <w:t>The highest bits-per-second rate is</w:t>
-      </w:r>
-      <w:r>
-        <w:rPr>
-          <w:sz w:val="23"/>
-          <w:szCs w:val="23"/>
-        </w:rPr>
-        <w:t xml:space="preserve"> 113700 bits per second.</w:t>
-      </w:r>
-    </w:p>
-    <w:p>
-      <w:pPr>
-        <w:pStyle w:val="NoSpacing"/>
-        <w:rPr>
-          <w:sz w:val="23"/>
-          <w:szCs w:val="23"/>
-        </w:rPr>
-      </w:pPr>
-      <w:r>
-        <w:rPr>
-          <w:sz w:val="23"/>
-          <w:szCs w:val="23"/>
-        </w:rPr>
-        <w:t xml:space="preserve">It occurred in the </w:t>
-      </w:r>
-      <w:r>
-        <w:rPr>
-          <w:sz w:val="23"/>
-          <w:szCs w:val="23"/>
-        </w:rPr>
-        <w:t>146</w:t>
-      </w:r>
-      <w:r>
-        <w:rPr>
-          <w:sz w:val="23"/>
-          <w:szCs w:val="23"/>
-          <w:vertAlign w:val="superscript"/>
-        </w:rPr>
-        <w:t>th</w:t>
-      </w:r>
-      <w:r>
-        <w:rPr>
-          <w:sz w:val="23"/>
-          <w:szCs w:val="23"/>
-        </w:rPr>
-        <w:t xml:space="preserve"> second.</w:t>
-      </w:r>
-    </w:p>
-    <w:p>
-      <w:pPr>
-        <w:pStyle w:val="NoSpacing"/>
-        <w:rPr>
-          <w:sz w:val="23"/>
-          <w:szCs w:val="23"/>
-        </w:rPr>
-      </w:pPr>
-      <w:r>
-        <w:rPr>
-          <w:sz w:val="23"/>
-          <w:szCs w:val="23"/>
-        </w:rPr>
-        <w:t>Q4.</w:t>
+        <w:t>Q6.</w:t>
       </w:r>
     </w:p>
     <w:p>
@@ -1872,11 +1987,12 @@
         <w:rPr>
           <w:noProof/>
         </w:rPr>
+        <w:lastRenderedPageBreak/>
         <w:drawing>
-          <wp:inline distT="0" distB="0" distL="0" distR="0" wp14:anchorId="670179DD" wp14:editId="16171C74">
-            <wp:extent cx="6645910" cy="820420"/>
-            <wp:effectExtent l="0" t="0" r="2540" b="0"/>
-            <wp:docPr id="14" name="Picture 14"/>
+          <wp:inline distT="0" distB="0" distL="0" distR="0" wp14:anchorId="229AC8F2" wp14:editId="3EE9E85F">
+            <wp:extent cx="6645910" cy="2376170"/>
+            <wp:effectExtent l="0" t="0" r="2540" b="5080"/>
+            <wp:docPr id="22" name="Picture 22"/>
             <wp:cNvGraphicFramePr>
               <a:graphicFrameLocks xmlns:a="http://schemas.openxmlformats.org/drawingml/2006/main" noChangeAspect="1"/>
             </wp:cNvGraphicFramePr>
@@ -1896,7 +2012,7 @@
                   <pic:spPr>
                     <a:xfrm>
                       <a:off x="0" y="0"/>
-                      <a:ext cx="6645910" cy="820420"/>
+                      <a:ext cx="6645910" cy="2376170"/>
                     </a:xfrm>
                     <a:prstGeom prst="rect">
                       <a:avLst/>
@@ -1919,89 +2035,13 @@
       </w:pPr>
       <w:r>
         <w:rPr>
-          <w:rFonts w:hint="eastAsia"/>
-          <w:sz w:val="23"/>
-          <w:szCs w:val="23"/>
-        </w:rPr>
-        <w:t>Request</w:t>
-      </w:r>
-      <w:r>
-        <w:rPr>
-          <w:sz w:val="23"/>
-          <w:szCs w:val="23"/>
-        </w:rPr>
-        <w:t xml:space="preserve"> IP: 192.168.1.73</w:t>
-      </w:r>
-    </w:p>
-    <w:p>
-      <w:pPr>
-        <w:pStyle w:val="NoSpacing"/>
-        <w:rPr>
-          <w:sz w:val="23"/>
-          <w:szCs w:val="23"/>
-        </w:rPr>
-      </w:pPr>
-      <w:r>
-        <w:rPr>
-          <w:sz w:val="23"/>
-          <w:szCs w:val="23"/>
-        </w:rPr>
-        <w:t>Response IP: 69.164.192.146</w:t>
-      </w:r>
-    </w:p>
-    <w:p>
-      <w:pPr>
-        <w:pStyle w:val="NoSpacing"/>
-        <w:rPr>
-          <w:sz w:val="23"/>
-          <w:szCs w:val="23"/>
-        </w:rPr>
-      </w:pPr>
-      <w:r>
-        <w:rPr>
-          <w:sz w:val="23"/>
-          <w:szCs w:val="23"/>
-        </w:rPr>
-        <w:t>Q5.</w:t>
-      </w:r>
-    </w:p>
-    <w:p>
-      <w:pPr>
-        <w:pStyle w:val="NoSpacing"/>
-        <w:numPr>
-          <w:ilvl w:val="0"/>
-          <w:numId w:val="3"/>
-        </w:numPr>
-        <w:rPr>
-          <w:sz w:val="23"/>
-          <w:szCs w:val="23"/>
-        </w:rPr>
-      </w:pPr>
-      <w:r>
-        <w:rPr>
-          <w:sz w:val="23"/>
-          <w:szCs w:val="23"/>
-        </w:rPr>
-        <w:t>TCP conversation</w:t>
-      </w:r>
-    </w:p>
-    <w:p>
-      <w:pPr>
-        <w:pStyle w:val="NoSpacing"/>
-        <w:rPr>
-          <w:sz w:val="23"/>
-          <w:szCs w:val="23"/>
-        </w:rPr>
-      </w:pPr>
-      <w:r>
-        <w:rPr>
           <w:noProof/>
         </w:rPr>
         <w:drawing>
-          <wp:inline distT="0" distB="0" distL="0" distR="0" wp14:anchorId="027951FD" wp14:editId="1C5CF0A1">
-            <wp:extent cx="6645910" cy="3738245"/>
-            <wp:effectExtent l="0" t="0" r="2540" b="0"/>
-            <wp:docPr id="21" name="Picture 21"/>
+          <wp:inline distT="0" distB="0" distL="0" distR="0" wp14:anchorId="42889554" wp14:editId="171EB427">
+            <wp:extent cx="6645910" cy="622935"/>
+            <wp:effectExtent l="0" t="0" r="2540" b="5715"/>
+            <wp:docPr id="23" name="Picture 23"/>
             <wp:cNvGraphicFramePr>
               <a:graphicFrameLocks xmlns:a="http://schemas.openxmlformats.org/drawingml/2006/main" noChangeAspect="1"/>
             </wp:cNvGraphicFramePr>
@@ -2021,7 +2061,7 @@
                   <pic:spPr>
                     <a:xfrm>
                       <a:off x="0" y="0"/>
-                      <a:ext cx="6645910" cy="3738245"/>
+                      <a:ext cx="6645910" cy="622935"/>
                     </a:xfrm>
                     <a:prstGeom prst="rect">
                       <a:avLst/>
@@ -2044,30 +2084,13 @@
       </w:pPr>
       <w:r>
         <w:rPr>
-          <w:sz w:val="23"/>
-          <w:szCs w:val="23"/>
-        </w:rPr>
-        <w:t>Q6.</w:t>
-      </w:r>
-    </w:p>
-    <w:p>
-      <w:pPr>
-        <w:pStyle w:val="NoSpacing"/>
-        <w:rPr>
-          <w:sz w:val="23"/>
-          <w:szCs w:val="23"/>
-        </w:rPr>
-      </w:pPr>
-      <w:r>
-        <w:rPr>
           <w:noProof/>
         </w:rPr>
-        <w:lastRenderedPageBreak/>
         <w:drawing>
-          <wp:inline distT="0" distB="0" distL="0" distR="0" wp14:anchorId="229AC8F2" wp14:editId="3EE9E85F">
-            <wp:extent cx="6645910" cy="2376170"/>
-            <wp:effectExtent l="0" t="0" r="2540" b="5080"/>
-            <wp:docPr id="22" name="Picture 22"/>
+          <wp:inline distT="0" distB="0" distL="0" distR="0" wp14:anchorId="21E67CE1" wp14:editId="389A2B53">
+            <wp:extent cx="6645910" cy="124460"/>
+            <wp:effectExtent l="0" t="0" r="2540" b="8890"/>
+            <wp:docPr id="24" name="Picture 24"/>
             <wp:cNvGraphicFramePr>
               <a:graphicFrameLocks xmlns:a="http://schemas.openxmlformats.org/drawingml/2006/main" noChangeAspect="1"/>
             </wp:cNvGraphicFramePr>
@@ -2087,7 +2110,7 @@
                   <pic:spPr>
                     <a:xfrm>
                       <a:off x="0" y="0"/>
-                      <a:ext cx="6645910" cy="2376170"/>
+                      <a:ext cx="6645910" cy="124460"/>
                     </a:xfrm>
                     <a:prstGeom prst="rect">
                       <a:avLst/>
@@ -2110,13 +2133,80 @@
       </w:pPr>
       <w:r>
         <w:rPr>
+          <w:sz w:val="23"/>
+          <w:szCs w:val="23"/>
+        </w:rPr>
+        <w:t>Download time = 192.372 – 169.269 = 23.103</w:t>
+      </w:r>
+      <w:r>
+        <w:rPr>
+          <w:sz w:val="23"/>
+          <w:szCs w:val="23"/>
+        </w:rPr>
+        <w:t xml:space="preserve"> </w:t>
+      </w:r>
+      <w:r>
+        <w:rPr>
+          <w:sz w:val="23"/>
+          <w:szCs w:val="23"/>
+        </w:rPr>
+        <w:t>seconds</w:t>
+      </w:r>
+    </w:p>
+    <w:p>
+      <w:pPr>
+        <w:pStyle w:val="NoSpacing"/>
+        <w:rPr>
+          <w:sz w:val="23"/>
+          <w:szCs w:val="23"/>
+        </w:rPr>
+      </w:pPr>
+      <w:r>
+        <w:rPr>
+          <w:sz w:val="23"/>
+          <w:szCs w:val="23"/>
+        </w:rPr>
+        <w:t>Q7.</w:t>
+      </w:r>
+    </w:p>
+    <w:p>
+      <w:pPr>
+        <w:pStyle w:val="NoSpacing"/>
+        <w:rPr>
+          <w:sz w:val="23"/>
+          <w:szCs w:val="23"/>
+        </w:rPr>
+      </w:pPr>
+    </w:p>
+    <w:p>
+      <w:pPr>
+        <w:pStyle w:val="NoSpacing"/>
+        <w:rPr>
+          <w:sz w:val="23"/>
+          <w:szCs w:val="23"/>
+        </w:rPr>
+      </w:pPr>
+      <w:r>
+        <w:rPr>
+          <w:sz w:val="23"/>
+          <w:szCs w:val="23"/>
+        </w:rPr>
+        <w:t>Q8.</w:t>
+      </w:r>
+    </w:p>
+    <w:p>
+      <w:pPr>
+        <w:pStyle w:val="NoSpacing"/>
+      </w:pPr>
+      <w:r>
+        <w:rPr>
           <w:noProof/>
         </w:rPr>
         <w:drawing>
-          <wp:inline distT="0" distB="0" distL="0" distR="0" wp14:anchorId="42889554" wp14:editId="171EB427">
-            <wp:extent cx="6645910" cy="622935"/>
-            <wp:effectExtent l="0" t="0" r="2540" b="5715"/>
-            <wp:docPr id="23" name="Picture 23"/>
+          <wp:inline distT="0" distB="0" distL="0" distR="0" wp14:anchorId="0AF0925C" wp14:editId="727C9DF5">
+            <wp:extent cx="6645910" cy="3738245"/>
+            <wp:effectExtent l="0" t="0" r="2540" b="0"/>
+            <wp:docPr id="26" name="Picture 26"/>
             <wp:cNvGraphicFramePr>
               <a:graphicFrameLocks xmlns:a="http://schemas.openxmlformats.org/drawingml/2006/main" noChangeAspect="1"/>
             </wp:cNvGraphicFramePr>
@@ -2136,171 +2226,6 @@
                   <pic:spPr>
                     <a:xfrm>
                       <a:off x="0" y="0"/>
-                      <a:ext cx="6645910" cy="622935"/>
-                    </a:xfrm>
-                    <a:prstGeom prst="rect">
-                      <a:avLst/>
-                    </a:prstGeom>
-                  </pic:spPr>
-                </pic:pic>
-              </a:graphicData>
-            </a:graphic>
-          </wp:inline>
-        </w:drawing>
-      </w:r>
-    </w:p>
-    <w:p>
-      <w:pPr>
-        <w:pStyle w:val="NoSpacing"/>
-        <w:rPr>
-          <w:sz w:val="23"/>
-          <w:szCs w:val="23"/>
-        </w:rPr>
-      </w:pPr>
-      <w:r>
-        <w:rPr>
-          <w:noProof/>
-        </w:rPr>
-        <w:drawing>
-          <wp:inline distT="0" distB="0" distL="0" distR="0" wp14:anchorId="21E67CE1" wp14:editId="389A2B53">
-            <wp:extent cx="6645910" cy="124460"/>
-            <wp:effectExtent l="0" t="0" r="2540" b="8890"/>
-            <wp:docPr id="24" name="Picture 24"/>
-            <wp:cNvGraphicFramePr>
-              <a:graphicFrameLocks xmlns:a="http://schemas.openxmlformats.org/drawingml/2006/main" noChangeAspect="1"/>
-            </wp:cNvGraphicFramePr>
-            <a:graphic xmlns:a="http://schemas.openxmlformats.org/drawingml/2006/main">
-              <a:graphicData uri="http://schemas.openxmlformats.org/drawingml/2006/picture">
-                <pic:pic xmlns:pic="http://schemas.openxmlformats.org/drawingml/2006/picture">
-                  <pic:nvPicPr>
-                    <pic:cNvPr id="1" name=""/>
-                    <pic:cNvPicPr/>
-                  </pic:nvPicPr>
-                  <pic:blipFill>
-                    <a:blip r:embed="rId28"/>
-                    <a:stretch>
-                      <a:fillRect/>
-                    </a:stretch>
-                  </pic:blipFill>
-                  <pic:spPr>
-                    <a:xfrm>
-                      <a:off x="0" y="0"/>
-                      <a:ext cx="6645910" cy="124460"/>
-                    </a:xfrm>
-                    <a:prstGeom prst="rect">
-                      <a:avLst/>
-                    </a:prstGeom>
-                  </pic:spPr>
-                </pic:pic>
-              </a:graphicData>
-            </a:graphic>
-          </wp:inline>
-        </w:drawing>
-      </w:r>
-    </w:p>
-    <w:p>
-      <w:pPr>
-        <w:pStyle w:val="NoSpacing"/>
-        <w:rPr>
-          <w:sz w:val="23"/>
-          <w:szCs w:val="23"/>
-        </w:rPr>
-      </w:pPr>
-      <w:r>
-        <w:rPr>
-          <w:sz w:val="23"/>
-          <w:szCs w:val="23"/>
-        </w:rPr>
-        <w:t>Download time = 192.372 – 169.269 = 23.103</w:t>
-      </w:r>
-      <w:r>
-        <w:rPr>
-          <w:sz w:val="23"/>
-          <w:szCs w:val="23"/>
-        </w:rPr>
-        <w:t xml:space="preserve"> </w:t>
-      </w:r>
-      <w:r>
-        <w:rPr>
-          <w:sz w:val="23"/>
-          <w:szCs w:val="23"/>
-        </w:rPr>
-        <w:t>seconds</w:t>
-      </w:r>
-    </w:p>
-    <w:p>
-      <w:pPr>
-        <w:pStyle w:val="NoSpacing"/>
-        <w:rPr>
-          <w:sz w:val="23"/>
-          <w:szCs w:val="23"/>
-        </w:rPr>
-      </w:pPr>
-      <w:r>
-        <w:rPr>
-          <w:sz w:val="23"/>
-          <w:szCs w:val="23"/>
-        </w:rPr>
-        <w:t>Q7.</w:t>
-      </w:r>
-    </w:p>
-    <w:p>
-      <w:pPr>
-        <w:pStyle w:val="NoSpacing"/>
-        <w:rPr>
-          <w:sz w:val="23"/>
-          <w:szCs w:val="23"/>
-        </w:rPr>
-      </w:pPr>
-    </w:p>
-    <w:p>
-      <w:pPr>
-        <w:pStyle w:val="NoSpacing"/>
-        <w:rPr>
-          <w:sz w:val="23"/>
-          <w:szCs w:val="23"/>
-        </w:rPr>
-      </w:pPr>
-      <w:r>
-        <w:rPr>
-          <w:sz w:val="23"/>
-          <w:szCs w:val="23"/>
-        </w:rPr>
-        <w:t>Q8.</w:t>
-      </w:r>
-    </w:p>
-    <w:p>
-      <w:pPr>
-        <w:pStyle w:val="NoSpacing"/>
-      </w:pPr>
-      <w:r>
-        <w:rPr>
-          <w:noProof/>
-        </w:rPr>
-        <w:drawing>
-          <wp:inline distT="0" distB="0" distL="0" distR="0" wp14:anchorId="0AF0925C" wp14:editId="727C9DF5">
-            <wp:extent cx="6645910" cy="3738245"/>
-            <wp:effectExtent l="0" t="0" r="2540" b="0"/>
-            <wp:docPr id="26" name="Picture 26"/>
-            <wp:cNvGraphicFramePr>
-              <a:graphicFrameLocks xmlns:a="http://schemas.openxmlformats.org/drawingml/2006/main" noChangeAspect="1"/>
-            </wp:cNvGraphicFramePr>
-            <a:graphic xmlns:a="http://schemas.openxmlformats.org/drawingml/2006/main">
-              <a:graphicData uri="http://schemas.openxmlformats.org/drawingml/2006/picture">
-                <pic:pic xmlns:pic="http://schemas.openxmlformats.org/drawingml/2006/picture">
-                  <pic:nvPicPr>
-                    <pic:cNvPr id="1" name=""/>
-                    <pic:cNvPicPr/>
-                  </pic:nvPicPr>
-                  <pic:blipFill>
-                    <a:blip r:embed="rId29"/>
-                    <a:stretch>
-                      <a:fillRect/>
-                    </a:stretch>
-                  </pic:blipFill>
-                  <pic:spPr>
-                    <a:xfrm>
-                      <a:off x="0" y="0"/>
                       <a:ext cx="6645910" cy="3738245"/>
                     </a:xfrm>
                     <a:prstGeom prst="rect">
@@ -2330,8 +2255,6 @@
       <w:r>
         <w:t xml:space="preserve"> second.</w:t>
       </w:r>
-      <w:bookmarkStart w:id="0" w:name="_GoBack"/>
-      <w:bookmarkEnd w:id="0"/>
     </w:p>
     <w:p>
       <w:r>
@@ -2427,6 +2350,14 @@
       <w:pPr>
         <w:pStyle w:val="NoSpacing"/>
       </w:pPr>
+      <w:proofErr w:type="spellStart"/>
+      <w:r>
+        <w:t>Youtube</w:t>
+      </w:r>
+      <w:proofErr w:type="spellEnd"/>
+      <w:r>
+        <w:t xml:space="preserve"> is one of the most popular services on the internet, being the most visited website in the world.</w:t>
+      </w:r>
     </w:p>
     <w:p>
       <w:pPr>
@@ -3669,7 +3600,7 @@
 </file>
 
 <file path=customXml/itemProps1.xml><?xml version="1.0" encoding="utf-8"?>
-<ds:datastoreItem xmlns:ds="http://schemas.openxmlformats.org/officeDocument/2006/customXml" ds:itemID="{63D99CA7-2B2C-44CA-A5A7-FDE443041D50}">
+<ds:datastoreItem xmlns:ds="http://schemas.openxmlformats.org/officeDocument/2006/customXml" ds:itemID="{A913BBF5-31D2-4477-AD16-76459950193B}">
   <ds:schemaRefs>
     <ds:schemaRef ds:uri="http://schemas.openxmlformats.org/officeDocument/2006/bibliography"/>
   </ds:schemaRefs>

</xml_diff>

<commit_message>
Combined multiple IO graphs into one
Combined multiple IO graphs into one
</commit_message>
<xml_diff>
--- a/SOFTENG364_Assignment1.docx
+++ b/SOFTENG364_Assignment1.docx
@@ -360,16 +360,18 @@
           <w:shd w:val="clear" w:color="auto" w:fill="FFFFFF"/>
         </w:rPr>
       </w:pPr>
+      <w:bookmarkStart w:id="0" w:name="_GoBack"/>
+      <w:bookmarkEnd w:id="0"/>
       <w:r>
         <w:rPr>
           <w:noProof/>
         </w:rPr>
         <w:lastRenderedPageBreak/>
         <w:drawing>
-          <wp:inline distT="0" distB="0" distL="0" distR="0" wp14:anchorId="0A4F5AB4" wp14:editId="235FBB5B">
+          <wp:inline distT="0" distB="0" distL="0" distR="0" wp14:anchorId="7937790C" wp14:editId="07C55E84">
             <wp:extent cx="6645910" cy="3738245"/>
             <wp:effectExtent l="0" t="0" r="2540" b="0"/>
-            <wp:docPr id="5" name="Picture 5"/>
+            <wp:docPr id="11" name="Picture 11"/>
             <wp:cNvGraphicFramePr>
               <a:graphicFrameLocks xmlns:a="http://schemas.openxmlformats.org/drawingml/2006/main" noChangeAspect="1"/>
             </wp:cNvGraphicFramePr>
@@ -401,130 +403,21 @@
           </wp:inline>
         </w:drawing>
       </w:r>
-      <w:bookmarkStart w:id="0" w:name="_GoBack"/>
-      <w:bookmarkEnd w:id="0"/>
-    </w:p>
-    <w:p>
-      <w:pPr>
-        <w:pStyle w:val="NoSpacing"/>
-        <w:rPr>
-          <w:rFonts w:ascii="Arial" w:hAnsi="Arial" w:cs="Arial"/>
-          <w:color w:val="FF0000"/>
-          <w:sz w:val="20"/>
-          <w:szCs w:val="20"/>
-          <w:shd w:val="clear" w:color="auto" w:fill="FFFFFF"/>
-        </w:rPr>
-      </w:pPr>
-    </w:p>
-    <w:p>
-      <w:pPr>
-        <w:pStyle w:val="NoSpacing"/>
-      </w:pPr>
-      <w:r>
-        <w:t>Q4</w:t>
-      </w:r>
-      <w:r>
-        <w:t>.</w:t>
-      </w:r>
-    </w:p>
-    <w:p>
-      <w:pPr>
-        <w:pStyle w:val="NoSpacing"/>
-      </w:pPr>
-      <w:r>
-        <w:t>Duplicate ACKs are sent when the receiver sees a gap in the packets it receives.</w:t>
-      </w:r>
-      <w:r>
-        <w:t xml:space="preserve"> The gap can be</w:t>
-      </w:r>
-      <w:r>
-        <w:rPr>
-          <w:rStyle w:val="apple-converted-space"/>
-        </w:rPr>
-        <w:t> </w:t>
-      </w:r>
-      <w:r>
-        <w:t>caused by a lost segment or just a reordering of segments</w:t>
-      </w:r>
-      <w:r>
-        <w:t>.</w:t>
-      </w:r>
-    </w:p>
-    <w:p>
-      <w:pPr>
-        <w:pStyle w:val="NoSpacing"/>
-        <w:rPr>
-          <w:rStyle w:val="apple-converted-space"/>
-        </w:rPr>
-      </w:pPr>
-      <w:r>
-        <w:t>The sender</w:t>
-      </w:r>
-      <w:r>
-        <w:t xml:space="preserve"> will</w:t>
-      </w:r>
-      <w:r>
-        <w:t xml:space="preserve"> wait for a small number of duplicate ACKs to be received. If there is only one or two duplicate ACKs </w:t>
-      </w:r>
-      <w:r>
-        <w:t xml:space="preserve">received </w:t>
-      </w:r>
-      <w:r>
-        <w:t xml:space="preserve">before the reordered segment </w:t>
-      </w:r>
-      <w:r>
-        <w:t xml:space="preserve">is processed, </w:t>
-      </w:r>
-      <w:r>
-        <w:t xml:space="preserve">there is just a reordering of the segments and </w:t>
-      </w:r>
-      <w:r>
-        <w:t>a new ACK will be generated.</w:t>
-      </w:r>
-      <w:r>
-        <w:rPr>
-          <w:rStyle w:val="apple-converted-space"/>
-        </w:rPr>
-        <w:t> </w:t>
-      </w:r>
-    </w:p>
-    <w:p>
-      <w:pPr>
-        <w:pStyle w:val="NoSpacing"/>
-        <w:rPr>
-          <w:rStyle w:val="apple-converted-space"/>
-        </w:rPr>
-      </w:pPr>
-      <w:r>
-        <w:t>If three or more duplicate ACKs are received in a row, it is a strong indication that a segment has been lost.</w:t>
-      </w:r>
-    </w:p>
-    <w:p>
-      <w:pPr>
-        <w:pStyle w:val="NoSpacing"/>
-      </w:pPr>
-    </w:p>
-    <w:p>
-      <w:pPr>
-        <w:pStyle w:val="NoSpacing"/>
-      </w:pPr>
-      <w:r>
-        <w:t>Q5.</w:t>
-      </w:r>
-    </w:p>
-    <w:p>
-      <w:pPr>
-        <w:pStyle w:val="NoSpacing"/>
-      </w:pPr>
       <w:r>
         <w:rPr>
           <w:noProof/>
         </w:rPr>
+        <w:t xml:space="preserve"> </w:t>
+      </w:r>
+      <w:r>
+        <w:rPr>
+          <w:noProof/>
+        </w:rPr>
         <w:drawing>
-          <wp:inline distT="0" distB="0" distL="0" distR="0" wp14:anchorId="103438F5" wp14:editId="52493920">
-            <wp:extent cx="6645910" cy="443230"/>
+          <wp:inline distT="0" distB="0" distL="0" distR="0" wp14:anchorId="0A4F5AB4" wp14:editId="235FBB5B">
+            <wp:extent cx="6645910" cy="3738245"/>
             <wp:effectExtent l="0" t="0" r="2540" b="0"/>
-            <wp:docPr id="2" name="Picture 2"/>
+            <wp:docPr id="5" name="Picture 5"/>
             <wp:cNvGraphicFramePr>
               <a:graphicFrameLocks xmlns:a="http://schemas.openxmlformats.org/drawingml/2006/main" noChangeAspect="1"/>
             </wp:cNvGraphicFramePr>
@@ -544,7 +437,7 @@
                   <pic:spPr>
                     <a:xfrm>
                       <a:off x="0" y="0"/>
-                      <a:ext cx="6645910" cy="443230"/>
+                      <a:ext cx="6645910" cy="3738245"/>
                     </a:xfrm>
                     <a:prstGeom prst="rect">
                       <a:avLst/>
@@ -560,16 +453,124 @@
     <w:p>
       <w:pPr>
         <w:pStyle w:val="NoSpacing"/>
+        <w:rPr>
+          <w:rFonts w:ascii="Arial" w:hAnsi="Arial" w:cs="Arial"/>
+          <w:color w:val="FF0000"/>
+          <w:sz w:val="20"/>
+          <w:szCs w:val="20"/>
+          <w:shd w:val="clear" w:color="auto" w:fill="FFFFFF"/>
+        </w:rPr>
+      </w:pPr>
+    </w:p>
+    <w:p>
+      <w:pPr>
+        <w:pStyle w:val="NoSpacing"/>
+      </w:pPr>
+      <w:r>
+        <w:t>Q4</w:t>
+      </w:r>
+      <w:r>
+        <w:t>.</w:t>
+      </w:r>
+    </w:p>
+    <w:p>
+      <w:pPr>
+        <w:pStyle w:val="NoSpacing"/>
+      </w:pPr>
+      <w:r>
+        <w:t>Duplicate ACKs are sent when the receiver sees a gap in the packets it receives.</w:t>
+      </w:r>
+      <w:r>
+        <w:t xml:space="preserve"> The gap can be</w:t>
+      </w:r>
+      <w:r>
+        <w:rPr>
+          <w:rStyle w:val="apple-converted-space"/>
+        </w:rPr>
+        <w:t> </w:t>
+      </w:r>
+      <w:r>
+        <w:t>caused by a lost segment or just a reordering of segments</w:t>
+      </w:r>
+      <w:r>
+        <w:t>.</w:t>
+      </w:r>
+    </w:p>
+    <w:p>
+      <w:pPr>
+        <w:pStyle w:val="NoSpacing"/>
+        <w:rPr>
+          <w:rStyle w:val="apple-converted-space"/>
+        </w:rPr>
+      </w:pPr>
+      <w:r>
+        <w:t>The sender</w:t>
+      </w:r>
+      <w:r>
+        <w:t xml:space="preserve"> will</w:t>
+      </w:r>
+      <w:r>
+        <w:t xml:space="preserve"> wait for a small number of duplicate ACKs to be received. If there is only one or two duplicate ACKs </w:t>
+      </w:r>
+      <w:r>
+        <w:t xml:space="preserve">received </w:t>
+      </w:r>
+      <w:r>
+        <w:t xml:space="preserve">before the reordered segment </w:t>
+      </w:r>
+      <w:r>
+        <w:t xml:space="preserve">is processed, </w:t>
+      </w:r>
+      <w:r>
+        <w:t xml:space="preserve">there is just a reordering of the segments and </w:t>
+      </w:r>
+      <w:r>
+        <w:t>a new ACK will be generated.</w:t>
+      </w:r>
+      <w:r>
+        <w:rPr>
+          <w:rStyle w:val="apple-converted-space"/>
+        </w:rPr>
+        <w:t> </w:t>
+      </w:r>
+    </w:p>
+    <w:p>
+      <w:pPr>
+        <w:pStyle w:val="NoSpacing"/>
+        <w:rPr>
+          <w:rStyle w:val="apple-converted-space"/>
+        </w:rPr>
+      </w:pPr>
+      <w:r>
+        <w:t>If three or more duplicate ACKs are received in a row, it is a strong indication that a segment has been lost.</w:t>
+      </w:r>
+    </w:p>
+    <w:p>
+      <w:pPr>
+        <w:pStyle w:val="NoSpacing"/>
+      </w:pPr>
+    </w:p>
+    <w:p>
+      <w:pPr>
+        <w:pStyle w:val="NoSpacing"/>
+      </w:pPr>
+      <w:r>
+        <w:t>Q5.</w:t>
+      </w:r>
+    </w:p>
+    <w:p>
+      <w:pPr>
+        <w:pStyle w:val="NoSpacing"/>
       </w:pPr>
       <w:r>
         <w:rPr>
           <w:noProof/>
         </w:rPr>
         <w:drawing>
-          <wp:inline distT="0" distB="0" distL="0" distR="0" wp14:anchorId="53B5A354" wp14:editId="0EF39173">
-            <wp:extent cx="5731510" cy="3223895"/>
+          <wp:inline distT="0" distB="0" distL="0" distR="0" wp14:anchorId="103438F5" wp14:editId="52493920">
+            <wp:extent cx="6645910" cy="443230"/>
             <wp:effectExtent l="0" t="0" r="2540" b="0"/>
-            <wp:docPr id="3" name="Picture 3"/>
+            <wp:docPr id="2" name="Picture 2"/>
             <wp:cNvGraphicFramePr>
               <a:graphicFrameLocks xmlns:a="http://schemas.openxmlformats.org/drawingml/2006/main" noChangeAspect="1"/>
             </wp:cNvGraphicFramePr>
@@ -589,6 +590,52 @@
                   <pic:spPr>
                     <a:xfrm>
                       <a:off x="0" y="0"/>
+                      <a:ext cx="6645910" cy="443230"/>
+                    </a:xfrm>
+                    <a:prstGeom prst="rect">
+                      <a:avLst/>
+                    </a:prstGeom>
+                  </pic:spPr>
+                </pic:pic>
+              </a:graphicData>
+            </a:graphic>
+          </wp:inline>
+        </w:drawing>
+      </w:r>
+    </w:p>
+    <w:p>
+      <w:pPr>
+        <w:pStyle w:val="NoSpacing"/>
+      </w:pPr>
+      <w:r>
+        <w:rPr>
+          <w:noProof/>
+        </w:rPr>
+        <w:lastRenderedPageBreak/>
+        <w:drawing>
+          <wp:inline distT="0" distB="0" distL="0" distR="0" wp14:anchorId="53B5A354" wp14:editId="0EF39173">
+            <wp:extent cx="5731510" cy="3223895"/>
+            <wp:effectExtent l="0" t="0" r="2540" b="0"/>
+            <wp:docPr id="3" name="Picture 3"/>
+            <wp:cNvGraphicFramePr>
+              <a:graphicFrameLocks xmlns:a="http://schemas.openxmlformats.org/drawingml/2006/main" noChangeAspect="1"/>
+            </wp:cNvGraphicFramePr>
+            <a:graphic xmlns:a="http://schemas.openxmlformats.org/drawingml/2006/main">
+              <a:graphicData uri="http://schemas.openxmlformats.org/drawingml/2006/picture">
+                <pic:pic xmlns:pic="http://schemas.openxmlformats.org/drawingml/2006/picture">
+                  <pic:nvPicPr>
+                    <pic:cNvPr id="1" name=""/>
+                    <pic:cNvPicPr/>
+                  </pic:nvPicPr>
+                  <pic:blipFill>
+                    <a:blip r:embed="rId11"/>
+                    <a:stretch>
+                      <a:fillRect/>
+                    </a:stretch>
+                  </pic:blipFill>
+                  <pic:spPr>
+                    <a:xfrm>
+                      <a:off x="0" y="0"/>
                       <a:ext cx="5731510" cy="3223895"/>
                     </a:xfrm>
                     <a:prstGeom prst="rect">
@@ -616,7 +663,6 @@
         <w:rPr>
           <w:noProof/>
         </w:rPr>
-        <w:lastRenderedPageBreak/>
         <w:drawing>
           <wp:inline distT="0" distB="0" distL="0" distR="0" wp14:anchorId="564BF2D9" wp14:editId="3AB05689">
             <wp:extent cx="6638026" cy="3308230"/>
@@ -633,7 +679,7 @@
                     <pic:cNvPicPr/>
                   </pic:nvPicPr>
                   <pic:blipFill rotWithShape="1">
-                    <a:blip r:embed="rId11"/>
+                    <a:blip r:embed="rId12"/>
                     <a:srcRect l="-1" r="105" b="11492"/>
                     <a:stretch/>
                   </pic:blipFill>
@@ -875,7 +921,7 @@
                     <pic:cNvPicPr/>
                   </pic:nvPicPr>
                   <pic:blipFill>
-                    <a:blip r:embed="rId12"/>
+                    <a:blip r:embed="rId13"/>
                     <a:stretch>
                       <a:fillRect/>
                     </a:stretch>
@@ -936,59 +982,6 @@
             <wp:extent cx="6645910" cy="488315"/>
             <wp:effectExtent l="0" t="0" r="2540" b="6985"/>
             <wp:docPr id="7" name="Picture 7"/>
-            <wp:cNvGraphicFramePr>
-              <a:graphicFrameLocks xmlns:a="http://schemas.openxmlformats.org/drawingml/2006/main" noChangeAspect="1"/>
-            </wp:cNvGraphicFramePr>
-            <a:graphic xmlns:a="http://schemas.openxmlformats.org/drawingml/2006/main">
-              <a:graphicData uri="http://schemas.openxmlformats.org/drawingml/2006/picture">
-                <pic:pic xmlns:pic="http://schemas.openxmlformats.org/drawingml/2006/picture">
-                  <pic:nvPicPr>
-                    <pic:cNvPr id="1" name=""/>
-                    <pic:cNvPicPr/>
-                  </pic:nvPicPr>
-                  <pic:blipFill>
-                    <a:blip r:embed="rId13"/>
-                    <a:stretch>
-                      <a:fillRect/>
-                    </a:stretch>
-                  </pic:blipFill>
-                  <pic:spPr>
-                    <a:xfrm>
-                      <a:off x="0" y="0"/>
-                      <a:ext cx="6645910" cy="488315"/>
-                    </a:xfrm>
-                    <a:prstGeom prst="rect">
-                      <a:avLst/>
-                    </a:prstGeom>
-                  </pic:spPr>
-                </pic:pic>
-              </a:graphicData>
-            </a:graphic>
-          </wp:inline>
-        </w:drawing>
-      </w:r>
-    </w:p>
-    <w:p>
-      <w:pPr>
-        <w:pStyle w:val="NoSpacing"/>
-      </w:pPr>
-      <w:r>
-        <w:t>There are 183 retransmissions.</w:t>
-      </w:r>
-    </w:p>
-    <w:p>
-      <w:pPr>
-        <w:pStyle w:val="NoSpacing"/>
-      </w:pPr>
-      <w:r>
-        <w:rPr>
-          <w:noProof/>
-        </w:rPr>
-        <w:drawing>
-          <wp:inline distT="0" distB="0" distL="0" distR="0" wp14:anchorId="6E4F2E84" wp14:editId="2058D4AB">
-            <wp:extent cx="6645910" cy="488315"/>
-            <wp:effectExtent l="0" t="0" r="2540" b="6985"/>
-            <wp:docPr id="8" name="Picture 8"/>
             <wp:cNvGraphicFramePr>
               <a:graphicFrameLocks xmlns:a="http://schemas.openxmlformats.org/drawingml/2006/main" noChangeAspect="1"/>
             </wp:cNvGraphicFramePr>
@@ -1026,6 +1019,60 @@
         <w:pStyle w:val="NoSpacing"/>
       </w:pPr>
       <w:r>
+        <w:t>There are 183 retransmissions.</w:t>
+      </w:r>
+    </w:p>
+    <w:p>
+      <w:pPr>
+        <w:pStyle w:val="NoSpacing"/>
+      </w:pPr>
+      <w:r>
+        <w:rPr>
+          <w:noProof/>
+        </w:rPr>
+        <w:drawing>
+          <wp:inline distT="0" distB="0" distL="0" distR="0" wp14:anchorId="6E4F2E84" wp14:editId="2058D4AB">
+            <wp:extent cx="6645910" cy="488315"/>
+            <wp:effectExtent l="0" t="0" r="2540" b="6985"/>
+            <wp:docPr id="8" name="Picture 8"/>
+            <wp:cNvGraphicFramePr>
+              <a:graphicFrameLocks xmlns:a="http://schemas.openxmlformats.org/drawingml/2006/main" noChangeAspect="1"/>
+            </wp:cNvGraphicFramePr>
+            <a:graphic xmlns:a="http://schemas.openxmlformats.org/drawingml/2006/main">
+              <a:graphicData uri="http://schemas.openxmlformats.org/drawingml/2006/picture">
+                <pic:pic xmlns:pic="http://schemas.openxmlformats.org/drawingml/2006/picture">
+                  <pic:nvPicPr>
+                    <pic:cNvPr id="1" name=""/>
+                    <pic:cNvPicPr/>
+                  </pic:nvPicPr>
+                  <pic:blipFill>
+                    <a:blip r:embed="rId15"/>
+                    <a:stretch>
+                      <a:fillRect/>
+                    </a:stretch>
+                  </pic:blipFill>
+                  <pic:spPr>
+                    <a:xfrm>
+                      <a:off x="0" y="0"/>
+                      <a:ext cx="6645910" cy="488315"/>
+                    </a:xfrm>
+                    <a:prstGeom prst="rect">
+                      <a:avLst/>
+                    </a:prstGeom>
+                  </pic:spPr>
+                </pic:pic>
+              </a:graphicData>
+            </a:graphic>
+          </wp:inline>
+        </w:drawing>
+      </w:r>
+    </w:p>
+    <w:p>
+      <w:pPr>
+        <w:pStyle w:val="NoSpacing"/>
+      </w:pPr>
+      <w:r>
+        <w:lastRenderedPageBreak/>
         <w:t>There are 59 fast transmissions.</w:t>
       </w:r>
     </w:p>
@@ -1090,7 +1137,7 @@
                     <pic:cNvPicPr/>
                   </pic:nvPicPr>
                   <pic:blipFill rotWithShape="1">
-                    <a:blip r:embed="rId15"/>
+                    <a:blip r:embed="rId16"/>
                     <a:srcRect r="-76" b="28233"/>
                     <a:stretch/>
                   </pic:blipFill>
@@ -1300,10 +1347,6 @@
     <w:p>
       <w:pPr>
         <w:pStyle w:val="NoSpacing"/>
-        <w:numPr>
-          <w:ilvl w:val="0"/>
-          <w:numId w:val="3"/>
-        </w:numPr>
         <w:rPr>
           <w:noProof/>
         </w:rPr>
@@ -1312,96 +1355,32 @@
         <w:rPr>
           <w:noProof/>
         </w:rPr>
-        <w:t>All packets</w:t>
-      </w:r>
-    </w:p>
-    <w:p>
-      <w:pPr>
-        <w:pStyle w:val="NoSpacing"/>
-        <w:rPr>
-          <w:sz w:val="23"/>
-          <w:szCs w:val="23"/>
-        </w:rPr>
-      </w:pPr>
+        <w:t xml:space="preserve">Apply </w:t>
+      </w:r>
       <w:r>
         <w:rPr>
           <w:noProof/>
         </w:rPr>
+        <w:t>bootp, dns, tcp, and udp filters.</w:t>
+      </w:r>
+    </w:p>
+    <w:p>
+      <w:pPr>
+        <w:pStyle w:val="NoSpacing"/>
+        <w:rPr>
+          <w:sz w:val="23"/>
+          <w:szCs w:val="23"/>
+        </w:rPr>
+      </w:pPr>
+      <w:r>
+        <w:rPr>
+          <w:noProof/>
+        </w:rPr>
         <w:drawing>
-          <wp:inline distT="0" distB="0" distL="0" distR="0" wp14:anchorId="31FBB1A5" wp14:editId="1FDADB50">
+          <wp:inline distT="0" distB="0" distL="0" distR="0" wp14:anchorId="5BC156CD" wp14:editId="3EF164BD">
             <wp:extent cx="6645910" cy="3738245"/>
             <wp:effectExtent l="0" t="0" r="2540" b="0"/>
-            <wp:docPr id="4" name="Picture 4"/>
-            <wp:cNvGraphicFramePr>
-              <a:graphicFrameLocks xmlns:a="http://schemas.openxmlformats.org/drawingml/2006/main" noChangeAspect="1"/>
-            </wp:cNvGraphicFramePr>
-            <a:graphic xmlns:a="http://schemas.openxmlformats.org/drawingml/2006/main">
-              <a:graphicData uri="http://schemas.openxmlformats.org/drawingml/2006/picture">
-                <pic:pic xmlns:pic="http://schemas.openxmlformats.org/drawingml/2006/picture">
-                  <pic:nvPicPr>
-                    <pic:cNvPr id="1" name=""/>
-                    <pic:cNvPicPr/>
-                  </pic:nvPicPr>
-                  <pic:blipFill>
-                    <a:blip r:embed="rId16"/>
-                    <a:stretch>
-                      <a:fillRect/>
-                    </a:stretch>
-                  </pic:blipFill>
-                  <pic:spPr>
-                    <a:xfrm>
-                      <a:off x="0" y="0"/>
-                      <a:ext cx="6645910" cy="3738245"/>
-                    </a:xfrm>
-                    <a:prstGeom prst="rect">
-                      <a:avLst/>
-                    </a:prstGeom>
-                  </pic:spPr>
-                </pic:pic>
-              </a:graphicData>
-            </a:graphic>
-          </wp:inline>
-        </w:drawing>
-      </w:r>
-    </w:p>
-    <w:p>
-      <w:pPr>
-        <w:pStyle w:val="NoSpacing"/>
-        <w:numPr>
-          <w:ilvl w:val="0"/>
-          <w:numId w:val="3"/>
-        </w:numPr>
-        <w:rPr>
-          <w:sz w:val="23"/>
-          <w:szCs w:val="23"/>
-        </w:rPr>
-      </w:pPr>
-      <w:r>
-        <w:rPr>
-          <w:sz w:val="23"/>
-          <w:szCs w:val="23"/>
-        </w:rPr>
-        <w:t>Bootstrap</w:t>
-      </w:r>
-    </w:p>
-    <w:p>
-      <w:pPr>
-        <w:pStyle w:val="NoSpacing"/>
-        <w:rPr>
-          <w:sz w:val="23"/>
-          <w:szCs w:val="23"/>
-        </w:rPr>
-      </w:pPr>
-      <w:r>
-        <w:rPr>
-          <w:noProof/>
-        </w:rPr>
-        <w:lastRenderedPageBreak/>
-        <w:drawing>
-          <wp:inline distT="0" distB="0" distL="0" distR="0" wp14:anchorId="32D8C032" wp14:editId="0E1B0BCF">
-            <wp:extent cx="6645910" cy="3738245"/>
-            <wp:effectExtent l="0" t="0" r="2540" b="0"/>
-            <wp:docPr id="16" name="Picture 16"/>
+            <wp:docPr id="10" name="Picture 10"/>
             <wp:cNvGraphicFramePr>
               <a:graphicFrameLocks xmlns:a="http://schemas.openxmlformats.org/drawingml/2006/main" noChangeAspect="1"/>
             </wp:cNvGraphicFramePr>
@@ -1437,21 +1416,17 @@
     <w:p>
       <w:pPr>
         <w:pStyle w:val="NoSpacing"/>
-        <w:numPr>
-          <w:ilvl w:val="0"/>
-          <w:numId w:val="3"/>
-        </w:numPr>
-        <w:rPr>
-          <w:sz w:val="23"/>
-          <w:szCs w:val="23"/>
-        </w:rPr>
-      </w:pPr>
-      <w:r>
-        <w:rPr>
-          <w:sz w:val="23"/>
-          <w:szCs w:val="23"/>
-        </w:rPr>
-        <w:t>DNS</w:t>
+        <w:rPr>
+          <w:sz w:val="23"/>
+          <w:szCs w:val="23"/>
+        </w:rPr>
+      </w:pPr>
+      <w:r>
+        <w:rPr>
+          <w:sz w:val="23"/>
+          <w:szCs w:val="23"/>
+        </w:rPr>
+        <w:t>Q3.</w:t>
       </w:r>
     </w:p>
     <w:p>
@@ -1466,11 +1441,12 @@
         <w:rPr>
           <w:noProof/>
         </w:rPr>
+        <w:lastRenderedPageBreak/>
         <w:drawing>
-          <wp:inline distT="0" distB="0" distL="0" distR="0" wp14:anchorId="129F9792" wp14:editId="2A2ACEE5">
+          <wp:inline distT="0" distB="0" distL="0" distR="0" wp14:anchorId="0AF40621" wp14:editId="0F776ECF">
             <wp:extent cx="6645910" cy="3738245"/>
             <wp:effectExtent l="0" t="0" r="2540" b="0"/>
-            <wp:docPr id="17" name="Picture 17"/>
+            <wp:docPr id="20" name="Picture 20"/>
             <wp:cNvGraphicFramePr>
               <a:graphicFrameLocks xmlns:a="http://schemas.openxmlformats.org/drawingml/2006/main" noChangeAspect="1"/>
             </wp:cNvGraphicFramePr>
@@ -1506,21 +1482,78 @@
     <w:p>
       <w:pPr>
         <w:pStyle w:val="NoSpacing"/>
-        <w:numPr>
-          <w:ilvl w:val="0"/>
-          <w:numId w:val="3"/>
-        </w:numPr>
-        <w:rPr>
-          <w:sz w:val="23"/>
-          <w:szCs w:val="23"/>
-        </w:rPr>
-      </w:pPr>
-      <w:r>
-        <w:rPr>
-          <w:sz w:val="23"/>
-          <w:szCs w:val="23"/>
-        </w:rPr>
-        <w:t>TCP</w:t>
+        <w:rPr>
+          <w:sz w:val="23"/>
+          <w:szCs w:val="23"/>
+        </w:rPr>
+      </w:pPr>
+      <w:r>
+        <w:rPr>
+          <w:sz w:val="23"/>
+          <w:szCs w:val="23"/>
+        </w:rPr>
+        <w:t>The highest bits-per-second rate is</w:t>
+      </w:r>
+      <w:r>
+        <w:rPr>
+          <w:sz w:val="23"/>
+          <w:szCs w:val="23"/>
+        </w:rPr>
+        <w:t xml:space="preserve"> 113700 bits per second.</w:t>
+      </w:r>
+    </w:p>
+    <w:p>
+      <w:pPr>
+        <w:pStyle w:val="NoSpacing"/>
+        <w:rPr>
+          <w:sz w:val="23"/>
+          <w:szCs w:val="23"/>
+        </w:rPr>
+      </w:pPr>
+      <w:r>
+        <w:rPr>
+          <w:sz w:val="23"/>
+          <w:szCs w:val="23"/>
+        </w:rPr>
+        <w:t xml:space="preserve">It occurred in the </w:t>
+      </w:r>
+      <w:r>
+        <w:rPr>
+          <w:sz w:val="23"/>
+          <w:szCs w:val="23"/>
+        </w:rPr>
+        <w:t>146</w:t>
+      </w:r>
+      <w:r>
+        <w:rPr>
+          <w:sz w:val="23"/>
+          <w:szCs w:val="23"/>
+          <w:vertAlign w:val="superscript"/>
+        </w:rPr>
+        <w:t>th</w:t>
+      </w:r>
+      <w:r>
+        <w:rPr>
+          <w:sz w:val="23"/>
+          <w:szCs w:val="23"/>
+        </w:rPr>
+        <w:t xml:space="preserve"> second.</w:t>
+      </w:r>
+    </w:p>
+    <w:p>
+      <w:pPr>
+        <w:pStyle w:val="NoSpacing"/>
+        <w:rPr>
+          <w:sz w:val="23"/>
+          <w:szCs w:val="23"/>
+        </w:rPr>
+      </w:pPr>
+      <w:r>
+        <w:rPr>
+          <w:sz w:val="23"/>
+          <w:szCs w:val="23"/>
+        </w:rPr>
+        <w:t>Q4.</w:t>
       </w:r>
     </w:p>
     <w:p>
@@ -1535,12 +1568,11 @@
         <w:rPr>
           <w:noProof/>
         </w:rPr>
-        <w:lastRenderedPageBreak/>
         <w:drawing>
-          <wp:inline distT="0" distB="0" distL="0" distR="0" wp14:anchorId="7293B2EB" wp14:editId="46C3F92B">
-            <wp:extent cx="6645910" cy="3738245"/>
+          <wp:inline distT="0" distB="0" distL="0" distR="0" wp14:anchorId="670179DD" wp14:editId="16171C74">
+            <wp:extent cx="6645910" cy="820420"/>
             <wp:effectExtent l="0" t="0" r="2540" b="0"/>
-            <wp:docPr id="18" name="Picture 18"/>
+            <wp:docPr id="14" name="Picture 14"/>
             <wp:cNvGraphicFramePr>
               <a:graphicFrameLocks xmlns:a="http://schemas.openxmlformats.org/drawingml/2006/main" noChangeAspect="1"/>
             </wp:cNvGraphicFramePr>
@@ -1560,7 +1592,7 @@
                   <pic:spPr>
                     <a:xfrm>
                       <a:off x="0" y="0"/>
-                      <a:ext cx="6645910" cy="3738245"/>
+                      <a:ext cx="6645910" cy="820420"/>
                     </a:xfrm>
                     <a:prstGeom prst="rect">
                       <a:avLst/>
@@ -1576,6 +1608,62 @@
     <w:p>
       <w:pPr>
         <w:pStyle w:val="NoSpacing"/>
+        <w:rPr>
+          <w:sz w:val="23"/>
+          <w:szCs w:val="23"/>
+        </w:rPr>
+      </w:pPr>
+      <w:r>
+        <w:rPr>
+          <w:rFonts w:hint="eastAsia"/>
+          <w:sz w:val="23"/>
+          <w:szCs w:val="23"/>
+        </w:rPr>
+        <w:t>Request</w:t>
+      </w:r>
+      <w:r>
+        <w:rPr>
+          <w:sz w:val="23"/>
+          <w:szCs w:val="23"/>
+        </w:rPr>
+        <w:t xml:space="preserve"> IP: 192.168.1.73</w:t>
+      </w:r>
+    </w:p>
+    <w:p>
+      <w:pPr>
+        <w:pStyle w:val="NoSpacing"/>
+        <w:rPr>
+          <w:sz w:val="23"/>
+          <w:szCs w:val="23"/>
+        </w:rPr>
+      </w:pPr>
+      <w:r>
+        <w:rPr>
+          <w:sz w:val="23"/>
+          <w:szCs w:val="23"/>
+        </w:rPr>
+        <w:t>Response IP: 69.164.192.146</w:t>
+      </w:r>
+    </w:p>
+    <w:p>
+      <w:pPr>
+        <w:pStyle w:val="NoSpacing"/>
+        <w:rPr>
+          <w:sz w:val="23"/>
+          <w:szCs w:val="23"/>
+        </w:rPr>
+      </w:pPr>
+      <w:r>
+        <w:rPr>
+          <w:sz w:val="23"/>
+          <w:szCs w:val="23"/>
+        </w:rPr>
+        <w:t>Q5.</w:t>
+      </w:r>
+    </w:p>
+    <w:p>
+      <w:pPr>
+        <w:pStyle w:val="NoSpacing"/>
         <w:numPr>
           <w:ilvl w:val="0"/>
           <w:numId w:val="3"/>
@@ -1590,7 +1678,7 @@
           <w:sz w:val="23"/>
           <w:szCs w:val="23"/>
         </w:rPr>
-        <w:t>UDP</w:t>
+        <w:t>TCP conversation</w:t>
       </w:r>
     </w:p>
     <w:p>
@@ -1606,10 +1694,10 @@
           <w:noProof/>
         </w:rPr>
         <w:drawing>
-          <wp:inline distT="0" distB="0" distL="0" distR="0" wp14:anchorId="101C4A53" wp14:editId="6032A232">
+          <wp:inline distT="0" distB="0" distL="0" distR="0" wp14:anchorId="027951FD" wp14:editId="1C5CF0A1">
             <wp:extent cx="6645910" cy="3738245"/>
             <wp:effectExtent l="0" t="0" r="2540" b="0"/>
-            <wp:docPr id="19" name="Picture 19"/>
+            <wp:docPr id="21" name="Picture 21"/>
             <wp:cNvGraphicFramePr>
               <a:graphicFrameLocks xmlns:a="http://schemas.openxmlformats.org/drawingml/2006/main" noChangeAspect="1"/>
             </wp:cNvGraphicFramePr>
@@ -1655,7 +1743,7 @@
           <w:sz w:val="23"/>
           <w:szCs w:val="23"/>
         </w:rPr>
-        <w:t>Q3.</w:t>
+        <w:t>Q6.</w:t>
       </w:r>
     </w:p>
     <w:p>
@@ -1672,10 +1760,10 @@
         </w:rPr>
         <w:lastRenderedPageBreak/>
         <w:drawing>
-          <wp:inline distT="0" distB="0" distL="0" distR="0" wp14:anchorId="0AF40621" wp14:editId="0F776ECF">
-            <wp:extent cx="6645910" cy="3738245"/>
-            <wp:effectExtent l="0" t="0" r="2540" b="0"/>
-            <wp:docPr id="20" name="Picture 20"/>
+          <wp:inline distT="0" distB="0" distL="0" distR="0" wp14:anchorId="229AC8F2" wp14:editId="3EE9E85F">
+            <wp:extent cx="6645910" cy="2376170"/>
+            <wp:effectExtent l="0" t="0" r="2540" b="5080"/>
+            <wp:docPr id="22" name="Picture 22"/>
             <wp:cNvGraphicFramePr>
               <a:graphicFrameLocks xmlns:a="http://schemas.openxmlformats.org/drawingml/2006/main" noChangeAspect="1"/>
             </wp:cNvGraphicFramePr>
@@ -1695,7 +1783,7 @@
                   <pic:spPr>
                     <a:xfrm>
                       <a:off x="0" y="0"/>
-                      <a:ext cx="6645910" cy="3738245"/>
+                      <a:ext cx="6645910" cy="2376170"/>
                     </a:xfrm>
                     <a:prstGeom prst="rect">
                       <a:avLst/>
@@ -1718,90 +1806,13 @@
       </w:pPr>
       <w:r>
         <w:rPr>
-          <w:sz w:val="23"/>
-          <w:szCs w:val="23"/>
-        </w:rPr>
-        <w:t>The highest bits-per-second rate is</w:t>
-      </w:r>
-      <w:r>
-        <w:rPr>
-          <w:sz w:val="23"/>
-          <w:szCs w:val="23"/>
-        </w:rPr>
-        <w:t xml:space="preserve"> 113700 bits per second.</w:t>
-      </w:r>
-    </w:p>
-    <w:p>
-      <w:pPr>
-        <w:pStyle w:val="NoSpacing"/>
-        <w:rPr>
-          <w:sz w:val="23"/>
-          <w:szCs w:val="23"/>
-        </w:rPr>
-      </w:pPr>
-      <w:r>
-        <w:rPr>
-          <w:sz w:val="23"/>
-          <w:szCs w:val="23"/>
-        </w:rPr>
-        <w:t xml:space="preserve">It occurred in the </w:t>
-      </w:r>
-      <w:r>
-        <w:rPr>
-          <w:sz w:val="23"/>
-          <w:szCs w:val="23"/>
-        </w:rPr>
-        <w:t>146</w:t>
-      </w:r>
-      <w:r>
-        <w:rPr>
-          <w:sz w:val="23"/>
-          <w:szCs w:val="23"/>
-          <w:vertAlign w:val="superscript"/>
-        </w:rPr>
-        <w:t>th</w:t>
-      </w:r>
-      <w:r>
-        <w:rPr>
-          <w:sz w:val="23"/>
-          <w:szCs w:val="23"/>
-        </w:rPr>
-        <w:t xml:space="preserve"> second.</w:t>
-      </w:r>
-    </w:p>
-    <w:p>
-      <w:pPr>
-        <w:pStyle w:val="NoSpacing"/>
-        <w:rPr>
-          <w:sz w:val="23"/>
-          <w:szCs w:val="23"/>
-        </w:rPr>
-      </w:pPr>
-      <w:r>
-        <w:rPr>
-          <w:sz w:val="23"/>
-          <w:szCs w:val="23"/>
-        </w:rPr>
-        <w:t>Q4.</w:t>
-      </w:r>
-    </w:p>
-    <w:p>
-      <w:pPr>
-        <w:pStyle w:val="NoSpacing"/>
-        <w:rPr>
-          <w:sz w:val="23"/>
-          <w:szCs w:val="23"/>
-        </w:rPr>
-      </w:pPr>
-      <w:r>
-        <w:rPr>
           <w:noProof/>
         </w:rPr>
         <w:drawing>
-          <wp:inline distT="0" distB="0" distL="0" distR="0" wp14:anchorId="670179DD" wp14:editId="16171C74">
-            <wp:extent cx="6645910" cy="820420"/>
-            <wp:effectExtent l="0" t="0" r="2540" b="0"/>
-            <wp:docPr id="14" name="Picture 14"/>
+          <wp:inline distT="0" distB="0" distL="0" distR="0" wp14:anchorId="42889554" wp14:editId="171EB427">
+            <wp:extent cx="6645910" cy="622935"/>
+            <wp:effectExtent l="0" t="0" r="2540" b="5715"/>
+            <wp:docPr id="23" name="Picture 23"/>
             <wp:cNvGraphicFramePr>
               <a:graphicFrameLocks xmlns:a="http://schemas.openxmlformats.org/drawingml/2006/main" noChangeAspect="1"/>
             </wp:cNvGraphicFramePr>
@@ -1821,7 +1832,7 @@
                   <pic:spPr>
                     <a:xfrm>
                       <a:off x="0" y="0"/>
-                      <a:ext cx="6645910" cy="820420"/>
+                      <a:ext cx="6645910" cy="622935"/>
                     </a:xfrm>
                     <a:prstGeom prst="rect">
                       <a:avLst/>
@@ -1844,89 +1855,13 @@
       </w:pPr>
       <w:r>
         <w:rPr>
-          <w:rFonts w:hint="eastAsia"/>
-          <w:sz w:val="23"/>
-          <w:szCs w:val="23"/>
-        </w:rPr>
-        <w:t>Request</w:t>
-      </w:r>
-      <w:r>
-        <w:rPr>
-          <w:sz w:val="23"/>
-          <w:szCs w:val="23"/>
-        </w:rPr>
-        <w:t xml:space="preserve"> IP: 192.168.1.73</w:t>
-      </w:r>
-    </w:p>
-    <w:p>
-      <w:pPr>
-        <w:pStyle w:val="NoSpacing"/>
-        <w:rPr>
-          <w:sz w:val="23"/>
-          <w:szCs w:val="23"/>
-        </w:rPr>
-      </w:pPr>
-      <w:r>
-        <w:rPr>
-          <w:sz w:val="23"/>
-          <w:szCs w:val="23"/>
-        </w:rPr>
-        <w:t>Response IP: 69.164.192.146</w:t>
-      </w:r>
-    </w:p>
-    <w:p>
-      <w:pPr>
-        <w:pStyle w:val="NoSpacing"/>
-        <w:rPr>
-          <w:sz w:val="23"/>
-          <w:szCs w:val="23"/>
-        </w:rPr>
-      </w:pPr>
-      <w:r>
-        <w:rPr>
-          <w:sz w:val="23"/>
-          <w:szCs w:val="23"/>
-        </w:rPr>
-        <w:t>Q5.</w:t>
-      </w:r>
-    </w:p>
-    <w:p>
-      <w:pPr>
-        <w:pStyle w:val="NoSpacing"/>
-        <w:numPr>
-          <w:ilvl w:val="0"/>
-          <w:numId w:val="3"/>
-        </w:numPr>
-        <w:rPr>
-          <w:sz w:val="23"/>
-          <w:szCs w:val="23"/>
-        </w:rPr>
-      </w:pPr>
-      <w:r>
-        <w:rPr>
-          <w:sz w:val="23"/>
-          <w:szCs w:val="23"/>
-        </w:rPr>
-        <w:t>TCP conversation</w:t>
-      </w:r>
-    </w:p>
-    <w:p>
-      <w:pPr>
-        <w:pStyle w:val="NoSpacing"/>
-        <w:rPr>
-          <w:sz w:val="23"/>
-          <w:szCs w:val="23"/>
-        </w:rPr>
-      </w:pPr>
-      <w:r>
-        <w:rPr>
           <w:noProof/>
         </w:rPr>
         <w:drawing>
-          <wp:inline distT="0" distB="0" distL="0" distR="0" wp14:anchorId="027951FD" wp14:editId="1C5CF0A1">
-            <wp:extent cx="6645910" cy="3738245"/>
-            <wp:effectExtent l="0" t="0" r="2540" b="0"/>
-            <wp:docPr id="21" name="Picture 21"/>
+          <wp:inline distT="0" distB="0" distL="0" distR="0" wp14:anchorId="21E67CE1" wp14:editId="389A2B53">
+            <wp:extent cx="6645910" cy="124460"/>
+            <wp:effectExtent l="0" t="0" r="2540" b="8890"/>
+            <wp:docPr id="24" name="Picture 24"/>
             <wp:cNvGraphicFramePr>
               <a:graphicFrameLocks xmlns:a="http://schemas.openxmlformats.org/drawingml/2006/main" noChangeAspect="1"/>
             </wp:cNvGraphicFramePr>
@@ -1946,7 +1881,7 @@
                   <pic:spPr>
                     <a:xfrm>
                       <a:off x="0" y="0"/>
-                      <a:ext cx="6645910" cy="3738245"/>
+                      <a:ext cx="6645910" cy="124460"/>
                     </a:xfrm>
                     <a:prstGeom prst="rect">
                       <a:avLst/>
@@ -1972,27 +1907,77 @@
           <w:sz w:val="23"/>
           <w:szCs w:val="23"/>
         </w:rPr>
-        <w:t>Q6.</w:t>
-      </w:r>
-    </w:p>
-    <w:p>
-      <w:pPr>
-        <w:pStyle w:val="NoSpacing"/>
-        <w:rPr>
-          <w:sz w:val="23"/>
-          <w:szCs w:val="23"/>
-        </w:rPr>
+        <w:t>Download time = 192.372 – 169.269 = 23.103</w:t>
+      </w:r>
+      <w:r>
+        <w:rPr>
+          <w:sz w:val="23"/>
+          <w:szCs w:val="23"/>
+        </w:rPr>
+        <w:t xml:space="preserve"> </w:t>
+      </w:r>
+      <w:r>
+        <w:rPr>
+          <w:sz w:val="23"/>
+          <w:szCs w:val="23"/>
+        </w:rPr>
+        <w:t>seconds</w:t>
+      </w:r>
+    </w:p>
+    <w:p>
+      <w:pPr>
+        <w:pStyle w:val="NoSpacing"/>
+        <w:rPr>
+          <w:sz w:val="23"/>
+          <w:szCs w:val="23"/>
+        </w:rPr>
+      </w:pPr>
+      <w:r>
+        <w:rPr>
+          <w:sz w:val="23"/>
+          <w:szCs w:val="23"/>
+        </w:rPr>
+        <w:t>Q7.</w:t>
+      </w:r>
+    </w:p>
+    <w:p>
+      <w:pPr>
+        <w:pStyle w:val="NoSpacing"/>
+        <w:rPr>
+          <w:sz w:val="23"/>
+          <w:szCs w:val="23"/>
+        </w:rPr>
+      </w:pPr>
+    </w:p>
+    <w:p>
+      <w:pPr>
+        <w:pStyle w:val="NoSpacing"/>
+        <w:rPr>
+          <w:sz w:val="23"/>
+          <w:szCs w:val="23"/>
+        </w:rPr>
+      </w:pPr>
+      <w:r>
+        <w:rPr>
+          <w:sz w:val="23"/>
+          <w:szCs w:val="23"/>
+        </w:rPr>
+        <w:t>Q8.</w:t>
+      </w:r>
+    </w:p>
+    <w:p>
+      <w:pPr>
+        <w:pStyle w:val="NoSpacing"/>
       </w:pPr>
       <w:r>
         <w:rPr>
           <w:noProof/>
         </w:rPr>
-        <w:lastRenderedPageBreak/>
         <w:drawing>
-          <wp:inline distT="0" distB="0" distL="0" distR="0" wp14:anchorId="229AC8F2" wp14:editId="3EE9E85F">
-            <wp:extent cx="6645910" cy="2376170"/>
-            <wp:effectExtent l="0" t="0" r="2540" b="5080"/>
-            <wp:docPr id="22" name="Picture 22"/>
+          <wp:inline distT="0" distB="0" distL="0" distR="0" wp14:anchorId="0AF0925C" wp14:editId="727C9DF5">
+            <wp:extent cx="6645910" cy="3738245"/>
+            <wp:effectExtent l="0" t="0" r="2540" b="0"/>
+            <wp:docPr id="26" name="Picture 26"/>
             <wp:cNvGraphicFramePr>
               <a:graphicFrameLocks xmlns:a="http://schemas.openxmlformats.org/drawingml/2006/main" noChangeAspect="1"/>
             </wp:cNvGraphicFramePr>
@@ -2012,220 +1997,6 @@
                   <pic:spPr>
                     <a:xfrm>
                       <a:off x="0" y="0"/>
-                      <a:ext cx="6645910" cy="2376170"/>
-                    </a:xfrm>
-                    <a:prstGeom prst="rect">
-                      <a:avLst/>
-                    </a:prstGeom>
-                  </pic:spPr>
-                </pic:pic>
-              </a:graphicData>
-            </a:graphic>
-          </wp:inline>
-        </w:drawing>
-      </w:r>
-    </w:p>
-    <w:p>
-      <w:pPr>
-        <w:pStyle w:val="NoSpacing"/>
-        <w:rPr>
-          <w:sz w:val="23"/>
-          <w:szCs w:val="23"/>
-        </w:rPr>
-      </w:pPr>
-      <w:r>
-        <w:rPr>
-          <w:noProof/>
-        </w:rPr>
-        <w:drawing>
-          <wp:inline distT="0" distB="0" distL="0" distR="0" wp14:anchorId="42889554" wp14:editId="171EB427">
-            <wp:extent cx="6645910" cy="622935"/>
-            <wp:effectExtent l="0" t="0" r="2540" b="5715"/>
-            <wp:docPr id="23" name="Picture 23"/>
-            <wp:cNvGraphicFramePr>
-              <a:graphicFrameLocks xmlns:a="http://schemas.openxmlformats.org/drawingml/2006/main" noChangeAspect="1"/>
-            </wp:cNvGraphicFramePr>
-            <a:graphic xmlns:a="http://schemas.openxmlformats.org/drawingml/2006/main">
-              <a:graphicData uri="http://schemas.openxmlformats.org/drawingml/2006/picture">
-                <pic:pic xmlns:pic="http://schemas.openxmlformats.org/drawingml/2006/picture">
-                  <pic:nvPicPr>
-                    <pic:cNvPr id="1" name=""/>
-                    <pic:cNvPicPr/>
-                  </pic:nvPicPr>
-                  <pic:blipFill>
-                    <a:blip r:embed="rId25"/>
-                    <a:stretch>
-                      <a:fillRect/>
-                    </a:stretch>
-                  </pic:blipFill>
-                  <pic:spPr>
-                    <a:xfrm>
-                      <a:off x="0" y="0"/>
-                      <a:ext cx="6645910" cy="622935"/>
-                    </a:xfrm>
-                    <a:prstGeom prst="rect">
-                      <a:avLst/>
-                    </a:prstGeom>
-                  </pic:spPr>
-                </pic:pic>
-              </a:graphicData>
-            </a:graphic>
-          </wp:inline>
-        </w:drawing>
-      </w:r>
-    </w:p>
-    <w:p>
-      <w:pPr>
-        <w:pStyle w:val="NoSpacing"/>
-        <w:rPr>
-          <w:sz w:val="23"/>
-          <w:szCs w:val="23"/>
-        </w:rPr>
-      </w:pPr>
-      <w:r>
-        <w:rPr>
-          <w:noProof/>
-        </w:rPr>
-        <w:drawing>
-          <wp:inline distT="0" distB="0" distL="0" distR="0" wp14:anchorId="21E67CE1" wp14:editId="389A2B53">
-            <wp:extent cx="6645910" cy="124460"/>
-            <wp:effectExtent l="0" t="0" r="2540" b="8890"/>
-            <wp:docPr id="24" name="Picture 24"/>
-            <wp:cNvGraphicFramePr>
-              <a:graphicFrameLocks xmlns:a="http://schemas.openxmlformats.org/drawingml/2006/main" noChangeAspect="1"/>
-            </wp:cNvGraphicFramePr>
-            <a:graphic xmlns:a="http://schemas.openxmlformats.org/drawingml/2006/main">
-              <a:graphicData uri="http://schemas.openxmlformats.org/drawingml/2006/picture">
-                <pic:pic xmlns:pic="http://schemas.openxmlformats.org/drawingml/2006/picture">
-                  <pic:nvPicPr>
-                    <pic:cNvPr id="1" name=""/>
-                    <pic:cNvPicPr/>
-                  </pic:nvPicPr>
-                  <pic:blipFill>
-                    <a:blip r:embed="rId26"/>
-                    <a:stretch>
-                      <a:fillRect/>
-                    </a:stretch>
-                  </pic:blipFill>
-                  <pic:spPr>
-                    <a:xfrm>
-                      <a:off x="0" y="0"/>
-                      <a:ext cx="6645910" cy="124460"/>
-                    </a:xfrm>
-                    <a:prstGeom prst="rect">
-                      <a:avLst/>
-                    </a:prstGeom>
-                  </pic:spPr>
-                </pic:pic>
-              </a:graphicData>
-            </a:graphic>
-          </wp:inline>
-        </w:drawing>
-      </w:r>
-    </w:p>
-    <w:p>
-      <w:pPr>
-        <w:pStyle w:val="NoSpacing"/>
-        <w:rPr>
-          <w:sz w:val="23"/>
-          <w:szCs w:val="23"/>
-        </w:rPr>
-      </w:pPr>
-      <w:r>
-        <w:rPr>
-          <w:sz w:val="23"/>
-          <w:szCs w:val="23"/>
-        </w:rPr>
-        <w:t>Download time = 192.372 – 169.269 = 23.103</w:t>
-      </w:r>
-      <w:r>
-        <w:rPr>
-          <w:sz w:val="23"/>
-          <w:szCs w:val="23"/>
-        </w:rPr>
-        <w:t xml:space="preserve"> </w:t>
-      </w:r>
-      <w:r>
-        <w:rPr>
-          <w:sz w:val="23"/>
-          <w:szCs w:val="23"/>
-        </w:rPr>
-        <w:t>seconds</w:t>
-      </w:r>
-    </w:p>
-    <w:p>
-      <w:pPr>
-        <w:pStyle w:val="NoSpacing"/>
-        <w:rPr>
-          <w:sz w:val="23"/>
-          <w:szCs w:val="23"/>
-        </w:rPr>
-      </w:pPr>
-      <w:r>
-        <w:rPr>
-          <w:sz w:val="23"/>
-          <w:szCs w:val="23"/>
-        </w:rPr>
-        <w:t>Q7.</w:t>
-      </w:r>
-    </w:p>
-    <w:p>
-      <w:pPr>
-        <w:pStyle w:val="NoSpacing"/>
-        <w:rPr>
-          <w:sz w:val="23"/>
-          <w:szCs w:val="23"/>
-        </w:rPr>
-      </w:pPr>
-    </w:p>
-    <w:p>
-      <w:pPr>
-        <w:pStyle w:val="NoSpacing"/>
-        <w:rPr>
-          <w:sz w:val="23"/>
-          <w:szCs w:val="23"/>
-        </w:rPr>
-      </w:pPr>
-      <w:r>
-        <w:rPr>
-          <w:sz w:val="23"/>
-          <w:szCs w:val="23"/>
-        </w:rPr>
-        <w:t>Q8.</w:t>
-      </w:r>
-    </w:p>
-    <w:p>
-      <w:pPr>
-        <w:pStyle w:val="NoSpacing"/>
-      </w:pPr>
-      <w:r>
-        <w:rPr>
-          <w:noProof/>
-        </w:rPr>
-        <w:drawing>
-          <wp:inline distT="0" distB="0" distL="0" distR="0" wp14:anchorId="0AF0925C" wp14:editId="727C9DF5">
-            <wp:extent cx="6645910" cy="3738245"/>
-            <wp:effectExtent l="0" t="0" r="2540" b="0"/>
-            <wp:docPr id="26" name="Picture 26"/>
-            <wp:cNvGraphicFramePr>
-              <a:graphicFrameLocks xmlns:a="http://schemas.openxmlformats.org/drawingml/2006/main" noChangeAspect="1"/>
-            </wp:cNvGraphicFramePr>
-            <a:graphic xmlns:a="http://schemas.openxmlformats.org/drawingml/2006/main">
-              <a:graphicData uri="http://schemas.openxmlformats.org/drawingml/2006/picture">
-                <pic:pic xmlns:pic="http://schemas.openxmlformats.org/drawingml/2006/picture">
-                  <pic:nvPicPr>
-                    <pic:cNvPr id="1" name=""/>
-                    <pic:cNvPicPr/>
-                  </pic:nvPicPr>
-                  <pic:blipFill>
-                    <a:blip r:embed="rId27"/>
-                    <a:stretch>
-                      <a:fillRect/>
-                    </a:stretch>
-                  </pic:blipFill>
-                  <pic:spPr>
-                    <a:xfrm>
-                      <a:off x="0" y="0"/>
                       <a:ext cx="6645910" cy="3738245"/>
                     </a:xfrm>
                     <a:prstGeom prst="rect">
@@ -2349,6 +2120,10 @@
     <w:p>
       <w:pPr>
         <w:pStyle w:val="NoSpacing"/>
+        <w:numPr>
+          <w:ilvl w:val="0"/>
+          <w:numId w:val="2"/>
+        </w:numPr>
       </w:pPr>
       <w:proofErr w:type="spellStart"/>
       <w:r>
@@ -2357,6 +2132,62 @@
       <w:proofErr w:type="spellEnd"/>
       <w:r>
         <w:t xml:space="preserve"> is one of the most popular services on the internet, being the most visited website in the world.</w:t>
+      </w:r>
+      <w:r>
+        <w:rPr>
+          <w:color w:val="FF0000"/>
+        </w:rPr>
+        <w:t>[</w:t>
+      </w:r>
+      <w:r>
+        <w:rPr>
+          <w:color w:val="FF0000"/>
+        </w:rPr>
+        <w:t>YOUTUBE’S dash</w:t>
+      </w:r>
+      <w:r>
+        <w:rPr>
+          <w:color w:val="FF0000"/>
+        </w:rPr>
+        <w:t>]</w:t>
+      </w:r>
+    </w:p>
+    <w:p>
+      <w:pPr>
+        <w:pStyle w:val="NoSpacing"/>
+        <w:numPr>
+          <w:ilvl w:val="0"/>
+          <w:numId w:val="2"/>
+        </w:numPr>
+      </w:pPr>
+      <w:r>
+        <w:rPr>
+          <w:color w:val="FF0000"/>
+        </w:rPr>
+        <w:t xml:space="preserve">One disadvantage of DASH is the amount of storage required to host all </w:t>
+      </w:r>
+      <w:r>
+        <w:rPr>
+          <w:rFonts w:hint="eastAsia"/>
+          <w:color w:val="FF0000"/>
+        </w:rPr>
+        <w:t xml:space="preserve">the videos in various bit rates and segment lengths on </w:t>
+      </w:r>
+      <w:proofErr w:type="spellStart"/>
+      <w:r>
+        <w:rPr>
+          <w:rFonts w:hint="eastAsia"/>
+          <w:color w:val="FF0000"/>
+        </w:rPr>
+        <w:t>Youtube</w:t>
+      </w:r>
+      <w:proofErr w:type="spellEnd"/>
+      <w:r>
+        <w:rPr>
+          <w:rFonts w:hint="eastAsia"/>
+          <w:color w:val="FF0000"/>
+        </w:rPr>
+        <w:t>.</w:t>
       </w:r>
     </w:p>
     <w:p>
@@ -2534,7 +2365,7 @@
   <w:abstractNum w:abstractNumId="0" w15:restartNumberingAfterBreak="0">
     <w:nsid w:val="2DA26C3D"/>
     <w:multiLevelType w:val="hybridMultilevel"/>
-    <w:tmpl w:val="0276B40C"/>
+    <w:tmpl w:val="F578AB1E"/>
     <w:lvl w:ilvl="0" w:tplc="14090001">
       <w:start w:val="1"/>
       <w:numFmt w:val="bullet"/>
@@ -3600,7 +3431,7 @@
 </file>
 
 <file path=customXml/itemProps1.xml><?xml version="1.0" encoding="utf-8"?>
-<ds:datastoreItem xmlns:ds="http://schemas.openxmlformats.org/officeDocument/2006/customXml" ds:itemID="{A913BBF5-31D2-4477-AD16-76459950193B}">
+<ds:datastoreItem xmlns:ds="http://schemas.openxmlformats.org/officeDocument/2006/customXml" ds:itemID="{56C9AF44-77E7-4BC2-B51E-4D9DBA9C909D}">
   <ds:schemaRefs>
     <ds:schemaRef ds:uri="http://schemas.openxmlformats.org/officeDocument/2006/bibliography"/>
   </ds:schemaRefs>

</xml_diff>

<commit_message>
changed task 3 q1 to udp
changed task 3 q1 to udp
</commit_message>
<xml_diff>
--- a/SOFTENG364_Assignment1.docx
+++ b/SOFTENG364_Assignment1.docx
@@ -296,7 +296,6 @@
         </w:rPr>
         <w:t xml:space="preserve">Apply filters: </w:t>
       </w:r>
-      <w:proofErr w:type="spellStart"/>
       <w:r>
         <w:rPr>
           <w:rFonts w:ascii="Arial" w:hAnsi="Arial" w:cs="Arial"/>
@@ -305,7 +304,6 @@
         </w:rPr>
         <w:t>tcp.analysis.duplicate_ack</w:t>
       </w:r>
-      <w:proofErr w:type="spellEnd"/>
       <w:r>
         <w:rPr>
           <w:rFonts w:ascii="Arial" w:hAnsi="Arial" w:cs="Arial"/>
@@ -314,7 +312,6 @@
         </w:rPr>
         <w:t xml:space="preserve">, </w:t>
       </w:r>
-      <w:proofErr w:type="spellStart"/>
       <w:r>
         <w:rPr>
           <w:rFonts w:ascii="Arial" w:hAnsi="Arial" w:cs="Arial"/>
@@ -323,7 +320,6 @@
         </w:rPr>
         <w:t>tcp.analysis.fast_retransmission</w:t>
       </w:r>
-      <w:proofErr w:type="spellEnd"/>
       <w:r>
         <w:rPr>
           <w:rFonts w:ascii="Arial" w:hAnsi="Arial" w:cs="Arial"/>
@@ -332,7 +328,6 @@
         </w:rPr>
         <w:t xml:space="preserve">, and </w:t>
       </w:r>
-      <w:proofErr w:type="spellStart"/>
       <w:r>
         <w:rPr>
           <w:rFonts w:ascii="Arial" w:hAnsi="Arial" w:cs="Arial"/>
@@ -341,7 +336,6 @@
         </w:rPr>
         <w:t>tcp.analysis.retransmission</w:t>
       </w:r>
-      <w:proofErr w:type="spellEnd"/>
       <w:r>
         <w:rPr>
           <w:rFonts w:ascii="Arial" w:hAnsi="Arial" w:cs="Arial"/>
@@ -360,8 +354,6 @@
           <w:shd w:val="clear" w:color="auto" w:fill="FFFFFF"/>
         </w:rPr>
       </w:pPr>
-      <w:bookmarkStart w:id="0" w:name="_GoBack"/>
-      <w:bookmarkEnd w:id="0"/>
       <w:r>
         <w:rPr>
           <w:noProof/>
@@ -781,29 +773,7 @@
           <w:szCs w:val="20"/>
           <w:shd w:val="clear" w:color="auto" w:fill="FFFFFF"/>
         </w:rPr>
-        <w:t>"</w:t>
-      </w:r>
-      <w:proofErr w:type="spellStart"/>
-      <w:r>
-        <w:rPr>
-          <w:rFonts w:ascii="Arial" w:hAnsi="Arial" w:cs="Arial"/>
-          <w:color w:val="FF0000"/>
-          <w:sz w:val="20"/>
-          <w:szCs w:val="20"/>
-          <w:shd w:val="clear" w:color="auto" w:fill="FFFFFF"/>
-        </w:rPr>
-        <w:t>Tcp</w:t>
-      </w:r>
-      <w:proofErr w:type="spellEnd"/>
-      <w:r>
-        <w:rPr>
-          <w:rFonts w:ascii="Arial" w:hAnsi="Arial" w:cs="Arial"/>
-          <w:color w:val="FF0000"/>
-          <w:sz w:val="20"/>
-          <w:szCs w:val="20"/>
-          <w:shd w:val="clear" w:color="auto" w:fill="FFFFFF"/>
-        </w:rPr>
-        <w:t xml:space="preserve"> previous segment not captured"</w:t>
+        <w:t>"Tcp previous segment not captured"</w:t>
       </w:r>
       <w:r>
         <w:rPr>
@@ -1306,13 +1276,6 @@
           <w:sz w:val="23"/>
           <w:szCs w:val="23"/>
         </w:rPr>
-        <w:t xml:space="preserve">Both </w:t>
-      </w:r>
-      <w:r>
-        <w:rPr>
-          <w:sz w:val="23"/>
-          <w:szCs w:val="23"/>
-        </w:rPr>
         <w:t>TCP</w:t>
       </w:r>
       <w:r>
@@ -1320,7 +1283,37 @@
           <w:sz w:val="23"/>
           <w:szCs w:val="23"/>
         </w:rPr>
-        <w:t xml:space="preserve"> and UDP are used here.</w:t>
+        <w:t xml:space="preserve"> </w:t>
+      </w:r>
+      <w:r>
+        <w:rPr>
+          <w:sz w:val="23"/>
+          <w:szCs w:val="23"/>
+        </w:rPr>
+        <w:t xml:space="preserve">is </w:t>
+      </w:r>
+      <w:r>
+        <w:rPr>
+          <w:sz w:val="23"/>
+          <w:szCs w:val="23"/>
+        </w:rPr>
+        <w:t xml:space="preserve">used </w:t>
+      </w:r>
+      <w:r>
+        <w:rPr>
+          <w:sz w:val="23"/>
+          <w:szCs w:val="23"/>
+        </w:rPr>
+        <w:t xml:space="preserve">the most </w:t>
+      </w:r>
+      <w:bookmarkStart w:id="0" w:name="_GoBack"/>
+      <w:bookmarkEnd w:id="0"/>
+      <w:r>
+        <w:rPr>
+          <w:sz w:val="23"/>
+          <w:szCs w:val="23"/>
+        </w:rPr>
+        <w:t>here.</w:t>
       </w:r>
     </w:p>
     <w:p>
@@ -1944,10 +1937,19 @@
       <w:pPr>
         <w:pStyle w:val="NoSpacing"/>
         <w:rPr>
-          <w:sz w:val="23"/>
-          <w:szCs w:val="23"/>
-        </w:rPr>
-      </w:pPr>
+          <w:color w:val="FF0000"/>
+          <w:sz w:val="23"/>
+          <w:szCs w:val="23"/>
+        </w:rPr>
+      </w:pPr>
+      <w:r>
+        <w:rPr>
+          <w:color w:val="FF0000"/>
+          <w:sz w:val="23"/>
+          <w:szCs w:val="23"/>
+        </w:rPr>
+        <w:t>ToDo!!!</w:t>
+      </w:r>
     </w:p>
     <w:p>
       <w:pPr>
@@ -2050,42 +2052,10 @@
         </w:numPr>
       </w:pPr>
       <w:r>
+        <w:t xml:space="preserve">In </w:t>
+      </w:r>
+      <w:r>
         <w:t>General</w:t>
-      </w:r>
-    </w:p>
-    <w:p>
-      <w:pPr>
-        <w:pStyle w:val="NoSpacing"/>
-      </w:pPr>
-      <w:r>
-        <w:t>Video traffic is the major consumer of internet bandwidth</w:t>
-      </w:r>
-      <w:r>
-        <w:t>, because m</w:t>
-      </w:r>
-      <w:r>
-        <w:t>ultimedia files are generally large. Videos are a sequence of images displayed a</w:t>
-      </w:r>
-      <w:r>
-        <w:t>t</w:t>
-      </w:r>
-      <w:r>
-        <w:t xml:space="preserve"> a</w:t>
-      </w:r>
-      <w:r>
-        <w:t xml:space="preserve"> </w:t>
-      </w:r>
-      <w:r>
-        <w:rPr>
-          <w:noProof/>
-        </w:rPr>
-        <w:t>constant</w:t>
-      </w:r>
-      <w:r>
-        <w:t xml:space="preserve"> rate, while digital images are </w:t>
-      </w:r>
-      <w:r>
-        <w:t>arrays of pixels.</w:t>
       </w:r>
     </w:p>
     <w:p>
@@ -2097,13 +2067,35 @@
         </w:numPr>
       </w:pPr>
       <w:r>
-        <w:t>Netflix</w:t>
-      </w:r>
-    </w:p>
-    <w:p>
-      <w:pPr>
-        <w:pStyle w:val="NoSpacing"/>
-      </w:pPr>
+        <w:t>Video traffic is the major consumer of internet bandwidth</w:t>
+      </w:r>
+      <w:r>
+        <w:t>, because m</w:t>
+      </w:r>
+      <w:r>
+        <w:t>ultimedia files are generally large. Videos are a sequence of images displayed a</w:t>
+      </w:r>
+      <w:r>
+        <w:t>t</w:t>
+      </w:r>
+      <w:r>
+        <w:t xml:space="preserve"> a</w:t>
+      </w:r>
+      <w:r>
+        <w:t xml:space="preserve"> </w:t>
+      </w:r>
+      <w:r>
+        <w:rPr>
+          <w:noProof/>
+        </w:rPr>
+        <w:t>constant</w:t>
+      </w:r>
+      <w:r>
+        <w:t xml:space="preserve"> rate, while digital images are </w:t>
+      </w:r>
+      <w:r>
+        <w:t>arrays of pixels.</w:t>
+      </w:r>
     </w:p>
     <w:p>
       <w:pPr>
@@ -2114,7 +2106,13 @@
         </w:numPr>
       </w:pPr>
       <w:r>
-        <w:t>YouTube</w:t>
+        <w:t xml:space="preserve">There exist a very diverse range of video communication and streaming applications, which have very </w:t>
+      </w:r>
+      <w:r>
+        <w:t>distinctive</w:t>
+      </w:r>
+      <w:r>
+        <w:t xml:space="preserve"> operating conditions or properties. </w:t>
       </w:r>
     </w:p>
     <w:p>
@@ -2125,31 +2123,23 @@
           <w:numId w:val="2"/>
         </w:numPr>
       </w:pPr>
-      <w:proofErr w:type="spellStart"/>
-      <w:r>
-        <w:t>Youtube</w:t>
-      </w:r>
-      <w:proofErr w:type="spellEnd"/>
-      <w:r>
-        <w:t xml:space="preserve"> is one of the most popular services on the internet, being the most visited website in the world.</w:t>
-      </w:r>
-      <w:r>
-        <w:rPr>
-          <w:color w:val="FF0000"/>
-        </w:rPr>
-        <w:t>[</w:t>
-      </w:r>
-      <w:r>
-        <w:rPr>
-          <w:color w:val="FF0000"/>
-        </w:rPr>
-        <w:t>YOUTUBE’S dash</w:t>
-      </w:r>
-      <w:r>
-        <w:rPr>
-          <w:color w:val="FF0000"/>
-        </w:rPr>
-        <w:t>]</w:t>
+      <w:r>
+        <w:t>Video communication system design</w:t>
+      </w:r>
+      <w:r>
+        <w:t>s</w:t>
+      </w:r>
+      <w:r>
+        <w:t xml:space="preserve"> significantly </w:t>
+      </w:r>
+      <w:r>
+        <w:t xml:space="preserve">depend on </w:t>
+      </w:r>
+      <w:r>
+        <w:t>the characteristics of the communication channel, such as bandwidth, delay, and loss</w:t>
+      </w:r>
+      <w:r>
+        <w:t>.</w:t>
       </w:r>
     </w:p>
     <w:p>
@@ -2161,6 +2151,167 @@
         </w:numPr>
       </w:pPr>
       <w:r>
+        <w:t xml:space="preserve">Some </w:t>
+      </w:r>
+      <w:r>
+        <w:t xml:space="preserve">video </w:t>
+      </w:r>
+      <w:r>
+        <w:t>channels suppo</w:t>
+      </w:r>
+      <w:r>
+        <w:t xml:space="preserve">rt </w:t>
+      </w:r>
+      <w:r>
+        <w:rPr>
+          <w:rFonts w:hint="eastAsia"/>
+        </w:rPr>
+        <w:t xml:space="preserve">Constant Bit Rate </w:t>
+      </w:r>
+      <w:r>
+        <w:rPr>
+          <w:rFonts w:hint="eastAsia"/>
+        </w:rPr>
+        <w:t>(</w:t>
+      </w:r>
+      <w:r>
+        <w:t>CBR</w:t>
+      </w:r>
+      <w:r>
+        <w:rPr>
+          <w:rFonts w:hint="eastAsia"/>
+        </w:rPr>
+        <w:t>)</w:t>
+      </w:r>
+      <w:r>
+        <w:t>, such as ISDN or DTV. On the other hand,</w:t>
+      </w:r>
+      <w:r>
+        <w:t xml:space="preserve"> some channels support </w:t>
+      </w:r>
+      <w:r>
+        <w:t>Variable Bit Rate (</w:t>
+      </w:r>
+      <w:r>
+        <w:t>VBR</w:t>
+      </w:r>
+      <w:r>
+        <w:t>)</w:t>
+      </w:r>
+      <w:r>
+        <w:t>, for example</w:t>
+      </w:r>
+      <w:r>
+        <w:t>,</w:t>
+      </w:r>
+      <w:r>
+        <w:t xml:space="preserve"> DVD storage and communication over shared packet networks.</w:t>
+      </w:r>
+    </w:p>
+    <w:p>
+      <w:pPr>
+        <w:pStyle w:val="NoSpacing"/>
+        <w:numPr>
+          <w:ilvl w:val="0"/>
+          <w:numId w:val="2"/>
+        </w:numPr>
+      </w:pPr>
+      <w:r>
+        <w:t xml:space="preserve">Several </w:t>
+      </w:r>
+      <w:r>
+        <w:t xml:space="preserve">network </w:t>
+      </w:r>
+      <w:r>
+        <w:t>protocols have been designed and standardised for communication between clients and streaming</w:t>
+      </w:r>
+      <w:r>
+        <w:t xml:space="preserve"> </w:t>
+      </w:r>
+      <w:r>
+        <w:t>servers.</w:t>
+      </w:r>
+    </w:p>
+    <w:p>
+      <w:pPr>
+        <w:pStyle w:val="NoSpacing"/>
+        <w:numPr>
+          <w:ilvl w:val="0"/>
+          <w:numId w:val="2"/>
+        </w:numPr>
+      </w:pPr>
+      <w:r>
+        <w:t>The Internet protocol (IP) serves as the network-layer protocol for Internet video streaming.</w:t>
+      </w:r>
+    </w:p>
+    <w:p>
+      <w:pPr>
+        <w:pStyle w:val="NoSpacing"/>
+        <w:numPr>
+          <w:ilvl w:val="0"/>
+          <w:numId w:val="2"/>
+        </w:numPr>
+      </w:pPr>
+      <w:r>
+        <w:t>Netflix</w:t>
+      </w:r>
+    </w:p>
+    <w:p>
+      <w:pPr>
+        <w:pStyle w:val="NoSpacing"/>
+      </w:pPr>
+    </w:p>
+    <w:p>
+      <w:pPr>
+        <w:pStyle w:val="NoSpacing"/>
+        <w:numPr>
+          <w:ilvl w:val="0"/>
+          <w:numId w:val="2"/>
+        </w:numPr>
+      </w:pPr>
+      <w:r>
+        <w:t>YouTube</w:t>
+      </w:r>
+    </w:p>
+    <w:p>
+      <w:pPr>
+        <w:pStyle w:val="NoSpacing"/>
+        <w:numPr>
+          <w:ilvl w:val="0"/>
+          <w:numId w:val="2"/>
+        </w:numPr>
+      </w:pPr>
+      <w:r>
+        <w:t>Youtube is one of the most popular services on the internet, being the most visited website in the world.</w:t>
+      </w:r>
+      <w:r>
+        <w:rPr>
+          <w:color w:val="FF0000"/>
+        </w:rPr>
+        <w:t>[</w:t>
+      </w:r>
+      <w:r>
+        <w:rPr>
+          <w:color w:val="FF0000"/>
+        </w:rPr>
+        <w:t>YOUTUBE’S dash</w:t>
+      </w:r>
+      <w:r>
+        <w:rPr>
+          <w:color w:val="FF0000"/>
+        </w:rPr>
+        <w:t>]</w:t>
+      </w:r>
+    </w:p>
+    <w:p>
+      <w:pPr>
+        <w:pStyle w:val="NoSpacing"/>
+        <w:numPr>
+          <w:ilvl w:val="0"/>
+          <w:numId w:val="2"/>
+        </w:numPr>
+      </w:pPr>
+      <w:r>
         <w:rPr>
           <w:color w:val="FF0000"/>
         </w:rPr>
@@ -2171,23 +2322,7 @@
           <w:rFonts w:hint="eastAsia"/>
           <w:color w:val="FF0000"/>
         </w:rPr>
-        <w:t xml:space="preserve">the videos in various bit rates and segment lengths on </w:t>
-      </w:r>
-      <w:proofErr w:type="spellStart"/>
-      <w:r>
-        <w:rPr>
-          <w:rFonts w:hint="eastAsia"/>
-          <w:color w:val="FF0000"/>
-        </w:rPr>
-        <w:t>Youtube</w:t>
-      </w:r>
-      <w:proofErr w:type="spellEnd"/>
-      <w:r>
-        <w:rPr>
-          <w:rFonts w:hint="eastAsia"/>
-          <w:color w:val="FF0000"/>
-        </w:rPr>
-        <w:t>.</w:t>
+        <w:t>the videos in various bit rates and segment lengths on Youtube.</w:t>
       </w:r>
     </w:p>
     <w:p>
@@ -2365,7 +2500,7 @@
   <w:abstractNum w:abstractNumId="0" w15:restartNumberingAfterBreak="0">
     <w:nsid w:val="2DA26C3D"/>
     <w:multiLevelType w:val="hybridMultilevel"/>
-    <w:tmpl w:val="F578AB1E"/>
+    <w:tmpl w:val="B48E476A"/>
     <w:lvl w:ilvl="0" w:tplc="14090001">
       <w:start w:val="1"/>
       <w:numFmt w:val="bullet"/>
@@ -3431,7 +3566,7 @@
 </file>
 
 <file path=customXml/itemProps1.xml><?xml version="1.0" encoding="utf-8"?>
-<ds:datastoreItem xmlns:ds="http://schemas.openxmlformats.org/officeDocument/2006/customXml" ds:itemID="{56C9AF44-77E7-4BC2-B51E-4D9DBA9C909D}">
+<ds:datastoreItem xmlns:ds="http://schemas.openxmlformats.org/officeDocument/2006/customXml" ds:itemID="{415BF14B-6968-4479-8FED-42EC2CE81129}">
   <ds:schemaRefs>
     <ds:schemaRef ds:uri="http://schemas.openxmlformats.org/officeDocument/2006/bibliography"/>
   </ds:schemaRefs>

</xml_diff>

<commit_message>
Corrested Task 3 Q3
Corrested Task 3 Q3
</commit_message>
<xml_diff>
--- a/SOFTENG364_Assignment1.docx
+++ b/SOFTENG364_Assignment1.docx
@@ -401,15 +401,128 @@
         </w:rPr>
         <w:t xml:space="preserve"> </w:t>
       </w:r>
+    </w:p>
+    <w:p>
+      <w:pPr>
+        <w:pStyle w:val="NoSpacing"/>
+        <w:rPr>
+          <w:rFonts w:ascii="Arial" w:hAnsi="Arial" w:cs="Arial"/>
+          <w:color w:val="FF0000"/>
+          <w:sz w:val="20"/>
+          <w:szCs w:val="20"/>
+          <w:shd w:val="clear" w:color="auto" w:fill="FFFFFF"/>
+        </w:rPr>
+      </w:pPr>
+    </w:p>
+    <w:p>
+      <w:pPr>
+        <w:pStyle w:val="NoSpacing"/>
+      </w:pPr>
+      <w:r>
+        <w:t>Q4</w:t>
+      </w:r>
+      <w:r>
+        <w:t>.</w:t>
+      </w:r>
+    </w:p>
+    <w:p>
+      <w:pPr>
+        <w:pStyle w:val="NoSpacing"/>
+      </w:pPr>
+      <w:r>
+        <w:t>Duplicate ACKs are sent when the receiver sees a gap in the packets it receives.</w:t>
+      </w:r>
+      <w:r>
+        <w:t xml:space="preserve"> The gap can be</w:t>
+      </w:r>
+      <w:r>
+        <w:rPr>
+          <w:rStyle w:val="apple-converted-space"/>
+        </w:rPr>
+        <w:t> </w:t>
+      </w:r>
+      <w:r>
+        <w:t>caused by a lost segment or just a reordering of segments</w:t>
+      </w:r>
+      <w:r>
+        <w:t>.</w:t>
+      </w:r>
+    </w:p>
+    <w:p>
+      <w:pPr>
+        <w:pStyle w:val="NoSpacing"/>
+        <w:rPr>
+          <w:rStyle w:val="apple-converted-space"/>
+        </w:rPr>
+      </w:pPr>
+      <w:r>
+        <w:t>The sender</w:t>
+      </w:r>
+      <w:r>
+        <w:t xml:space="preserve"> will</w:t>
+      </w:r>
+      <w:r>
+        <w:t xml:space="preserve"> wait for a small number of duplicate ACKs to be received. If there is only one or two duplicate ACKs </w:t>
+      </w:r>
+      <w:r>
+        <w:t xml:space="preserve">received </w:t>
+      </w:r>
+      <w:r>
+        <w:t xml:space="preserve">before the reordered segment </w:t>
+      </w:r>
+      <w:r>
+        <w:t xml:space="preserve">is processed, </w:t>
+      </w:r>
+      <w:r>
+        <w:t xml:space="preserve">there is just a reordering of the segments and </w:t>
+      </w:r>
+      <w:r>
+        <w:t>a new ACK will be generated.</w:t>
+      </w:r>
+      <w:r>
+        <w:rPr>
+          <w:rStyle w:val="apple-converted-space"/>
+        </w:rPr>
+        <w:t> </w:t>
+      </w:r>
+    </w:p>
+    <w:p>
+      <w:pPr>
+        <w:pStyle w:val="NoSpacing"/>
+        <w:rPr>
+          <w:rStyle w:val="apple-converted-space"/>
+        </w:rPr>
+      </w:pPr>
+      <w:r>
+        <w:t>If three or more duplicate ACKs are received in a row, it is a strong indication that a segment has been lost.</w:t>
+      </w:r>
+    </w:p>
+    <w:p>
+      <w:pPr>
+        <w:pStyle w:val="NoSpacing"/>
+      </w:pPr>
+    </w:p>
+    <w:p>
+      <w:pPr>
+        <w:pStyle w:val="NoSpacing"/>
+      </w:pPr>
+      <w:r>
+        <w:t>Q5.</w:t>
+      </w:r>
+    </w:p>
+    <w:p>
+      <w:pPr>
+        <w:pStyle w:val="NoSpacing"/>
+      </w:pPr>
       <w:r>
         <w:rPr>
           <w:noProof/>
         </w:rPr>
         <w:drawing>
-          <wp:inline distT="0" distB="0" distL="0" distR="0" wp14:anchorId="0A4F5AB4" wp14:editId="235FBB5B">
-            <wp:extent cx="6645910" cy="3738245"/>
+          <wp:inline distT="0" distB="0" distL="0" distR="0" wp14:anchorId="103438F5" wp14:editId="52493920">
+            <wp:extent cx="6645910" cy="443230"/>
             <wp:effectExtent l="0" t="0" r="2540" b="0"/>
-            <wp:docPr id="5" name="Picture 5"/>
+            <wp:docPr id="2" name="Picture 2"/>
             <wp:cNvGraphicFramePr>
               <a:graphicFrameLocks xmlns:a="http://schemas.openxmlformats.org/drawingml/2006/main" noChangeAspect="1"/>
             </wp:cNvGraphicFramePr>
@@ -429,7 +542,7 @@
                   <pic:spPr>
                     <a:xfrm>
                       <a:off x="0" y="0"/>
-                      <a:ext cx="6645910" cy="3738245"/>
+                      <a:ext cx="6645910" cy="443230"/>
                     </a:xfrm>
                     <a:prstGeom prst="rect">
                       <a:avLst/>
@@ -445,124 +558,16 @@
     <w:p>
       <w:pPr>
         <w:pStyle w:val="NoSpacing"/>
-        <w:rPr>
-          <w:rFonts w:ascii="Arial" w:hAnsi="Arial" w:cs="Arial"/>
-          <w:color w:val="FF0000"/>
-          <w:sz w:val="20"/>
-          <w:szCs w:val="20"/>
-          <w:shd w:val="clear" w:color="auto" w:fill="FFFFFF"/>
-        </w:rPr>
-      </w:pPr>
-    </w:p>
-    <w:p>
-      <w:pPr>
-        <w:pStyle w:val="NoSpacing"/>
-      </w:pPr>
-      <w:r>
-        <w:t>Q4</w:t>
-      </w:r>
-      <w:r>
-        <w:t>.</w:t>
-      </w:r>
-    </w:p>
-    <w:p>
-      <w:pPr>
-        <w:pStyle w:val="NoSpacing"/>
-      </w:pPr>
-      <w:r>
-        <w:t>Duplicate ACKs are sent when the receiver sees a gap in the packets it receives.</w:t>
-      </w:r>
-      <w:r>
-        <w:t xml:space="preserve"> The gap can be</w:t>
-      </w:r>
-      <w:r>
-        <w:rPr>
-          <w:rStyle w:val="apple-converted-space"/>
-        </w:rPr>
-        <w:t> </w:t>
-      </w:r>
-      <w:r>
-        <w:t>caused by a lost segment or just a reordering of segments</w:t>
-      </w:r>
-      <w:r>
-        <w:t>.</w:t>
-      </w:r>
-    </w:p>
-    <w:p>
-      <w:pPr>
-        <w:pStyle w:val="NoSpacing"/>
-        <w:rPr>
-          <w:rStyle w:val="apple-converted-space"/>
-        </w:rPr>
-      </w:pPr>
-      <w:r>
-        <w:t>The sender</w:t>
-      </w:r>
-      <w:r>
-        <w:t xml:space="preserve"> will</w:t>
-      </w:r>
-      <w:r>
-        <w:t xml:space="preserve"> wait for a small number of duplicate ACKs to be received. If there is only one or two duplicate ACKs </w:t>
-      </w:r>
-      <w:r>
-        <w:t xml:space="preserve">received </w:t>
-      </w:r>
-      <w:r>
-        <w:t xml:space="preserve">before the reordered segment </w:t>
-      </w:r>
-      <w:r>
-        <w:t xml:space="preserve">is processed, </w:t>
-      </w:r>
-      <w:r>
-        <w:t xml:space="preserve">there is just a reordering of the segments and </w:t>
-      </w:r>
-      <w:r>
-        <w:t>a new ACK will be generated.</w:t>
-      </w:r>
-      <w:r>
-        <w:rPr>
-          <w:rStyle w:val="apple-converted-space"/>
-        </w:rPr>
-        <w:t> </w:t>
-      </w:r>
-    </w:p>
-    <w:p>
-      <w:pPr>
-        <w:pStyle w:val="NoSpacing"/>
-        <w:rPr>
-          <w:rStyle w:val="apple-converted-space"/>
-        </w:rPr>
-      </w:pPr>
-      <w:r>
-        <w:t>If three or more duplicate ACKs are received in a row, it is a strong indication that a segment has been lost.</w:t>
-      </w:r>
-    </w:p>
-    <w:p>
-      <w:pPr>
-        <w:pStyle w:val="NoSpacing"/>
-      </w:pPr>
-    </w:p>
-    <w:p>
-      <w:pPr>
-        <w:pStyle w:val="NoSpacing"/>
-      </w:pPr>
-      <w:r>
-        <w:t>Q5.</w:t>
-      </w:r>
-    </w:p>
-    <w:p>
-      <w:pPr>
-        <w:pStyle w:val="NoSpacing"/>
       </w:pPr>
       <w:r>
         <w:rPr>
           <w:noProof/>
         </w:rPr>
         <w:drawing>
-          <wp:inline distT="0" distB="0" distL="0" distR="0" wp14:anchorId="103438F5" wp14:editId="52493920">
-            <wp:extent cx="6645910" cy="443230"/>
+          <wp:inline distT="0" distB="0" distL="0" distR="0" wp14:anchorId="53B5A354" wp14:editId="0EF39173">
+            <wp:extent cx="5731510" cy="3223895"/>
             <wp:effectExtent l="0" t="0" r="2540" b="0"/>
-            <wp:docPr id="2" name="Picture 2"/>
+            <wp:docPr id="3" name="Picture 3"/>
             <wp:cNvGraphicFramePr>
               <a:graphicFrameLocks xmlns:a="http://schemas.openxmlformats.org/drawingml/2006/main" noChangeAspect="1"/>
             </wp:cNvGraphicFramePr>
@@ -582,52 +587,6 @@
                   <pic:spPr>
                     <a:xfrm>
                       <a:off x="0" y="0"/>
-                      <a:ext cx="6645910" cy="443230"/>
-                    </a:xfrm>
-                    <a:prstGeom prst="rect">
-                      <a:avLst/>
-                    </a:prstGeom>
-                  </pic:spPr>
-                </pic:pic>
-              </a:graphicData>
-            </a:graphic>
-          </wp:inline>
-        </w:drawing>
-      </w:r>
-    </w:p>
-    <w:p>
-      <w:pPr>
-        <w:pStyle w:val="NoSpacing"/>
-      </w:pPr>
-      <w:r>
-        <w:rPr>
-          <w:noProof/>
-        </w:rPr>
-        <w:lastRenderedPageBreak/>
-        <w:drawing>
-          <wp:inline distT="0" distB="0" distL="0" distR="0" wp14:anchorId="53B5A354" wp14:editId="0EF39173">
-            <wp:extent cx="5731510" cy="3223895"/>
-            <wp:effectExtent l="0" t="0" r="2540" b="0"/>
-            <wp:docPr id="3" name="Picture 3"/>
-            <wp:cNvGraphicFramePr>
-              <a:graphicFrameLocks xmlns:a="http://schemas.openxmlformats.org/drawingml/2006/main" noChangeAspect="1"/>
-            </wp:cNvGraphicFramePr>
-            <a:graphic xmlns:a="http://schemas.openxmlformats.org/drawingml/2006/main">
-              <a:graphicData uri="http://schemas.openxmlformats.org/drawingml/2006/picture">
-                <pic:pic xmlns:pic="http://schemas.openxmlformats.org/drawingml/2006/picture">
-                  <pic:nvPicPr>
-                    <pic:cNvPr id="1" name=""/>
-                    <pic:cNvPicPr/>
-                  </pic:nvPicPr>
-                  <pic:blipFill>
-                    <a:blip r:embed="rId11"/>
-                    <a:stretch>
-                      <a:fillRect/>
-                    </a:stretch>
-                  </pic:blipFill>
-                  <pic:spPr>
-                    <a:xfrm>
-                      <a:off x="0" y="0"/>
                       <a:ext cx="5731510" cy="3223895"/>
                     </a:xfrm>
                     <a:prstGeom prst="rect">
@@ -655,6 +614,7 @@
         <w:rPr>
           <w:noProof/>
         </w:rPr>
+        <w:lastRenderedPageBreak/>
         <w:drawing>
           <wp:inline distT="0" distB="0" distL="0" distR="0" wp14:anchorId="564BF2D9" wp14:editId="3AB05689">
             <wp:extent cx="6638026" cy="3308230"/>
@@ -671,7 +631,7 @@
                     <pic:cNvPicPr/>
                   </pic:nvPicPr>
                   <pic:blipFill rotWithShape="1">
-                    <a:blip r:embed="rId12"/>
+                    <a:blip r:embed="rId11"/>
                     <a:srcRect l="-1" r="105" b="11492"/>
                     <a:stretch/>
                   </pic:blipFill>
@@ -891,7 +851,7 @@
                     <pic:cNvPicPr/>
                   </pic:nvPicPr>
                   <pic:blipFill>
-                    <a:blip r:embed="rId13"/>
+                    <a:blip r:embed="rId12"/>
                     <a:stretch>
                       <a:fillRect/>
                     </a:stretch>
@@ -952,6 +912,59 @@
             <wp:extent cx="6645910" cy="488315"/>
             <wp:effectExtent l="0" t="0" r="2540" b="6985"/>
             <wp:docPr id="7" name="Picture 7"/>
+            <wp:cNvGraphicFramePr>
+              <a:graphicFrameLocks xmlns:a="http://schemas.openxmlformats.org/drawingml/2006/main" noChangeAspect="1"/>
+            </wp:cNvGraphicFramePr>
+            <a:graphic xmlns:a="http://schemas.openxmlformats.org/drawingml/2006/main">
+              <a:graphicData uri="http://schemas.openxmlformats.org/drawingml/2006/picture">
+                <pic:pic xmlns:pic="http://schemas.openxmlformats.org/drawingml/2006/picture">
+                  <pic:nvPicPr>
+                    <pic:cNvPr id="1" name=""/>
+                    <pic:cNvPicPr/>
+                  </pic:nvPicPr>
+                  <pic:blipFill>
+                    <a:blip r:embed="rId13"/>
+                    <a:stretch>
+                      <a:fillRect/>
+                    </a:stretch>
+                  </pic:blipFill>
+                  <pic:spPr>
+                    <a:xfrm>
+                      <a:off x="0" y="0"/>
+                      <a:ext cx="6645910" cy="488315"/>
+                    </a:xfrm>
+                    <a:prstGeom prst="rect">
+                      <a:avLst/>
+                    </a:prstGeom>
+                  </pic:spPr>
+                </pic:pic>
+              </a:graphicData>
+            </a:graphic>
+          </wp:inline>
+        </w:drawing>
+      </w:r>
+    </w:p>
+    <w:p>
+      <w:pPr>
+        <w:pStyle w:val="NoSpacing"/>
+      </w:pPr>
+      <w:r>
+        <w:t>There are 183 retransmissions.</w:t>
+      </w:r>
+    </w:p>
+    <w:p>
+      <w:pPr>
+        <w:pStyle w:val="NoSpacing"/>
+      </w:pPr>
+      <w:r>
+        <w:rPr>
+          <w:noProof/>
+        </w:rPr>
+        <w:drawing>
+          <wp:inline distT="0" distB="0" distL="0" distR="0" wp14:anchorId="6E4F2E84" wp14:editId="2058D4AB">
+            <wp:extent cx="6645910" cy="488315"/>
+            <wp:effectExtent l="0" t="0" r="2540" b="6985"/>
+            <wp:docPr id="8" name="Picture 8"/>
             <wp:cNvGraphicFramePr>
               <a:graphicFrameLocks xmlns:a="http://schemas.openxmlformats.org/drawingml/2006/main" noChangeAspect="1"/>
             </wp:cNvGraphicFramePr>
@@ -989,60 +1002,6 @@
         <w:pStyle w:val="NoSpacing"/>
       </w:pPr>
       <w:r>
-        <w:t>There are 183 retransmissions.</w:t>
-      </w:r>
-    </w:p>
-    <w:p>
-      <w:pPr>
-        <w:pStyle w:val="NoSpacing"/>
-      </w:pPr>
-      <w:r>
-        <w:rPr>
-          <w:noProof/>
-        </w:rPr>
-        <w:drawing>
-          <wp:inline distT="0" distB="0" distL="0" distR="0" wp14:anchorId="6E4F2E84" wp14:editId="2058D4AB">
-            <wp:extent cx="6645910" cy="488315"/>
-            <wp:effectExtent l="0" t="0" r="2540" b="6985"/>
-            <wp:docPr id="8" name="Picture 8"/>
-            <wp:cNvGraphicFramePr>
-              <a:graphicFrameLocks xmlns:a="http://schemas.openxmlformats.org/drawingml/2006/main" noChangeAspect="1"/>
-            </wp:cNvGraphicFramePr>
-            <a:graphic xmlns:a="http://schemas.openxmlformats.org/drawingml/2006/main">
-              <a:graphicData uri="http://schemas.openxmlformats.org/drawingml/2006/picture">
-                <pic:pic xmlns:pic="http://schemas.openxmlformats.org/drawingml/2006/picture">
-                  <pic:nvPicPr>
-                    <pic:cNvPr id="1" name=""/>
-                    <pic:cNvPicPr/>
-                  </pic:nvPicPr>
-                  <pic:blipFill>
-                    <a:blip r:embed="rId15"/>
-                    <a:stretch>
-                      <a:fillRect/>
-                    </a:stretch>
-                  </pic:blipFill>
-                  <pic:spPr>
-                    <a:xfrm>
-                      <a:off x="0" y="0"/>
-                      <a:ext cx="6645910" cy="488315"/>
-                    </a:xfrm>
-                    <a:prstGeom prst="rect">
-                      <a:avLst/>
-                    </a:prstGeom>
-                  </pic:spPr>
-                </pic:pic>
-              </a:graphicData>
-            </a:graphic>
-          </wp:inline>
-        </w:drawing>
-      </w:r>
-    </w:p>
-    <w:p>
-      <w:pPr>
-        <w:pStyle w:val="NoSpacing"/>
-      </w:pPr>
-      <w:r>
-        <w:lastRenderedPageBreak/>
         <w:t>There are 59 fast transmissions.</w:t>
       </w:r>
     </w:p>
@@ -1107,7 +1066,7 @@
                     <pic:cNvPicPr/>
                   </pic:nvPicPr>
                   <pic:blipFill rotWithShape="1">
-                    <a:blip r:embed="rId16"/>
+                    <a:blip r:embed="rId15"/>
                     <a:srcRect r="-76" b="28233"/>
                     <a:stretch/>
                   </pic:blipFill>
@@ -1306,8 +1265,6 @@
         </w:rPr>
         <w:t xml:space="preserve">the most </w:t>
       </w:r>
-      <w:bookmarkStart w:id="0" w:name="_GoBack"/>
-      <w:bookmarkEnd w:id="0"/>
       <w:r>
         <w:rPr>
           <w:sz w:val="23"/>
@@ -1374,6 +1331,72 @@
             <wp:extent cx="6645910" cy="3738245"/>
             <wp:effectExtent l="0" t="0" r="2540" b="0"/>
             <wp:docPr id="10" name="Picture 10"/>
+            <wp:cNvGraphicFramePr>
+              <a:graphicFrameLocks xmlns:a="http://schemas.openxmlformats.org/drawingml/2006/main" noChangeAspect="1"/>
+            </wp:cNvGraphicFramePr>
+            <a:graphic xmlns:a="http://schemas.openxmlformats.org/drawingml/2006/main">
+              <a:graphicData uri="http://schemas.openxmlformats.org/drawingml/2006/picture">
+                <pic:pic xmlns:pic="http://schemas.openxmlformats.org/drawingml/2006/picture">
+                  <pic:nvPicPr>
+                    <pic:cNvPr id="1" name=""/>
+                    <pic:cNvPicPr/>
+                  </pic:nvPicPr>
+                  <pic:blipFill>
+                    <a:blip r:embed="rId16"/>
+                    <a:stretch>
+                      <a:fillRect/>
+                    </a:stretch>
+                  </pic:blipFill>
+                  <pic:spPr>
+                    <a:xfrm>
+                      <a:off x="0" y="0"/>
+                      <a:ext cx="6645910" cy="3738245"/>
+                    </a:xfrm>
+                    <a:prstGeom prst="rect">
+                      <a:avLst/>
+                    </a:prstGeom>
+                  </pic:spPr>
+                </pic:pic>
+              </a:graphicData>
+            </a:graphic>
+          </wp:inline>
+        </w:drawing>
+      </w:r>
+    </w:p>
+    <w:p>
+      <w:pPr>
+        <w:pStyle w:val="NoSpacing"/>
+        <w:rPr>
+          <w:sz w:val="23"/>
+          <w:szCs w:val="23"/>
+        </w:rPr>
+      </w:pPr>
+      <w:r>
+        <w:rPr>
+          <w:sz w:val="23"/>
+          <w:szCs w:val="23"/>
+        </w:rPr>
+        <w:t>Q3.</w:t>
+      </w:r>
+    </w:p>
+    <w:p>
+      <w:pPr>
+        <w:pStyle w:val="NoSpacing"/>
+        <w:rPr>
+          <w:sz w:val="23"/>
+          <w:szCs w:val="23"/>
+        </w:rPr>
+      </w:pPr>
+      <w:r>
+        <w:rPr>
+          <w:noProof/>
+        </w:rPr>
+        <w:lastRenderedPageBreak/>
+        <w:drawing>
+          <wp:inline distT="0" distB="0" distL="0" distR="0" wp14:anchorId="3CCED13A" wp14:editId="45E635E6">
+            <wp:extent cx="6645910" cy="3738245"/>
+            <wp:effectExtent l="0" t="0" r="2540" b="0"/>
+            <wp:docPr id="4" name="Picture 4"/>
             <wp:cNvGraphicFramePr>
               <a:graphicFrameLocks xmlns:a="http://schemas.openxmlformats.org/drawingml/2006/main" noChangeAspect="1"/>
             </wp:cNvGraphicFramePr>
@@ -1419,7 +1442,106 @@
           <w:sz w:val="23"/>
           <w:szCs w:val="23"/>
         </w:rPr>
-        <w:t>Q3.</w:t>
+        <w:t>The highest bits-per-second rate is</w:t>
+      </w:r>
+      <w:r>
+        <w:rPr>
+          <w:sz w:val="23"/>
+          <w:szCs w:val="23"/>
+        </w:rPr>
+        <w:t xml:space="preserve"> </w:t>
+      </w:r>
+      <w:r>
+        <w:rPr>
+          <w:sz w:val="23"/>
+          <w:szCs w:val="23"/>
+        </w:rPr>
+        <w:t>22</w:t>
+      </w:r>
+      <w:r>
+        <w:rPr>
+          <w:sz w:val="23"/>
+          <w:szCs w:val="23"/>
+        </w:rPr>
+        <w:t>700</w:t>
+      </w:r>
+      <w:r>
+        <w:rPr>
+          <w:sz w:val="23"/>
+          <w:szCs w:val="23"/>
+        </w:rPr>
+        <w:t>000</w:t>
+      </w:r>
+      <w:r>
+        <w:rPr>
+          <w:sz w:val="23"/>
+          <w:szCs w:val="23"/>
+        </w:rPr>
+        <w:t xml:space="preserve"> bits per second.</w:t>
+      </w:r>
+    </w:p>
+    <w:p>
+      <w:pPr>
+        <w:pStyle w:val="NoSpacing"/>
+        <w:rPr>
+          <w:sz w:val="23"/>
+          <w:szCs w:val="23"/>
+        </w:rPr>
+      </w:pPr>
+      <w:r>
+        <w:rPr>
+          <w:sz w:val="23"/>
+          <w:szCs w:val="23"/>
+        </w:rPr>
+        <w:t xml:space="preserve">It occurred in the </w:t>
+      </w:r>
+      <w:r>
+        <w:rPr>
+          <w:sz w:val="23"/>
+          <w:szCs w:val="23"/>
+        </w:rPr>
+        <w:t>1</w:t>
+      </w:r>
+      <w:r>
+        <w:rPr>
+          <w:rFonts w:hint="eastAsia"/>
+          <w:sz w:val="23"/>
+          <w:szCs w:val="23"/>
+        </w:rPr>
+        <w:t>81</w:t>
+      </w:r>
+      <w:r>
+        <w:rPr>
+          <w:sz w:val="23"/>
+          <w:szCs w:val="23"/>
+          <w:vertAlign w:val="superscript"/>
+        </w:rPr>
+        <w:t>st</w:t>
+      </w:r>
+      <w:bookmarkStart w:id="0" w:name="_GoBack"/>
+      <w:bookmarkEnd w:id="0"/>
+      <w:r>
+        <w:rPr>
+          <w:sz w:val="23"/>
+          <w:szCs w:val="23"/>
+        </w:rPr>
+        <w:t xml:space="preserve"> second.</w:t>
+      </w:r>
+    </w:p>
+    <w:p>
+      <w:pPr>
+        <w:pStyle w:val="NoSpacing"/>
+        <w:rPr>
+          <w:sz w:val="23"/>
+          <w:szCs w:val="23"/>
+        </w:rPr>
+      </w:pPr>
+      <w:r>
+        <w:rPr>
+          <w:sz w:val="23"/>
+          <w:szCs w:val="23"/>
+        </w:rPr>
+        <w:t>Q4.</w:t>
       </w:r>
     </w:p>
     <w:p>
@@ -1434,12 +1556,11 @@
         <w:rPr>
           <w:noProof/>
         </w:rPr>
-        <w:lastRenderedPageBreak/>
         <w:drawing>
-          <wp:inline distT="0" distB="0" distL="0" distR="0" wp14:anchorId="0AF40621" wp14:editId="0F776ECF">
-            <wp:extent cx="6645910" cy="3738245"/>
+          <wp:inline distT="0" distB="0" distL="0" distR="0" wp14:anchorId="670179DD" wp14:editId="16171C74">
+            <wp:extent cx="6645910" cy="820420"/>
             <wp:effectExtent l="0" t="0" r="2540" b="0"/>
-            <wp:docPr id="20" name="Picture 20"/>
+            <wp:docPr id="14" name="Picture 14"/>
             <wp:cNvGraphicFramePr>
               <a:graphicFrameLocks xmlns:a="http://schemas.openxmlformats.org/drawingml/2006/main" noChangeAspect="1"/>
             </wp:cNvGraphicFramePr>
@@ -1459,7 +1580,7 @@
                   <pic:spPr>
                     <a:xfrm>
                       <a:off x="0" y="0"/>
-                      <a:ext cx="6645910" cy="3738245"/>
+                      <a:ext cx="6645910" cy="820420"/>
                     </a:xfrm>
                     <a:prstGeom prst="rect">
                       <a:avLst/>
@@ -1482,71 +1603,70 @@
       </w:pPr>
       <w:r>
         <w:rPr>
-          <w:sz w:val="23"/>
-          <w:szCs w:val="23"/>
-        </w:rPr>
-        <w:t>The highest bits-per-second rate is</w:t>
-      </w:r>
-      <w:r>
-        <w:rPr>
-          <w:sz w:val="23"/>
-          <w:szCs w:val="23"/>
-        </w:rPr>
-        <w:t xml:space="preserve"> 113700 bits per second.</w:t>
-      </w:r>
-    </w:p>
-    <w:p>
-      <w:pPr>
-        <w:pStyle w:val="NoSpacing"/>
-        <w:rPr>
-          <w:sz w:val="23"/>
-          <w:szCs w:val="23"/>
-        </w:rPr>
-      </w:pPr>
-      <w:r>
-        <w:rPr>
-          <w:sz w:val="23"/>
-          <w:szCs w:val="23"/>
-        </w:rPr>
-        <w:t xml:space="preserve">It occurred in the </w:t>
-      </w:r>
-      <w:r>
-        <w:rPr>
-          <w:sz w:val="23"/>
-          <w:szCs w:val="23"/>
-        </w:rPr>
-        <w:t>146</w:t>
-      </w:r>
-      <w:r>
-        <w:rPr>
-          <w:sz w:val="23"/>
-          <w:szCs w:val="23"/>
-          <w:vertAlign w:val="superscript"/>
-        </w:rPr>
-        <w:t>th</w:t>
-      </w:r>
-      <w:r>
-        <w:rPr>
-          <w:sz w:val="23"/>
-          <w:szCs w:val="23"/>
-        </w:rPr>
-        <w:t xml:space="preserve"> second.</w:t>
-      </w:r>
-    </w:p>
-    <w:p>
-      <w:pPr>
-        <w:pStyle w:val="NoSpacing"/>
-        <w:rPr>
-          <w:sz w:val="23"/>
-          <w:szCs w:val="23"/>
-        </w:rPr>
-      </w:pPr>
-      <w:r>
-        <w:rPr>
-          <w:sz w:val="23"/>
-          <w:szCs w:val="23"/>
-        </w:rPr>
-        <w:t>Q4.</w:t>
+          <w:rFonts w:hint="eastAsia"/>
+          <w:sz w:val="23"/>
+          <w:szCs w:val="23"/>
+        </w:rPr>
+        <w:t>Request</w:t>
+      </w:r>
+      <w:r>
+        <w:rPr>
+          <w:sz w:val="23"/>
+          <w:szCs w:val="23"/>
+        </w:rPr>
+        <w:t xml:space="preserve"> IP: 192.168.1.73</w:t>
+      </w:r>
+    </w:p>
+    <w:p>
+      <w:pPr>
+        <w:pStyle w:val="NoSpacing"/>
+        <w:rPr>
+          <w:sz w:val="23"/>
+          <w:szCs w:val="23"/>
+        </w:rPr>
+      </w:pPr>
+      <w:r>
+        <w:rPr>
+          <w:sz w:val="23"/>
+          <w:szCs w:val="23"/>
+        </w:rPr>
+        <w:t>Response IP: 69.164.192.146</w:t>
+      </w:r>
+    </w:p>
+    <w:p>
+      <w:pPr>
+        <w:pStyle w:val="NoSpacing"/>
+        <w:rPr>
+          <w:sz w:val="23"/>
+          <w:szCs w:val="23"/>
+        </w:rPr>
+      </w:pPr>
+      <w:r>
+        <w:rPr>
+          <w:sz w:val="23"/>
+          <w:szCs w:val="23"/>
+        </w:rPr>
+        <w:t>Q5.</w:t>
+      </w:r>
+    </w:p>
+    <w:p>
+      <w:pPr>
+        <w:pStyle w:val="NoSpacing"/>
+        <w:numPr>
+          <w:ilvl w:val="0"/>
+          <w:numId w:val="3"/>
+        </w:numPr>
+        <w:rPr>
+          <w:sz w:val="23"/>
+          <w:szCs w:val="23"/>
+        </w:rPr>
+      </w:pPr>
+      <w:r>
+        <w:rPr>
+          <w:sz w:val="23"/>
+          <w:szCs w:val="23"/>
+        </w:rPr>
+        <w:t>TCP conversation</w:t>
       </w:r>
     </w:p>
     <w:p>
@@ -1562,10 +1682,10 @@
           <w:noProof/>
         </w:rPr>
         <w:drawing>
-          <wp:inline distT="0" distB="0" distL="0" distR="0" wp14:anchorId="670179DD" wp14:editId="16171C74">
-            <wp:extent cx="6645910" cy="820420"/>
+          <wp:inline distT="0" distB="0" distL="0" distR="0" wp14:anchorId="027951FD" wp14:editId="1C5CF0A1">
+            <wp:extent cx="6645910" cy="3738245"/>
             <wp:effectExtent l="0" t="0" r="2540" b="0"/>
-            <wp:docPr id="14" name="Picture 14"/>
+            <wp:docPr id="21" name="Picture 21"/>
             <wp:cNvGraphicFramePr>
               <a:graphicFrameLocks xmlns:a="http://schemas.openxmlformats.org/drawingml/2006/main" noChangeAspect="1"/>
             </wp:cNvGraphicFramePr>
@@ -1585,7 +1705,7 @@
                   <pic:spPr>
                     <a:xfrm>
                       <a:off x="0" y="0"/>
-                      <a:ext cx="6645910" cy="820420"/>
+                      <a:ext cx="6645910" cy="3738245"/>
                     </a:xfrm>
                     <a:prstGeom prst="rect">
                       <a:avLst/>
@@ -1608,70 +1728,10 @@
       </w:pPr>
       <w:r>
         <w:rPr>
-          <w:rFonts w:hint="eastAsia"/>
-          <w:sz w:val="23"/>
-          <w:szCs w:val="23"/>
-        </w:rPr>
-        <w:t>Request</w:t>
-      </w:r>
-      <w:r>
-        <w:rPr>
-          <w:sz w:val="23"/>
-          <w:szCs w:val="23"/>
-        </w:rPr>
-        <w:t xml:space="preserve"> IP: 192.168.1.73</w:t>
-      </w:r>
-    </w:p>
-    <w:p>
-      <w:pPr>
-        <w:pStyle w:val="NoSpacing"/>
-        <w:rPr>
-          <w:sz w:val="23"/>
-          <w:szCs w:val="23"/>
-        </w:rPr>
-      </w:pPr>
-      <w:r>
-        <w:rPr>
-          <w:sz w:val="23"/>
-          <w:szCs w:val="23"/>
-        </w:rPr>
-        <w:t>Response IP: 69.164.192.146</w:t>
-      </w:r>
-    </w:p>
-    <w:p>
-      <w:pPr>
-        <w:pStyle w:val="NoSpacing"/>
-        <w:rPr>
-          <w:sz w:val="23"/>
-          <w:szCs w:val="23"/>
-        </w:rPr>
-      </w:pPr>
-      <w:r>
-        <w:rPr>
-          <w:sz w:val="23"/>
-          <w:szCs w:val="23"/>
-        </w:rPr>
-        <w:t>Q5.</w:t>
-      </w:r>
-    </w:p>
-    <w:p>
-      <w:pPr>
-        <w:pStyle w:val="NoSpacing"/>
-        <w:numPr>
-          <w:ilvl w:val="0"/>
-          <w:numId w:val="3"/>
-        </w:numPr>
-        <w:rPr>
-          <w:sz w:val="23"/>
-          <w:szCs w:val="23"/>
-        </w:rPr>
-      </w:pPr>
-      <w:r>
-        <w:rPr>
-          <w:sz w:val="23"/>
-          <w:szCs w:val="23"/>
-        </w:rPr>
-        <w:t>TCP conversation</w:t>
+          <w:sz w:val="23"/>
+          <w:szCs w:val="23"/>
+        </w:rPr>
+        <w:t>Q6.</w:t>
       </w:r>
     </w:p>
     <w:p>
@@ -1686,11 +1746,12 @@
         <w:rPr>
           <w:noProof/>
         </w:rPr>
+        <w:lastRenderedPageBreak/>
         <w:drawing>
-          <wp:inline distT="0" distB="0" distL="0" distR="0" wp14:anchorId="027951FD" wp14:editId="1C5CF0A1">
-            <wp:extent cx="6645910" cy="3738245"/>
-            <wp:effectExtent l="0" t="0" r="2540" b="0"/>
-            <wp:docPr id="21" name="Picture 21"/>
+          <wp:inline distT="0" distB="0" distL="0" distR="0" wp14:anchorId="229AC8F2" wp14:editId="3EE9E85F">
+            <wp:extent cx="6645910" cy="2376170"/>
+            <wp:effectExtent l="0" t="0" r="2540" b="5080"/>
+            <wp:docPr id="22" name="Picture 22"/>
             <wp:cNvGraphicFramePr>
               <a:graphicFrameLocks xmlns:a="http://schemas.openxmlformats.org/drawingml/2006/main" noChangeAspect="1"/>
             </wp:cNvGraphicFramePr>
@@ -1710,7 +1771,7 @@
                   <pic:spPr>
                     <a:xfrm>
                       <a:off x="0" y="0"/>
-                      <a:ext cx="6645910" cy="3738245"/>
+                      <a:ext cx="6645910" cy="2376170"/>
                     </a:xfrm>
                     <a:prstGeom prst="rect">
                       <a:avLst/>
@@ -1733,30 +1794,13 @@
       </w:pPr>
       <w:r>
         <w:rPr>
-          <w:sz w:val="23"/>
-          <w:szCs w:val="23"/>
-        </w:rPr>
-        <w:t>Q6.</w:t>
-      </w:r>
-    </w:p>
-    <w:p>
-      <w:pPr>
-        <w:pStyle w:val="NoSpacing"/>
-        <w:rPr>
-          <w:sz w:val="23"/>
-          <w:szCs w:val="23"/>
-        </w:rPr>
-      </w:pPr>
-      <w:r>
-        <w:rPr>
           <w:noProof/>
         </w:rPr>
-        <w:lastRenderedPageBreak/>
         <w:drawing>
-          <wp:inline distT="0" distB="0" distL="0" distR="0" wp14:anchorId="229AC8F2" wp14:editId="3EE9E85F">
-            <wp:extent cx="6645910" cy="2376170"/>
-            <wp:effectExtent l="0" t="0" r="2540" b="5080"/>
-            <wp:docPr id="22" name="Picture 22"/>
+          <wp:inline distT="0" distB="0" distL="0" distR="0" wp14:anchorId="42889554" wp14:editId="171EB427">
+            <wp:extent cx="6645910" cy="622935"/>
+            <wp:effectExtent l="0" t="0" r="2540" b="5715"/>
+            <wp:docPr id="23" name="Picture 23"/>
             <wp:cNvGraphicFramePr>
               <a:graphicFrameLocks xmlns:a="http://schemas.openxmlformats.org/drawingml/2006/main" noChangeAspect="1"/>
             </wp:cNvGraphicFramePr>
@@ -1776,7 +1820,7 @@
                   <pic:spPr>
                     <a:xfrm>
                       <a:off x="0" y="0"/>
-                      <a:ext cx="6645910" cy="2376170"/>
+                      <a:ext cx="6645910" cy="622935"/>
                     </a:xfrm>
                     <a:prstGeom prst="rect">
                       <a:avLst/>
@@ -1802,10 +1846,10 @@
           <w:noProof/>
         </w:rPr>
         <w:drawing>
-          <wp:inline distT="0" distB="0" distL="0" distR="0" wp14:anchorId="42889554" wp14:editId="171EB427">
-            <wp:extent cx="6645910" cy="622935"/>
-            <wp:effectExtent l="0" t="0" r="2540" b="5715"/>
-            <wp:docPr id="23" name="Picture 23"/>
+          <wp:inline distT="0" distB="0" distL="0" distR="0" wp14:anchorId="21E67CE1" wp14:editId="389A2B53">
+            <wp:extent cx="6645910" cy="124460"/>
+            <wp:effectExtent l="0" t="0" r="2540" b="8890"/>
+            <wp:docPr id="24" name="Picture 24"/>
             <wp:cNvGraphicFramePr>
               <a:graphicFrameLocks xmlns:a="http://schemas.openxmlformats.org/drawingml/2006/main" noChangeAspect="1"/>
             </wp:cNvGraphicFramePr>
@@ -1825,55 +1869,6 @@
                   <pic:spPr>
                     <a:xfrm>
                       <a:off x="0" y="0"/>
-                      <a:ext cx="6645910" cy="622935"/>
-                    </a:xfrm>
-                    <a:prstGeom prst="rect">
-                      <a:avLst/>
-                    </a:prstGeom>
-                  </pic:spPr>
-                </pic:pic>
-              </a:graphicData>
-            </a:graphic>
-          </wp:inline>
-        </w:drawing>
-      </w:r>
-    </w:p>
-    <w:p>
-      <w:pPr>
-        <w:pStyle w:val="NoSpacing"/>
-        <w:rPr>
-          <w:sz w:val="23"/>
-          <w:szCs w:val="23"/>
-        </w:rPr>
-      </w:pPr>
-      <w:r>
-        <w:rPr>
-          <w:noProof/>
-        </w:rPr>
-        <w:drawing>
-          <wp:inline distT="0" distB="0" distL="0" distR="0" wp14:anchorId="21E67CE1" wp14:editId="389A2B53">
-            <wp:extent cx="6645910" cy="124460"/>
-            <wp:effectExtent l="0" t="0" r="2540" b="8890"/>
-            <wp:docPr id="24" name="Picture 24"/>
-            <wp:cNvGraphicFramePr>
-              <a:graphicFrameLocks xmlns:a="http://schemas.openxmlformats.org/drawingml/2006/main" noChangeAspect="1"/>
-            </wp:cNvGraphicFramePr>
-            <a:graphic xmlns:a="http://schemas.openxmlformats.org/drawingml/2006/main">
-              <a:graphicData uri="http://schemas.openxmlformats.org/drawingml/2006/picture">
-                <pic:pic xmlns:pic="http://schemas.openxmlformats.org/drawingml/2006/picture">
-                  <pic:nvPicPr>
-                    <pic:cNvPr id="1" name=""/>
-                    <pic:cNvPicPr/>
-                  </pic:nvPicPr>
-                  <pic:blipFill>
-                    <a:blip r:embed="rId23"/>
-                    <a:stretch>
-                      <a:fillRect/>
-                    </a:stretch>
-                  </pic:blipFill>
-                  <pic:spPr>
-                    <a:xfrm>
-                      <a:off x="0" y="0"/>
                       <a:ext cx="6645910" cy="124460"/>
                     </a:xfrm>
                     <a:prstGeom prst="rect">
@@ -1991,7 +1986,7 @@
                     <pic:cNvPicPr/>
                   </pic:nvPicPr>
                   <pic:blipFill>
-                    <a:blip r:embed="rId24"/>
+                    <a:blip r:embed="rId23"/>
                     <a:stretch>
                       <a:fillRect/>
                     </a:stretch>
@@ -3566,7 +3561,7 @@
 </file>
 
 <file path=customXml/itemProps1.xml><?xml version="1.0" encoding="utf-8"?>
-<ds:datastoreItem xmlns:ds="http://schemas.openxmlformats.org/officeDocument/2006/customXml" ds:itemID="{415BF14B-6968-4479-8FED-42EC2CE81129}">
+<ds:datastoreItem xmlns:ds="http://schemas.openxmlformats.org/officeDocument/2006/customXml" ds:itemID="{88CF8804-4508-40BC-8468-CD779DB562D6}">
   <ds:schemaRefs>
     <ds:schemaRef ds:uri="http://schemas.openxmlformats.org/officeDocument/2006/bibliography"/>
   </ds:schemaRefs>

</xml_diff>

<commit_message>
Gave up RTT Q7
Gave up RTT Q7
</commit_message>
<xml_diff>
--- a/SOFTENG364_Assignment1.docx
+++ b/SOFTENG364_Assignment1.docx
@@ -219,13 +219,11 @@
         <w:pStyle w:val="NoSpacing"/>
         <w:rPr>
           <w:rFonts w:cstheme="minorHAnsi"/>
-          <w:color w:val="FF0000"/>
-        </w:rPr>
-      </w:pPr>
-      <w:r>
-        <w:rPr>
-          <w:rFonts w:cstheme="minorHAnsi"/>
-          <w:color w:val="FF0000"/>
+        </w:rPr>
+      </w:pPr>
+      <w:r>
+        <w:rPr>
+          <w:rFonts w:cstheme="minorHAnsi"/>
         </w:rPr>
         <w:t>Q2.</w:t>
       </w:r>
@@ -235,7 +233,6 @@
         <w:pStyle w:val="NoSpacing"/>
         <w:rPr>
           <w:rFonts w:cstheme="minorHAnsi"/>
-          <w:color w:val="FF0000"/>
         </w:rPr>
       </w:pPr>
       <w:r>
@@ -285,27 +282,23 @@
         <w:pStyle w:val="NoSpacing"/>
         <w:rPr>
           <w:rFonts w:cstheme="minorHAnsi"/>
-          <w:color w:val="FF0000"/>
-        </w:rPr>
-      </w:pPr>
-      <w:r>
-        <w:rPr>
-          <w:rFonts w:cstheme="minorHAnsi"/>
-          <w:color w:val="FF0000"/>
+        </w:rPr>
+      </w:pPr>
+      <w:r>
+        <w:rPr>
+          <w:rFonts w:cstheme="minorHAnsi"/>
         </w:rPr>
         <w:t xml:space="preserve">The highest bits-per-second value is </w:t>
       </w:r>
       <w:r>
         <w:rPr>
           <w:rFonts w:cstheme="minorHAnsi"/>
-          <w:color w:val="FF0000"/>
         </w:rPr>
         <w:t>623500 bits per second</w:t>
       </w:r>
       <w:r>
         <w:rPr>
           <w:rFonts w:cstheme="minorHAnsi"/>
-          <w:color w:val="FF0000"/>
         </w:rPr>
         <w:t>.</w:t>
       </w:r>
@@ -342,22 +335,19 @@
         <w:pStyle w:val="NoSpacing"/>
         <w:rPr>
           <w:rFonts w:cstheme="minorHAnsi"/>
-          <w:color w:val="FF0000"/>
-        </w:rPr>
-      </w:pPr>
-    </w:p>
-    <w:p>
-      <w:pPr>
-        <w:pStyle w:val="NoSpacing"/>
-        <w:rPr>
-          <w:rFonts w:cstheme="minorHAnsi"/>
-          <w:color w:val="FF0000"/>
-        </w:rPr>
-      </w:pPr>
-      <w:r>
-        <w:rPr>
-          <w:rFonts w:cstheme="minorHAnsi"/>
-          <w:color w:val="FF0000"/>
+        </w:rPr>
+      </w:pPr>
+    </w:p>
+    <w:p>
+      <w:pPr>
+        <w:pStyle w:val="NoSpacing"/>
+        <w:rPr>
+          <w:rFonts w:cstheme="minorHAnsi"/>
+        </w:rPr>
+      </w:pPr>
+      <w:r>
+        <w:rPr>
+          <w:rFonts w:cstheme="minorHAnsi"/>
         </w:rPr>
         <w:t>Q3.</w:t>
       </w:r>
@@ -367,14 +357,12 @@
         <w:pStyle w:val="NoSpacing"/>
         <w:rPr>
           <w:rFonts w:cstheme="minorHAnsi"/>
-          <w:color w:val="4A4B4C"/>
-          <w:shd w:val="clear" w:color="auto" w:fill="FFFFFF"/>
-        </w:rPr>
-      </w:pPr>
-      <w:r>
-        <w:rPr>
-          <w:rFonts w:cstheme="minorHAnsi"/>
-          <w:color w:val="4A4B4C"/>
+          <w:shd w:val="clear" w:color="auto" w:fill="FFFFFF"/>
+        </w:rPr>
+      </w:pPr>
+      <w:r>
+        <w:rPr>
+          <w:rFonts w:cstheme="minorHAnsi"/>
           <w:shd w:val="clear" w:color="auto" w:fill="FFFFFF"/>
         </w:rPr>
         <w:t xml:space="preserve">Apply filters: </w:t>
@@ -383,7 +371,6 @@
       <w:r>
         <w:rPr>
           <w:rFonts w:cstheme="minorHAnsi"/>
-          <w:color w:val="4A4B4C"/>
           <w:shd w:val="clear" w:color="auto" w:fill="FFFFFF"/>
         </w:rPr>
         <w:t>tcp.analysis.duplicate_ack</w:t>
@@ -392,7 +379,6 @@
       <w:r>
         <w:rPr>
           <w:rFonts w:cstheme="minorHAnsi"/>
-          <w:color w:val="4A4B4C"/>
           <w:shd w:val="clear" w:color="auto" w:fill="FFFFFF"/>
         </w:rPr>
         <w:t xml:space="preserve">, </w:t>
@@ -401,7 +387,6 @@
       <w:r>
         <w:rPr>
           <w:rFonts w:cstheme="minorHAnsi"/>
-          <w:color w:val="4A4B4C"/>
           <w:shd w:val="clear" w:color="auto" w:fill="FFFFFF"/>
         </w:rPr>
         <w:t>tcp.analysis.fast_retransmission</w:t>
@@ -410,7 +395,6 @@
       <w:r>
         <w:rPr>
           <w:rFonts w:cstheme="minorHAnsi"/>
-          <w:color w:val="4A4B4C"/>
           <w:shd w:val="clear" w:color="auto" w:fill="FFFFFF"/>
         </w:rPr>
         <w:t xml:space="preserve">, and </w:t>
@@ -419,7 +403,6 @@
       <w:r>
         <w:rPr>
           <w:rFonts w:cstheme="minorHAnsi"/>
-          <w:color w:val="4A4B4C"/>
           <w:shd w:val="clear" w:color="auto" w:fill="FFFFFF"/>
         </w:rPr>
         <w:t>tcp.analysis.retransmission</w:t>
@@ -428,7 +411,6 @@
       <w:r>
         <w:rPr>
           <w:rFonts w:cstheme="minorHAnsi"/>
-          <w:color w:val="4A4B4C"/>
           <w:shd w:val="clear" w:color="auto" w:fill="FFFFFF"/>
         </w:rPr>
         <w:t>.</w:t>
@@ -439,7 +421,6 @@
         <w:pStyle w:val="NoSpacing"/>
         <w:rPr>
           <w:rFonts w:cstheme="minorHAnsi"/>
-          <w:color w:val="4A4B4C"/>
           <w:shd w:val="clear" w:color="auto" w:fill="FFFFFF"/>
         </w:rPr>
       </w:pPr>
@@ -498,7 +479,6 @@
         <w:pStyle w:val="NoSpacing"/>
         <w:rPr>
           <w:rFonts w:cstheme="minorHAnsi"/>
-          <w:color w:val="FF0000"/>
           <w:shd w:val="clear" w:color="auto" w:fill="FFFFFF"/>
         </w:rPr>
       </w:pPr>
@@ -822,7 +802,13 @@
         <w:rPr>
           <w:rFonts w:cstheme="minorHAnsi"/>
         </w:rPr>
-        <w:t xml:space="preserve">2584 </w:t>
+        <w:t>one</w:t>
+      </w:r>
+      <w:r>
+        <w:rPr>
+          <w:rFonts w:cstheme="minorHAnsi"/>
+        </w:rPr>
+        <w:t xml:space="preserve"> </w:t>
       </w:r>
       <w:r>
         <w:rPr>
@@ -834,7 +820,7 @@
         <w:rPr>
           <w:rFonts w:cstheme="minorHAnsi"/>
         </w:rPr>
-        <w:t>s</w:t>
+        <w:t xml:space="preserve"> between two nodes</w:t>
       </w:r>
       <w:r>
         <w:rPr>
@@ -848,13 +834,11 @@
         <w:pStyle w:val="NoSpacing"/>
         <w:rPr>
           <w:rFonts w:cstheme="minorHAnsi"/>
-          <w:color w:val="FF0000"/>
-        </w:rPr>
-      </w:pPr>
-      <w:r>
-        <w:rPr>
-          <w:rFonts w:cstheme="minorHAnsi"/>
-          <w:color w:val="FF0000"/>
+        </w:rPr>
+      </w:pPr>
+      <w:r>
+        <w:rPr>
+          <w:rFonts w:cstheme="minorHAnsi"/>
         </w:rPr>
         <w:t>Q6.</w:t>
       </w:r>
@@ -865,7 +849,6 @@
         <w:rPr>
           <w:rStyle w:val="apple-converted-space"/>
           <w:rFonts w:cstheme="minorHAnsi"/>
-          <w:color w:val="FF0000"/>
           <w:shd w:val="clear" w:color="auto" w:fill="FFFFFF"/>
         </w:rPr>
       </w:pPr>
@@ -876,14 +859,12 @@
         <w:rPr>
           <w:rStyle w:val="apple-converted-space"/>
           <w:rFonts w:cstheme="minorHAnsi"/>
-          <w:color w:val="FF0000"/>
-          <w:shd w:val="clear" w:color="auto" w:fill="FFFFFF"/>
-        </w:rPr>
-      </w:pPr>
-      <w:r>
-        <w:rPr>
-          <w:rFonts w:cstheme="minorHAnsi"/>
-          <w:color w:val="FF0000"/>
+          <w:shd w:val="clear" w:color="auto" w:fill="FFFFFF"/>
+        </w:rPr>
+      </w:pPr>
+      <w:r>
+        <w:rPr>
+          <w:rFonts w:cstheme="minorHAnsi"/>
           <w:shd w:val="clear" w:color="auto" w:fill="FFFFFF"/>
         </w:rPr>
         <w:t>"</w:t>
@@ -892,7 +873,6 @@
       <w:r>
         <w:rPr>
           <w:rFonts w:cstheme="minorHAnsi"/>
-          <w:color w:val="FF0000"/>
           <w:shd w:val="clear" w:color="auto" w:fill="FFFFFF"/>
         </w:rPr>
         <w:t>Tcp</w:t>
@@ -901,7 +881,6 @@
       <w:r>
         <w:rPr>
           <w:rFonts w:cstheme="minorHAnsi"/>
-          <w:color w:val="FF0000"/>
           <w:shd w:val="clear" w:color="auto" w:fill="FFFFFF"/>
         </w:rPr>
         <w:t xml:space="preserve"> previous segment not captured"</w:t>
@@ -910,7 +889,6 @@
         <w:rPr>
           <w:rStyle w:val="apple-converted-space"/>
           <w:rFonts w:cstheme="minorHAnsi"/>
-          <w:color w:val="FF0000"/>
           <w:shd w:val="clear" w:color="auto" w:fill="FFFFFF"/>
         </w:rPr>
         <w:t> means Wireshark did not see a packet that should have been in the trace.</w:t>
@@ -921,7 +899,6 @@
         <w:pStyle w:val="NoSpacing"/>
         <w:rPr>
           <w:rFonts w:cstheme="minorHAnsi"/>
-          <w:color w:val="FF0000"/>
           <w:shd w:val="clear" w:color="auto" w:fill="FFFFFF"/>
         </w:rPr>
       </w:pPr>
@@ -929,7 +906,6 @@
         <w:rPr>
           <w:rStyle w:val="apple-converted-space"/>
           <w:rFonts w:cstheme="minorHAnsi"/>
-          <w:color w:val="FF0000"/>
           <w:shd w:val="clear" w:color="auto" w:fill="FFFFFF"/>
         </w:rPr>
         <w:t>This is caused by </w:t>
@@ -937,7 +913,6 @@
       <w:r>
         <w:rPr>
           <w:rFonts w:cstheme="minorHAnsi"/>
-          <w:color w:val="FF0000"/>
           <w:shd w:val="clear" w:color="auto" w:fill="FFFFFF"/>
         </w:rPr>
         <w:t>either the packet really wasn't seen on the wire due to a packet loss, or Wireshark did not record the packet fast and timely even though it</w:t>
@@ -946,7 +921,6 @@
         <w:rPr>
           <w:rStyle w:val="apple-converted-space"/>
           <w:rFonts w:cstheme="minorHAnsi"/>
-          <w:color w:val="FF0000"/>
           <w:shd w:val="clear" w:color="auto" w:fill="FFFFFF"/>
         </w:rPr>
         <w:t> </w:t>
@@ -956,7 +930,6 @@
           <w:rStyle w:val="Strong"/>
           <w:rFonts w:cstheme="minorHAnsi"/>
           <w:b w:val="0"/>
-          <w:color w:val="FF0000"/>
           <w:shd w:val="clear" w:color="auto" w:fill="FFFFFF"/>
         </w:rPr>
         <w:t>had been</w:t>
@@ -965,7 +938,6 @@
         <w:rPr>
           <w:rStyle w:val="apple-converted-space"/>
           <w:rFonts w:cstheme="minorHAnsi"/>
-          <w:color w:val="FF0000"/>
           <w:shd w:val="clear" w:color="auto" w:fill="FFFFFF"/>
         </w:rPr>
         <w:t> </w:t>
@@ -973,7 +945,6 @@
       <w:r>
         <w:rPr>
           <w:rFonts w:cstheme="minorHAnsi"/>
-          <w:color w:val="FF0000"/>
           <w:shd w:val="clear" w:color="auto" w:fill="FFFFFF"/>
         </w:rPr>
         <w:t>on the wire.</w:t>
@@ -984,7 +955,6 @@
         <w:pStyle w:val="NoSpacing"/>
         <w:rPr>
           <w:rFonts w:cstheme="minorHAnsi"/>
-          <w:color w:val="FF0000"/>
         </w:rPr>
       </w:pPr>
       <w:r>
@@ -1034,13 +1004,11 @@
         <w:pStyle w:val="NoSpacing"/>
         <w:rPr>
           <w:rFonts w:cstheme="minorHAnsi"/>
-          <w:color w:val="FF0000"/>
-        </w:rPr>
-      </w:pPr>
-      <w:r>
-        <w:rPr>
-          <w:rFonts w:cstheme="minorHAnsi"/>
-          <w:color w:val="FF0000"/>
+        </w:rPr>
+      </w:pPr>
+      <w:r>
+        <w:rPr>
+          <w:rFonts w:cstheme="minorHAnsi"/>
         </w:rPr>
         <w:t>There is 172 times “previous segment not captured” has been detected.</w:t>
       </w:r>
@@ -2079,34 +2047,143 @@
     <w:p>
       <w:pPr>
         <w:pStyle w:val="NoSpacing"/>
-        <w:rPr>
-          <w:rFonts w:cstheme="minorHAnsi"/>
-        </w:rPr>
-      </w:pPr>
-      <w:r>
-        <w:rPr>
-          <w:rFonts w:cstheme="minorHAnsi"/>
-        </w:rPr>
-        <w:t>Q8.</w:t>
-      </w:r>
-    </w:p>
-    <w:p>
-      <w:pPr>
-        <w:pStyle w:val="NoSpacing"/>
-        <w:rPr>
-          <w:rFonts w:cstheme="minorHAnsi"/>
-        </w:rPr>
-      </w:pPr>
-      <w:r>
-        <w:rPr>
-          <w:rFonts w:cstheme="minorHAnsi"/>
+        <w:numPr>
+          <w:ilvl w:val="0"/>
+          <w:numId w:val="3"/>
+        </w:numPr>
+        <w:rPr>
+          <w:rFonts w:cstheme="minorHAnsi"/>
+          <w:color w:val="FF0000"/>
+        </w:rPr>
+      </w:pPr>
+      <w:r>
+        <w:rPr>
+          <w:rFonts w:cstheme="minorHAnsi"/>
+          <w:color w:val="FF0000"/>
+        </w:rPr>
+        <w:t>Apply display filter:</w:t>
+      </w:r>
+    </w:p>
+    <w:p>
+      <w:pPr>
+        <w:pStyle w:val="NoSpacing"/>
+        <w:ind w:left="720"/>
+        <w:rPr>
+          <w:rFonts w:cstheme="minorHAnsi"/>
+          <w:color w:val="FF0000"/>
+        </w:rPr>
+      </w:pPr>
+      <w:proofErr w:type="spellStart"/>
+      <w:r>
+        <w:rPr>
+          <w:rFonts w:cstheme="minorHAnsi"/>
+          <w:color w:val="FF0000"/>
+        </w:rPr>
+        <w:t>ip.addr</w:t>
+      </w:r>
+      <w:proofErr w:type="spellEnd"/>
+      <w:r>
+        <w:rPr>
+          <w:rFonts w:cstheme="minorHAnsi"/>
+          <w:color w:val="FF0000"/>
+        </w:rPr>
+        <w:t xml:space="preserve">==192.168.1.73 &amp;&amp; </w:t>
+      </w:r>
+      <w:proofErr w:type="spellStart"/>
+      <w:r>
+        <w:rPr>
+          <w:rFonts w:cstheme="minorHAnsi"/>
+          <w:color w:val="FF0000"/>
+        </w:rPr>
+        <w:t>tcp.port</w:t>
+      </w:r>
+      <w:proofErr w:type="spellEnd"/>
+      <w:r>
+        <w:rPr>
+          <w:rFonts w:cstheme="minorHAnsi"/>
+          <w:color w:val="FF0000"/>
+        </w:rPr>
+        <w:t xml:space="preserve">==13099 &amp;&amp; </w:t>
+      </w:r>
+      <w:proofErr w:type="spellStart"/>
+      <w:r>
+        <w:rPr>
+          <w:rFonts w:cstheme="minorHAnsi"/>
+          <w:color w:val="FF0000"/>
+        </w:rPr>
+        <w:t>ip.addr</w:t>
+      </w:r>
+      <w:proofErr w:type="spellEnd"/>
+      <w:r>
+        <w:rPr>
+          <w:rFonts w:cstheme="minorHAnsi"/>
+          <w:color w:val="FF0000"/>
+        </w:rPr>
+        <w:t xml:space="preserve">==69.164.192.146 &amp;&amp; </w:t>
+      </w:r>
+      <w:proofErr w:type="spellStart"/>
+      <w:r>
+        <w:rPr>
+          <w:rFonts w:cstheme="minorHAnsi"/>
+          <w:color w:val="FF0000"/>
+        </w:rPr>
+        <w:t>tcp.port</w:t>
+      </w:r>
+      <w:proofErr w:type="spellEnd"/>
+      <w:r>
+        <w:rPr>
+          <w:rFonts w:cstheme="minorHAnsi"/>
+          <w:color w:val="FF0000"/>
+        </w:rPr>
+        <w:t>==80</w:t>
+      </w:r>
+    </w:p>
+    <w:p>
+      <w:pPr>
+        <w:pStyle w:val="NoSpacing"/>
+        <w:numPr>
+          <w:ilvl w:val="0"/>
+          <w:numId w:val="3"/>
+        </w:numPr>
+        <w:rPr>
+          <w:rFonts w:cstheme="minorHAnsi"/>
+          <w:color w:val="FF0000"/>
+        </w:rPr>
+      </w:pPr>
+      <w:r>
+        <w:rPr>
+          <w:rFonts w:cstheme="minorHAnsi"/>
+          <w:color w:val="FF0000"/>
+        </w:rPr>
+        <w:t xml:space="preserve">Set Y Field as: </w:t>
+      </w:r>
+      <w:proofErr w:type="spellStart"/>
+      <w:r>
+        <w:rPr>
+          <w:rFonts w:cstheme="minorHAnsi"/>
+          <w:color w:val="FF0000"/>
+        </w:rPr>
+        <w:t>tcp.analysis.ack_rtt</w:t>
+      </w:r>
+      <w:proofErr w:type="spellEnd"/>
+    </w:p>
+    <w:p>
+      <w:pPr>
+        <w:pStyle w:val="NoSpacing"/>
+        <w:rPr>
+          <w:rFonts w:cstheme="minorHAnsi"/>
+          <w:color w:val="FF0000"/>
+        </w:rPr>
+      </w:pPr>
+      <w:r>
+        <w:rPr>
           <w:noProof/>
         </w:rPr>
         <w:drawing>
-          <wp:inline distT="0" distB="0" distL="0" distR="0" wp14:anchorId="0AF0925C" wp14:editId="727C9DF5">
+          <wp:inline distT="0" distB="0" distL="0" distR="0" wp14:anchorId="731F1B5B" wp14:editId="651BAD5E">
             <wp:extent cx="6645910" cy="3738245"/>
             <wp:effectExtent l="0" t="0" r="2540" b="0"/>
-            <wp:docPr id="26" name="Picture 26"/>
+            <wp:docPr id="27" name="Picture 27"/>
             <wp:cNvGraphicFramePr>
               <a:graphicFrameLocks xmlns:a="http://schemas.openxmlformats.org/drawingml/2006/main" noChangeAspect="1"/>
             </wp:cNvGraphicFramePr>
@@ -2138,31 +2215,164 @@
           </wp:inline>
         </w:drawing>
       </w:r>
-    </w:p>
-    <w:p>
-      <w:pPr>
-        <w:rPr>
-          <w:rFonts w:cstheme="minorHAnsi"/>
-        </w:rPr>
-      </w:pPr>
-      <w:r>
-        <w:rPr>
-          <w:rFonts w:cstheme="minorHAnsi"/>
-        </w:rPr>
-        <w:t>The longest RTT occurred in packet 17280, in the 182.268</w:t>
-      </w:r>
-      <w:r>
-        <w:rPr>
-          <w:rFonts w:cstheme="minorHAnsi"/>
-          <w:vertAlign w:val="superscript"/>
-        </w:rPr>
-        <w:t>th</w:t>
-      </w:r>
-      <w:r>
-        <w:rPr>
-          <w:rFonts w:cstheme="minorHAnsi"/>
-        </w:rPr>
-        <w:t xml:space="preserve"> second.</w:t>
+      <w:r>
+        <w:rPr>
+          <w:noProof/>
+        </w:rPr>
+        <w:t xml:space="preserve"> </w:t>
+      </w:r>
+    </w:p>
+    <w:p>
+      <w:pPr>
+        <w:pStyle w:val="NoSpacing"/>
+        <w:numPr>
+          <w:ilvl w:val="0"/>
+          <w:numId w:val="3"/>
+        </w:numPr>
+        <w:rPr>
+          <w:rFonts w:cstheme="minorHAnsi"/>
+          <w:color w:val="FF0000"/>
+        </w:rPr>
+      </w:pPr>
+      <w:r>
+        <w:rPr>
+          <w:rFonts w:cstheme="minorHAnsi"/>
+          <w:color w:val="FF0000"/>
+        </w:rPr>
+        <w:t>So avg. RTT?</w:t>
+      </w:r>
+      <w:bookmarkStart w:id="0" w:name="_GoBack"/>
+      <w:bookmarkEnd w:id="0"/>
+    </w:p>
+    <w:p>
+      <w:pPr>
+        <w:pStyle w:val="NoSpacing"/>
+        <w:rPr>
+          <w:rFonts w:cstheme="minorHAnsi"/>
+        </w:rPr>
+      </w:pPr>
+      <w:r>
+        <w:rPr>
+          <w:rFonts w:cstheme="minorHAnsi"/>
+        </w:rPr>
+        <w:t>Q8.</w:t>
+      </w:r>
+    </w:p>
+    <w:p>
+      <w:pPr>
+        <w:pStyle w:val="NoSpacing"/>
+        <w:rPr>
+          <w:rFonts w:cstheme="minorHAnsi"/>
+        </w:rPr>
+      </w:pPr>
+      <w:r>
+        <w:rPr>
+          <w:noProof/>
+        </w:rPr>
+        <w:lastRenderedPageBreak/>
+        <w:drawing>
+          <wp:inline distT="0" distB="0" distL="0" distR="0" wp14:anchorId="6912FCF4" wp14:editId="15B71CD6">
+            <wp:extent cx="6645910" cy="3738245"/>
+            <wp:effectExtent l="0" t="0" r="2540" b="0"/>
+            <wp:docPr id="19" name="Picture 19"/>
+            <wp:cNvGraphicFramePr>
+              <a:graphicFrameLocks xmlns:a="http://schemas.openxmlformats.org/drawingml/2006/main" noChangeAspect="1"/>
+            </wp:cNvGraphicFramePr>
+            <a:graphic xmlns:a="http://schemas.openxmlformats.org/drawingml/2006/main">
+              <a:graphicData uri="http://schemas.openxmlformats.org/drawingml/2006/picture">
+                <pic:pic xmlns:pic="http://schemas.openxmlformats.org/drawingml/2006/picture">
+                  <pic:nvPicPr>
+                    <pic:cNvPr id="1" name=""/>
+                    <pic:cNvPicPr/>
+                  </pic:nvPicPr>
+                  <pic:blipFill>
+                    <a:blip r:embed="rId26"/>
+                    <a:stretch>
+                      <a:fillRect/>
+                    </a:stretch>
+                  </pic:blipFill>
+                  <pic:spPr>
+                    <a:xfrm>
+                      <a:off x="0" y="0"/>
+                      <a:ext cx="6645910" cy="3738245"/>
+                    </a:xfrm>
+                    <a:prstGeom prst="rect">
+                      <a:avLst/>
+                    </a:prstGeom>
+                  </pic:spPr>
+                </pic:pic>
+              </a:graphicData>
+            </a:graphic>
+          </wp:inline>
+        </w:drawing>
+      </w:r>
+      <w:r>
+        <w:rPr>
+          <w:rFonts w:cstheme="minorHAnsi"/>
+          <w:noProof/>
+        </w:rPr>
+        <w:t xml:space="preserve"> </w:t>
+      </w:r>
+    </w:p>
+    <w:p>
+      <w:pPr>
+        <w:rPr>
+          <w:rFonts w:cstheme="minorHAnsi"/>
+        </w:rPr>
+      </w:pPr>
+      <w:r>
+        <w:rPr>
+          <w:rFonts w:cstheme="minorHAnsi"/>
+        </w:rPr>
+        <w:t xml:space="preserve">The longest RTT </w:t>
+      </w:r>
+      <w:r>
+        <w:rPr>
+          <w:rFonts w:cstheme="minorHAnsi"/>
+        </w:rPr>
+        <w:t xml:space="preserve">of </w:t>
+      </w:r>
+      <w:r>
+        <w:rPr>
+          <w:rFonts w:cstheme="minorHAnsi"/>
+        </w:rPr>
+        <w:t xml:space="preserve">approximately </w:t>
+      </w:r>
+      <w:r>
+        <w:rPr>
+          <w:rFonts w:cstheme="minorHAnsi"/>
+        </w:rPr>
+        <w:t>240.9</w:t>
+      </w:r>
+      <w:r>
+        <w:rPr>
+          <w:rFonts w:cstheme="minorHAnsi"/>
+        </w:rPr>
+        <w:t xml:space="preserve"> </w:t>
+      </w:r>
+      <w:r>
+        <w:rPr>
+          <w:rFonts w:cstheme="minorHAnsi"/>
+        </w:rPr>
+        <w:t>milli</w:t>
+      </w:r>
+      <w:r>
+        <w:rPr>
+          <w:rFonts w:cstheme="minorHAnsi"/>
+        </w:rPr>
+        <w:t xml:space="preserve">seconds </w:t>
+      </w:r>
+      <w:r>
+        <w:rPr>
+          <w:rFonts w:cstheme="minorHAnsi"/>
+        </w:rPr>
+        <w:t>occurred in packet 17280</w:t>
+      </w:r>
+      <w:r>
+        <w:rPr>
+          <w:rFonts w:cstheme="minorHAnsi"/>
+        </w:rPr>
+        <w:t>.</w:t>
       </w:r>
     </w:p>
     <w:p>
@@ -2256,21 +2466,19 @@
         <w:rPr>
           <w:rFonts w:cstheme="minorHAnsi"/>
         </w:rPr>
-        <w:t xml:space="preserve">ach New </w:t>
-      </w:r>
-      <w:proofErr w:type="spellStart"/>
-      <w:r>
-        <w:rPr>
-          <w:rFonts w:cstheme="minorHAnsi"/>
-        </w:rPr>
-        <w:t>Zeland</w:t>
-      </w:r>
-      <w:proofErr w:type="spellEnd"/>
-      <w:r>
-        <w:rPr>
-          <w:rFonts w:cstheme="minorHAnsi"/>
-        </w:rPr>
-        <w:t xml:space="preserve"> residential connection used approximately 88 gigabytes on average</w:t>
+        <w:t>ach New Ze</w:t>
+      </w:r>
+      <w:r>
+        <w:rPr>
+          <w:rFonts w:cstheme="minorHAnsi"/>
+        </w:rPr>
+        <w:t>a</w:t>
+      </w:r>
+      <w:r>
+        <w:rPr>
+          <w:rFonts w:cstheme="minorHAnsi"/>
+        </w:rPr>
+        <w:t>land residential connection used approximately 88 gigabytes on average</w:t>
       </w:r>
       <w:r>
         <w:rPr>
@@ -2316,11 +2524,6 @@
           <w:id w:val="2096666764"/>
           <w:citation/>
         </w:sdtPr>
-        <w:sdtEndPr>
-          <w:rPr>
-            <w:color w:val="FF0000"/>
-          </w:rPr>
-        </w:sdtEndPr>
         <w:sdtContent>
           <w:r>
             <w:rPr>
@@ -2330,6 +2533,7 @@
           </w:r>
           <w:r>
             <w:rPr>
+              <w:rFonts w:cstheme="minorHAnsi"/>
               <w:noProof/>
             </w:rPr>
             <w:instrText xml:space="preserve">CITATION Sta16 \l 5129 </w:instrText>
@@ -2342,6 +2546,7 @@
           </w:r>
           <w:r>
             <w:rPr>
+              <w:rFonts w:cstheme="minorHAnsi"/>
               <w:noProof/>
             </w:rPr>
             <w:t>(Statistics New Zealand, 2016)</w:t>
@@ -2433,9 +2638,13 @@
       <w:pPr>
         <w:pStyle w:val="NoSpacing"/>
         <w:keepNext/>
-      </w:pPr>
-      <w:r>
-        <w:rPr>
+        <w:rPr>
+          <w:rFonts w:cstheme="minorHAnsi"/>
+        </w:rPr>
+      </w:pPr>
+      <w:r>
+        <w:rPr>
+          <w:rFonts w:cstheme="minorHAnsi"/>
           <w:noProof/>
         </w:rPr>
         <w:drawing>
@@ -2456,7 +2665,7 @@
                     </pic:cNvPicPr>
                   </pic:nvPicPr>
                   <pic:blipFill>
-                    <a:blip r:embed="rId26">
+                    <a:blip r:embed="rId27">
                       <a:extLst>
                         <a:ext uri="{28A0092B-C50C-407E-A947-70E740481C1C}">
                           <a14:useLocalDpi xmlns:a14="http://schemas.microsoft.com/office/drawing/2010/main" val="0"/>
@@ -2491,12 +2700,8 @@
     <w:p>
       <w:pPr>
         <w:pStyle w:val="Caption"/>
-        <w:rPr>
-          <w:rFonts w:cstheme="minorHAnsi"/>
-          <w:color w:val="FF0000"/>
-        </w:rPr>
-      </w:pPr>
-      <w:bookmarkStart w:id="0" w:name="_Toc480997071"/>
+      </w:pPr>
+      <w:bookmarkStart w:id="1" w:name="_Toc480997071"/>
       <w:r>
         <w:t xml:space="preserve">Figure </w:t>
       </w:r>
@@ -2521,21 +2726,17 @@
       <w:r>
         <w:t xml:space="preserve"> </w:t>
       </w:r>
-      <w:bookmarkStart w:id="1" w:name="_GoBack"/>
+      <w:r>
+        <w:t>Fibre-optic internet connections</w:t>
+      </w:r>
+      <w:r>
+        <w:t xml:space="preserve"> between 2012 and 2016</w:t>
+      </w:r>
       <w:bookmarkEnd w:id="1"/>
-      <w:r>
-        <w:t>Fibre-optic internet connections</w:t>
-      </w:r>
-      <w:r>
-        <w:t xml:space="preserve"> between 2012 and 2016</w:t>
-      </w:r>
-      <w:bookmarkEnd w:id="0"/>
-    </w:p>
-    <w:p>
-      <w:pPr>
-        <w:pStyle w:val="NoSpacing"/>
-        <w:keepNext/>
-        <w:ind w:left="360"/>
+    </w:p>
+    <w:p>
+      <w:pPr>
+        <w:pStyle w:val="Caption"/>
       </w:pPr>
       <w:r>
         <w:rPr>
@@ -2559,7 +2760,7 @@
                     </pic:cNvPicPr>
                   </pic:nvPicPr>
                   <pic:blipFill>
-                    <a:blip r:embed="rId27">
+                    <a:blip r:embed="rId28">
                       <a:extLst>
                         <a:ext uri="{28A0092B-C50C-407E-A947-70E740481C1C}">
                           <a14:useLocalDpi xmlns:a14="http://schemas.microsoft.com/office/drawing/2010/main" val="0"/>
@@ -2594,10 +2795,6 @@
     <w:p>
       <w:pPr>
         <w:pStyle w:val="Caption"/>
-        <w:rPr>
-          <w:rFonts w:cstheme="minorHAnsi"/>
-          <w:color w:val="FF0000"/>
-        </w:rPr>
       </w:pPr>
       <w:bookmarkStart w:id="2" w:name="_Toc480997072"/>
       <w:r>
@@ -2634,9 +2831,7 @@
     </w:p>
     <w:p>
       <w:pPr>
-        <w:pStyle w:val="NoSpacing"/>
-        <w:keepNext/>
-        <w:ind w:left="720"/>
+        <w:pStyle w:val="Caption"/>
       </w:pPr>
       <w:r>
         <w:rPr>
@@ -2661,7 +2856,7 @@
                     </pic:cNvPicPr>
                   </pic:nvPicPr>
                   <pic:blipFill>
-                    <a:blip r:embed="rId28">
+                    <a:blip r:embed="rId29">
                       <a:extLst>
                         <a:ext uri="{28A0092B-C50C-407E-A947-70E740481C1C}">
                           <a14:useLocalDpi xmlns:a14="http://schemas.microsoft.com/office/drawing/2010/main" val="0"/>
@@ -2696,10 +2891,6 @@
     <w:p>
       <w:pPr>
         <w:pStyle w:val="Caption"/>
-        <w:rPr>
-          <w:rFonts w:cstheme="minorHAnsi"/>
-          <w:color w:val="FF0000"/>
-        </w:rPr>
       </w:pPr>
       <w:bookmarkStart w:id="3" w:name="_Toc480997073"/>
       <w:r>
@@ -2730,9 +2921,7 @@
     </w:p>
     <w:p>
       <w:pPr>
-        <w:pStyle w:val="NoSpacing"/>
-        <w:keepNext/>
-        <w:ind w:left="360"/>
+        <w:pStyle w:val="Caption"/>
       </w:pPr>
       <w:r>
         <w:rPr>
@@ -2756,7 +2945,7 @@
                     </pic:cNvPicPr>
                   </pic:nvPicPr>
                   <pic:blipFill>
-                    <a:blip r:embed="rId29">
+                    <a:blip r:embed="rId30">
                       <a:extLst>
                         <a:ext uri="{28A0092B-C50C-407E-A947-70E740481C1C}">
                           <a14:useLocalDpi xmlns:a14="http://schemas.microsoft.com/office/drawing/2010/main" val="0"/>
@@ -2831,12 +3020,14 @@
     <w:p>
       <w:pPr>
         <w:rPr>
+          <w:rFonts w:cstheme="minorHAnsi"/>
           <w:b/>
           <w:u w:val="single"/>
         </w:rPr>
       </w:pPr>
       <w:r>
         <w:rPr>
+          <w:rFonts w:cstheme="minorHAnsi"/>
           <w:b/>
           <w:u w:val="single"/>
         </w:rPr>
@@ -2852,68 +3043,101 @@
         </w:rPr>
       </w:pPr>
       <w:r>
+        <w:rPr>
+          <w:rFonts w:cstheme="minorHAnsi"/>
+        </w:rPr>
         <w:t>Since 2013</w:t>
       </w:r>
       <w:r>
+        <w:rPr>
+          <w:rFonts w:cstheme="minorHAnsi"/>
+        </w:rPr>
         <w:t>,</w:t>
       </w:r>
       <w:r>
+        <w:rPr>
+          <w:rFonts w:cstheme="minorHAnsi"/>
+        </w:rPr>
         <w:t xml:space="preserve"> New Zealand, like Australia, has seen a proliferation of video streaming services launching. These include global market leader Netflix, Sky-TV’s Neon, Spark’s Lightbox service</w:t>
       </w:r>
       <w:r>
+        <w:rPr>
+          <w:rFonts w:cstheme="minorHAnsi"/>
+        </w:rPr>
         <w:t>,</w:t>
       </w:r>
       <w:r>
+        <w:rPr>
+          <w:rFonts w:cstheme="minorHAnsi"/>
+        </w:rPr>
         <w:t xml:space="preserve"> as well as </w:t>
       </w:r>
       <w:proofErr w:type="spellStart"/>
       <w:r>
+        <w:rPr>
+          <w:rFonts w:cstheme="minorHAnsi"/>
+        </w:rPr>
         <w:t>Quickflix</w:t>
       </w:r>
       <w:proofErr w:type="spellEnd"/>
       <w:r>
+        <w:rPr>
+          <w:rFonts w:cstheme="minorHAnsi"/>
+        </w:rPr>
         <w:t xml:space="preserve">, Video </w:t>
       </w:r>
       <w:proofErr w:type="spellStart"/>
       <w:r>
+        <w:rPr>
+          <w:rFonts w:cstheme="minorHAnsi"/>
+        </w:rPr>
         <w:t>Ezy</w:t>
       </w:r>
       <w:proofErr w:type="spellEnd"/>
       <w:r>
+        <w:rPr>
+          <w:rFonts w:cstheme="minorHAnsi"/>
+        </w:rPr>
         <w:t xml:space="preserve"> on Demand and others.</w:t>
       </w:r>
       <w:sdt>
         <w:sdtPr>
+          <w:rPr>
+            <w:rFonts w:cstheme="minorHAnsi"/>
+          </w:rPr>
           <w:id w:val="421923592"/>
           <w:citation/>
         </w:sdtPr>
         <w:sdtContent>
           <w:r>
+            <w:rPr>
+              <w:rFonts w:cstheme="minorHAnsi"/>
+            </w:rPr>
             <w:fldChar w:fldCharType="begin"/>
           </w:r>
           <w:r>
-            <w:instrText xml:space="preserve"> </w:instrText>
-          </w:r>
-          <w:r>
-            <w:rPr>
-              <w:rFonts w:hint="eastAsia"/>
-            </w:rPr>
-            <w:instrText>CITATION Mac15 \l 1028</w:instrText>
-          </w:r>
-          <w:r>
-            <w:instrText xml:space="preserve"> </w:instrText>
-          </w:r>
-          <w:r>
+            <w:rPr>
+              <w:rFonts w:cstheme="minorHAnsi"/>
+            </w:rPr>
+            <w:instrText xml:space="preserve"> CITATION Mac15 \l 1028 </w:instrText>
+          </w:r>
+          <w:r>
+            <w:rPr>
+              <w:rFonts w:cstheme="minorHAnsi"/>
+            </w:rPr>
             <w:fldChar w:fldCharType="separate"/>
           </w:r>
           <w:r>
             <w:rPr>
-              <w:rFonts w:hint="eastAsia"/>
+              <w:rFonts w:cstheme="minorHAnsi"/>
               <w:noProof/>
             </w:rPr>
             <w:t xml:space="preserve"> (MacMahon, R., &amp; Milner, M., 2015)</w:t>
           </w:r>
           <w:r>
+            <w:rPr>
+              <w:rFonts w:cstheme="minorHAnsi"/>
+            </w:rPr>
             <w:fldChar w:fldCharType="end"/>
           </w:r>
         </w:sdtContent>
@@ -2921,7 +3145,6 @@
       <w:r>
         <w:rPr>
           <w:rFonts w:cstheme="minorHAnsi"/>
-          <w:color w:val="FF0000"/>
           <w:shd w:val="clear" w:color="auto" w:fill="FFFFFF"/>
         </w:rPr>
         <w:t xml:space="preserve"> </w:t>
@@ -3276,19 +3499,7 @@
             <w:rPr>
               <w:rFonts w:cstheme="minorHAnsi"/>
             </w:rPr>
-            <w:instrText xml:space="preserve"> </w:instrText>
-          </w:r>
-          <w:r>
-            <w:rPr>
-              <w:rFonts w:cstheme="minorHAnsi" w:hint="eastAsia"/>
-            </w:rPr>
-            <w:instrText>CITATION Apo02 \l 1028</w:instrText>
-          </w:r>
-          <w:r>
-            <w:rPr>
-              <w:rFonts w:cstheme="minorHAnsi"/>
-            </w:rPr>
-            <w:instrText xml:space="preserve"> </w:instrText>
+            <w:instrText xml:space="preserve"> CITATION Apo02 \l 1028 </w:instrText>
           </w:r>
           <w:r>
             <w:rPr>
@@ -3298,17 +3509,10 @@
           </w:r>
           <w:r>
             <w:rPr>
-              <w:rFonts w:cstheme="minorHAnsi" w:hint="eastAsia"/>
+              <w:rFonts w:cstheme="minorHAnsi"/>
               <w:noProof/>
             </w:rPr>
-            <w:t xml:space="preserve"> </w:t>
-          </w:r>
-          <w:r>
-            <w:rPr>
-              <w:rFonts w:cstheme="minorHAnsi" w:hint="eastAsia"/>
-              <w:noProof/>
-            </w:rPr>
-            <w:t>(Apostolopoulos, J. G., Tan, W. T., &amp; Wee, S. J., 2002)</w:t>
+            <w:t xml:space="preserve"> (Apostolopoulos, J. G., Tan, W. T., &amp; Wee, S. J., 2002)</w:t>
           </w:r>
           <w:r>
             <w:rPr>
@@ -3404,14 +3608,14 @@
         <w:rPr>
           <w:rFonts w:cstheme="minorHAnsi"/>
         </w:rPr>
-        <w:t xml:space="preserve">provides end-to-end network transport functions for streaming applications. Transport protocols include UDP, TCP, real-time transport protocol (RTP), and real-time control protocol (RTCP). UDP and TCP are lower-layer </w:t>
+        <w:t xml:space="preserve">provides end-to-end network transport functions for streaming applications. Transport protocols include </w:t>
       </w:r>
       <w:r>
         <w:rPr>
           <w:rFonts w:cstheme="minorHAnsi"/>
         </w:rPr>
         <w:lastRenderedPageBreak/>
-        <w:t>transport protocols</w:t>
+        <w:t>UDP, TCP, real-time transport protocol (RTP), and real-time control protocol (RTCP). UDP and TCP are lower-layer transport protocols</w:t>
       </w:r>
       <w:r>
         <w:rPr>
@@ -3603,19 +3807,7 @@
             <w:rPr>
               <w:rFonts w:cstheme="minorHAnsi"/>
             </w:rPr>
-            <w:instrText xml:space="preserve"> </w:instrText>
-          </w:r>
-          <w:r>
-            <w:rPr>
-              <w:rFonts w:cstheme="minorHAnsi" w:hint="eastAsia"/>
-            </w:rPr>
-            <w:instrText>CITATION Mar13 \l 1028</w:instrText>
-          </w:r>
-          <w:r>
-            <w:rPr>
-              <w:rFonts w:cstheme="minorHAnsi"/>
-            </w:rPr>
-            <w:instrText xml:space="preserve"> </w:instrText>
+            <w:instrText xml:space="preserve"> CITATION Mar13 \l 1028 </w:instrText>
           </w:r>
           <w:r>
             <w:rPr>
@@ -3625,7 +3817,7 @@
           </w:r>
           <w:r>
             <w:rPr>
-              <w:rFonts w:cstheme="minorHAnsi" w:hint="eastAsia"/>
+              <w:rFonts w:cstheme="minorHAnsi"/>
               <w:noProof/>
             </w:rPr>
             <w:t>(Martin, J., Fu, Y., Wourms, N., &amp; Shaw, T., 2013)</w:t>
@@ -3777,15 +3969,7 @@
               <w:noProof/>
               <w:shd w:val="clear" w:color="auto" w:fill="FFFFFF"/>
             </w:rPr>
-            <w:t xml:space="preserve"> </w:t>
-          </w:r>
-          <w:r>
-            <w:rPr>
-              <w:rFonts w:cstheme="minorHAnsi"/>
-              <w:noProof/>
-              <w:shd w:val="clear" w:color="auto" w:fill="FFFFFF"/>
-            </w:rPr>
-            <w:t>(Sodagar, I., 2011)</w:t>
+            <w:t xml:space="preserve"> (Sodagar, I., 2011)</w:t>
           </w:r>
           <w:r>
             <w:rPr>
@@ -3839,75 +4023,129 @@
           <w:rFonts w:cstheme="minorHAnsi"/>
           <w:shd w:val="clear" w:color="auto" w:fill="FFFFFF"/>
         </w:rPr>
-        <w:t>The standards do not identify speciﬁc encoding methods and protocol behavio</w:t>
-      </w:r>
-      <w:r>
-        <w:rPr>
-          <w:rFonts w:cstheme="minorHAnsi"/>
-          <w:shd w:val="clear" w:color="auto" w:fill="FFFFFF"/>
+        <w:t>The standards do not identify speciﬁc encoding methods and protocol behaviours such as the frequency of client request.</w:t>
+      </w:r>
+      <w:r>
+        <w:rPr>
+          <w:rFonts w:cstheme="minorHAnsi"/>
+          <w:shd w:val="clear" w:color="auto" w:fill="FFFFFF"/>
+        </w:rPr>
+        <w:t xml:space="preserve"> </w:t>
+      </w:r>
+      <w:r>
+        <w:rPr>
+          <w:rFonts w:cstheme="minorHAnsi"/>
+          <w:shd w:val="clear" w:color="auto" w:fill="FFFFFF"/>
+        </w:rPr>
+        <w:t xml:space="preserve">In order to prevent rebuffering due to buffer starvation, a bit rate level less than the measured available bandwidth is </w:t>
+      </w:r>
+      <w:r>
+        <w:rPr>
+          <w:rFonts w:cstheme="minorHAnsi"/>
+          <w:shd w:val="clear" w:color="auto" w:fill="FFFFFF"/>
+        </w:rPr>
+        <w:t>usually chosen.</w:t>
+      </w:r>
+      <w:r>
+        <w:rPr>
+          <w:rFonts w:cstheme="minorHAnsi"/>
+          <w:shd w:val="clear" w:color="auto" w:fill="FFFFFF"/>
+        </w:rPr>
+        <w:t xml:space="preserve"> </w:t>
+      </w:r>
+      <w:r>
+        <w:rPr>
+          <w:rFonts w:cstheme="minorHAnsi"/>
+          <w:shd w:val="clear" w:color="auto" w:fill="FFFFFF"/>
+        </w:rPr>
+        <w:t xml:space="preserve">Because of the benefits that HTTP-streaming based technology implies and due to the fact that </w:t>
+      </w:r>
+      <w:r>
+        <w:rPr>
+          <w:rFonts w:cstheme="minorHAnsi"/>
+          <w:shd w:val="clear" w:color="auto" w:fill="FFFFFF"/>
+        </w:rPr>
+        <w:t>DASH is a company-independent standard</w:t>
+      </w:r>
+      <w:r>
+        <w:rPr>
+          <w:rFonts w:cstheme="minorHAnsi"/>
+          <w:shd w:val="clear" w:color="auto" w:fill="FFFFFF"/>
+        </w:rPr>
+        <w:t>, YouTube and Netflix have implemented DASH as the preferred streaming technology rather than Flash Video streaming</w:t>
+      </w:r>
+      <w:r>
+        <w:rPr>
+          <w:rFonts w:cstheme="minorHAnsi"/>
+          <w:shd w:val="clear" w:color="auto" w:fill="FFFFFF"/>
+        </w:rPr>
+        <w:t>.</w:t>
+      </w:r>
+    </w:p>
+    <w:p>
+      <w:pPr>
+        <w:pStyle w:val="NoSpacing"/>
+        <w:rPr>
+          <w:rFonts w:cstheme="minorHAnsi"/>
+        </w:rPr>
+      </w:pPr>
+      <w:r>
+        <w:rPr>
+          <w:rFonts w:cstheme="minorHAnsi"/>
+        </w:rPr>
+        <w:t>F</w:t>
+      </w:r>
+      <w:r>
+        <w:rPr>
+          <w:rFonts w:cstheme="minorHAnsi"/>
         </w:rPr>
         <w:t>u</w:t>
       </w:r>
       <w:r>
         <w:rPr>
           <w:rFonts w:cstheme="minorHAnsi"/>
-          <w:shd w:val="clear" w:color="auto" w:fill="FFFFFF"/>
-        </w:rPr>
-        <w:t>rs such as the frequency of client request.</w:t>
-      </w:r>
-      <w:r>
-        <w:rPr>
-          <w:rFonts w:cstheme="minorHAnsi"/>
-          <w:shd w:val="clear" w:color="auto" w:fill="FFFFFF"/>
-        </w:rPr>
-        <w:t xml:space="preserve"> </w:t>
-      </w:r>
-      <w:r>
-        <w:rPr>
-          <w:rFonts w:cstheme="minorHAnsi"/>
-          <w:shd w:val="clear" w:color="auto" w:fill="FFFFFF"/>
-        </w:rPr>
-        <w:t xml:space="preserve">In order to prevent rebuffering due to buffer starvation, a bit rate level less than the measured available bandwidth is </w:t>
-      </w:r>
-      <w:r>
-        <w:rPr>
-          <w:rFonts w:cstheme="minorHAnsi"/>
-          <w:shd w:val="clear" w:color="auto" w:fill="FFFFFF"/>
-        </w:rPr>
-        <w:t>usually chosen.</w:t>
-      </w:r>
-      <w:r>
-        <w:rPr>
-          <w:rFonts w:cstheme="minorHAnsi"/>
-          <w:shd w:val="clear" w:color="auto" w:fill="FFFFFF"/>
-        </w:rPr>
-        <w:t xml:space="preserve"> </w:t>
-      </w:r>
-      <w:r>
-        <w:rPr>
-          <w:rFonts w:cstheme="minorHAnsi"/>
-          <w:shd w:val="clear" w:color="auto" w:fill="FFFFFF"/>
-        </w:rPr>
-        <w:t xml:space="preserve">Because of the benefits that HTTP-streaming based technology implies and due to the fact that </w:t>
-      </w:r>
-      <w:r>
-        <w:rPr>
-          <w:rFonts w:cstheme="minorHAnsi"/>
-          <w:shd w:val="clear" w:color="auto" w:fill="FFFFFF"/>
-        </w:rPr>
-        <w:t>DASH is a company-independent standard</w:t>
-      </w:r>
-      <w:r>
-        <w:rPr>
-          <w:rFonts w:cstheme="minorHAnsi"/>
-          <w:shd w:val="clear" w:color="auto" w:fill="FFFFFF"/>
-        </w:rPr>
-        <w:t>, YouTube and Netflix have implemented DASH as the preferred streaming technology rather than Flash Video streaming</w:t>
-      </w:r>
-      <w:r>
-        <w:rPr>
-          <w:rFonts w:cstheme="minorHAnsi"/>
-          <w:shd w:val="clear" w:color="auto" w:fill="FFFFFF"/>
+        </w:rPr>
+        <w:t>rthermore, c</w:t>
+      </w:r>
+      <w:r>
+        <w:rPr>
+          <w:rFonts w:cstheme="minorHAnsi"/>
+        </w:rPr>
+        <w:t>ontend distribution networks (CDNs) replicate stored content and put the replicated content at the edges of the Internet. Given that a large portion</w:t>
+      </w:r>
+      <w:r>
+        <w:rPr>
+          <w:rFonts w:cstheme="minorHAnsi"/>
+        </w:rPr>
+        <w:t xml:space="preserve"> of the traffic flowing through</w:t>
+      </w:r>
+      <w:r>
+        <w:rPr>
+          <w:rFonts w:cstheme="minorHAnsi"/>
+        </w:rPr>
+        <w:t xml:space="preserve"> the Internet is stored content</w:t>
+      </w:r>
+      <w:r>
+        <w:rPr>
+          <w:rFonts w:cstheme="minorHAnsi"/>
+        </w:rPr>
+        <w:t xml:space="preserve"> such as multimedia</w:t>
+      </w:r>
+      <w:r>
+        <w:rPr>
+          <w:rFonts w:cstheme="minorHAnsi"/>
+        </w:rPr>
+        <w:t>, CDNs can significantly reduce the traffic loads</w:t>
+      </w:r>
+      <w:r>
+        <w:rPr>
+          <w:rFonts w:cstheme="minorHAnsi"/>
+        </w:rPr>
+        <w:t xml:space="preserve"> on the ISPs and the related interfaces between ISPs</w:t>
+      </w:r>
+      <w:r>
+        <w:rPr>
+          <w:rFonts w:cstheme="minorHAnsi"/>
         </w:rPr>
         <w:t>.</w:t>
       </w:r>
@@ -3917,76 +4155,7 @@
         <w:pStyle w:val="NoSpacing"/>
         <w:rPr>
           <w:rFonts w:cstheme="minorHAnsi"/>
-        </w:rPr>
-      </w:pPr>
-      <w:r>
-        <w:rPr>
-          <w:rFonts w:cstheme="minorHAnsi"/>
-        </w:rPr>
-        <w:t>F</w:t>
-      </w:r>
-      <w:r>
-        <w:rPr>
-          <w:rFonts w:cstheme="minorHAnsi"/>
-        </w:rPr>
-        <w:t>u</w:t>
-      </w:r>
-      <w:r>
-        <w:rPr>
-          <w:rFonts w:cstheme="minorHAnsi"/>
-        </w:rPr>
-        <w:t>rthermore, c</w:t>
-      </w:r>
-      <w:r>
-        <w:rPr>
-          <w:rFonts w:cstheme="minorHAnsi"/>
-        </w:rPr>
-        <w:t>ontend distribution networks (CDNs) replicate stored content and put the replicated content at the edges of the Internet. Given that a large portion</w:t>
-      </w:r>
-      <w:r>
-        <w:rPr>
-          <w:rFonts w:cstheme="minorHAnsi"/>
-        </w:rPr>
-        <w:t xml:space="preserve"> of the traffic flowing through</w:t>
-      </w:r>
-      <w:r>
-        <w:rPr>
-          <w:rFonts w:cstheme="minorHAnsi"/>
-        </w:rPr>
-        <w:t xml:space="preserve"> the Internet is stored content</w:t>
-      </w:r>
-      <w:r>
-        <w:rPr>
-          <w:rFonts w:cstheme="minorHAnsi"/>
-        </w:rPr>
-        <w:t xml:space="preserve"> such as multimedia</w:t>
-      </w:r>
-      <w:r>
-        <w:rPr>
-          <w:rFonts w:cstheme="minorHAnsi"/>
-        </w:rPr>
-        <w:t>, CDNs can significantly reduce the traffic loads</w:t>
-      </w:r>
-      <w:r>
-        <w:rPr>
-          <w:rFonts w:cstheme="minorHAnsi"/>
-        </w:rPr>
-        <w:t xml:space="preserve"> on the ISPs and the related interfaces between ISPs</w:t>
-      </w:r>
-      <w:r>
-        <w:rPr>
-          <w:rFonts w:cstheme="minorHAnsi"/>
-        </w:rPr>
-        <w:t>.</w:t>
-      </w:r>
-    </w:p>
-    <w:p>
-      <w:pPr>
-        <w:pStyle w:val="NoSpacing"/>
-        <w:rPr>
-          <w:rFonts w:cstheme="minorHAnsi"/>
           <w:b/>
-          <w:color w:val="FF0000"/>
         </w:rPr>
       </w:pPr>
     </w:p>
@@ -3996,7 +4165,6 @@
         <w:rPr>
           <w:rFonts w:cstheme="minorHAnsi"/>
           <w:b/>
-          <w:color w:val="FF0000"/>
           <w:u w:val="single"/>
         </w:rPr>
       </w:pPr>
@@ -4004,7 +4172,6 @@
         <w:rPr>
           <w:rFonts w:cstheme="minorHAnsi"/>
           <w:b/>
-          <w:color w:val="FF0000"/>
           <w:u w:val="single"/>
         </w:rPr>
         <w:t>Netflix</w:t>
@@ -4014,6 +4181,9 @@
       <w:pPr>
         <w:pStyle w:val="NoSpacing"/>
         <w:keepNext/>
+        <w:rPr>
+          <w:rFonts w:cstheme="minorHAnsi"/>
+        </w:rPr>
       </w:pPr>
       <w:r>
         <w:rPr>
@@ -4038,7 +4208,7 @@
                     </pic:cNvPicPr>
                   </pic:nvPicPr>
                   <pic:blipFill rotWithShape="1">
-                    <a:blip r:embed="rId30">
+                    <a:blip r:embed="rId31">
                       <a:extLst>
                         <a:ext uri="{28A0092B-C50C-407E-A947-70E740481C1C}">
                           <a14:useLocalDpi xmlns:a14="http://schemas.microsoft.com/office/drawing/2010/main" val="0"/>
@@ -4076,9 +4246,6 @@
     <w:p>
       <w:pPr>
         <w:pStyle w:val="Caption"/>
-        <w:rPr>
-          <w:rFonts w:cstheme="minorHAnsi"/>
-        </w:rPr>
       </w:pPr>
       <w:bookmarkStart w:id="5" w:name="_Toc480997075"/>
       <w:r>
@@ -4094,28 +4261,13 @@
         <w:fldChar w:fldCharType="separate"/>
       </w:r>
       <w:r>
-        <w:rPr>
-          <w:noProof/>
-        </w:rPr>
         <w:t>5</w:t>
       </w:r>
       <w:r>
         <w:fldChar w:fldCharType="end"/>
       </w:r>
       <w:r>
-        <w:t xml:space="preserve"> </w:t>
-      </w:r>
-      <w:r>
-        <w:t xml:space="preserve">This </w:t>
-      </w:r>
-      <w:r>
-        <w:t xml:space="preserve">map depicts the location of </w:t>
-      </w:r>
-      <w:r>
-        <w:t xml:space="preserve">Netflix servers </w:t>
-      </w:r>
-      <w:r>
-        <w:t>found in a recent research</w:t>
+        <w:t xml:space="preserve"> This map depicts the location of Netflix servers found in a recent research</w:t>
       </w:r>
       <w:bookmarkEnd w:id="5"/>
     </w:p>
@@ -4185,19 +4337,7 @@
             <w:rPr>
               <w:rFonts w:cstheme="minorHAnsi"/>
             </w:rPr>
-            <w:instrText xml:space="preserve"> </w:instrText>
-          </w:r>
-          <w:r>
-            <w:rPr>
-              <w:rFonts w:cstheme="minorHAnsi" w:hint="eastAsia"/>
-            </w:rPr>
-            <w:instrText>CITATION Amy16 \l 1028</w:instrText>
-          </w:r>
-          <w:r>
-            <w:rPr>
-              <w:rFonts w:cstheme="minorHAnsi"/>
-            </w:rPr>
-            <w:instrText xml:space="preserve"> </w:instrText>
+            <w:instrText xml:space="preserve"> CITATION Amy16 \l 1028 </w:instrText>
           </w:r>
           <w:r>
             <w:rPr>
@@ -4208,7 +4348,7 @@
           </w:r>
           <w:r>
             <w:rPr>
-              <w:rFonts w:cstheme="minorHAnsi" w:hint="eastAsia"/>
+              <w:rFonts w:cstheme="minorHAnsi"/>
               <w:noProof/>
             </w:rPr>
             <w:t>(Amy Nordrum, 2016)</w:t>
@@ -4525,7 +4665,6 @@
         <w:pStyle w:val="NoSpacing"/>
         <w:rPr>
           <w:rFonts w:cstheme="minorHAnsi"/>
-          <w:color w:val="FF0000"/>
         </w:rPr>
       </w:pPr>
       <w:r>
@@ -4569,20 +4708,11 @@
           <w:rFonts w:cstheme="minorHAnsi"/>
           <w:shd w:val="clear" w:color="auto" w:fill="FFFFFF"/>
         </w:rPr>
-        <w:t xml:space="preserve">In </w:t>
-      </w:r>
-      <w:r>
-        <w:rPr>
-          <w:rFonts w:cstheme="minorHAnsi"/>
-          <w:color w:val="000000"/>
-          <w:shd w:val="clear" w:color="auto" w:fill="FFFFFF"/>
-        </w:rPr>
-        <w:t xml:space="preserve">the United States, Netflix is </w:t>
-      </w:r>
-      <w:r>
-        <w:rPr>
-          <w:rFonts w:cstheme="minorHAnsi"/>
-          <w:color w:val="000000"/>
+        <w:t xml:space="preserve">In the United States, Netflix is </w:t>
+      </w:r>
+      <w:r>
+        <w:rPr>
+          <w:rFonts w:cstheme="minorHAnsi"/>
           <w:shd w:val="clear" w:color="auto" w:fill="FFFFFF"/>
         </w:rPr>
         <w:t>primarily</w:t>
@@ -4590,7 +4720,6 @@
       <w:r>
         <w:rPr>
           <w:rFonts w:cstheme="minorHAnsi"/>
-          <w:color w:val="000000"/>
           <w:shd w:val="clear" w:color="auto" w:fill="FFFFFF"/>
         </w:rPr>
         <w:t xml:space="preserve"> delivered through IXPs.</w:t>
@@ -4598,14 +4727,12 @@
       <w:r>
         <w:rPr>
           <w:rFonts w:cstheme="minorHAnsi"/>
-          <w:color w:val="FF0000"/>
         </w:rPr>
         <w:t xml:space="preserve"> </w:t>
       </w:r>
       <w:r>
         <w:rPr>
           <w:rFonts w:cstheme="minorHAnsi"/>
-          <w:color w:val="000000"/>
           <w:shd w:val="clear" w:color="auto" w:fill="FFFFFF"/>
         </w:rPr>
         <w:t xml:space="preserve">Meanwhile, there are no Netflix servers at IXPs in Canada or Mexico. Customers in those countries are served exclusively by servers within </w:t>
@@ -4613,7 +4740,6 @@
       <w:r>
         <w:rPr>
           <w:rFonts w:cstheme="minorHAnsi"/>
-          <w:color w:val="000000"/>
           <w:shd w:val="clear" w:color="auto" w:fill="FFFFFF"/>
         </w:rPr>
         <w:t>ISPs</w:t>
@@ -4621,7 +4747,6 @@
       <w:r>
         <w:rPr>
           <w:rFonts w:cstheme="minorHAnsi"/>
-          <w:color w:val="000000"/>
           <w:shd w:val="clear" w:color="auto" w:fill="FFFFFF"/>
         </w:rPr>
         <w:t>, as well as possibly through IXPs along the U.S. borders.</w:t>
@@ -4629,7 +4754,6 @@
       <w:r>
         <w:rPr>
           <w:rFonts w:cstheme="minorHAnsi"/>
-          <w:color w:val="FF0000"/>
         </w:rPr>
         <w:t xml:space="preserve"> </w:t>
       </w:r>
@@ -4684,7 +4808,6 @@
       <w:r>
         <w:rPr>
           <w:rFonts w:cstheme="minorHAnsi"/>
-          <w:color w:val="000000"/>
           <w:shd w:val="clear" w:color="auto" w:fill="FFFFFF"/>
         </w:rPr>
         <w:t xml:space="preserve">Netflix’s </w:t>
@@ -4692,7 +4815,6 @@
       <w:r>
         <w:rPr>
           <w:rFonts w:cstheme="minorHAnsi"/>
-          <w:color w:val="000000"/>
           <w:shd w:val="clear" w:color="auto" w:fill="FFFFFF"/>
         </w:rPr>
         <w:t>centralis</w:t>
@@ -4700,7 +4822,6 @@
       <w:r>
         <w:rPr>
           <w:rFonts w:cstheme="minorHAnsi"/>
-          <w:color w:val="000000"/>
           <w:shd w:val="clear" w:color="auto" w:fill="FFFFFF"/>
         </w:rPr>
         <w:t xml:space="preserve">ed approach outside the U.S. </w:t>
@@ -4708,7 +4829,6 @@
       <w:r>
         <w:rPr>
           <w:rFonts w:cstheme="minorHAnsi"/>
-          <w:color w:val="000000"/>
           <w:shd w:val="clear" w:color="auto" w:fill="FFFFFF"/>
         </w:rPr>
         <w:t xml:space="preserve">is convenient because </w:t>
@@ -4716,7 +4836,6 @@
       <w:r>
         <w:rPr>
           <w:rFonts w:cstheme="minorHAnsi"/>
-          <w:color w:val="000000"/>
           <w:shd w:val="clear" w:color="auto" w:fill="FFFFFF"/>
         </w:rPr>
         <w:t>it</w:t>
@@ -4724,7 +4843,6 @@
       <w:r>
         <w:rPr>
           <w:rFonts w:cstheme="minorHAnsi"/>
-          <w:color w:val="000000"/>
           <w:shd w:val="clear" w:color="auto" w:fill="FFFFFF"/>
         </w:rPr>
         <w:t xml:space="preserve"> h</w:t>
@@ -4732,7 +4850,6 @@
       <w:r>
         <w:rPr>
           <w:rFonts w:cstheme="minorHAnsi"/>
-          <w:color w:val="000000"/>
           <w:shd w:val="clear" w:color="auto" w:fill="FFFFFF"/>
         </w:rPr>
         <w:t>as</w:t>
@@ -4740,7 +4857,6 @@
       <w:r>
         <w:rPr>
           <w:rFonts w:cstheme="minorHAnsi"/>
-          <w:color w:val="000000"/>
           <w:shd w:val="clear" w:color="auto" w:fill="FFFFFF"/>
         </w:rPr>
         <w:t xml:space="preserve"> more control and </w:t>
@@ -4748,7 +4864,6 @@
       <w:r>
         <w:rPr>
           <w:rFonts w:cstheme="minorHAnsi"/>
-          <w:color w:val="000000"/>
           <w:shd w:val="clear" w:color="auto" w:fill="FFFFFF"/>
         </w:rPr>
         <w:t xml:space="preserve">scalability </w:t>
@@ -4756,7 +4871,6 @@
       <w:r>
         <w:rPr>
           <w:rFonts w:cstheme="minorHAnsi"/>
-          <w:color w:val="000000"/>
           <w:shd w:val="clear" w:color="auto" w:fill="FFFFFF"/>
         </w:rPr>
         <w:t>for</w:t>
@@ -4764,7 +4878,6 @@
       <w:r>
         <w:rPr>
           <w:rFonts w:cstheme="minorHAnsi"/>
-          <w:color w:val="000000"/>
           <w:shd w:val="clear" w:color="auto" w:fill="FFFFFF"/>
         </w:rPr>
         <w:t xml:space="preserve"> the local market.</w:t>
@@ -4775,7 +4888,6 @@
         <w:pStyle w:val="NoSpacing"/>
         <w:rPr>
           <w:rFonts w:cstheme="minorHAnsi"/>
-          <w:color w:val="FF0000"/>
         </w:rPr>
       </w:pPr>
     </w:p>
@@ -4855,19 +4967,17 @@
         </w:rPr>
         <w:t xml:space="preserve">The URLs of the </w:t>
       </w:r>
-      <w:proofErr w:type="spellStart"/>
-      <w:r>
-        <w:rPr>
-          <w:rFonts w:cstheme="minorHAnsi"/>
-        </w:rPr>
-        <w:t>aideo</w:t>
-      </w:r>
-      <w:proofErr w:type="spellEnd"/>
-      <w:r>
-        <w:rPr>
-          <w:rFonts w:cstheme="minorHAnsi"/>
-        </w:rPr>
-        <w:t xml:space="preserve"> and audio chunks are sent by the server in the returned manifest files.</w:t>
+      <w:r>
+        <w:rPr>
+          <w:rFonts w:cstheme="minorHAnsi"/>
+        </w:rPr>
+        <w:t>v</w:t>
+      </w:r>
+      <w:r>
+        <w:rPr>
+          <w:rFonts w:cstheme="minorHAnsi"/>
+        </w:rPr>
+        <w:t>ideo and audio chunks are sent by the server in the returned manifest files.</w:t>
       </w:r>
       <w:r>
         <w:rPr>
@@ -4984,6 +5094,7 @@
         <w:rPr>
           <w:rFonts w:cstheme="minorHAnsi"/>
         </w:rPr>
+        <w:lastRenderedPageBreak/>
         <w:t xml:space="preserve">The DASH </w:t>
       </w:r>
       <w:r>
@@ -5044,14 +5155,7 @@
         <w:rPr>
           <w:rFonts w:cstheme="minorHAnsi"/>
         </w:rPr>
-        <w:t xml:space="preserve">that provides the DASH player metadata. The </w:t>
-      </w:r>
-      <w:r>
-        <w:rPr>
-          <w:rFonts w:cstheme="minorHAnsi"/>
-        </w:rPr>
-        <w:lastRenderedPageBreak/>
-        <w:t>manifest files are client-specific</w:t>
+        <w:t>that provides the DASH player metadata. The manifest files are client-specific</w:t>
       </w:r>
       <w:r>
         <w:rPr>
@@ -5146,7 +5250,6 @@
       <w:r>
         <w:rPr>
           <w:rFonts w:cstheme="minorHAnsi"/>
-          <w:color w:val="FF0000"/>
         </w:rPr>
         <w:t xml:space="preserve"> </w:t>
       </w:r>
@@ -5155,345 +5258,13 @@
           <w:rFonts w:cstheme="minorHAnsi"/>
         </w:rPr>
         <w:t xml:space="preserve">Furthermore, Netﬂix’s adaptation appears to default to TCP control during periods of heavy, sustained network congestion. However, the application algorithm is clearly intertwined with TCP control during periods of volatile network conditions. </w:t>
-      </w:r>
-      <w:sdt>
-        <w:sdtPr>
-          <w:id w:val="-1977447235"/>
-          <w:citation/>
-        </w:sdtPr>
-        <w:sdtContent>
-          <w:r>
-            <w:rPr>
-              <w:rFonts w:cstheme="minorHAnsi"/>
-            </w:rPr>
-            <w:fldChar w:fldCharType="begin"/>
-          </w:r>
-          <w:r>
-            <w:rPr>
-              <w:rFonts w:cstheme="minorHAnsi"/>
-            </w:rPr>
-            <w:instrText xml:space="preserve"> CITATION Mar13 \l 5129 </w:instrText>
-          </w:r>
-          <w:r>
-            <w:rPr>
-              <w:rFonts w:cstheme="minorHAnsi"/>
-            </w:rPr>
-            <w:fldChar w:fldCharType="separate"/>
-          </w:r>
-          <w:r>
-            <w:rPr>
-              <w:rFonts w:cstheme="minorHAnsi"/>
-              <w:noProof/>
-            </w:rPr>
-            <w:t>(Martin, J., Fu, Y., Wourms, N., &amp; Shaw, T., 2013)</w:t>
-          </w:r>
-          <w:r>
-            <w:rPr>
-              <w:rFonts w:cstheme="minorHAnsi"/>
-            </w:rPr>
-            <w:fldChar w:fldCharType="end"/>
-          </w:r>
-        </w:sdtContent>
-      </w:sdt>
-    </w:p>
-    <w:p>
-      <w:pPr>
-        <w:autoSpaceDE w:val="0"/>
-        <w:autoSpaceDN w:val="0"/>
-        <w:adjustRightInd w:val="0"/>
-        <w:spacing w:after="0" w:line="240" w:lineRule="auto"/>
-        <w:rPr>
-          <w:rFonts w:cstheme="minorHAnsi"/>
-          <w:b/>
-          <w:color w:val="FF0000"/>
-        </w:rPr>
-      </w:pPr>
-    </w:p>
-    <w:p>
-      <w:pPr>
-        <w:autoSpaceDE w:val="0"/>
-        <w:autoSpaceDN w:val="0"/>
-        <w:adjustRightInd w:val="0"/>
-        <w:spacing w:after="0" w:line="240" w:lineRule="auto"/>
-      </w:pPr>
-      <w:r>
-        <w:rPr>
-          <w:rFonts w:cstheme="minorHAnsi"/>
-        </w:rPr>
-        <w:t>T</w:t>
-      </w:r>
-      <w:r>
-        <w:rPr>
-          <w:rFonts w:cstheme="minorHAnsi"/>
-        </w:rPr>
-        <w:t xml:space="preserve">he DASH client </w:t>
-      </w:r>
-      <w:r>
-        <w:rPr>
-          <w:rFonts w:cstheme="minorHAnsi"/>
-        </w:rPr>
-        <w:t xml:space="preserve">of Netflix </w:t>
-      </w:r>
-      <w:r>
-        <w:rPr>
-          <w:rFonts w:cstheme="minorHAnsi"/>
-        </w:rPr>
-        <w:t>contains three main functional areas: the HTTP access, the media engine, and the control engine</w:t>
-      </w:r>
-      <w:r>
-        <w:rPr>
-          <w:rFonts w:cstheme="minorHAnsi"/>
-          <w:color w:val="FF0000"/>
-        </w:rPr>
-        <w:t xml:space="preserve"> that</w:t>
-      </w:r>
-      <w:r>
-        <w:rPr>
-          <w:rFonts w:cstheme="minorHAnsi"/>
-        </w:rPr>
-        <w:t xml:space="preserve"> monitors the arriving video stream and determines </w:t>
-      </w:r>
-      <w:r>
-        <w:rPr>
-          <w:rFonts w:cstheme="minorHAnsi"/>
-        </w:rPr>
-        <w:t>the quality of</w:t>
-      </w:r>
-      <w:r>
-        <w:rPr>
-          <w:rFonts w:cstheme="minorHAnsi"/>
-        </w:rPr>
-        <w:t xml:space="preserve"> stream </w:t>
-      </w:r>
-      <w:r>
-        <w:rPr>
-          <w:rFonts w:cstheme="minorHAnsi"/>
-        </w:rPr>
-        <w:t>to request</w:t>
-      </w:r>
-      <w:r>
-        <w:rPr>
-          <w:rFonts w:cstheme="minorHAnsi"/>
-        </w:rPr>
-        <w:t>. The client will maintain a playback buffer that smooth</w:t>
-      </w:r>
-      <w:r>
-        <w:rPr>
-          <w:rFonts w:cstheme="minorHAnsi"/>
-        </w:rPr>
-        <w:t>s</w:t>
-      </w:r>
-      <w:r>
-        <w:rPr>
-          <w:rFonts w:cstheme="minorHAnsi"/>
-        </w:rPr>
-        <w:t xml:space="preserve"> variable content arrival rates to support the video playback. The client requests a new segment tagged with the desired bitrate once the playback buffer drops below a certain threshold. When the playback buffer is almost empty, the client is likely to go into a ‘buffering’ state where it re</w:t>
-      </w:r>
-      <w:r>
-        <w:rPr>
-          <w:rFonts w:cstheme="minorHAnsi"/>
-        </w:rPr>
-        <w:t>quests segments at a high rate.</w:t>
-      </w:r>
-      <w:r>
-        <w:rPr>
-          <w:rFonts w:cstheme="minorHAnsi"/>
-        </w:rPr>
-        <w:t xml:space="preserve"> </w:t>
-      </w:r>
-      <w:sdt>
-        <w:sdtPr>
-          <w:id w:val="1744136996"/>
-          <w:citation/>
-        </w:sdtPr>
-        <w:sdtContent>
-          <w:r>
-            <w:rPr>
-              <w:rFonts w:cstheme="minorHAnsi"/>
-            </w:rPr>
-            <w:fldChar w:fldCharType="begin"/>
-          </w:r>
-          <w:r>
-            <w:rPr>
-              <w:rFonts w:cstheme="minorHAnsi"/>
-              <w:color w:val="FF0000"/>
-            </w:rPr>
-            <w:instrText xml:space="preserve"> </w:instrText>
-          </w:r>
-          <w:r>
-            <w:rPr>
-              <w:rFonts w:cstheme="minorHAnsi" w:hint="eastAsia"/>
-              <w:color w:val="FF0000"/>
-            </w:rPr>
-            <w:instrText>CITATION Mar13 \l 1028</w:instrText>
-          </w:r>
-          <w:r>
-            <w:rPr>
-              <w:rFonts w:cstheme="minorHAnsi"/>
-              <w:color w:val="FF0000"/>
-            </w:rPr>
-            <w:instrText xml:space="preserve"> </w:instrText>
-          </w:r>
-          <w:r>
-            <w:rPr>
-              <w:rFonts w:cstheme="minorHAnsi"/>
-            </w:rPr>
-            <w:fldChar w:fldCharType="separate"/>
-          </w:r>
-          <w:r>
-            <w:rPr>
-              <w:rFonts w:cstheme="minorHAnsi" w:hint="eastAsia"/>
-              <w:noProof/>
-              <w:color w:val="FF0000"/>
-            </w:rPr>
-            <w:t>(Martin, J., Fu, Y., Wourms, N., &amp; Shaw, T., 2013)</w:t>
-          </w:r>
-          <w:r>
-            <w:rPr>
-              <w:rFonts w:cstheme="minorHAnsi"/>
-            </w:rPr>
-            <w:fldChar w:fldCharType="end"/>
-          </w:r>
-        </w:sdtContent>
-      </w:sdt>
-    </w:p>
-    <w:p>
-      <w:pPr>
-        <w:autoSpaceDE w:val="0"/>
-        <w:autoSpaceDN w:val="0"/>
-        <w:adjustRightInd w:val="0"/>
-        <w:spacing w:after="0" w:line="240" w:lineRule="auto"/>
-        <w:rPr>
-          <w:rFonts w:cstheme="minorHAnsi"/>
-          <w:b/>
-          <w:color w:val="FF0000"/>
-        </w:rPr>
-      </w:pPr>
-    </w:p>
-    <w:p>
-      <w:pPr>
-        <w:autoSpaceDE w:val="0"/>
-        <w:autoSpaceDN w:val="0"/>
-        <w:adjustRightInd w:val="0"/>
-        <w:spacing w:after="0" w:line="240" w:lineRule="auto"/>
-        <w:rPr>
-          <w:rFonts w:cstheme="minorHAnsi"/>
-          <w:b/>
-          <w:color w:val="FF0000"/>
-        </w:rPr>
-      </w:pPr>
-      <w:r>
-        <w:rPr>
-          <w:rFonts w:cstheme="minorHAnsi"/>
-        </w:rPr>
-        <w:t>Hence, the session</w:t>
-      </w:r>
-      <w:r>
-        <w:rPr>
-          <w:rFonts w:cstheme="minorHAnsi"/>
-        </w:rPr>
-        <w:t xml:space="preserve"> operates in one of two states: buffering or steady state. While in a</w:t>
-      </w:r>
-      <w:r>
-        <w:rPr>
-          <w:rFonts w:cstheme="minorHAnsi"/>
-        </w:rPr>
-        <w:t xml:space="preserve"> buffering state, the client requests data at a rate up to the available bandwidth over the path between the server and the client. If conditions permit, the session will attempt to ﬁnd a ‘steady state’ where it requests segments at a rate necessary to playback the content at a given encoded bitrate. </w:t>
-      </w:r>
-      <w:sdt>
-        <w:sdtPr>
-          <w:id w:val="-780335596"/>
-          <w:citation/>
-        </w:sdtPr>
-        <w:sdtContent>
-          <w:r>
-            <w:rPr>
-              <w:rFonts w:cstheme="minorHAnsi"/>
-            </w:rPr>
-            <w:fldChar w:fldCharType="begin"/>
-          </w:r>
-          <w:r>
-            <w:rPr>
-              <w:rFonts w:cstheme="minorHAnsi"/>
-              <w:color w:val="FF0000"/>
-            </w:rPr>
-            <w:instrText xml:space="preserve"> CITATION Adh12 \l 5129 </w:instrText>
-          </w:r>
-          <w:r>
-            <w:rPr>
-              <w:rFonts w:cstheme="minorHAnsi"/>
-            </w:rPr>
-            <w:fldChar w:fldCharType="separate"/>
-          </w:r>
-          <w:r>
-            <w:rPr>
-              <w:rFonts w:cstheme="minorHAnsi"/>
-              <w:noProof/>
-              <w:color w:val="FF0000"/>
-            </w:rPr>
-            <w:t>(Adhikari, V. K., Guo, Y., Hao, F., Varvello, M., Hilt, V., Steiner, M., &amp; Zhang, Z. L., 2012)</w:t>
-          </w:r>
-          <w:r>
-            <w:rPr>
-              <w:rFonts w:cstheme="minorHAnsi"/>
-            </w:rPr>
-            <w:fldChar w:fldCharType="end"/>
-          </w:r>
-        </w:sdtContent>
-      </w:sdt>
-    </w:p>
-    <w:p>
-      <w:pPr>
-        <w:autoSpaceDE w:val="0"/>
-        <w:autoSpaceDN w:val="0"/>
-        <w:adjustRightInd w:val="0"/>
-        <w:spacing w:after="0" w:line="240" w:lineRule="auto"/>
-        <w:rPr>
-          <w:rFonts w:cstheme="minorHAnsi"/>
-          <w:b/>
-          <w:u w:val="single"/>
-        </w:rPr>
-      </w:pPr>
-      <w:r>
-        <w:rPr>
-          <w:rFonts w:cstheme="minorHAnsi"/>
-          <w:b/>
-          <w:u w:val="single"/>
-        </w:rPr>
-        <w:t>YouTube</w:t>
-      </w:r>
-    </w:p>
-    <w:p>
-      <w:pPr>
-        <w:pStyle w:val="NoSpacing"/>
-        <w:rPr>
-          <w:rFonts w:cstheme="minorHAnsi"/>
-        </w:rPr>
-      </w:pPr>
-      <w:r>
-        <w:rPr>
-          <w:rFonts w:cstheme="minorHAnsi"/>
-        </w:rPr>
-        <w:t>YouTube</w:t>
-      </w:r>
-      <w:r>
-        <w:rPr>
-          <w:rFonts w:cstheme="minorHAnsi"/>
-        </w:rPr>
-        <w:t xml:space="preserve"> is one of the most popular services on the internet, being the </w:t>
-      </w:r>
-      <w:r>
-        <w:rPr>
-          <w:rFonts w:cstheme="minorHAnsi"/>
-        </w:rPr>
-        <w:t>most visited website in the world.</w:t>
       </w:r>
       <w:sdt>
         <w:sdtPr>
           <w:rPr>
             <w:rFonts w:cstheme="minorHAnsi"/>
           </w:rPr>
-          <w:id w:val="-967664292"/>
+          <w:id w:val="-1977447235"/>
           <w:citation/>
         </w:sdtPr>
         <w:sdtContent>
@@ -5507,7 +5278,7 @@
             <w:rPr>
               <w:rFonts w:cstheme="minorHAnsi"/>
             </w:rPr>
-            <w:instrText xml:space="preserve"> CITATION Año15 \l 5129 </w:instrText>
+            <w:instrText xml:space="preserve"> CITATION Mar13 \l 5129 </w:instrText>
           </w:r>
           <w:r>
             <w:rPr>
@@ -5520,7 +5291,7 @@
               <w:rFonts w:cstheme="minorHAnsi"/>
               <w:noProof/>
             </w:rPr>
-            <w:t xml:space="preserve"> (Añorga, J., Arrizabalaga, S., Sedano, B., Alonso-Arce, M., &amp; Mendizabal, J. , 2015)</w:t>
+            <w:t>(Martin, J., Fu, Y., Wourms, N., &amp; Shaw, T., 2013)</w:t>
           </w:r>
           <w:r>
             <w:rPr>
@@ -5530,6 +5301,280 @@
           </w:r>
         </w:sdtContent>
       </w:sdt>
+    </w:p>
+    <w:p>
+      <w:pPr>
+        <w:autoSpaceDE w:val="0"/>
+        <w:autoSpaceDN w:val="0"/>
+        <w:adjustRightInd w:val="0"/>
+        <w:spacing w:after="0" w:line="240" w:lineRule="auto"/>
+        <w:rPr>
+          <w:rFonts w:cstheme="minorHAnsi"/>
+          <w:b/>
+        </w:rPr>
+      </w:pPr>
+    </w:p>
+    <w:p>
+      <w:pPr>
+        <w:autoSpaceDE w:val="0"/>
+        <w:autoSpaceDN w:val="0"/>
+        <w:adjustRightInd w:val="0"/>
+        <w:spacing w:after="0" w:line="240" w:lineRule="auto"/>
+        <w:rPr>
+          <w:rFonts w:cstheme="minorHAnsi"/>
+        </w:rPr>
+      </w:pPr>
+      <w:r>
+        <w:rPr>
+          <w:rFonts w:cstheme="minorHAnsi"/>
+        </w:rPr>
+        <w:t>T</w:t>
+      </w:r>
+      <w:r>
+        <w:rPr>
+          <w:rFonts w:cstheme="minorHAnsi"/>
+        </w:rPr>
+        <w:t xml:space="preserve">he DASH client </w:t>
+      </w:r>
+      <w:r>
+        <w:rPr>
+          <w:rFonts w:cstheme="minorHAnsi"/>
+        </w:rPr>
+        <w:t xml:space="preserve">of Netflix </w:t>
+      </w:r>
+      <w:r>
+        <w:rPr>
+          <w:rFonts w:cstheme="minorHAnsi"/>
+        </w:rPr>
+        <w:t>contains three main functional areas: the HTTP access, the media engine, and the control engine</w:t>
+      </w:r>
+      <w:r>
+        <w:rPr>
+          <w:rFonts w:cstheme="minorHAnsi"/>
+        </w:rPr>
+        <w:t xml:space="preserve"> that</w:t>
+      </w:r>
+      <w:r>
+        <w:rPr>
+          <w:rFonts w:cstheme="minorHAnsi"/>
+        </w:rPr>
+        <w:t xml:space="preserve"> monitors the arriving video stream and determines </w:t>
+      </w:r>
+      <w:r>
+        <w:rPr>
+          <w:rFonts w:cstheme="minorHAnsi"/>
+        </w:rPr>
+        <w:t>the quality of</w:t>
+      </w:r>
+      <w:r>
+        <w:rPr>
+          <w:rFonts w:cstheme="minorHAnsi"/>
+        </w:rPr>
+        <w:t xml:space="preserve"> stream </w:t>
+      </w:r>
+      <w:r>
+        <w:rPr>
+          <w:rFonts w:cstheme="minorHAnsi"/>
+        </w:rPr>
+        <w:t>to request</w:t>
+      </w:r>
+      <w:r>
+        <w:rPr>
+          <w:rFonts w:cstheme="minorHAnsi"/>
+        </w:rPr>
+        <w:t>. The client will maintain a playback buffer that smooth</w:t>
+      </w:r>
+      <w:r>
+        <w:rPr>
+          <w:rFonts w:cstheme="minorHAnsi"/>
+        </w:rPr>
+        <w:t>s</w:t>
+      </w:r>
+      <w:r>
+        <w:rPr>
+          <w:rFonts w:cstheme="minorHAnsi"/>
+        </w:rPr>
+        <w:t xml:space="preserve"> variable content arrival rates to support the video playback. The client requests a new segment tagged with the desired bitrate once the playback buffer drops below a certain threshold. When the playback buffer is almost empty, the client is likely to go into a ‘buffering’ state where it re</w:t>
+      </w:r>
+      <w:r>
+        <w:rPr>
+          <w:rFonts w:cstheme="minorHAnsi"/>
+        </w:rPr>
+        <w:t>quests segments at a high rate.</w:t>
+      </w:r>
+      <w:r>
+        <w:rPr>
+          <w:rFonts w:cstheme="minorHAnsi"/>
+        </w:rPr>
+        <w:t xml:space="preserve"> </w:t>
+      </w:r>
+      <w:sdt>
+        <w:sdtPr>
+          <w:rPr>
+            <w:rFonts w:cstheme="minorHAnsi"/>
+          </w:rPr>
+          <w:id w:val="1744136996"/>
+          <w:citation/>
+        </w:sdtPr>
+        <w:sdtContent>
+          <w:r>
+            <w:rPr>
+              <w:rFonts w:cstheme="minorHAnsi"/>
+            </w:rPr>
+            <w:fldChar w:fldCharType="begin"/>
+          </w:r>
+          <w:r>
+            <w:rPr>
+              <w:rFonts w:cstheme="minorHAnsi"/>
+            </w:rPr>
+            <w:instrText xml:space="preserve"> CITATION Mar13 \l 1028 </w:instrText>
+          </w:r>
+          <w:r>
+            <w:rPr>
+              <w:rFonts w:cstheme="minorHAnsi"/>
+            </w:rPr>
+            <w:fldChar w:fldCharType="separate"/>
+          </w:r>
+          <w:r>
+            <w:rPr>
+              <w:rFonts w:cstheme="minorHAnsi"/>
+              <w:noProof/>
+            </w:rPr>
+            <w:t>(Martin, J., Fu, Y., Wourms, N., &amp; Shaw, T., 2013)</w:t>
+          </w:r>
+          <w:r>
+            <w:rPr>
+              <w:rFonts w:cstheme="minorHAnsi"/>
+            </w:rPr>
+            <w:fldChar w:fldCharType="end"/>
+          </w:r>
+        </w:sdtContent>
+      </w:sdt>
+    </w:p>
+    <w:p>
+      <w:pPr>
+        <w:autoSpaceDE w:val="0"/>
+        <w:autoSpaceDN w:val="0"/>
+        <w:adjustRightInd w:val="0"/>
+        <w:spacing w:after="0" w:line="240" w:lineRule="auto"/>
+        <w:rPr>
+          <w:rFonts w:cstheme="minorHAnsi"/>
+          <w:b/>
+        </w:rPr>
+      </w:pPr>
+    </w:p>
+    <w:p>
+      <w:pPr>
+        <w:autoSpaceDE w:val="0"/>
+        <w:autoSpaceDN w:val="0"/>
+        <w:adjustRightInd w:val="0"/>
+        <w:spacing w:after="0" w:line="240" w:lineRule="auto"/>
+        <w:rPr>
+          <w:rFonts w:cstheme="minorHAnsi"/>
+          <w:b/>
+        </w:rPr>
+      </w:pPr>
+      <w:r>
+        <w:rPr>
+          <w:rFonts w:cstheme="minorHAnsi"/>
+        </w:rPr>
+        <w:t>Hence, the session</w:t>
+      </w:r>
+      <w:r>
+        <w:rPr>
+          <w:rFonts w:cstheme="minorHAnsi"/>
+        </w:rPr>
+        <w:t xml:space="preserve"> operates in one of two states: buffering or steady state. While in a</w:t>
+      </w:r>
+      <w:r>
+        <w:rPr>
+          <w:rFonts w:cstheme="minorHAnsi"/>
+        </w:rPr>
+        <w:t xml:space="preserve"> buffering state, the client requests data at a rate up to the available bandwidth over the path between the server and the client. If conditions permit, the session will attempt to ﬁnd a ‘steady state’ where it requests segments at a rate necessary to playback the content at a given encoded bitrate. </w:t>
+      </w:r>
+      <w:sdt>
+        <w:sdtPr>
+          <w:rPr>
+            <w:rFonts w:cstheme="minorHAnsi"/>
+          </w:rPr>
+          <w:id w:val="-780335596"/>
+          <w:citation/>
+        </w:sdtPr>
+        <w:sdtContent>
+          <w:r>
+            <w:rPr>
+              <w:rFonts w:cstheme="minorHAnsi"/>
+            </w:rPr>
+            <w:fldChar w:fldCharType="begin"/>
+          </w:r>
+          <w:r>
+            <w:rPr>
+              <w:rFonts w:cstheme="minorHAnsi"/>
+            </w:rPr>
+            <w:instrText xml:space="preserve"> CITATION Adh12 \l 5129 </w:instrText>
+          </w:r>
+          <w:r>
+            <w:rPr>
+              <w:rFonts w:cstheme="minorHAnsi"/>
+            </w:rPr>
+            <w:fldChar w:fldCharType="separate"/>
+          </w:r>
+          <w:r>
+            <w:rPr>
+              <w:rFonts w:cstheme="minorHAnsi"/>
+              <w:noProof/>
+            </w:rPr>
+            <w:t>(Adhikari, V. K., Guo, Y., Hao, F., Varvello, M., Hilt, V., Steiner, M., &amp; Zhang, Z. L., 2012)</w:t>
+          </w:r>
+          <w:r>
+            <w:rPr>
+              <w:rFonts w:cstheme="minorHAnsi"/>
+            </w:rPr>
+            <w:fldChar w:fldCharType="end"/>
+          </w:r>
+        </w:sdtContent>
+      </w:sdt>
+    </w:p>
+    <w:p>
+      <w:pPr>
+        <w:autoSpaceDE w:val="0"/>
+        <w:autoSpaceDN w:val="0"/>
+        <w:adjustRightInd w:val="0"/>
+        <w:spacing w:after="0" w:line="240" w:lineRule="auto"/>
+        <w:rPr>
+          <w:rFonts w:cstheme="minorHAnsi"/>
+          <w:b/>
+          <w:u w:val="single"/>
+        </w:rPr>
+      </w:pPr>
+      <w:r>
+        <w:rPr>
+          <w:rFonts w:cstheme="minorHAnsi"/>
+          <w:b/>
+          <w:u w:val="single"/>
+        </w:rPr>
+        <w:t>YouTube</w:t>
+      </w:r>
+    </w:p>
+    <w:p>
+      <w:pPr>
+        <w:pStyle w:val="NoSpacing"/>
+        <w:rPr>
+          <w:rFonts w:cstheme="minorHAnsi"/>
+        </w:rPr>
+      </w:pPr>
+      <w:r>
+        <w:rPr>
+          <w:rFonts w:cstheme="minorHAnsi"/>
+        </w:rPr>
+        <w:t>YouTube</w:t>
+      </w:r>
+      <w:r>
+        <w:rPr>
+          <w:rFonts w:cstheme="minorHAnsi"/>
+        </w:rPr>
+        <w:t xml:space="preserve"> is one of the most popular services on the internet, being the most visited website in the world.</w:t>
+      </w:r>
       <w:r>
         <w:rPr>
           <w:rFonts w:cstheme="minorHAnsi"/>
@@ -5588,15 +5633,7 @@
               <w:noProof/>
               <w:shd w:val="clear" w:color="auto" w:fill="FFFFFF"/>
             </w:rPr>
-            <w:t xml:space="preserve"> </w:t>
-          </w:r>
-          <w:r>
-            <w:rPr>
-              <w:rFonts w:cstheme="minorHAnsi"/>
-              <w:noProof/>
-              <w:shd w:val="clear" w:color="auto" w:fill="FFFFFF"/>
-            </w:rPr>
-            <w:t>(FortuneLords, 2017)</w:t>
+            <w:t xml:space="preserve"> (FortuneLords, 2017)</w:t>
           </w:r>
           <w:r>
             <w:rPr>
@@ -5632,28 +5669,24 @@
       <w:r>
         <w:rPr>
           <w:rFonts w:cstheme="minorHAnsi"/>
-          <w:color w:val="FF0000"/>
         </w:rPr>
         <w:t>’s content delivery strategy</w:t>
       </w:r>
       <w:r>
         <w:rPr>
           <w:rFonts w:cstheme="minorHAnsi"/>
-          <w:color w:val="FF0000"/>
         </w:rPr>
         <w:t xml:space="preserve"> prefers to </w:t>
       </w:r>
       <w:r>
         <w:rPr>
           <w:rFonts w:cstheme="minorHAnsi"/>
-          <w:color w:val="FF0000"/>
         </w:rPr>
         <w:t>store content at IXPs</w:t>
       </w:r>
       <w:r>
         <w:rPr>
           <w:rFonts w:cstheme="minorHAnsi"/>
-          <w:color w:val="FF0000"/>
         </w:rPr>
         <w:t>.</w:t>
       </w:r>
@@ -5661,7 +5694,6 @@
         <w:sdtPr>
           <w:rPr>
             <w:rFonts w:cstheme="minorHAnsi"/>
-            <w:color w:val="FF0000"/>
           </w:rPr>
           <w:id w:val="-1186671127"/>
           <w:citation/>
@@ -5670,21 +5702,18 @@
           <w:r>
             <w:rPr>
               <w:rFonts w:cstheme="minorHAnsi"/>
-              <w:color w:val="FF0000"/>
             </w:rPr>
             <w:fldChar w:fldCharType="begin"/>
           </w:r>
           <w:r>
             <w:rPr>
               <w:rFonts w:cstheme="minorHAnsi"/>
-              <w:color w:val="FF0000"/>
             </w:rPr>
             <w:instrText xml:space="preserve"> CITATION Amy16 \l 5129 </w:instrText>
           </w:r>
           <w:r>
             <w:rPr>
               <w:rFonts w:cstheme="minorHAnsi"/>
-              <w:color w:val="FF0000"/>
             </w:rPr>
             <w:fldChar w:fldCharType="separate"/>
           </w:r>
@@ -5692,22 +5721,12 @@
             <w:rPr>
               <w:rFonts w:cstheme="minorHAnsi"/>
               <w:noProof/>
-              <w:color w:val="FF0000"/>
-            </w:rPr>
-            <w:t xml:space="preserve"> </w:t>
-          </w:r>
-          <w:r>
-            <w:rPr>
-              <w:rFonts w:cstheme="minorHAnsi"/>
-              <w:noProof/>
-              <w:color w:val="FF0000"/>
-            </w:rPr>
-            <w:t>(Amy Nordrum, 2016)</w:t>
-          </w:r>
-          <w:r>
-            <w:rPr>
-              <w:rFonts w:cstheme="minorHAnsi"/>
-              <w:color w:val="FF0000"/>
+            </w:rPr>
+            <w:t xml:space="preserve"> (Amy Nordrum, 2016)</w:t>
+          </w:r>
+          <w:r>
+            <w:rPr>
+              <w:rFonts w:cstheme="minorHAnsi"/>
             </w:rPr>
             <w:fldChar w:fldCharType="end"/>
           </w:r>
@@ -5877,7 +5896,6 @@
         <w:pStyle w:val="NoSpacing"/>
         <w:rPr>
           <w:rFonts w:cstheme="minorHAnsi"/>
-          <w:color w:val="FF0000"/>
         </w:rPr>
       </w:pPr>
       <w:r>
@@ -5950,7 +5968,6 @@
         <w:sdtPr>
           <w:rPr>
             <w:rFonts w:cstheme="minorHAnsi"/>
-            <w:color w:val="FF0000"/>
           </w:rPr>
           <w:id w:val="373825745"/>
           <w:citation/>
@@ -5959,21 +5976,18 @@
           <w:r>
             <w:rPr>
               <w:rFonts w:cstheme="minorHAnsi"/>
-              <w:color w:val="FF0000"/>
             </w:rPr>
             <w:fldChar w:fldCharType="begin"/>
           </w:r>
           <w:r>
             <w:rPr>
               <w:rFonts w:cstheme="minorHAnsi"/>
-              <w:color w:val="FF0000"/>
             </w:rPr>
             <w:instrText xml:space="preserve"> CITATION Año15 \l 5129 </w:instrText>
           </w:r>
           <w:r>
             <w:rPr>
               <w:rFonts w:cstheme="minorHAnsi"/>
-              <w:color w:val="FF0000"/>
             </w:rPr>
             <w:fldChar w:fldCharType="separate"/>
           </w:r>
@@ -5981,22 +5995,12 @@
             <w:rPr>
               <w:rFonts w:cstheme="minorHAnsi"/>
               <w:noProof/>
-              <w:color w:val="FF0000"/>
-            </w:rPr>
-            <w:t xml:space="preserve"> </w:t>
-          </w:r>
-          <w:r>
-            <w:rPr>
-              <w:rFonts w:cstheme="minorHAnsi"/>
-              <w:noProof/>
-              <w:color w:val="FF0000"/>
-            </w:rPr>
-            <w:t>(Añorga, J., Arrizabalaga, S., Sedano, B., Alonso-Arce, M., &amp; Mendizabal, J. , 2015)</w:t>
-          </w:r>
-          <w:r>
-            <w:rPr>
-              <w:rFonts w:cstheme="minorHAnsi"/>
-              <w:color w:val="FF0000"/>
+            </w:rPr>
+            <w:t xml:space="preserve"> (Añorga, J., Arrizabalaga, S., Sedano, B., Alonso-Arce, M., &amp; Mendizabal, J. , 2015)</w:t>
+          </w:r>
+          <w:r>
+            <w:rPr>
+              <w:rFonts w:cstheme="minorHAnsi"/>
             </w:rPr>
             <w:fldChar w:fldCharType="end"/>
           </w:r>
@@ -6275,19 +6279,7 @@
             <w:rPr>
               <w:rFonts w:cstheme="minorHAnsi"/>
             </w:rPr>
-            <w:instrText xml:space="preserve"> </w:instrText>
-          </w:r>
-          <w:r>
-            <w:rPr>
-              <w:rFonts w:cstheme="minorHAnsi" w:hint="eastAsia"/>
-            </w:rPr>
-            <w:instrText>CITATION Año15 \l 1028</w:instrText>
-          </w:r>
-          <w:r>
-            <w:rPr>
-              <w:rFonts w:cstheme="minorHAnsi"/>
-            </w:rPr>
-            <w:instrText xml:space="preserve"> </w:instrText>
+            <w:instrText xml:space="preserve"> CITATION Año15 \l 1028 </w:instrText>
           </w:r>
           <w:r>
             <w:rPr>
@@ -6297,7 +6289,7 @@
           </w:r>
           <w:r>
             <w:rPr>
-              <w:rFonts w:cstheme="minorHAnsi" w:hint="eastAsia"/>
+              <w:rFonts w:cstheme="minorHAnsi"/>
               <w:noProof/>
             </w:rPr>
             <w:t>(Añorga, J., Arrizabalaga, S., Sedano, B., Alonso-Arce, M., &amp; Mendizabal, J. , 2015)</w:t>
@@ -6400,14 +6392,7 @@
               <w:rFonts w:cstheme="minorHAnsi"/>
               <w:noProof/>
             </w:rPr>
-            <w:t xml:space="preserve"> </w:t>
-          </w:r>
-          <w:r>
-            <w:rPr>
-              <w:rFonts w:cstheme="minorHAnsi"/>
-              <w:noProof/>
-            </w:rPr>
-            <w:t>(Lightbox (New Zealand), 2017)</w:t>
+            <w:t xml:space="preserve"> (Lightbox (New Zealand), 2017)</w:t>
           </w:r>
           <w:r>
             <w:rPr>
@@ -6421,19 +6406,7 @@
         <w:rPr>
           <w:rFonts w:cstheme="minorHAnsi"/>
         </w:rPr>
-        <w:t xml:space="preserve"> </w:t>
-      </w:r>
-      <w:r>
-        <w:rPr>
-          <w:rFonts w:cstheme="minorHAnsi"/>
-        </w:rPr>
-        <w:t>Lightbox was initially</w:t>
-      </w:r>
-      <w:r>
-        <w:rPr>
-          <w:rFonts w:cstheme="minorHAnsi"/>
-        </w:rPr>
-        <w:t xml:space="preserve"> called </w:t>
+        <w:t xml:space="preserve"> Lightbox was initially called </w:t>
       </w:r>
       <w:proofErr w:type="spellStart"/>
       <w:r>
@@ -6447,25 +6420,7 @@
         <w:rPr>
           <w:rFonts w:cstheme="minorHAnsi"/>
         </w:rPr>
-        <w:t xml:space="preserve"> and</w:t>
-      </w:r>
-      <w:r>
-        <w:rPr>
-          <w:rFonts w:cstheme="minorHAnsi"/>
-        </w:rPr>
-        <w:t xml:space="preserve"> launched in August 2014</w:t>
-      </w:r>
-      <w:r>
-        <w:rPr>
-          <w:rFonts w:cstheme="minorHAnsi"/>
-        </w:rPr>
-        <w:t>.</w:t>
-      </w:r>
-      <w:r>
-        <w:rPr>
-          <w:rFonts w:cstheme="minorHAnsi"/>
-        </w:rPr>
-        <w:t xml:space="preserve"> </w:t>
+        <w:t xml:space="preserve"> and launched in August 2014. </w:t>
       </w:r>
       <w:sdt>
         <w:sdtPr>
@@ -6499,14 +6454,7 @@
               <w:rFonts w:cstheme="minorHAnsi"/>
               <w:noProof/>
             </w:rPr>
-            <w:t xml:space="preserve"> </w:t>
-          </w:r>
-          <w:r>
-            <w:rPr>
-              <w:rFonts w:cstheme="minorHAnsi"/>
-              <w:noProof/>
-            </w:rPr>
-            <w:t>(Keall, Chris., 2014)</w:t>
+            <w:t xml:space="preserve"> (Keall, Chris., 2014)</w:t>
           </w:r>
           <w:r>
             <w:rPr>
@@ -6520,13 +6468,7 @@
         <w:rPr>
           <w:rFonts w:cstheme="minorHAnsi"/>
         </w:rPr>
-        <w:t xml:space="preserve"> </w:t>
-      </w:r>
-      <w:r>
-        <w:rPr>
-          <w:rFonts w:cstheme="minorHAnsi"/>
-        </w:rPr>
-        <w:t xml:space="preserve">It </w:t>
+        <w:t xml:space="preserve"> It </w:t>
       </w:r>
       <w:r>
         <w:rPr>
@@ -6646,14 +6588,7 @@
               <w:rFonts w:cstheme="minorHAnsi"/>
               <w:noProof/>
             </w:rPr>
-            <w:t xml:space="preserve"> </w:t>
-          </w:r>
-          <w:r>
-            <w:rPr>
-              <w:rFonts w:cstheme="minorHAnsi"/>
-              <w:noProof/>
-            </w:rPr>
-            <w:t>(Damien Venuto, 2015)</w:t>
+            <w:t xml:space="preserve"> (Damien Venuto, 2015)</w:t>
           </w:r>
           <w:r>
             <w:rPr>
@@ -6690,7 +6625,6 @@
       <w:r>
         <w:rPr>
           <w:rFonts w:cstheme="minorHAnsi"/>
-          <w:color w:val="000000"/>
           <w:shd w:val="clear" w:color="auto" w:fill="FFFFFF"/>
         </w:rPr>
         <w:t>the c</w:t>
@@ -6698,7 +6632,6 @@
       <w:r>
         <w:rPr>
           <w:rFonts w:cstheme="minorHAnsi"/>
-          <w:color w:val="000000"/>
           <w:shd w:val="clear" w:color="auto" w:fill="FFFFFF"/>
         </w:rPr>
         <w:t>ustomers are served exclusively by servers within ISPs</w:t>
@@ -6706,7 +6639,6 @@
       <w:r>
         <w:rPr>
           <w:rFonts w:cstheme="minorHAnsi"/>
-          <w:color w:val="000000"/>
           <w:shd w:val="clear" w:color="auto" w:fill="FFFFFF"/>
         </w:rPr>
         <w:t>.</w:t>
@@ -6714,7 +6646,6 @@
       <w:r>
         <w:rPr>
           <w:rFonts w:cstheme="minorHAnsi"/>
-          <w:color w:val="000000"/>
           <w:shd w:val="clear" w:color="auto" w:fill="FFFFFF"/>
         </w:rPr>
         <w:t xml:space="preserve"> The ISP here is like to be the parent company, Spark.</w:t>
@@ -6725,7 +6656,6 @@
         <w:pStyle w:val="NoSpacing"/>
         <w:rPr>
           <w:rFonts w:cstheme="minorHAnsi"/>
-          <w:color w:val="000000"/>
           <w:shd w:val="clear" w:color="auto" w:fill="FFFFFF"/>
         </w:rPr>
       </w:pPr>
@@ -6733,16 +6663,15 @@
       <w:r>
         <w:rPr>
           <w:rFonts w:cstheme="minorHAnsi"/>
-          <w:color w:val="000000"/>
-          <w:shd w:val="clear" w:color="auto" w:fill="FFFFFF"/>
-        </w:rPr>
+          <w:shd w:val="clear" w:color="auto" w:fill="FFFFFF"/>
+        </w:rPr>
+        <w:lastRenderedPageBreak/>
         <w:t>Similarily</w:t>
       </w:r>
       <w:proofErr w:type="spellEnd"/>
       <w:r>
         <w:rPr>
           <w:rFonts w:cstheme="minorHAnsi"/>
-          <w:color w:val="000000"/>
           <w:shd w:val="clear" w:color="auto" w:fill="FFFFFF"/>
         </w:rPr>
         <w:t xml:space="preserve">, this approach </w:t>
@@ -6750,7 +6679,6 @@
       <w:r>
         <w:rPr>
           <w:rFonts w:cstheme="minorHAnsi"/>
-          <w:color w:val="000000"/>
           <w:shd w:val="clear" w:color="auto" w:fill="FFFFFF"/>
         </w:rPr>
         <w:t>is convenient because it has more control and scalability for</w:t>
@@ -6758,7 +6686,6 @@
       <w:r>
         <w:rPr>
           <w:rFonts w:cstheme="minorHAnsi"/>
-          <w:color w:val="000000"/>
           <w:shd w:val="clear" w:color="auto" w:fill="FFFFFF"/>
         </w:rPr>
         <w:t xml:space="preserve"> the New Zealand </w:t>
@@ -6766,14 +6693,28 @@
       <w:r>
         <w:rPr>
           <w:rFonts w:cstheme="minorHAnsi"/>
-          <w:color w:val="000000"/>
           <w:shd w:val="clear" w:color="auto" w:fill="FFFFFF"/>
         </w:rPr>
         <w:t>market.</w:t>
       </w:r>
+    </w:p>
+    <w:p>
+      <w:pPr>
+        <w:pStyle w:val="NoSpacing"/>
+        <w:rPr>
+          <w:rFonts w:cstheme="minorHAnsi"/>
+          <w:shd w:val="clear" w:color="auto" w:fill="FFFFFF"/>
+        </w:rPr>
+      </w:pPr>
     </w:p>
     <w:sdt>
       <w:sdtPr>
+        <w:rPr>
+          <w:rFonts w:asciiTheme="minorHAnsi" w:hAnsiTheme="minorHAnsi" w:cstheme="minorHAnsi"/>
+          <w:color w:val="auto"/>
+          <w:sz w:val="22"/>
+          <w:szCs w:val="22"/>
+        </w:rPr>
         <w:id w:val="899173994"/>
         <w:docPartObj>
           <w:docPartGallery w:val="Bibliographies"/>
@@ -6782,10 +6723,7 @@
       </w:sdtPr>
       <w:sdtEndPr>
         <w:rPr>
-          <w:rFonts w:asciiTheme="minorHAnsi" w:eastAsiaTheme="minorEastAsia" w:hAnsiTheme="minorHAnsi" w:cstheme="minorBidi"/>
-          <w:color w:val="auto"/>
-          <w:sz w:val="22"/>
-          <w:szCs w:val="22"/>
+          <w:rFonts w:eastAsiaTheme="minorEastAsia"/>
           <w:lang w:val="en-NZ" w:eastAsia="zh-TW"/>
         </w:rPr>
       </w:sdtEndPr>
@@ -6793,13 +6731,28 @@
         <w:p>
           <w:pPr>
             <w:pStyle w:val="Heading1"/>
+            <w:rPr>
+              <w:rFonts w:asciiTheme="minorHAnsi" w:hAnsiTheme="minorHAnsi" w:cstheme="minorHAnsi"/>
+              <w:color w:val="auto"/>
+              <w:sz w:val="22"/>
+              <w:szCs w:val="22"/>
+            </w:rPr>
           </w:pPr>
           <w:r>
+            <w:rPr>
+              <w:rFonts w:asciiTheme="minorHAnsi" w:hAnsiTheme="minorHAnsi" w:cstheme="minorHAnsi"/>
+              <w:color w:val="auto"/>
+              <w:sz w:val="22"/>
+              <w:szCs w:val="22"/>
+            </w:rPr>
             <w:t>Bibliography</w:t>
           </w:r>
         </w:p>
         <w:sdt>
           <w:sdtPr>
+            <w:rPr>
+              <w:rFonts w:cstheme="minorHAnsi"/>
+            </w:rPr>
             <w:id w:val="111145805"/>
             <w:bibliography/>
           </w:sdtPr>
@@ -6809,23 +6762,32 @@
                 <w:pStyle w:val="Bibliography"/>
                 <w:ind w:left="720" w:hanging="720"/>
                 <w:rPr>
+                  <w:rFonts w:cstheme="minorHAnsi"/>
                   <w:noProof/>
-                  <w:sz w:val="24"/>
-                  <w:szCs w:val="24"/>
                   <w:lang w:val="en-US"/>
                 </w:rPr>
               </w:pPr>
               <w:r>
+                <w:rPr>
+                  <w:rFonts w:cstheme="minorHAnsi"/>
+                </w:rPr>
                 <w:fldChar w:fldCharType="begin"/>
               </w:r>
               <w:r>
+                <w:rPr>
+                  <w:rFonts w:cstheme="minorHAnsi"/>
+                </w:rPr>
                 <w:instrText xml:space="preserve"> BIBLIOGRAPHY </w:instrText>
               </w:r>
               <w:r>
+                <w:rPr>
+                  <w:rFonts w:cstheme="minorHAnsi"/>
+                </w:rPr>
                 <w:fldChar w:fldCharType="separate"/>
               </w:r>
               <w:r>
                 <w:rPr>
+                  <w:rFonts w:cstheme="minorHAnsi"/>
                   <w:noProof/>
                   <w:lang w:val="en-US"/>
                 </w:rPr>
@@ -6833,6 +6795,7 @@
               </w:r>
               <w:r>
                 <w:rPr>
+                  <w:rFonts w:cstheme="minorHAnsi"/>
                   <w:i/>
                   <w:iCs/>
                   <w:noProof/>
@@ -6842,6 +6805,7 @@
               </w:r>
               <w:r>
                 <w:rPr>
+                  <w:rFonts w:cstheme="minorHAnsi"/>
                   <w:noProof/>
                   <w:lang w:val="en-US"/>
                 </w:rPr>
@@ -6853,12 +6817,14 @@
                 <w:pStyle w:val="Bibliography"/>
                 <w:ind w:left="720" w:hanging="720"/>
                 <w:rPr>
+                  <w:rFonts w:cstheme="minorHAnsi"/>
                   <w:noProof/>
                   <w:lang w:val="en-US"/>
                 </w:rPr>
               </w:pPr>
               <w:r>
                 <w:rPr>
+                  <w:rFonts w:cstheme="minorHAnsi"/>
                   <w:noProof/>
                   <w:lang w:val="en-US"/>
                 </w:rPr>
@@ -6866,6 +6832,7 @@
               </w:r>
               <w:r>
                 <w:rPr>
+                  <w:rFonts w:cstheme="minorHAnsi"/>
                   <w:i/>
                   <w:iCs/>
                   <w:noProof/>
@@ -6875,6 +6842,7 @@
               </w:r>
               <w:r>
                 <w:rPr>
+                  <w:rFonts w:cstheme="minorHAnsi"/>
                   <w:noProof/>
                   <w:lang w:val="en-US"/>
                 </w:rPr>
@@ -6886,12 +6854,14 @@
                 <w:pStyle w:val="Bibliography"/>
                 <w:ind w:left="720" w:hanging="720"/>
                 <w:rPr>
+                  <w:rFonts w:cstheme="minorHAnsi"/>
                   <w:noProof/>
                   <w:lang w:val="en-US"/>
                 </w:rPr>
               </w:pPr>
               <w:r>
                 <w:rPr>
+                  <w:rFonts w:cstheme="minorHAnsi"/>
                   <w:noProof/>
                   <w:lang w:val="en-US"/>
                 </w:rPr>
@@ -6899,6 +6869,7 @@
               </w:r>
               <w:r>
                 <w:rPr>
+                  <w:rFonts w:cstheme="minorHAnsi"/>
                   <w:i/>
                   <w:iCs/>
                   <w:noProof/>
@@ -6908,6 +6879,7 @@
               </w:r>
               <w:r>
                 <w:rPr>
+                  <w:rFonts w:cstheme="minorHAnsi"/>
                   <w:noProof/>
                   <w:lang w:val="en-US"/>
                 </w:rPr>
@@ -6919,12 +6891,14 @@
                 <w:pStyle w:val="Bibliography"/>
                 <w:ind w:left="720" w:hanging="720"/>
                 <w:rPr>
+                  <w:rFonts w:cstheme="minorHAnsi"/>
                   <w:noProof/>
                   <w:lang w:val="en-US"/>
                 </w:rPr>
               </w:pPr>
               <w:r>
                 <w:rPr>
+                  <w:rFonts w:cstheme="minorHAnsi"/>
                   <w:noProof/>
                   <w:lang w:val="en-US"/>
                 </w:rPr>
@@ -6932,6 +6906,7 @@
               </w:r>
               <w:r>
                 <w:rPr>
+                  <w:rFonts w:cstheme="minorHAnsi"/>
                   <w:i/>
                   <w:iCs/>
                   <w:noProof/>
@@ -6941,6 +6916,7 @@
               </w:r>
               <w:r>
                 <w:rPr>
+                  <w:rFonts w:cstheme="minorHAnsi"/>
                   <w:noProof/>
                   <w:lang w:val="en-US"/>
                 </w:rPr>
@@ -6952,12 +6928,14 @@
                 <w:pStyle w:val="Bibliography"/>
                 <w:ind w:left="720" w:hanging="720"/>
                 <w:rPr>
+                  <w:rFonts w:cstheme="minorHAnsi"/>
                   <w:noProof/>
                   <w:lang w:val="en-US"/>
                 </w:rPr>
               </w:pPr>
               <w:r>
                 <w:rPr>
+                  <w:rFonts w:cstheme="minorHAnsi"/>
                   <w:noProof/>
                   <w:lang w:val="en-US"/>
                 </w:rPr>
@@ -6965,6 +6943,7 @@
               </w:r>
               <w:r>
                 <w:rPr>
+                  <w:rFonts w:cstheme="minorHAnsi"/>
                   <w:i/>
                   <w:iCs/>
                   <w:noProof/>
@@ -6974,6 +6953,7 @@
               </w:r>
               <w:r>
                 <w:rPr>
+                  <w:rFonts w:cstheme="minorHAnsi"/>
                   <w:noProof/>
                   <w:lang w:val="en-US"/>
                 </w:rPr>
@@ -6985,12 +6965,14 @@
                 <w:pStyle w:val="Bibliography"/>
                 <w:ind w:left="720" w:hanging="720"/>
                 <w:rPr>
+                  <w:rFonts w:cstheme="minorHAnsi"/>
                   <w:noProof/>
                   <w:lang w:val="en-US"/>
                 </w:rPr>
               </w:pPr>
               <w:r>
                 <w:rPr>
+                  <w:rFonts w:cstheme="minorHAnsi"/>
                   <w:noProof/>
                   <w:lang w:val="en-US"/>
                 </w:rPr>
@@ -6998,6 +6980,7 @@
               </w:r>
               <w:r>
                 <w:rPr>
+                  <w:rFonts w:cstheme="minorHAnsi"/>
                   <w:i/>
                   <w:iCs/>
                   <w:noProof/>
@@ -7007,6 +6990,7 @@
               </w:r>
               <w:r>
                 <w:rPr>
+                  <w:rFonts w:cstheme="minorHAnsi"/>
                   <w:noProof/>
                   <w:lang w:val="en-US"/>
                 </w:rPr>
@@ -7018,12 +7002,14 @@
                 <w:pStyle w:val="Bibliography"/>
                 <w:ind w:left="720" w:hanging="720"/>
                 <w:rPr>
+                  <w:rFonts w:cstheme="minorHAnsi"/>
                   <w:noProof/>
                   <w:lang w:val="en-US"/>
                 </w:rPr>
               </w:pPr>
               <w:r>
                 <w:rPr>
+                  <w:rFonts w:cstheme="minorHAnsi"/>
                   <w:noProof/>
                   <w:lang w:val="en-US"/>
                 </w:rPr>
@@ -7031,6 +7017,7 @@
               </w:r>
               <w:r>
                 <w:rPr>
+                  <w:rFonts w:cstheme="minorHAnsi"/>
                   <w:i/>
                   <w:iCs/>
                   <w:noProof/>
@@ -7040,6 +7027,7 @@
               </w:r>
               <w:r>
                 <w:rPr>
+                  <w:rFonts w:cstheme="minorHAnsi"/>
                   <w:noProof/>
                   <w:lang w:val="en-US"/>
                 </w:rPr>
@@ -7051,12 +7039,14 @@
                 <w:pStyle w:val="Bibliography"/>
                 <w:ind w:left="720" w:hanging="720"/>
                 <w:rPr>
+                  <w:rFonts w:cstheme="minorHAnsi"/>
                   <w:noProof/>
                   <w:lang w:val="en-US"/>
                 </w:rPr>
               </w:pPr>
               <w:r>
                 <w:rPr>
+                  <w:rFonts w:cstheme="minorHAnsi"/>
                   <w:noProof/>
                   <w:lang w:val="en-US"/>
                 </w:rPr>
@@ -7064,6 +7054,7 @@
               </w:r>
               <w:r>
                 <w:rPr>
+                  <w:rFonts w:cstheme="minorHAnsi"/>
                   <w:i/>
                   <w:iCs/>
                   <w:noProof/>
@@ -7073,6 +7064,7 @@
               </w:r>
               <w:r>
                 <w:rPr>
+                  <w:rFonts w:cstheme="minorHAnsi"/>
                   <w:noProof/>
                   <w:lang w:val="en-US"/>
                 </w:rPr>
@@ -7084,12 +7076,14 @@
                 <w:pStyle w:val="Bibliography"/>
                 <w:ind w:left="720" w:hanging="720"/>
                 <w:rPr>
+                  <w:rFonts w:cstheme="minorHAnsi"/>
                   <w:noProof/>
                   <w:lang w:val="en-US"/>
                 </w:rPr>
               </w:pPr>
               <w:r>
                 <w:rPr>
+                  <w:rFonts w:cstheme="minorHAnsi"/>
                   <w:noProof/>
                   <w:lang w:val="en-US"/>
                 </w:rPr>
@@ -7097,6 +7091,7 @@
               </w:r>
               <w:r>
                 <w:rPr>
+                  <w:rFonts w:cstheme="minorHAnsi"/>
                   <w:i/>
                   <w:iCs/>
                   <w:noProof/>
@@ -7106,6 +7101,7 @@
               </w:r>
               <w:r>
                 <w:rPr>
+                  <w:rFonts w:cstheme="minorHAnsi"/>
                   <w:noProof/>
                   <w:lang w:val="en-US"/>
                 </w:rPr>
@@ -7117,12 +7113,14 @@
                 <w:pStyle w:val="Bibliography"/>
                 <w:ind w:left="720" w:hanging="720"/>
                 <w:rPr>
+                  <w:rFonts w:cstheme="minorHAnsi"/>
                   <w:noProof/>
                   <w:lang w:val="en-US"/>
                 </w:rPr>
               </w:pPr>
               <w:r>
                 <w:rPr>
+                  <w:rFonts w:cstheme="minorHAnsi"/>
                   <w:i/>
                   <w:iCs/>
                   <w:noProof/>
@@ -7132,6 +7130,7 @@
               </w:r>
               <w:r>
                 <w:rPr>
+                  <w:rFonts w:cstheme="minorHAnsi"/>
                   <w:noProof/>
                   <w:lang w:val="en-US"/>
                 </w:rPr>
@@ -7143,12 +7142,14 @@
                 <w:pStyle w:val="Bibliography"/>
                 <w:ind w:left="720" w:hanging="720"/>
                 <w:rPr>
+                  <w:rFonts w:cstheme="minorHAnsi"/>
                   <w:noProof/>
                   <w:lang w:val="en-US"/>
                 </w:rPr>
               </w:pPr>
               <w:r>
                 <w:rPr>
+                  <w:rFonts w:cstheme="minorHAnsi"/>
                   <w:noProof/>
                   <w:lang w:val="en-US"/>
                 </w:rPr>
@@ -7156,6 +7157,7 @@
               </w:r>
               <w:r>
                 <w:rPr>
+                  <w:rFonts w:cstheme="minorHAnsi"/>
                   <w:i/>
                   <w:iCs/>
                   <w:noProof/>
@@ -7165,6 +7167,7 @@
               </w:r>
               <w:r>
                 <w:rPr>
+                  <w:rFonts w:cstheme="minorHAnsi"/>
                   <w:noProof/>
                   <w:lang w:val="en-US"/>
                 </w:rPr>
@@ -7176,12 +7179,14 @@
                 <w:pStyle w:val="Bibliography"/>
                 <w:ind w:left="720" w:hanging="720"/>
                 <w:rPr>
+                  <w:rFonts w:cstheme="minorHAnsi"/>
                   <w:noProof/>
                   <w:lang w:val="en-US"/>
                 </w:rPr>
               </w:pPr>
               <w:r>
                 <w:rPr>
+                  <w:rFonts w:cstheme="minorHAnsi"/>
                   <w:noProof/>
                   <w:lang w:val="en-US"/>
                 </w:rPr>
@@ -7189,6 +7194,7 @@
               </w:r>
               <w:r>
                 <w:rPr>
+                  <w:rFonts w:cstheme="minorHAnsi"/>
                   <w:i/>
                   <w:iCs/>
                   <w:noProof/>
@@ -7198,6 +7204,7 @@
               </w:r>
               <w:r>
                 <w:rPr>
+                  <w:rFonts w:cstheme="minorHAnsi"/>
                   <w:noProof/>
                   <w:lang w:val="en-US"/>
                 </w:rPr>
@@ -7209,12 +7216,14 @@
                 <w:pStyle w:val="Bibliography"/>
                 <w:ind w:left="720" w:hanging="720"/>
                 <w:rPr>
+                  <w:rFonts w:cstheme="minorHAnsi"/>
                   <w:noProof/>
                   <w:lang w:val="en-US"/>
                 </w:rPr>
               </w:pPr>
               <w:r>
                 <w:rPr>
+                  <w:rFonts w:cstheme="minorHAnsi"/>
                   <w:noProof/>
                   <w:lang w:val="en-US"/>
                 </w:rPr>
@@ -7222,6 +7231,7 @@
               </w:r>
               <w:r>
                 <w:rPr>
+                  <w:rFonts w:cstheme="minorHAnsi"/>
                   <w:i/>
                   <w:iCs/>
                   <w:noProof/>
@@ -7231,6 +7241,7 @@
               </w:r>
               <w:r>
                 <w:rPr>
+                  <w:rFonts w:cstheme="minorHAnsi"/>
                   <w:noProof/>
                   <w:lang w:val="en-US"/>
                 </w:rPr>
@@ -7242,12 +7253,14 @@
                 <w:pStyle w:val="Bibliography"/>
                 <w:ind w:left="720" w:hanging="720"/>
                 <w:rPr>
+                  <w:rFonts w:cstheme="minorHAnsi"/>
                   <w:noProof/>
                   <w:lang w:val="en-US"/>
                 </w:rPr>
               </w:pPr>
               <w:r>
                 <w:rPr>
+                  <w:rFonts w:cstheme="minorHAnsi"/>
                   <w:noProof/>
                   <w:lang w:val="en-US"/>
                 </w:rPr>
@@ -7255,6 +7268,7 @@
               </w:r>
               <w:r>
                 <w:rPr>
+                  <w:rFonts w:cstheme="minorHAnsi"/>
                   <w:i/>
                   <w:iCs/>
                   <w:noProof/>
@@ -7264,6 +7278,7 @@
               </w:r>
               <w:r>
                 <w:rPr>
+                  <w:rFonts w:cstheme="minorHAnsi"/>
                   <w:noProof/>
                   <w:lang w:val="en-US"/>
                 </w:rPr>
@@ -7275,12 +7290,14 @@
                 <w:pStyle w:val="Bibliography"/>
                 <w:ind w:left="720" w:hanging="720"/>
                 <w:rPr>
+                  <w:rFonts w:cstheme="minorHAnsi"/>
                   <w:noProof/>
                   <w:lang w:val="en-US"/>
                 </w:rPr>
               </w:pPr>
               <w:r>
                 <w:rPr>
+                  <w:rFonts w:cstheme="minorHAnsi"/>
                   <w:noProof/>
                   <w:lang w:val="en-US"/>
                 </w:rPr>
@@ -7288,6 +7305,7 @@
               </w:r>
               <w:r>
                 <w:rPr>
+                  <w:rFonts w:cstheme="minorHAnsi"/>
                   <w:i/>
                   <w:iCs/>
                   <w:noProof/>
@@ -7297,6 +7315,7 @@
               </w:r>
               <w:r>
                 <w:rPr>
+                  <w:rFonts w:cstheme="minorHAnsi"/>
                   <w:noProof/>
                   <w:lang w:val="en-US"/>
                 </w:rPr>
@@ -7308,12 +7327,14 @@
                 <w:pStyle w:val="Bibliography"/>
                 <w:ind w:left="720" w:hanging="720"/>
                 <w:rPr>
+                  <w:rFonts w:cstheme="minorHAnsi"/>
                   <w:noProof/>
                   <w:lang w:val="en-US"/>
                 </w:rPr>
               </w:pPr>
               <w:r>
                 <w:rPr>
+                  <w:rFonts w:cstheme="minorHAnsi"/>
                   <w:noProof/>
                   <w:lang w:val="en-US"/>
                 </w:rPr>
@@ -7321,6 +7342,7 @@
               </w:r>
               <w:r>
                 <w:rPr>
+                  <w:rFonts w:cstheme="minorHAnsi"/>
                   <w:i/>
                   <w:iCs/>
                   <w:noProof/>
@@ -7330,6 +7352,7 @@
               </w:r>
               <w:r>
                 <w:rPr>
+                  <w:rFonts w:cstheme="minorHAnsi"/>
                   <w:noProof/>
                   <w:lang w:val="en-US"/>
                 </w:rPr>
@@ -7341,12 +7364,14 @@
                 <w:pStyle w:val="Bibliography"/>
                 <w:ind w:left="720" w:hanging="720"/>
                 <w:rPr>
+                  <w:rFonts w:cstheme="minorHAnsi"/>
                   <w:noProof/>
                   <w:lang w:val="en-US"/>
                 </w:rPr>
               </w:pPr>
               <w:r>
                 <w:rPr>
+                  <w:rFonts w:cstheme="minorHAnsi"/>
                   <w:noProof/>
                   <w:lang w:val="en-US"/>
                 </w:rPr>
@@ -7354,6 +7379,7 @@
               </w:r>
               <w:r>
                 <w:rPr>
+                  <w:rFonts w:cstheme="minorHAnsi"/>
                   <w:i/>
                   <w:iCs/>
                   <w:noProof/>
@@ -7363,6 +7389,7 @@
               </w:r>
               <w:r>
                 <w:rPr>
+                  <w:rFonts w:cstheme="minorHAnsi"/>
                   <w:noProof/>
                   <w:lang w:val="en-US"/>
                 </w:rPr>
@@ -7374,12 +7401,14 @@
                 <w:pStyle w:val="Bibliography"/>
                 <w:ind w:left="720" w:hanging="720"/>
                 <w:rPr>
+                  <w:rFonts w:cstheme="minorHAnsi"/>
                   <w:noProof/>
                   <w:lang w:val="en-US"/>
                 </w:rPr>
               </w:pPr>
               <w:r>
                 <w:rPr>
+                  <w:rFonts w:cstheme="minorHAnsi"/>
                   <w:noProof/>
                   <w:lang w:val="en-US"/>
                 </w:rPr>
@@ -7387,6 +7416,7 @@
               </w:r>
               <w:r>
                 <w:rPr>
+                  <w:rFonts w:cstheme="minorHAnsi"/>
                   <w:i/>
                   <w:iCs/>
                   <w:noProof/>
@@ -7396,6 +7426,7 @@
               </w:r>
               <w:r>
                 <w:rPr>
+                  <w:rFonts w:cstheme="minorHAnsi"/>
                   <w:noProof/>
                   <w:lang w:val="en-US"/>
                 </w:rPr>
@@ -7403,12 +7434,19 @@
               </w:r>
             </w:p>
             <w:p>
+              <w:pPr>
+                <w:rPr>
+                  <w:rFonts w:cstheme="minorHAnsi"/>
+                </w:rPr>
+              </w:pPr>
               <w:r>
                 <w:rPr>
+                  <w:rFonts w:cstheme="minorHAnsi"/>
                   <w:b/>
                   <w:bCs/>
                   <w:noProof/>
                 </w:rPr>
+                <w:lastRenderedPageBreak/>
                 <w:fldChar w:fldCharType="end"/>
               </w:r>
             </w:p>
@@ -7424,17 +7462,14 @@
         </w:tabs>
         <w:rPr>
           <w:rFonts w:cstheme="minorHAnsi"/>
-          <w:color w:val="000000"/>
-          <w:shd w:val="clear" w:color="auto" w:fill="FFFFFF"/>
-        </w:rPr>
-      </w:pPr>
-      <w:r>
-        <w:rPr>
-          <w:rFonts w:cstheme="minorHAnsi"/>
-          <w:color w:val="000000"/>
-          <w:shd w:val="clear" w:color="auto" w:fill="FFFFFF"/>
-        </w:rPr>
-        <w:lastRenderedPageBreak/>
+          <w:shd w:val="clear" w:color="auto" w:fill="FFFFFF"/>
+        </w:rPr>
+      </w:pPr>
+      <w:r>
+        <w:rPr>
+          <w:rFonts w:cstheme="minorHAnsi"/>
+          <w:shd w:val="clear" w:color="auto" w:fill="FFFFFF"/>
+        </w:rPr>
         <w:t>Table of Figures</w:t>
       </w:r>
     </w:p>
@@ -7445,13 +7480,13 @@
           <w:tab w:val="right" w:leader="dot" w:pos="10456"/>
         </w:tabs>
         <w:rPr>
+          <w:rFonts w:cstheme="minorHAnsi"/>
           <w:noProof/>
         </w:rPr>
       </w:pPr>
       <w:r>
         <w:rPr>
           <w:rFonts w:cstheme="minorHAnsi"/>
-          <w:color w:val="000000"/>
           <w:shd w:val="clear" w:color="auto" w:fill="FFFFFF"/>
         </w:rPr>
         <w:fldChar w:fldCharType="begin"/>
@@ -7459,7 +7494,6 @@
       <w:r>
         <w:rPr>
           <w:rFonts w:cstheme="minorHAnsi"/>
-          <w:color w:val="000000"/>
           <w:shd w:val="clear" w:color="auto" w:fill="FFFFFF"/>
         </w:rPr>
         <w:instrText xml:space="preserve"> TOC \h \z \c "Figure" </w:instrText>
@@ -7467,7 +7501,6 @@
       <w:r>
         <w:rPr>
           <w:rFonts w:cstheme="minorHAnsi"/>
-          <w:color w:val="000000"/>
           <w:shd w:val="clear" w:color="auto" w:fill="FFFFFF"/>
         </w:rPr>
         <w:fldChar w:fldCharType="separate"/>
@@ -7476,26 +7509,33 @@
         <w:r>
           <w:rPr>
             <w:rStyle w:val="Hyperlink"/>
+            <w:rFonts w:cstheme="minorHAnsi"/>
             <w:noProof/>
+            <w:color w:val="auto"/>
           </w:rPr>
           <w:t>Figure 1</w:t>
         </w:r>
         <w:r>
           <w:rPr>
             <w:rStyle w:val="Hyperlink"/>
+            <w:rFonts w:cstheme="minorHAnsi"/>
             <w:noProof/>
+            <w:color w:val="auto"/>
           </w:rPr>
           <w:t xml:space="preserve"> </w:t>
         </w:r>
         <w:r>
           <w:rPr>
             <w:rStyle w:val="Hyperlink"/>
+            <w:rFonts w:cstheme="minorHAnsi"/>
             <w:noProof/>
+            <w:color w:val="auto"/>
           </w:rPr>
           <w:t>Fibre-optic internet connections between 2012 and 2016</w:t>
         </w:r>
         <w:r>
           <w:rPr>
+            <w:rFonts w:cstheme="minorHAnsi"/>
             <w:noProof/>
             <w:webHidden/>
           </w:rPr>
@@ -7503,6 +7543,7 @@
         </w:r>
         <w:r>
           <w:rPr>
+            <w:rFonts w:cstheme="minorHAnsi"/>
             <w:noProof/>
             <w:webHidden/>
           </w:rPr>
@@ -7510,6 +7551,7 @@
         </w:r>
         <w:r>
           <w:rPr>
+            <w:rFonts w:cstheme="minorHAnsi"/>
             <w:noProof/>
             <w:webHidden/>
           </w:rPr>
@@ -7517,12 +7559,14 @@
         </w:r>
         <w:r>
           <w:rPr>
+            <w:rFonts w:cstheme="minorHAnsi"/>
             <w:noProof/>
             <w:webHidden/>
           </w:rPr>
         </w:r>
         <w:r>
           <w:rPr>
+            <w:rFonts w:cstheme="minorHAnsi"/>
             <w:noProof/>
             <w:webHidden/>
           </w:rPr>
@@ -7530,6 +7574,7 @@
         </w:r>
         <w:r>
           <w:rPr>
+            <w:rFonts w:cstheme="minorHAnsi"/>
             <w:noProof/>
             <w:webHidden/>
           </w:rPr>
@@ -7537,6 +7582,7 @@
         </w:r>
         <w:r>
           <w:rPr>
+            <w:rFonts w:cstheme="minorHAnsi"/>
             <w:noProof/>
             <w:webHidden/>
           </w:rPr>
@@ -7551,6 +7597,7 @@
           <w:tab w:val="right" w:leader="dot" w:pos="10456"/>
         </w:tabs>
         <w:rPr>
+          <w:rFonts w:cstheme="minorHAnsi"/>
           <w:noProof/>
         </w:rPr>
       </w:pPr>
@@ -7558,12 +7605,15 @@
         <w:r>
           <w:rPr>
             <w:rStyle w:val="Hyperlink"/>
+            <w:rFonts w:cstheme="minorHAnsi"/>
             <w:noProof/>
+            <w:color w:val="auto"/>
           </w:rPr>
           <w:t>Figure 2 Broadband internet connections between 2012 and 2016</w:t>
         </w:r>
         <w:r>
           <w:rPr>
+            <w:rFonts w:cstheme="minorHAnsi"/>
             <w:noProof/>
             <w:webHidden/>
           </w:rPr>
@@ -7571,6 +7621,7 @@
         </w:r>
         <w:r>
           <w:rPr>
+            <w:rFonts w:cstheme="minorHAnsi"/>
             <w:noProof/>
             <w:webHidden/>
           </w:rPr>
@@ -7578,6 +7629,7 @@
         </w:r>
         <w:r>
           <w:rPr>
+            <w:rFonts w:cstheme="minorHAnsi"/>
             <w:noProof/>
             <w:webHidden/>
           </w:rPr>
@@ -7585,12 +7637,14 @@
         </w:r>
         <w:r>
           <w:rPr>
+            <w:rFonts w:cstheme="minorHAnsi"/>
             <w:noProof/>
             <w:webHidden/>
           </w:rPr>
         </w:r>
         <w:r>
           <w:rPr>
+            <w:rFonts w:cstheme="minorHAnsi"/>
             <w:noProof/>
             <w:webHidden/>
           </w:rPr>
@@ -7598,6 +7652,7 @@
         </w:r>
         <w:r>
           <w:rPr>
+            <w:rFonts w:cstheme="minorHAnsi"/>
             <w:noProof/>
             <w:webHidden/>
           </w:rPr>
@@ -7605,6 +7660,7 @@
         </w:r>
         <w:r>
           <w:rPr>
+            <w:rFonts w:cstheme="minorHAnsi"/>
             <w:noProof/>
             <w:webHidden/>
           </w:rPr>
@@ -7619,6 +7675,7 @@
           <w:tab w:val="right" w:leader="dot" w:pos="10456"/>
         </w:tabs>
         <w:rPr>
+          <w:rFonts w:cstheme="minorHAnsi"/>
           <w:noProof/>
         </w:rPr>
       </w:pPr>
@@ -7626,12 +7683,15 @@
         <w:r>
           <w:rPr>
             <w:rStyle w:val="Hyperlink"/>
+            <w:rFonts w:cstheme="minorHAnsi"/>
             <w:noProof/>
+            <w:color w:val="auto"/>
           </w:rPr>
           <w:t>Figure 3 Monthly data usage between 2012 and 2016</w:t>
         </w:r>
         <w:r>
           <w:rPr>
+            <w:rFonts w:cstheme="minorHAnsi"/>
             <w:noProof/>
             <w:webHidden/>
           </w:rPr>
@@ -7639,6 +7699,7 @@
         </w:r>
         <w:r>
           <w:rPr>
+            <w:rFonts w:cstheme="minorHAnsi"/>
             <w:noProof/>
             <w:webHidden/>
           </w:rPr>
@@ -7646,6 +7707,7 @@
         </w:r>
         <w:r>
           <w:rPr>
+            <w:rFonts w:cstheme="minorHAnsi"/>
             <w:noProof/>
             <w:webHidden/>
           </w:rPr>
@@ -7653,12 +7715,14 @@
         </w:r>
         <w:r>
           <w:rPr>
+            <w:rFonts w:cstheme="minorHAnsi"/>
             <w:noProof/>
             <w:webHidden/>
           </w:rPr>
         </w:r>
         <w:r>
           <w:rPr>
+            <w:rFonts w:cstheme="minorHAnsi"/>
             <w:noProof/>
             <w:webHidden/>
           </w:rPr>
@@ -7666,6 +7730,7 @@
         </w:r>
         <w:r>
           <w:rPr>
+            <w:rFonts w:cstheme="minorHAnsi"/>
             <w:noProof/>
             <w:webHidden/>
           </w:rPr>
@@ -7673,6 +7738,7 @@
         </w:r>
         <w:r>
           <w:rPr>
+            <w:rFonts w:cstheme="minorHAnsi"/>
             <w:noProof/>
             <w:webHidden/>
           </w:rPr>
@@ -7687,6 +7753,7 @@
           <w:tab w:val="right" w:leader="dot" w:pos="10456"/>
         </w:tabs>
         <w:rPr>
+          <w:rFonts w:cstheme="minorHAnsi"/>
           <w:noProof/>
         </w:rPr>
       </w:pPr>
@@ -7694,12 +7761,15 @@
         <w:r>
           <w:rPr>
             <w:rStyle w:val="Hyperlink"/>
+            <w:rFonts w:cstheme="minorHAnsi"/>
             <w:noProof/>
+            <w:color w:val="auto"/>
           </w:rPr>
           <w:t>Figure 4 Mobile phone internet connections between 2014 and 2016</w:t>
         </w:r>
         <w:r>
           <w:rPr>
+            <w:rFonts w:cstheme="minorHAnsi"/>
             <w:noProof/>
             <w:webHidden/>
           </w:rPr>
@@ -7707,6 +7777,7 @@
         </w:r>
         <w:r>
           <w:rPr>
+            <w:rFonts w:cstheme="minorHAnsi"/>
             <w:noProof/>
             <w:webHidden/>
           </w:rPr>
@@ -7714,6 +7785,7 @@
         </w:r>
         <w:r>
           <w:rPr>
+            <w:rFonts w:cstheme="minorHAnsi"/>
             <w:noProof/>
             <w:webHidden/>
           </w:rPr>
@@ -7721,12 +7793,14 @@
         </w:r>
         <w:r>
           <w:rPr>
+            <w:rFonts w:cstheme="minorHAnsi"/>
             <w:noProof/>
             <w:webHidden/>
           </w:rPr>
         </w:r>
         <w:r>
           <w:rPr>
+            <w:rFonts w:cstheme="minorHAnsi"/>
             <w:noProof/>
             <w:webHidden/>
           </w:rPr>
@@ -7734,6 +7808,7 @@
         </w:r>
         <w:r>
           <w:rPr>
+            <w:rFonts w:cstheme="minorHAnsi"/>
             <w:noProof/>
             <w:webHidden/>
           </w:rPr>
@@ -7741,6 +7816,7 @@
         </w:r>
         <w:r>
           <w:rPr>
+            <w:rFonts w:cstheme="minorHAnsi"/>
             <w:noProof/>
             <w:webHidden/>
           </w:rPr>
@@ -7755,6 +7831,7 @@
           <w:tab w:val="right" w:leader="dot" w:pos="10456"/>
         </w:tabs>
         <w:rPr>
+          <w:rFonts w:cstheme="minorHAnsi"/>
           <w:noProof/>
         </w:rPr>
       </w:pPr>
@@ -7762,12 +7839,15 @@
         <w:r>
           <w:rPr>
             <w:rStyle w:val="Hyperlink"/>
+            <w:rFonts w:cstheme="minorHAnsi"/>
             <w:noProof/>
+            <w:color w:val="auto"/>
           </w:rPr>
           <w:t>Figure 5 This map depicts the location of Netflix servers found in a recent research</w:t>
         </w:r>
         <w:r>
           <w:rPr>
+            <w:rFonts w:cstheme="minorHAnsi"/>
             <w:noProof/>
             <w:webHidden/>
           </w:rPr>
@@ -7775,6 +7855,7 @@
         </w:r>
         <w:r>
           <w:rPr>
+            <w:rFonts w:cstheme="minorHAnsi"/>
             <w:noProof/>
             <w:webHidden/>
           </w:rPr>
@@ -7782,6 +7863,7 @@
         </w:r>
         <w:r>
           <w:rPr>
+            <w:rFonts w:cstheme="minorHAnsi"/>
             <w:noProof/>
             <w:webHidden/>
           </w:rPr>
@@ -7789,12 +7871,14 @@
         </w:r>
         <w:r>
           <w:rPr>
+            <w:rFonts w:cstheme="minorHAnsi"/>
             <w:noProof/>
             <w:webHidden/>
           </w:rPr>
         </w:r>
         <w:r>
           <w:rPr>
+            <w:rFonts w:cstheme="minorHAnsi"/>
             <w:noProof/>
             <w:webHidden/>
           </w:rPr>
@@ -7802,6 +7886,7 @@
         </w:r>
         <w:r>
           <w:rPr>
+            <w:rFonts w:cstheme="minorHAnsi"/>
             <w:noProof/>
             <w:webHidden/>
           </w:rPr>
@@ -7809,6 +7894,7 @@
         </w:r>
         <w:r>
           <w:rPr>
+            <w:rFonts w:cstheme="minorHAnsi"/>
             <w:noProof/>
             <w:webHidden/>
           </w:rPr>
@@ -7820,186 +7906,16 @@
       <w:pPr>
         <w:rPr>
           <w:rFonts w:cstheme="minorHAnsi"/>
-          <w:color w:val="000000"/>
-          <w:shd w:val="clear" w:color="auto" w:fill="FFFFFF"/>
-        </w:rPr>
-      </w:pPr>
-      <w:r>
-        <w:rPr>
-          <w:rFonts w:cstheme="minorHAnsi"/>
-          <w:color w:val="000000"/>
+          <w:shd w:val="clear" w:color="auto" w:fill="FFFFFF"/>
+        </w:rPr>
+      </w:pPr>
+      <w:r>
+        <w:rPr>
+          <w:rFonts w:cstheme="minorHAnsi"/>
           <w:shd w:val="clear" w:color="auto" w:fill="FFFFFF"/>
         </w:rPr>
         <w:fldChar w:fldCharType="end"/>
       </w:r>
-      <w:r>
-        <w:rPr>
-          <w:rFonts w:cstheme="minorHAnsi"/>
-          <w:color w:val="000000"/>
-          <w:shd w:val="clear" w:color="auto" w:fill="FFFFFF"/>
-        </w:rPr>
-        <w:br w:type="page"/>
-      </w:r>
-    </w:p>
-    <w:p>
-      <w:pPr>
-        <w:pStyle w:val="NoSpacing"/>
-        <w:rPr>
-          <w:rFonts w:cstheme="minorHAnsi"/>
-          <w:color w:val="FF0000"/>
-        </w:rPr>
-      </w:pPr>
-    </w:p>
-    <w:p>
-      <w:pPr>
-        <w:pStyle w:val="NoSpacing"/>
-        <w:numPr>
-          <w:ilvl w:val="0"/>
-          <w:numId w:val="2"/>
-        </w:numPr>
-        <w:rPr>
-          <w:rFonts w:cstheme="minorHAnsi"/>
-        </w:rPr>
-      </w:pPr>
-      <w:r>
-        <w:rPr>
-          <w:rFonts w:cstheme="minorHAnsi"/>
-        </w:rPr>
-        <w:t>CDN, DASH</w:t>
-      </w:r>
-    </w:p>
-    <w:p>
-      <w:pPr>
-        <w:pStyle w:val="NoSpacing"/>
-        <w:numPr>
-          <w:ilvl w:val="0"/>
-          <w:numId w:val="1"/>
-        </w:numPr>
-        <w:rPr>
-          <w:rFonts w:cstheme="minorHAnsi"/>
-        </w:rPr>
-      </w:pPr>
-      <w:r>
-        <w:rPr>
-          <w:rFonts w:cstheme="minorHAnsi"/>
-        </w:rPr>
-        <w:t>Discuss how video streaming on the internet is achieved in general</w:t>
-      </w:r>
-    </w:p>
-    <w:p>
-      <w:pPr>
-        <w:pStyle w:val="NoSpacing"/>
-        <w:numPr>
-          <w:ilvl w:val="0"/>
-          <w:numId w:val="1"/>
-        </w:numPr>
-        <w:rPr>
-          <w:rFonts w:cstheme="minorHAnsi"/>
-        </w:rPr>
-      </w:pPr>
-      <w:r>
-        <w:rPr>
-          <w:rFonts w:cstheme="minorHAnsi"/>
-        </w:rPr>
-        <w:t>then discuss the approaches taken by the above three services</w:t>
-      </w:r>
-    </w:p>
-    <w:p>
-      <w:pPr>
-        <w:pStyle w:val="NoSpacing"/>
-        <w:numPr>
-          <w:ilvl w:val="0"/>
-          <w:numId w:val="1"/>
-        </w:numPr>
-        <w:rPr>
-          <w:rFonts w:cstheme="minorHAnsi"/>
-        </w:rPr>
-      </w:pPr>
-      <w:r>
-        <w:rPr>
-          <w:rFonts w:cstheme="minorHAnsi"/>
-        </w:rPr>
-        <w:t>the protocols involved</w:t>
-      </w:r>
-    </w:p>
-    <w:p>
-      <w:pPr>
-        <w:pStyle w:val="NoSpacing"/>
-        <w:numPr>
-          <w:ilvl w:val="0"/>
-          <w:numId w:val="1"/>
-        </w:numPr>
-        <w:rPr>
-          <w:rFonts w:cstheme="minorHAnsi"/>
-        </w:rPr>
-      </w:pPr>
-      <w:r>
-        <w:rPr>
-          <w:rFonts w:cstheme="minorHAnsi"/>
-        </w:rPr>
-        <w:t>facts pertaining to New Zealand</w:t>
-      </w:r>
-    </w:p>
-    <w:p>
-      <w:pPr>
-        <w:pStyle w:val="NoSpacing"/>
-        <w:numPr>
-          <w:ilvl w:val="0"/>
-          <w:numId w:val="1"/>
-        </w:numPr>
-        <w:rPr>
-          <w:rFonts w:cstheme="minorHAnsi"/>
-        </w:rPr>
-      </w:pPr>
-      <w:r>
-        <w:rPr>
-          <w:rFonts w:cstheme="minorHAnsi"/>
-        </w:rPr>
-        <w:t>Pictures</w:t>
-      </w:r>
-    </w:p>
-    <w:p>
-      <w:pPr>
-        <w:pStyle w:val="NoSpacing"/>
-        <w:numPr>
-          <w:ilvl w:val="0"/>
-          <w:numId w:val="1"/>
-        </w:numPr>
-        <w:rPr>
-          <w:rFonts w:cstheme="minorHAnsi"/>
-        </w:rPr>
-      </w:pPr>
-      <w:r>
-        <w:rPr>
-          <w:rFonts w:cstheme="minorHAnsi"/>
-        </w:rPr>
-        <w:t>reference all your sources, including any images taken from other sources</w:t>
-      </w:r>
-    </w:p>
-    <w:p>
-      <w:pPr>
-        <w:pStyle w:val="NoSpacing"/>
-        <w:numPr>
-          <w:ilvl w:val="0"/>
-          <w:numId w:val="1"/>
-        </w:numPr>
-        <w:rPr>
-          <w:rFonts w:cstheme="minorHAnsi"/>
-        </w:rPr>
-      </w:pPr>
-      <w:r>
-        <w:rPr>
-          <w:rFonts w:cstheme="minorHAnsi"/>
-        </w:rPr>
-        <w:t>1200 words</w:t>
-      </w:r>
-    </w:p>
-    <w:p>
-      <w:pPr>
-        <w:rPr>
-          <w:rFonts w:cstheme="minorHAnsi"/>
-        </w:rPr>
-      </w:pPr>
     </w:p>
     <w:sectPr>
       <w:pgSz w:w="11906" w:h="16838"/>
@@ -8518,7 +8434,7 @@
   <w:abstractNum w:abstractNumId="4" w15:restartNumberingAfterBreak="0">
     <w:nsid w:val="7B6C3DF1"/>
     <w:multiLevelType w:val="hybridMultilevel"/>
-    <w:tmpl w:val="F0F20ED2"/>
+    <w:tmpl w:val="96549A5C"/>
     <w:lvl w:ilvl="0" w:tplc="14090001">
       <w:start w:val="1"/>
       <w:numFmt w:val="bullet"/>
@@ -9815,7 +9731,7 @@
 </file>
 
 <file path=customXml/itemProps1.xml><?xml version="1.0" encoding="utf-8"?>
-<ds:datastoreItem xmlns:ds="http://schemas.openxmlformats.org/officeDocument/2006/customXml" ds:itemID="{299D3345-B153-4E1A-B1F9-F204894B00B4}">
+<ds:datastoreItem xmlns:ds="http://schemas.openxmlformats.org/officeDocument/2006/customXml" ds:itemID="{1F606D08-CB9F-4DDA-8E90-A7667D083CE0}">
   <ds:schemaRefs>
     <ds:schemaRef ds:uri="http://schemas.openxmlformats.org/officeDocument/2006/bibliography"/>
   </ds:schemaRefs>

</xml_diff>